<commit_message>
Tercera Entrega. Agregadas secciones 6 y 8.0.
</commit_message>
<xml_diff>
--- a/DAS_Labyrinth.docx
+++ b/DAS_Labyrinth.docx
@@ -47,13 +47,14 @@
         <w:jc w:val="right"/>
         <w:rPr>
           <w:sz w:val="28"/>
+          <w:u w:val="single"/>
         </w:rPr>
       </w:pPr>
       <w:r>
         <w:rPr>
           <w:sz w:val="28"/>
         </w:rPr>
-        <w:t>Version 1.0</w:t>
+        <w:t>Version 1.1</w:t>
       </w:r>
     </w:p>
     <w:p>
@@ -323,6 +324,12 @@
             <w:pPr>
               <w:pStyle w:val="Tabletext"/>
             </w:pPr>
+            <w:r>
+              <w:t>10</w:t>
+            </w:r>
+            <w:r>
+              <w:t>/mar/15</w:t>
+            </w:r>
           </w:p>
         </w:tc>
         <w:tc>
@@ -333,6 +340,12 @@
             <w:pPr>
               <w:pStyle w:val="Tabletext"/>
             </w:pPr>
+            <w:r>
+              <w:t>1.</w:t>
+            </w:r>
+            <w:r>
+              <w:t>1</w:t>
+            </w:r>
           </w:p>
         </w:tc>
         <w:tc>
@@ -343,6 +356,15 @@
             <w:pPr>
               <w:pStyle w:val="Tabletext"/>
             </w:pPr>
+            <w:r>
+              <w:t>Added Process View and Implementation V</w:t>
+            </w:r>
+            <w:r>
+              <w:t>iew</w:t>
+            </w:r>
+            <w:r>
+              <w:t>.</w:t>
+            </w:r>
           </w:p>
         </w:tc>
         <w:tc>
@@ -353,6 +375,17 @@
             <w:pPr>
               <w:pStyle w:val="Tabletext"/>
             </w:pPr>
+            <w:r>
+              <w:t xml:space="preserve">Sergio, Luis, </w:t>
+            </w:r>
+            <w:proofErr w:type="spellStart"/>
+            <w:r>
+              <w:t>Tonatiuh</w:t>
+            </w:r>
+            <w:proofErr w:type="spellEnd"/>
+            <w:r>
+              <w:t>.</w:t>
+            </w:r>
           </w:p>
         </w:tc>
       </w:tr>
@@ -449,6 +482,10 @@
     </w:p>
     <w:p/>
     <w:p/>
+    <w:p>
+      <w:bookmarkStart w:id="0" w:name="_GoBack"/>
+      <w:bookmarkEnd w:id="0"/>
+    </w:p>
     <w:p/>
     <w:p/>
     <w:p/>
@@ -458,7 +495,6 @@
     <w:p/>
     <w:p/>
     <w:p/>
-    <w:p/>
     <w:p>
       <w:pPr>
         <w:pStyle w:val="Puesto"/>
@@ -1607,7 +1643,7 @@
         <w:rPr>
           <w:noProof/>
         </w:rPr>
-        <w:t>13</w:t>
+        <w:t>14</w:t>
       </w:r>
       <w:r>
         <w:rPr>
@@ -1683,7 +1719,7 @@
         <w:rPr>
           <w:noProof/>
         </w:rPr>
-        <w:t>13</w:t>
+        <w:t>14</w:t>
       </w:r>
       <w:r>
         <w:rPr>
@@ -1757,7 +1793,7 @@
         <w:rPr>
           <w:noProof/>
         </w:rPr>
-        <w:t>13</w:t>
+        <w:t>15</w:t>
       </w:r>
       <w:r>
         <w:rPr>
@@ -1831,7 +1867,7 @@
         <w:rPr>
           <w:noProof/>
         </w:rPr>
-        <w:t>13</w:t>
+        <w:t>15</w:t>
       </w:r>
       <w:r>
         <w:rPr>
@@ -1907,7 +1943,7 @@
         <w:rPr>
           <w:noProof/>
         </w:rPr>
-        <w:t>13</w:t>
+        <w:t>15</w:t>
       </w:r>
       <w:r>
         <w:rPr>
@@ -1983,7 +2019,7 @@
         <w:rPr>
           <w:noProof/>
         </w:rPr>
-        <w:t>13</w:t>
+        <w:t>15</w:t>
       </w:r>
       <w:r>
         <w:rPr>
@@ -2059,7 +2095,7 @@
         <w:rPr>
           <w:noProof/>
         </w:rPr>
-        <w:t>14</w:t>
+        <w:t>15</w:t>
       </w:r>
       <w:r>
         <w:rPr>
@@ -2102,13 +2138,13 @@
       <w:pPr>
         <w:pStyle w:val="Ttulo1"/>
       </w:pPr>
-      <w:bookmarkStart w:id="0" w:name="_Toc456598586"/>
-      <w:bookmarkStart w:id="1" w:name="_Toc31531903"/>
+      <w:bookmarkStart w:id="1" w:name="_Toc456598586"/>
+      <w:bookmarkStart w:id="2" w:name="_Toc31531903"/>
       <w:r>
         <w:t>Introduction</w:t>
       </w:r>
-      <w:bookmarkEnd w:id="0"/>
       <w:bookmarkEnd w:id="1"/>
+      <w:bookmarkEnd w:id="2"/>
     </w:p>
     <w:p>
       <w:pPr>
@@ -2163,20 +2199,20 @@
       <w:pPr>
         <w:pStyle w:val="Ttulo2"/>
       </w:pPr>
-      <w:bookmarkStart w:id="2" w:name="_Toc456598587"/>
-      <w:bookmarkStart w:id="3" w:name="_Toc31531904"/>
+      <w:bookmarkStart w:id="3" w:name="_Toc456598587"/>
+      <w:bookmarkStart w:id="4" w:name="_Toc31531904"/>
       <w:r>
         <w:t>Purpose</w:t>
       </w:r>
-      <w:bookmarkEnd w:id="2"/>
       <w:bookmarkEnd w:id="3"/>
+      <w:bookmarkEnd w:id="4"/>
     </w:p>
     <w:p>
       <w:pPr>
         <w:ind w:left="720"/>
         <w:jc w:val="both"/>
       </w:pPr>
-      <w:bookmarkStart w:id="4" w:name="_Toc456598588"/>
+      <w:bookmarkStart w:id="5" w:name="_Toc456598588"/>
       <w:r>
         <w:t>This document provides a comprehensive architectural overview of the system, using a number of different architectural views to depict different aspects of the system</w:t>
       </w:r>
@@ -2277,12 +2313,12 @@
       <w:pPr>
         <w:pStyle w:val="Ttulo2"/>
       </w:pPr>
-      <w:bookmarkStart w:id="5" w:name="_Toc31531905"/>
+      <w:bookmarkStart w:id="6" w:name="_Toc31531905"/>
       <w:r>
         <w:t>Scope</w:t>
       </w:r>
-      <w:bookmarkEnd w:id="4"/>
       <w:bookmarkEnd w:id="5"/>
+      <w:bookmarkEnd w:id="6"/>
     </w:p>
     <w:p>
       <w:pPr>
@@ -2356,13 +2392,13 @@
       <w:pPr>
         <w:pStyle w:val="Ttulo2"/>
       </w:pPr>
-      <w:bookmarkStart w:id="6" w:name="_Toc456598589"/>
-      <w:bookmarkStart w:id="7" w:name="_Toc31531906"/>
+      <w:bookmarkStart w:id="7" w:name="_Toc456598589"/>
+      <w:bookmarkStart w:id="8" w:name="_Toc31531906"/>
       <w:r>
         <w:t>Definitions, Acronyms, and Abbreviations</w:t>
       </w:r>
-      <w:bookmarkEnd w:id="6"/>
       <w:bookmarkEnd w:id="7"/>
+      <w:bookmarkEnd w:id="8"/>
     </w:p>
     <w:tbl>
       <w:tblPr>
@@ -2850,13 +2886,13 @@
       <w:pPr>
         <w:pStyle w:val="Ttulo2"/>
       </w:pPr>
-      <w:bookmarkStart w:id="8" w:name="_Toc456598590"/>
-      <w:bookmarkStart w:id="9" w:name="_Toc31531907"/>
+      <w:bookmarkStart w:id="9" w:name="_Toc456598590"/>
+      <w:bookmarkStart w:id="10" w:name="_Toc31531907"/>
       <w:r>
         <w:t>References</w:t>
       </w:r>
-      <w:bookmarkEnd w:id="8"/>
       <w:bookmarkEnd w:id="9"/>
+      <w:bookmarkEnd w:id="10"/>
     </w:p>
     <w:p>
       <w:pPr>
@@ -2870,13 +2906,13 @@
       <w:pPr>
         <w:pStyle w:val="Ttulo2"/>
       </w:pPr>
-      <w:bookmarkStart w:id="10" w:name="_Toc456598591"/>
-      <w:bookmarkStart w:id="11" w:name="_Toc31531908"/>
+      <w:bookmarkStart w:id="11" w:name="_Toc456598591"/>
+      <w:bookmarkStart w:id="12" w:name="_Toc31531908"/>
       <w:r>
         <w:t>Overview</w:t>
       </w:r>
-      <w:bookmarkEnd w:id="10"/>
       <w:bookmarkEnd w:id="11"/>
+      <w:bookmarkEnd w:id="12"/>
     </w:p>
     <w:p>
       <w:pPr>
@@ -3218,12 +3254,12 @@
       <w:pPr>
         <w:pStyle w:val="Ttulo1"/>
       </w:pPr>
-      <w:bookmarkStart w:id="12" w:name="_Toc31531909"/>
+      <w:bookmarkStart w:id="13" w:name="_Toc31531909"/>
       <w:r>
         <w:lastRenderedPageBreak/>
         <w:t>Architectural Representation</w:t>
       </w:r>
-      <w:bookmarkEnd w:id="12"/>
+      <w:bookmarkEnd w:id="13"/>
       <w:r>
         <w:t xml:space="preserve"> </w:t>
       </w:r>
@@ -3298,11 +3334,11 @@
       <w:pPr>
         <w:pStyle w:val="Ttulo1"/>
       </w:pPr>
-      <w:bookmarkStart w:id="13" w:name="_Toc31531910"/>
+      <w:bookmarkStart w:id="14" w:name="_Toc31531910"/>
       <w:r>
         <w:t>Architectural Goals and Constraints</w:t>
       </w:r>
-      <w:bookmarkEnd w:id="13"/>
+      <w:bookmarkEnd w:id="14"/>
     </w:p>
     <w:p>
       <w:pPr>
@@ -3640,11 +3676,11 @@
       <w:pPr>
         <w:pStyle w:val="Ttulo1"/>
       </w:pPr>
-      <w:bookmarkStart w:id="14" w:name="_Toc31531911"/>
+      <w:bookmarkStart w:id="15" w:name="_Toc31531911"/>
       <w:r>
         <w:t>Use-Case View</w:t>
       </w:r>
-      <w:bookmarkEnd w:id="14"/>
+      <w:bookmarkEnd w:id="15"/>
       <w:r>
         <w:t xml:space="preserve"> </w:t>
       </w:r>
@@ -4603,8 +4639,6 @@
         </w:rPr>
         <w:t>. The Player</w:t>
       </w:r>
-      <w:bookmarkStart w:id="15" w:name="_GoBack"/>
-      <w:bookmarkEnd w:id="15"/>
       <w:r>
         <w:rPr>
           <w:color w:val="000000"/>
@@ -6512,24 +6546,176 @@
     </w:p>
     <w:p>
       <w:pPr>
-        <w:pStyle w:val="InfoBlue"/>
-      </w:pPr>
-      <w:r>
-        <w:t>TBD</w:t>
-      </w:r>
-    </w:p>
-    <w:p>
-      <w:pPr>
-        <w:pStyle w:val="InfoBlue"/>
-      </w:pPr>
-      <w:r>
-        <w:t>[This section describes the system's decomposition into lightweight processes (single threads of control) and heavyweight processes (groupings of lightweight processes). Organize the section by groups of processes that communicate or interact. Describe the main modes of communication between processes, such as message passing, interrupts, and rendezvous.]</w:t>
-      </w:r>
-    </w:p>
+        <w:ind w:left="720"/>
+      </w:pPr>
+      <w:r>
+        <w:t xml:space="preserve">The </w:t>
+      </w:r>
+      <w:r>
+        <w:t>Labyrinth game</w:t>
+      </w:r>
+      <w:r>
+        <w:t xml:space="preserve"> described</w:t>
+      </w:r>
+      <w:r>
+        <w:t xml:space="preserve"> in this document will have two</w:t>
+      </w:r>
+      <w:r>
+        <w:t xml:space="preserve"> main kinds of process</w:t>
+      </w:r>
+      <w:r>
+        <w:t>es:</w:t>
+      </w:r>
+    </w:p>
+    <w:p>
+      <w:pPr>
+        <w:ind w:left="720"/>
+      </w:pPr>
+    </w:p>
+    <w:p>
+      <w:pPr>
+        <w:pStyle w:val="Prrafodelista"/>
+        <w:numPr>
+          <w:ilvl w:val="0"/>
+          <w:numId w:val="24"/>
+        </w:numPr>
+      </w:pPr>
+      <w:r>
+        <w:t>Client side (lightweight processes)</w:t>
+      </w:r>
+      <w:r>
+        <w:t>: Client will have</w:t>
+      </w:r>
+      <w:r>
+        <w:t xml:space="preserve"> only one thread of </w:t>
+      </w:r>
+      <w:r>
+        <w:t xml:space="preserve">the game </w:t>
+      </w:r>
+      <w:r>
+        <w:t xml:space="preserve">execution which is supported by web browser. </w:t>
+      </w:r>
+    </w:p>
+    <w:p>
+      <w:pPr>
+        <w:pStyle w:val="Prrafodelista"/>
+        <w:ind w:left="1440"/>
+      </w:pPr>
+    </w:p>
+    <w:p>
+      <w:pPr>
+        <w:pStyle w:val="Prrafodelista"/>
+        <w:numPr>
+          <w:ilvl w:val="0"/>
+          <w:numId w:val="24"/>
+        </w:numPr>
+      </w:pPr>
+      <w:r>
+        <w:t>Server side (heavyweight processes)</w:t>
+      </w:r>
+      <w:r>
+        <w:t>:</w:t>
+      </w:r>
+      <w:r>
+        <w:t xml:space="preserve"> Server may have as much thread</w:t>
+      </w:r>
+      <w:r>
+        <w:t>s</w:t>
+      </w:r>
+      <w:r>
+        <w:t xml:space="preserve"> as number of online users. Concurrency control in server side for providing appropriate information for users and affecting the system state is a significant problem here. Concurrency problem may occur in different states of the system mainly in t</w:t>
+      </w:r>
+      <w:r>
+        <w:t xml:space="preserve">hose listed below: </w:t>
+      </w:r>
+    </w:p>
+    <w:p>
+      <w:pPr>
+        <w:pStyle w:val="Prrafodelista"/>
+        <w:ind w:left="1440"/>
+      </w:pPr>
+    </w:p>
+    <w:p>
+      <w:pPr>
+        <w:pStyle w:val="Prrafodelista"/>
+        <w:numPr>
+          <w:ilvl w:val="1"/>
+          <w:numId w:val="24"/>
+        </w:numPr>
+      </w:pPr>
+      <w:r>
+        <w:t>Sign Up into the system.</w:t>
+      </w:r>
+      <w:r>
+        <w:t xml:space="preserve"> </w:t>
+      </w:r>
+    </w:p>
+    <w:p>
+      <w:pPr>
+        <w:pStyle w:val="Prrafodelista"/>
+        <w:numPr>
+          <w:ilvl w:val="1"/>
+          <w:numId w:val="24"/>
+        </w:numPr>
+      </w:pPr>
+      <w:r>
+        <w:t>Wait</w:t>
+      </w:r>
+      <w:r>
+        <w:t xml:space="preserve"> for the second player.</w:t>
+      </w:r>
+    </w:p>
+    <w:p>
+      <w:pPr>
+        <w:ind w:left="720"/>
+      </w:pPr>
+    </w:p>
+    <w:p>
+      <w:pPr>
+        <w:ind w:left="720"/>
+      </w:pPr>
+      <w:r>
+        <w:t>T</w:t>
+      </w:r>
+      <w:r>
+        <w:t>hus</w:t>
+      </w:r>
+      <w:r>
+        <w:t xml:space="preserve">, </w:t>
+      </w:r>
+      <w:r>
+        <w:t xml:space="preserve">the </w:t>
+      </w:r>
+      <w:r>
+        <w:t>interaction</w:t>
+      </w:r>
+      <w:r>
+        <w:t xml:space="preserve"> </w:t>
+      </w:r>
+      <w:r>
+        <w:t xml:space="preserve">of that processes is </w:t>
+      </w:r>
+      <w:r>
+        <w:t xml:space="preserve">presented on the </w:t>
+      </w:r>
+      <w:r>
+        <w:t>following activity diagram:</w:t>
+      </w:r>
+    </w:p>
+    <w:p/>
     <w:p>
       <w:pPr>
         <w:pStyle w:val="Textoindependiente"/>
-      </w:pPr>
+        <w:ind w:left="0"/>
+        <w:jc w:val="center"/>
+      </w:pPr>
+      <w:r>
+        <w:pict>
+          <v:shape id="_x0000_i1028" type="#_x0000_t75" style="width:320pt;height:539.5pt">
+            <v:imagedata r:id="rId19" o:title="Actividad"/>
+          </v:shape>
+        </w:pict>
+      </w:r>
     </w:p>
     <w:p>
       <w:pPr>
@@ -6585,18 +6771,133 @@
     </w:p>
     <w:p>
       <w:pPr>
-        <w:pStyle w:val="InfoBlue"/>
-      </w:pPr>
-      <w:r>
-        <w:t>TBD</w:t>
-      </w:r>
-    </w:p>
-    <w:p>
-      <w:pPr>
-        <w:pStyle w:val="InfoBlue"/>
-      </w:pPr>
-      <w:r>
-        <w:t>[This section describes the overall structure of the implementation model, the decomposition of the software into layers and subsystems in the implementation model, and any architecturally significant components.]</w:t>
+        <w:jc w:val="center"/>
+      </w:pPr>
+      <w:r>
+        <w:pict>
+          <v:shape id="_x0000_i1029" type="#_x0000_t75" style="width:153.5pt;height:286.5pt">
+            <v:imagedata r:id="rId20" o:title="8layered (1)"/>
+          </v:shape>
+        </w:pict>
+      </w:r>
+    </w:p>
+    <w:p>
+      <w:pPr>
+        <w:jc w:val="center"/>
+      </w:pPr>
+    </w:p>
+    <w:p>
+      <w:pPr>
+        <w:ind w:left="720"/>
+      </w:pPr>
+      <w:r>
+        <w:t>The overall system will be divided in 3 main logical layers: The Presentation Layer, The Business Layer and the Data Access Layer. Each one is described briefly bellow:</w:t>
+      </w:r>
+    </w:p>
+    <w:p>
+      <w:pPr>
+        <w:ind w:left="720"/>
+      </w:pPr>
+    </w:p>
+    <w:p>
+      <w:pPr>
+        <w:pStyle w:val="Prrafodelista"/>
+        <w:numPr>
+          <w:ilvl w:val="0"/>
+          <w:numId w:val="30"/>
+        </w:numPr>
+      </w:pPr>
+      <w:r>
+        <w:t xml:space="preserve">Presentation Layer: This layer will </w:t>
+      </w:r>
+      <w:r>
+        <w:t xml:space="preserve">group all the components that will interact directly with the user, and in this case the most important file of this layer will be the index.html file, which is the first GUI that user will see </w:t>
+      </w:r>
+      <w:r>
+        <w:t xml:space="preserve">and use </w:t>
+      </w:r>
+      <w:r>
+        <w:t>to interact with the</w:t>
+      </w:r>
+      <w:r>
+        <w:t xml:space="preserve"> system once that he has made an</w:t>
+      </w:r>
+      <w:r>
+        <w:t xml:space="preserve"> http petition with a web browser. </w:t>
+      </w:r>
+    </w:p>
+    <w:p>
+      <w:pPr>
+        <w:pStyle w:val="Prrafodelista"/>
+        <w:ind w:left="1440"/>
+      </w:pPr>
+    </w:p>
+    <w:p>
+      <w:pPr>
+        <w:pStyle w:val="Prrafodelista"/>
+        <w:numPr>
+          <w:ilvl w:val="0"/>
+          <w:numId w:val="30"/>
+        </w:numPr>
+      </w:pPr>
+      <w:r>
+        <w:t>Business</w:t>
+      </w:r>
+      <w:r>
+        <w:t xml:space="preserve"> Layer: This layer will group all the components that will </w:t>
+      </w:r>
+      <w:r>
+        <w:t>handle all the mechanics and control of the game</w:t>
+      </w:r>
+      <w:r>
+        <w:t>.</w:t>
+      </w:r>
+      <w:r>
+        <w:t xml:space="preserve"> The main file of this layer will be the app.unity3d</w:t>
+      </w:r>
+      <w:r>
+        <w:t xml:space="preserve"> executable file, which will group all the core c# classes of the game system.</w:t>
+      </w:r>
+      <w:r>
+        <w:t xml:space="preserve"> </w:t>
+      </w:r>
+    </w:p>
+    <w:p/>
+    <w:p>
+      <w:pPr>
+        <w:pStyle w:val="Prrafodelista"/>
+        <w:numPr>
+          <w:ilvl w:val="0"/>
+          <w:numId w:val="30"/>
+        </w:numPr>
+      </w:pPr>
+      <w:r>
+        <w:t>Data access</w:t>
+      </w:r>
+      <w:r>
+        <w:t xml:space="preserve"> Layer: This layer will group all the components that will handle </w:t>
+      </w:r>
+      <w:r>
+        <w:t>the interaction between the system and the database</w:t>
+      </w:r>
+      <w:r>
+        <w:t>.</w:t>
+      </w:r>
+      <w:r>
+        <w:t xml:space="preserve"> The main file of this layer will be the </w:t>
+      </w:r>
+      <w:proofErr w:type="spellStart"/>
+      <w:r>
+        <w:t>userDAO.php</w:t>
+      </w:r>
+      <w:proofErr w:type="spellEnd"/>
+      <w:r>
+        <w:t xml:space="preserve"> file, which will be used to retrieve and storage information about the users of the system.</w:t>
+      </w:r>
+    </w:p>
+    <w:p>
+      <w:r>
+        <w:t xml:space="preserve"> </w:t>
       </w:r>
     </w:p>
     <w:p>
@@ -6605,6 +6906,7 @@
       </w:pPr>
       <w:bookmarkStart w:id="24" w:name="_Toc31531919"/>
       <w:r>
+        <w:lastRenderedPageBreak/>
         <w:t>Overview</w:t>
       </w:r>
       <w:bookmarkEnd w:id="24"/>
@@ -7066,7 +7368,6 @@
       </w:pPr>
       <w:bookmarkStart w:id="28" w:name="_Toc31531923"/>
       <w:r>
-        <w:lastRenderedPageBreak/>
         <w:t>Quality</w:t>
       </w:r>
       <w:bookmarkEnd w:id="28"/>
@@ -7091,10 +7392,10 @@
       </w:r>
     </w:p>
     <w:sectPr>
-      <w:headerReference w:type="default" r:id="rId19"/>
-      <w:footerReference w:type="default" r:id="rId20"/>
-      <w:headerReference w:type="first" r:id="rId21"/>
-      <w:footerReference w:type="first" r:id="rId22"/>
+      <w:headerReference w:type="default" r:id="rId21"/>
+      <w:footerReference w:type="default" r:id="rId22"/>
+      <w:headerReference w:type="first" r:id="rId23"/>
+      <w:footerReference w:type="first" r:id="rId24"/>
       <w:pgSz w:w="12240" w:h="15840" w:code="1"/>
       <w:pgMar w:top="1440" w:right="1440" w:bottom="1440" w:left="1440" w:header="720" w:footer="720" w:gutter="0"/>
       <w:cols w:space="720"/>
@@ -7293,7 +7594,7 @@
               <w:rStyle w:val="Nmerodepgina"/>
               <w:noProof/>
             </w:rPr>
-            <w:t>8</w:t>
+            <w:t>2</w:t>
           </w:r>
           <w:r>
             <w:rPr>
@@ -7321,7 +7622,7 @@
               <w:rStyle w:val="Nmerodepgina"/>
               <w:noProof/>
             </w:rPr>
-            <w:t>14</w:t>
+            <w:t>15</w:t>
           </w:r>
           <w:r>
             <w:rPr>
@@ -7483,7 +7784,10 @@
             <w:ind w:right="68"/>
           </w:pPr>
           <w:r>
-            <w:t xml:space="preserve">  Version:           1.0</w:t>
+            <w:t xml:space="preserve">  Version:           </w:t>
+          </w:r>
+          <w:r>
+            <w:t>1.1</w:t>
           </w:r>
         </w:p>
       </w:tc>
@@ -7517,7 +7821,10 @@
         </w:tcPr>
         <w:p>
           <w:r>
-            <w:t xml:space="preserve">  Date:  03/mar/15</w:t>
+            <w:t xml:space="preserve">  Date:  10</w:t>
+          </w:r>
+          <w:r>
+            <w:t>/mar/15</w:t>
           </w:r>
         </w:p>
       </w:tc>
@@ -7819,7 +8126,7 @@
   <w:abstractNum w:abstractNumId="6">
     <w:nsid w:val="1C4F48DF"/>
     <w:multiLevelType w:val="hybridMultilevel"/>
-    <w:tmpl w:val="64C69576"/>
+    <w:tmpl w:val="C390E012"/>
     <w:lvl w:ilvl="0" w:tplc="080A0001">
       <w:start w:val="1"/>
       <w:numFmt w:val="bullet"/>
@@ -7832,6 +8139,119 @@
         <w:rFonts w:ascii="Symbol" w:hAnsi="Symbol" w:hint="default"/>
       </w:rPr>
     </w:lvl>
+    <w:lvl w:ilvl="1" w:tplc="080A0003">
+      <w:start w:val="1"/>
+      <w:numFmt w:val="bullet"/>
+      <w:lvlText w:val="o"/>
+      <w:lvlJc w:val="left"/>
+      <w:pPr>
+        <w:ind w:left="2160" w:hanging="360"/>
+      </w:pPr>
+      <w:rPr>
+        <w:rFonts w:ascii="Courier New" w:hAnsi="Courier New" w:cs="Courier New" w:hint="default"/>
+      </w:rPr>
+    </w:lvl>
+    <w:lvl w:ilvl="2" w:tplc="080A0005" w:tentative="1">
+      <w:start w:val="1"/>
+      <w:numFmt w:val="bullet"/>
+      <w:lvlText w:val=""/>
+      <w:lvlJc w:val="left"/>
+      <w:pPr>
+        <w:ind w:left="2880" w:hanging="360"/>
+      </w:pPr>
+      <w:rPr>
+        <w:rFonts w:ascii="Wingdings" w:hAnsi="Wingdings" w:hint="default"/>
+      </w:rPr>
+    </w:lvl>
+    <w:lvl w:ilvl="3" w:tplc="080A0001" w:tentative="1">
+      <w:start w:val="1"/>
+      <w:numFmt w:val="bullet"/>
+      <w:lvlText w:val=""/>
+      <w:lvlJc w:val="left"/>
+      <w:pPr>
+        <w:ind w:left="3600" w:hanging="360"/>
+      </w:pPr>
+      <w:rPr>
+        <w:rFonts w:ascii="Symbol" w:hAnsi="Symbol" w:hint="default"/>
+      </w:rPr>
+    </w:lvl>
+    <w:lvl w:ilvl="4" w:tplc="080A0003" w:tentative="1">
+      <w:start w:val="1"/>
+      <w:numFmt w:val="bullet"/>
+      <w:lvlText w:val="o"/>
+      <w:lvlJc w:val="left"/>
+      <w:pPr>
+        <w:ind w:left="4320" w:hanging="360"/>
+      </w:pPr>
+      <w:rPr>
+        <w:rFonts w:ascii="Courier New" w:hAnsi="Courier New" w:cs="Courier New" w:hint="default"/>
+      </w:rPr>
+    </w:lvl>
+    <w:lvl w:ilvl="5" w:tplc="080A0005" w:tentative="1">
+      <w:start w:val="1"/>
+      <w:numFmt w:val="bullet"/>
+      <w:lvlText w:val=""/>
+      <w:lvlJc w:val="left"/>
+      <w:pPr>
+        <w:ind w:left="5040" w:hanging="360"/>
+      </w:pPr>
+      <w:rPr>
+        <w:rFonts w:ascii="Wingdings" w:hAnsi="Wingdings" w:hint="default"/>
+      </w:rPr>
+    </w:lvl>
+    <w:lvl w:ilvl="6" w:tplc="080A0001" w:tentative="1">
+      <w:start w:val="1"/>
+      <w:numFmt w:val="bullet"/>
+      <w:lvlText w:val=""/>
+      <w:lvlJc w:val="left"/>
+      <w:pPr>
+        <w:ind w:left="5760" w:hanging="360"/>
+      </w:pPr>
+      <w:rPr>
+        <w:rFonts w:ascii="Symbol" w:hAnsi="Symbol" w:hint="default"/>
+      </w:rPr>
+    </w:lvl>
+    <w:lvl w:ilvl="7" w:tplc="080A0003" w:tentative="1">
+      <w:start w:val="1"/>
+      <w:numFmt w:val="bullet"/>
+      <w:lvlText w:val="o"/>
+      <w:lvlJc w:val="left"/>
+      <w:pPr>
+        <w:ind w:left="6480" w:hanging="360"/>
+      </w:pPr>
+      <w:rPr>
+        <w:rFonts w:ascii="Courier New" w:hAnsi="Courier New" w:cs="Courier New" w:hint="default"/>
+      </w:rPr>
+    </w:lvl>
+    <w:lvl w:ilvl="8" w:tplc="080A0005" w:tentative="1">
+      <w:start w:val="1"/>
+      <w:numFmt w:val="bullet"/>
+      <w:lvlText w:val=""/>
+      <w:lvlJc w:val="left"/>
+      <w:pPr>
+        <w:ind w:left="7200" w:hanging="360"/>
+      </w:pPr>
+      <w:rPr>
+        <w:rFonts w:ascii="Wingdings" w:hAnsi="Wingdings" w:hint="default"/>
+      </w:rPr>
+    </w:lvl>
+  </w:abstractNum>
+  <w:abstractNum w:abstractNumId="7">
+    <w:nsid w:val="20A35715"/>
+    <w:multiLevelType w:val="hybridMultilevel"/>
+    <w:tmpl w:val="184A3ECA"/>
+    <w:lvl w:ilvl="0" w:tplc="080A0001">
+      <w:start w:val="1"/>
+      <w:numFmt w:val="bullet"/>
+      <w:lvlText w:val=""/>
+      <w:lvlJc w:val="left"/>
+      <w:pPr>
+        <w:ind w:left="1440" w:hanging="360"/>
+      </w:pPr>
+      <w:rPr>
+        <w:rFonts w:ascii="Symbol" w:hAnsi="Symbol" w:hint="default"/>
+      </w:rPr>
+    </w:lvl>
     <w:lvl w:ilvl="1" w:tplc="080A0003" w:tentative="1">
       <w:start w:val="1"/>
       <w:numFmt w:val="bullet"/>
@@ -7929,7 +8349,7 @@
       </w:rPr>
     </w:lvl>
   </w:abstractNum>
-  <w:abstractNum w:abstractNumId="7">
+  <w:abstractNum w:abstractNumId="8">
     <w:nsid w:val="22443AC4"/>
     <w:multiLevelType w:val="singleLevel"/>
     <w:tmpl w:val="04090001"/>
@@ -7949,7 +8369,7 @@
       </w:rPr>
     </w:lvl>
   </w:abstractNum>
-  <w:abstractNum w:abstractNumId="8">
+  <w:abstractNum w:abstractNumId="9">
     <w:nsid w:val="2D4B634E"/>
     <w:multiLevelType w:val="singleLevel"/>
     <w:tmpl w:val="04090001"/>
@@ -7969,7 +8389,7 @@
       </w:rPr>
     </w:lvl>
   </w:abstractNum>
-  <w:abstractNum w:abstractNumId="9">
+  <w:abstractNum w:abstractNumId="10">
     <w:nsid w:val="31DD2C45"/>
     <w:multiLevelType w:val="singleLevel"/>
     <w:tmpl w:val="04090001"/>
@@ -7989,7 +8409,7 @@
       </w:rPr>
     </w:lvl>
   </w:abstractNum>
-  <w:abstractNum w:abstractNumId="10">
+  <w:abstractNum w:abstractNumId="11">
     <w:nsid w:val="32982B51"/>
     <w:multiLevelType w:val="singleLevel"/>
     <w:tmpl w:val="04090001"/>
@@ -8009,7 +8429,7 @@
       </w:rPr>
     </w:lvl>
   </w:abstractNum>
-  <w:abstractNum w:abstractNumId="11">
+  <w:abstractNum w:abstractNumId="12">
     <w:nsid w:val="3375481C"/>
     <w:multiLevelType w:val="singleLevel"/>
     <w:tmpl w:val="E6747DA6"/>
@@ -8029,7 +8449,7 @@
       </w:rPr>
     </w:lvl>
   </w:abstractNum>
-  <w:abstractNum w:abstractNumId="12">
+  <w:abstractNum w:abstractNumId="13">
     <w:nsid w:val="369D5471"/>
     <w:multiLevelType w:val="singleLevel"/>
     <w:tmpl w:val="04090001"/>
@@ -8049,7 +8469,7 @@
       </w:rPr>
     </w:lvl>
   </w:abstractNum>
-  <w:abstractNum w:abstractNumId="13">
+  <w:abstractNum w:abstractNumId="14">
     <w:nsid w:val="3949737B"/>
     <w:multiLevelType w:val="hybridMultilevel"/>
     <w:tmpl w:val="0E86881A"/>
@@ -8162,7 +8582,7 @@
       </w:rPr>
     </w:lvl>
   </w:abstractNum>
-  <w:abstractNum w:abstractNumId="14">
+  <w:abstractNum w:abstractNumId="15">
     <w:nsid w:val="42B97F7B"/>
     <w:multiLevelType w:val="singleLevel"/>
     <w:tmpl w:val="04090001"/>
@@ -8182,7 +8602,7 @@
       </w:rPr>
     </w:lvl>
   </w:abstractNum>
-  <w:abstractNum w:abstractNumId="15">
+  <w:abstractNum w:abstractNumId="16">
     <w:nsid w:val="49E170D0"/>
     <w:multiLevelType w:val="singleLevel"/>
     <w:tmpl w:val="04090001"/>
@@ -8202,7 +8622,7 @@
       </w:rPr>
     </w:lvl>
   </w:abstractNum>
-  <w:abstractNum w:abstractNumId="16">
+  <w:abstractNum w:abstractNumId="17">
     <w:nsid w:val="4BCA4FFD"/>
     <w:multiLevelType w:val="hybridMultilevel"/>
     <w:tmpl w:val="E0AA9374"/>
@@ -8315,7 +8735,7 @@
       </w:rPr>
     </w:lvl>
   </w:abstractNum>
-  <w:abstractNum w:abstractNumId="17">
+  <w:abstractNum w:abstractNumId="18">
     <w:nsid w:val="4F64732B"/>
     <w:multiLevelType w:val="singleLevel"/>
     <w:tmpl w:val="04090001"/>
@@ -8335,7 +8755,7 @@
       </w:rPr>
     </w:lvl>
   </w:abstractNum>
-  <w:abstractNum w:abstractNumId="18">
+  <w:abstractNum w:abstractNumId="19">
     <w:nsid w:val="52DF734E"/>
     <w:multiLevelType w:val="singleLevel"/>
     <w:tmpl w:val="04090001"/>
@@ -8355,7 +8775,7 @@
       </w:rPr>
     </w:lvl>
   </w:abstractNum>
-  <w:abstractNum w:abstractNumId="19">
+  <w:abstractNum w:abstractNumId="20">
     <w:nsid w:val="60A1422B"/>
     <w:multiLevelType w:val="multilevel"/>
     <w:tmpl w:val="4B74F1EE"/>
@@ -8468,7 +8888,7 @@
       </w:pPr>
     </w:lvl>
   </w:abstractNum>
-  <w:abstractNum w:abstractNumId="20">
+  <w:abstractNum w:abstractNumId="21">
     <w:nsid w:val="63201E44"/>
     <w:multiLevelType w:val="multilevel"/>
     <w:tmpl w:val="7EF63C40"/>
@@ -8581,7 +9001,7 @@
       </w:pPr>
     </w:lvl>
   </w:abstractNum>
-  <w:abstractNum w:abstractNumId="21">
+  <w:abstractNum w:abstractNumId="22">
     <w:nsid w:val="63272040"/>
     <w:multiLevelType w:val="hybridMultilevel"/>
     <w:tmpl w:val="D346AE96"/>
@@ -8694,7 +9114,7 @@
       </w:rPr>
     </w:lvl>
   </w:abstractNum>
-  <w:abstractNum w:abstractNumId="22">
+  <w:abstractNum w:abstractNumId="23">
     <w:nsid w:val="6D2F7D46"/>
     <w:multiLevelType w:val="singleLevel"/>
     <w:tmpl w:val="04090001"/>
@@ -8714,7 +9134,7 @@
       </w:rPr>
     </w:lvl>
   </w:abstractNum>
-  <w:abstractNum w:abstractNumId="23">
+  <w:abstractNum w:abstractNumId="24">
     <w:nsid w:val="6DC026B8"/>
     <w:multiLevelType w:val="multilevel"/>
     <w:tmpl w:val="2B941DF8"/>
@@ -8828,7 +9248,7 @@
       </w:pPr>
     </w:lvl>
   </w:abstractNum>
-  <w:abstractNum w:abstractNumId="24">
+  <w:abstractNum w:abstractNumId="25">
     <w:nsid w:val="71F21F2A"/>
     <w:multiLevelType w:val="singleLevel"/>
     <w:tmpl w:val="04090001"/>
@@ -8848,7 +9268,7 @@
       </w:rPr>
     </w:lvl>
   </w:abstractNum>
-  <w:abstractNum w:abstractNumId="25">
+  <w:abstractNum w:abstractNumId="26">
     <w:nsid w:val="743601FB"/>
     <w:multiLevelType w:val="singleLevel"/>
     <w:tmpl w:val="04090001"/>
@@ -8868,7 +9288,7 @@
       </w:rPr>
     </w:lvl>
   </w:abstractNum>
-  <w:abstractNum w:abstractNumId="26">
+  <w:abstractNum w:abstractNumId="27">
     <w:nsid w:val="756150CA"/>
     <w:multiLevelType w:val="singleLevel"/>
     <w:tmpl w:val="04090001"/>
@@ -8888,7 +9308,7 @@
       </w:rPr>
     </w:lvl>
   </w:abstractNum>
-  <w:abstractNum w:abstractNumId="27">
+  <w:abstractNum w:abstractNumId="28">
     <w:nsid w:val="7BE434D7"/>
     <w:multiLevelType w:val="singleLevel"/>
     <w:tmpl w:val="04090001"/>
@@ -8912,16 +9332,16 @@
     <w:abstractNumId w:val="0"/>
   </w:num>
   <w:num w:numId="2">
-    <w:abstractNumId w:val="11"/>
+    <w:abstractNumId w:val="12"/>
   </w:num>
   <w:num w:numId="3">
-    <w:abstractNumId w:val="27"/>
+    <w:abstractNumId w:val="28"/>
   </w:num>
   <w:num w:numId="4">
-    <w:abstractNumId w:val="18"/>
+    <w:abstractNumId w:val="19"/>
   </w:num>
   <w:num w:numId="5">
-    <w:abstractNumId w:val="17"/>
+    <w:abstractNumId w:val="18"/>
   </w:num>
   <w:num w:numId="6">
     <w:abstractNumId w:val="1"/>
@@ -8944,37 +9364,37 @@
     <w:abstractNumId w:val="2"/>
   </w:num>
   <w:num w:numId="8">
-    <w:abstractNumId w:val="26"/>
+    <w:abstractNumId w:val="27"/>
   </w:num>
   <w:num w:numId="9">
     <w:abstractNumId w:val="3"/>
   </w:num>
   <w:num w:numId="10">
-    <w:abstractNumId w:val="12"/>
+    <w:abstractNumId w:val="13"/>
   </w:num>
   <w:num w:numId="11">
-    <w:abstractNumId w:val="10"/>
+    <w:abstractNumId w:val="11"/>
   </w:num>
   <w:num w:numId="12">
-    <w:abstractNumId w:val="25"/>
+    <w:abstractNumId w:val="26"/>
   </w:num>
   <w:num w:numId="13">
-    <w:abstractNumId w:val="9"/>
+    <w:abstractNumId w:val="10"/>
   </w:num>
   <w:num w:numId="14">
     <w:abstractNumId w:val="4"/>
   </w:num>
   <w:num w:numId="15">
-    <w:abstractNumId w:val="24"/>
+    <w:abstractNumId w:val="25"/>
   </w:num>
   <w:num w:numId="16">
-    <w:abstractNumId w:val="15"/>
+    <w:abstractNumId w:val="16"/>
   </w:num>
   <w:num w:numId="17">
-    <w:abstractNumId w:val="7"/>
+    <w:abstractNumId w:val="8"/>
   </w:num>
   <w:num w:numId="18">
-    <w:abstractNumId w:val="14"/>
+    <w:abstractNumId w:val="15"/>
   </w:num>
   <w:num w:numId="19">
     <w:abstractNumId w:val="1"/>
@@ -8995,34 +9415,37 @@
     </w:lvlOverride>
   </w:num>
   <w:num w:numId="20">
-    <w:abstractNumId w:val="8"/>
+    <w:abstractNumId w:val="9"/>
   </w:num>
   <w:num w:numId="21">
-    <w:abstractNumId w:val="22"/>
+    <w:abstractNumId w:val="23"/>
   </w:num>
   <w:num w:numId="22">
-    <w:abstractNumId w:val="23"/>
+    <w:abstractNumId w:val="24"/>
   </w:num>
   <w:num w:numId="23">
-    <w:abstractNumId w:val="20"/>
+    <w:abstractNumId w:val="21"/>
   </w:num>
   <w:num w:numId="24">
     <w:abstractNumId w:val="6"/>
   </w:num>
   <w:num w:numId="25">
-    <w:abstractNumId w:val="19"/>
+    <w:abstractNumId w:val="20"/>
   </w:num>
   <w:num w:numId="26">
-    <w:abstractNumId w:val="21"/>
+    <w:abstractNumId w:val="22"/>
   </w:num>
   <w:num w:numId="27">
-    <w:abstractNumId w:val="13"/>
+    <w:abstractNumId w:val="14"/>
   </w:num>
   <w:num w:numId="28">
     <w:abstractNumId w:val="5"/>
   </w:num>
   <w:num w:numId="29">
-    <w:abstractNumId w:val="16"/>
+    <w:abstractNumId w:val="17"/>
+  </w:num>
+  <w:num w:numId="30">
+    <w:abstractNumId w:val="7"/>
   </w:num>
 </w:numbering>
 </file>
@@ -10360,7 +10783,7 @@
 </file>
 
 <file path=customXml/itemProps1.xml><?xml version="1.0" encoding="utf-8"?>
-<ds:datastoreItem xmlns:ds="http://schemas.openxmlformats.org/officeDocument/2006/customXml" ds:itemID="{EFE3BB42-3C41-4B12-A5A5-F155924C898D}">
+<ds:datastoreItem xmlns:ds="http://schemas.openxmlformats.org/officeDocument/2006/customXml" ds:itemID="{EEF5A07E-4F0D-45AE-BC99-5C30B6607D77}">
   <ds:schemaRefs>
     <ds:schemaRef ds:uri="http://schemas.openxmlformats.org/officeDocument/2006/bibliography"/>
   </ds:schemaRefs>

</xml_diff>

<commit_message>
Entrega 4 final. Apartados 8.1, 8.2 y 11
</commit_message>
<xml_diff>
--- a/DAS_Labyrinth.docx
+++ b/DAS_Labyrinth.docx
@@ -1868,7 +1868,7 @@
         <w:rPr>
           <w:noProof/>
         </w:rPr>
-        <w:t>15</w:t>
+        <w:t>16</w:t>
       </w:r>
       <w:r>
         <w:rPr>
@@ -1944,7 +1944,7 @@
         <w:rPr>
           <w:noProof/>
         </w:rPr>
-        <w:t>15</w:t>
+        <w:t>18</w:t>
       </w:r>
       <w:r>
         <w:rPr>
@@ -2020,7 +2020,7 @@
         <w:rPr>
           <w:noProof/>
         </w:rPr>
-        <w:t>15</w:t>
+        <w:t>18</w:t>
       </w:r>
       <w:r>
         <w:rPr>
@@ -2096,7 +2096,7 @@
         <w:rPr>
           <w:noProof/>
         </w:rPr>
-        <w:t>15</w:t>
+        <w:t>18</w:t>
       </w:r>
       <w:r>
         <w:rPr>
@@ -2900,7 +2900,16 @@
         <w:ind w:left="720"/>
       </w:pPr>
       <w:r>
-        <w:t>NA</w:t>
+        <w:t xml:space="preserve">A </w:t>
+      </w:r>
+      <w:r>
+        <w:t xml:space="preserve">full </w:t>
+      </w:r>
+      <w:r>
+        <w:t xml:space="preserve">repository of the versions of this document can be found at: </w:t>
+      </w:r>
+      <w:r>
+        <w:t>https://github.com/SwordXZ0/DAS.git</w:t>
       </w:r>
     </w:p>
     <w:p>
@@ -3223,7 +3232,12 @@
         <w:t>.</w:t>
       </w:r>
     </w:p>
-    <w:p/>
+    <w:p>
+      <w:pPr>
+        <w:pStyle w:val="Prrafodelista"/>
+        <w:ind w:left="1440"/>
+      </w:pPr>
+    </w:p>
     <w:p>
       <w:pPr>
         <w:pStyle w:val="Prrafodelista"/>
@@ -3718,7 +3732,6 @@
         </w:pict>
       </w:r>
     </w:p>
-    <w:p/>
     <w:p>
       <w:pPr>
         <w:pStyle w:val="Prrafodelista"/>
@@ -3745,6 +3758,7 @@
           <w:shd w:val="clear" w:color="auto" w:fill="FFFFFF"/>
           <w:lang w:eastAsia="es-MX"/>
         </w:rPr>
+        <w:lastRenderedPageBreak/>
         <w:t>Register</w:t>
       </w:r>
       <w:r>
@@ -4623,65 +4637,58 @@
           <w:color w:val="000000"/>
           <w:lang w:eastAsia="es-MX"/>
         </w:rPr>
-        <w:t xml:space="preserve"> previous game </w:t>
-      </w:r>
-      <w:r>
-        <w:rPr>
-          <w:color w:val="000000"/>
-          <w:lang w:eastAsia="es-MX"/>
-        </w:rPr>
+        <w:t xml:space="preserve"> previous game parties played</w:t>
+      </w:r>
+      <w:r>
+        <w:rPr>
+          <w:color w:val="000000"/>
+          <w:lang w:eastAsia="es-MX"/>
+        </w:rPr>
+        <w:t>. The Player</w:t>
+      </w:r>
+      <w:r>
+        <w:rPr>
+          <w:color w:val="000000"/>
+          <w:lang w:eastAsia="es-MX"/>
+        </w:rPr>
+        <w:t xml:space="preserve"> is the actor of this use case.</w:t>
+      </w:r>
+      <w:r>
+        <w:rPr>
+          <w:color w:val="000000"/>
+          <w:lang w:eastAsia="es-MX"/>
+        </w:rPr>
+        <w:t xml:space="preserve"> </w:t>
+      </w:r>
+      <w:r>
+        <w:rPr>
+          <w:color w:val="000000"/>
+          <w:lang w:eastAsia="es-MX"/>
+        </w:rPr>
+        <w:t xml:space="preserve">The </w:t>
+      </w:r>
+      <w:r>
+        <w:rPr>
+          <w:color w:val="000000"/>
+          <w:lang w:eastAsia="es-MX"/>
+        </w:rPr>
+        <w:t>Data Base</w:t>
+      </w:r>
+      <w:r>
+        <w:rPr>
+          <w:color w:val="000000"/>
+          <w:lang w:eastAsia="es-MX"/>
+        </w:rPr>
+        <w:t xml:space="preserve"> System is an actor involved within this use case.</w:t>
+      </w:r>
+    </w:p>
+    <w:p>
+      <w:pPr>
+        <w:pStyle w:val="Ttulo1"/>
+      </w:pPr>
+      <w:bookmarkStart w:id="15" w:name="_Toc31531912"/>
+      <w:r>
         <w:lastRenderedPageBreak/>
-        <w:t>parties played</w:t>
-      </w:r>
-      <w:r>
-        <w:rPr>
-          <w:color w:val="000000"/>
-          <w:lang w:eastAsia="es-MX"/>
-        </w:rPr>
-        <w:t>. The Player</w:t>
-      </w:r>
-      <w:r>
-        <w:rPr>
-          <w:color w:val="000000"/>
-          <w:lang w:eastAsia="es-MX"/>
-        </w:rPr>
-        <w:t xml:space="preserve"> is the actor of this use case.</w:t>
-      </w:r>
-      <w:r>
-        <w:rPr>
-          <w:color w:val="000000"/>
-          <w:lang w:eastAsia="es-MX"/>
-        </w:rPr>
-        <w:t xml:space="preserve"> </w:t>
-      </w:r>
-      <w:r>
-        <w:rPr>
-          <w:color w:val="000000"/>
-          <w:lang w:eastAsia="es-MX"/>
-        </w:rPr>
-        <w:t xml:space="preserve">The </w:t>
-      </w:r>
-      <w:r>
-        <w:rPr>
-          <w:color w:val="000000"/>
-          <w:lang w:eastAsia="es-MX"/>
-        </w:rPr>
-        <w:t>Data Base</w:t>
-      </w:r>
-      <w:r>
-        <w:rPr>
-          <w:color w:val="000000"/>
-          <w:lang w:eastAsia="es-MX"/>
-        </w:rPr>
-        <w:t xml:space="preserve"> System is an actor involved within this use case.</w:t>
-      </w:r>
-    </w:p>
-    <w:p>
-      <w:pPr>
-        <w:pStyle w:val="Ttulo1"/>
-      </w:pPr>
-      <w:bookmarkStart w:id="15" w:name="_Toc31531912"/>
-      <w:r>
         <w:t>Logical View</w:t>
       </w:r>
       <w:bookmarkEnd w:id="15"/>
@@ -4900,11 +4907,28 @@
       </w:r>
       <w:r>
         <w:pict>
-          <v:shape id="_x0000_i1027" type="#_x0000_t75" style="width:434.5pt;height:3in">
+          <v:shape id="_x0000_i1032" type="#_x0000_t75" style="width:434.5pt;height:3in">
             <v:imagedata r:id="rId12" o:title="SAD uml diagrams"/>
           </v:shape>
         </w:pict>
       </w:r>
+    </w:p>
+    <w:p>
+      <w:pPr>
+        <w:jc w:val="center"/>
+      </w:pPr>
+    </w:p>
+    <w:p>
+      <w:pPr>
+        <w:jc w:val="center"/>
+      </w:pPr>
+    </w:p>
+    <w:p>
+      <w:pPr>
+        <w:jc w:val="center"/>
+      </w:pPr>
+      <w:bookmarkStart w:id="18" w:name="_GoBack"/>
+      <w:bookmarkEnd w:id="18"/>
     </w:p>
     <w:p>
       <w:pPr>
@@ -5471,12 +5495,12 @@
       <w:pPr>
         <w:pStyle w:val="Ttulo2"/>
       </w:pPr>
-      <w:bookmarkStart w:id="18" w:name="_Toc31531915"/>
+      <w:bookmarkStart w:id="19" w:name="_Toc31531915"/>
       <w:r>
         <w:lastRenderedPageBreak/>
         <w:t>Use-Case Realizations</w:t>
       </w:r>
-      <w:bookmarkEnd w:id="18"/>
+      <w:bookmarkEnd w:id="19"/>
     </w:p>
     <w:p>
       <w:pPr>
@@ -5584,7 +5608,7 @@
           <w:noProof/>
         </w:rPr>
       </w:pPr>
-      <w:bookmarkStart w:id="19" w:name="_Toc245248920"/>
+      <w:bookmarkStart w:id="20" w:name="_Toc245248920"/>
       <w:r>
         <w:rPr>
           <w:rFonts w:ascii="Times New Roman" w:hAnsi="Times New Roman"/>
@@ -5593,7 +5617,7 @@
         </w:rPr>
         <w:t>Participating objects</w:t>
       </w:r>
-      <w:bookmarkEnd w:id="19"/>
+      <w:bookmarkEnd w:id="20"/>
     </w:p>
     <w:p/>
     <w:tbl>
@@ -6536,11 +6560,11 @@
       <w:pPr>
         <w:pStyle w:val="Ttulo1"/>
       </w:pPr>
-      <w:bookmarkStart w:id="20" w:name="_Toc31531916"/>
+      <w:bookmarkStart w:id="21" w:name="_Toc31531916"/>
       <w:r>
         <w:t>Process View</w:t>
       </w:r>
-      <w:bookmarkEnd w:id="20"/>
+      <w:bookmarkEnd w:id="21"/>
       <w:r>
         <w:t xml:space="preserve"> </w:t>
       </w:r>
@@ -6712,7 +6736,7 @@
       </w:pPr>
       <w:r>
         <w:pict>
-          <v:shape id="_x0000_i1028" type="#_x0000_t75" style="width:320pt;height:539.5pt">
+          <v:shape id="_x0000_i1027" type="#_x0000_t75" style="width:320pt;height:539.5pt">
             <v:imagedata r:id="rId19" o:title="Actividad"/>
           </v:shape>
         </w:pict>
@@ -6722,12 +6746,12 @@
       <w:pPr>
         <w:pStyle w:val="Ttulo1"/>
       </w:pPr>
-      <w:bookmarkStart w:id="21" w:name="_Toc31531917"/>
+      <w:bookmarkStart w:id="22" w:name="_Toc31531917"/>
       <w:r>
         <w:lastRenderedPageBreak/>
         <w:t>Deployment View</w:t>
       </w:r>
-      <w:bookmarkEnd w:id="21"/>
+      <w:bookmarkEnd w:id="22"/>
       <w:r>
         <w:t xml:space="preserve"> </w:t>
       </w:r>
@@ -6761,11 +6785,11 @@
       <w:pPr>
         <w:pStyle w:val="Ttulo1"/>
       </w:pPr>
-      <w:bookmarkStart w:id="22" w:name="_Toc31531918"/>
+      <w:bookmarkStart w:id="23" w:name="_Toc31531918"/>
       <w:r>
         <w:t>Implementation View</w:t>
       </w:r>
-      <w:bookmarkEnd w:id="22"/>
+      <w:bookmarkEnd w:id="23"/>
       <w:r>
         <w:t xml:space="preserve"> </w:t>
       </w:r>
@@ -6777,7 +6801,7 @@
       </w:pPr>
       <w:r>
         <w:pict>
-          <v:shape id="_x0000_i1029" type="#_x0000_t75" style="width:156.5pt;height:280.5pt">
+          <v:shape id="_x0000_i1028" type="#_x0000_t75" style="width:156.5pt;height:280.5pt">
             <v:imagedata r:id="rId20" o:title="8layered"/>
           </v:shape>
         </w:pict>
@@ -6840,7 +6864,10 @@
         <w:t xml:space="preserve"> h</w:t>
       </w:r>
       <w:r>
-        <w:t>ttp petition with a web browser,</w:t>
+        <w:t>ttp request</w:t>
+      </w:r>
+      <w:r>
+        <w:t xml:space="preserve"> with a web browser,</w:t>
       </w:r>
       <w:r>
         <w:t xml:space="preserve"> </w:t>
@@ -6964,12 +6991,12 @@
       <w:pPr>
         <w:pStyle w:val="Ttulo2"/>
       </w:pPr>
-      <w:bookmarkStart w:id="23" w:name="_Toc31531919"/>
+      <w:bookmarkStart w:id="24" w:name="_Toc31531919"/>
       <w:r>
         <w:lastRenderedPageBreak/>
         <w:t>Overview</w:t>
       </w:r>
-      <w:bookmarkEnd w:id="23"/>
+      <w:bookmarkEnd w:id="24"/>
     </w:p>
     <w:p>
       <w:pPr>
@@ -7096,13 +7123,61 @@
         <w:t xml:space="preserve">of the system </w:t>
       </w:r>
       <w:r>
-        <w:t>will consists mainly of 3 different menus: The Main Menu, The Score Menu and The Pause Menu, each one with its own controller class and with a hybrid navigation between them. For a more detailed description</w:t>
+        <w:t>will consists mainly of 4</w:t>
+      </w:r>
+      <w:r>
+        <w:t xml:space="preserve"> different menus: The Main Me</w:t>
+      </w:r>
+      <w:r>
+        <w:t>nu, The Score Menu</w:t>
       </w:r>
       <w:r>
         <w:t>,</w:t>
       </w:r>
       <w:r>
-        <w:t xml:space="preserve"> review the component diagram of the Presentation Layer in the sub-section 8.2 of this document.</w:t>
+        <w:t xml:space="preserve"> </w:t>
+      </w:r>
+      <w:r>
+        <w:t xml:space="preserve">The Session Menu </w:t>
+      </w:r>
+      <w:r>
+        <w:t>and The Game</w:t>
+      </w:r>
+      <w:r>
+        <w:t xml:space="preserve"> Menu, each one with its own controller class and with a hybrid navigation between them.</w:t>
+      </w:r>
+      <w:r>
+        <w:t xml:space="preserve"> This GUI components shall be designed to match the usability heuristics described by Jacob Nielsen, </w:t>
+      </w:r>
+      <w:r>
+        <w:t xml:space="preserve">and the Gestalt </w:t>
+      </w:r>
+      <w:r>
+        <w:t>psychology</w:t>
+      </w:r>
+      <w:r>
+        <w:t xml:space="preserve">, ensuring continuity and proximity between relevant GUI </w:t>
+      </w:r>
+      <w:r>
+        <w:t>components, and keeping its meaning clear to the user with a minimalist design</w:t>
+      </w:r>
+      <w:r>
+        <w:t>.</w:t>
+      </w:r>
+      <w:r>
+        <w:t xml:space="preserve"> For a more detailed description</w:t>
+      </w:r>
+      <w:r>
+        <w:t>,</w:t>
+      </w:r>
+      <w:r>
+        <w:t xml:space="preserve"> review the </w:t>
+      </w:r>
+      <w:r>
+        <w:t xml:space="preserve">navigation diagram and the </w:t>
+      </w:r>
+      <w:r>
+        <w:t>component diagram of the Presentation Layer in the sub-section 8.2 of this document.</w:t>
       </w:r>
     </w:p>
     <w:p>
@@ -7126,7 +7201,10 @@
         <w:t xml:space="preserve"> There will be 2 main components that will represent the</w:t>
       </w:r>
       <w:r>
-        <w:t xml:space="preserve"> game and menu entities of the Business Layer</w:t>
+        <w:t xml:space="preserve"> game and user</w:t>
+      </w:r>
+      <w:r>
+        <w:t xml:space="preserve"> entities of the Business Layer</w:t>
       </w:r>
       <w:r>
         <w:t xml:space="preserve"> in the Presentation Layer</w:t>
@@ -7481,13 +7559,26 @@
         <w:ind w:left="1800"/>
       </w:pPr>
       <w:r>
+        <w:lastRenderedPageBreak/>
         <w:t>Performance:</w:t>
       </w:r>
       <w:r>
         <w:t xml:space="preserve"> All o</w:t>
       </w:r>
       <w:r>
-        <w:t>f the user interface should run smoothly and with responsiveness, updating the interface on time on both of the players in a same party</w:t>
+        <w:t>f the user interface should run smoothly and with responsiveness, updating the interface on time on both of the player</w:t>
+      </w:r>
+      <w:r>
+        <w:t>’</w:t>
+      </w:r>
+      <w:r>
+        <w:t xml:space="preserve">s </w:t>
+      </w:r>
+      <w:r>
+        <w:t xml:space="preserve">pcs </w:t>
+      </w:r>
+      <w:r>
+        <w:t>in a same party</w:t>
       </w:r>
       <w:r>
         <w:t xml:space="preserve"> of the game</w:t>
@@ -7496,22 +7587,7 @@
         <w:t>.</w:t>
       </w:r>
     </w:p>
-    <w:p>
-      <w:pPr>
-        <w:pStyle w:val="Prrafodelista"/>
-      </w:pPr>
-    </w:p>
-    <w:p>
-      <w:pPr>
-        <w:pStyle w:val="Prrafodelista"/>
-        <w:ind w:left="1800"/>
-      </w:pPr>
-    </w:p>
-    <w:p>
-      <w:pPr>
-        <w:pStyle w:val="Prrafodelista"/>
-      </w:pPr>
-    </w:p>
+    <w:p/>
     <w:p>
       <w:pPr>
         <w:pStyle w:val="Prrafodelista"/>
@@ -7519,12 +7595,34 @@
           <w:ilvl w:val="0"/>
           <w:numId w:val="25"/>
         </w:numPr>
+        <w:jc w:val="both"/>
       </w:pPr>
       <w:r>
         <w:t>Design patterns:</w:t>
       </w:r>
       <w:r>
-        <w:t xml:space="preserve"> The design patterns used to design this layer were …., in order to </w:t>
+        <w:t xml:space="preserve"> The design patterns u</w:t>
+      </w:r>
+      <w:r>
+        <w:t>sed to design this layer were the</w:t>
+      </w:r>
+      <w:r>
+        <w:t xml:space="preserve"> Intercepting Filter pattern</w:t>
+      </w:r>
+      <w:r>
+        <w:t>,</w:t>
+      </w:r>
+      <w:r>
+        <w:t xml:space="preserve"> the</w:t>
+      </w:r>
+      <w:r>
+        <w:t xml:space="preserve"> </w:t>
+      </w:r>
+      <w:r>
+        <w:t xml:space="preserve">Front Controller pattern, the View Helper pattern, the Composite View pattern, and the Dispatcher View pattern, </w:t>
+      </w:r>
+      <w:r>
+        <w:t xml:space="preserve">in order to </w:t>
       </w:r>
       <w:r>
         <w:t>contribute to a greater modularization.</w:t>
@@ -7539,11 +7637,11 @@
       <w:pPr>
         <w:pStyle w:val="Ttulo2"/>
       </w:pPr>
-      <w:bookmarkStart w:id="24" w:name="_Toc31531920"/>
+      <w:bookmarkStart w:id="25" w:name="_Toc31531920"/>
       <w:r>
         <w:t>Layers</w:t>
       </w:r>
-      <w:bookmarkEnd w:id="24"/>
+      <w:bookmarkEnd w:id="25"/>
     </w:p>
     <w:p/>
     <w:p>
@@ -7567,20 +7665,121 @@
         </w:numPr>
       </w:pPr>
       <w:r>
-        <w:t>Component Diagram:</w:t>
-      </w:r>
-    </w:p>
-    <w:p>
-      <w:pPr>
+        <w:t>Navigation</w:t>
+      </w:r>
+      <w:r>
+        <w:t xml:space="preserve"> Diagram:</w:t>
+      </w:r>
+    </w:p>
+    <w:p>
+      <w:pPr>
+        <w:pStyle w:val="Prrafodelista"/>
+        <w:ind w:left="1440"/>
+      </w:pPr>
+    </w:p>
+    <w:p>
+      <w:pPr>
+        <w:pStyle w:val="Prrafodelista"/>
+        <w:ind w:left="1440"/>
+      </w:pPr>
+    </w:p>
+    <w:p>
+      <w:pPr>
+        <w:pStyle w:val="Prrafodelista"/>
+        <w:ind w:left="1440"/>
         <w:jc w:val="center"/>
       </w:pPr>
       <w:r>
         <w:pict>
-          <v:shape id="_x0000_i1030" type="#_x0000_t75" style="width:6in;height:272.5pt">
-            <v:imagedata r:id="rId21" o:title="ComponetsPresentation (2)"/>
+          <v:shape id="_x0000_i1029" type="#_x0000_t75" style="width:264pt;height:279.5pt">
+            <v:imagedata r:id="rId21" o:title="navigation"/>
           </v:shape>
         </w:pict>
       </w:r>
+    </w:p>
+    <w:p>
+      <w:pPr>
+        <w:pStyle w:val="Prrafodelista"/>
+        <w:ind w:left="1440"/>
+        <w:jc w:val="center"/>
+      </w:pPr>
+    </w:p>
+    <w:p>
+      <w:pPr>
+        <w:pStyle w:val="Prrafodelista"/>
+        <w:ind w:left="1440"/>
+        <w:jc w:val="center"/>
+      </w:pPr>
+    </w:p>
+    <w:p>
+      <w:pPr>
+        <w:pStyle w:val="Prrafodelista"/>
+        <w:ind w:left="1440"/>
+        <w:jc w:val="center"/>
+      </w:pPr>
+    </w:p>
+    <w:p>
+      <w:pPr>
+        <w:pStyle w:val="Prrafodelista"/>
+        <w:ind w:left="1440"/>
+        <w:jc w:val="center"/>
+      </w:pPr>
+    </w:p>
+    <w:p>
+      <w:pPr>
+        <w:pStyle w:val="Prrafodelista"/>
+        <w:ind w:left="1440"/>
+        <w:jc w:val="center"/>
+      </w:pPr>
+    </w:p>
+    <w:p>
+      <w:pPr>
+        <w:pStyle w:val="Prrafodelista"/>
+        <w:ind w:left="1440"/>
+        <w:jc w:val="center"/>
+      </w:pPr>
+    </w:p>
+    <w:p>
+      <w:pPr>
+        <w:pStyle w:val="Prrafodelista"/>
+        <w:ind w:left="1440"/>
+        <w:jc w:val="center"/>
+      </w:pPr>
+    </w:p>
+    <w:p>
+      <w:pPr>
+        <w:pStyle w:val="Prrafodelista"/>
+        <w:ind w:left="1440"/>
+        <w:jc w:val="center"/>
+      </w:pPr>
+    </w:p>
+    <w:p>
+      <w:pPr>
+        <w:pStyle w:val="Prrafodelista"/>
+        <w:ind w:left="1440"/>
+        <w:jc w:val="center"/>
+      </w:pPr>
+    </w:p>
+    <w:p>
+      <w:pPr>
+        <w:pStyle w:val="Prrafodelista"/>
+        <w:ind w:left="1440"/>
+        <w:jc w:val="center"/>
+      </w:pPr>
+    </w:p>
+    <w:p>
+      <w:pPr>
+        <w:pStyle w:val="Prrafodelista"/>
+        <w:ind w:left="1440"/>
+        <w:jc w:val="center"/>
+      </w:pPr>
+    </w:p>
+    <w:p>
+      <w:pPr>
+        <w:pStyle w:val="Prrafodelista"/>
+        <w:ind w:left="1440"/>
+        <w:jc w:val="center"/>
+      </w:pPr>
     </w:p>
     <w:p>
       <w:pPr>
@@ -7591,24 +7790,100 @@
         </w:numPr>
       </w:pPr>
       <w:r>
-        <w:t>Class Diagram:</w:t>
-      </w:r>
-    </w:p>
-    <w:p>
-      <w:pPr>
-        <w:ind w:left="720"/>
-      </w:pPr>
-    </w:p>
-    <w:p>
+        <w:lastRenderedPageBreak/>
+        <w:t>Component Diagram:</w:t>
+      </w:r>
+    </w:p>
+    <w:p/>
+    <w:p>
+      <w:pPr>
+        <w:ind w:left="360" w:firstLine="720"/>
+        <w:jc w:val="center"/>
+      </w:pPr>
       <w:r>
         <w:pict>
-          <v:shape id="_x0000_i1031" type="#_x0000_t75" style="width:494pt;height:171pt">
-            <v:imagedata r:id="rId22" o:title="clasesPresentacion (1)"/>
+          <v:shape id="_x0000_i1030" type="#_x0000_t75" style="width:440.5pt;height:278pt">
+            <v:imagedata r:id="rId22" o:title="ComponetsPresentation (2)"/>
           </v:shape>
         </w:pict>
       </w:r>
-      <w:bookmarkStart w:id="25" w:name="_GoBack"/>
-      <w:bookmarkEnd w:id="25"/>
+    </w:p>
+    <w:p>
+      <w:pPr>
+        <w:ind w:left="360" w:firstLine="720"/>
+        <w:jc w:val="center"/>
+      </w:pPr>
+    </w:p>
+    <w:p>
+      <w:pPr>
+        <w:ind w:left="360" w:firstLine="720"/>
+        <w:jc w:val="center"/>
+      </w:pPr>
+    </w:p>
+    <w:p>
+      <w:pPr>
+        <w:pStyle w:val="Prrafodelista"/>
+        <w:numPr>
+          <w:ilvl w:val="0"/>
+          <w:numId w:val="28"/>
+        </w:numPr>
+      </w:pPr>
+      <w:r>
+        <w:t>Class Diagram:</w:t>
+      </w:r>
+    </w:p>
+    <w:p>
+      <w:pPr>
+        <w:pStyle w:val="Prrafodelista"/>
+        <w:ind w:left="1440"/>
+      </w:pPr>
+    </w:p>
+    <w:p>
+      <w:pPr>
+        <w:ind w:left="720"/>
+      </w:pPr>
+    </w:p>
+    <w:p>
+      <w:pPr>
+        <w:jc w:val="center"/>
+      </w:pPr>
+      <w:r>
+        <w:pict>
+          <v:shape id="_x0000_i1031" type="#_x0000_t75" style="width:506pt;height:175.5pt">
+            <v:imagedata r:id="rId23" o:title="clasesPresentacion (1)"/>
+          </v:shape>
+        </w:pict>
+      </w:r>
+    </w:p>
+    <w:p>
+      <w:pPr>
+        <w:jc w:val="center"/>
+      </w:pPr>
+    </w:p>
+    <w:p>
+      <w:pPr>
+        <w:jc w:val="center"/>
+      </w:pPr>
+    </w:p>
+    <w:p>
+      <w:pPr>
+        <w:jc w:val="center"/>
+      </w:pPr>
+    </w:p>
+    <w:p>
+      <w:pPr>
+        <w:jc w:val="center"/>
+      </w:pPr>
+    </w:p>
+    <w:p>
+      <w:pPr>
+        <w:jc w:val="center"/>
+      </w:pPr>
+    </w:p>
+    <w:p>
+      <w:pPr>
+        <w:jc w:val="center"/>
+      </w:pPr>
     </w:p>
     <w:p>
       <w:pPr>
@@ -7636,6 +7911,11 @@
       <w:r>
         <w:t>[A description of the persistent data storage perspective of the system. This section is optional if there is little or no persistent data, or the translation between the Design Model and the Data Model is trivial.]</w:t>
       </w:r>
+    </w:p>
+    <w:p>
+      <w:pPr>
+        <w:pStyle w:val="Textoindependiente"/>
+      </w:pPr>
     </w:p>
     <w:p>
       <w:pPr>
@@ -8686,6 +8966,58 @@
       <w:pPr>
         <w:pStyle w:val="Prrafodelista"/>
         <w:widowControl/>
+        <w:shd w:val="clear" w:color="auto" w:fill="FFFFFF"/>
+        <w:spacing w:before="100" w:beforeAutospacing="1" w:after="100" w:afterAutospacing="1" w:line="240" w:lineRule="auto"/>
+        <w:ind w:left="1785"/>
+        <w:rPr>
+          <w:color w:val="000000"/>
+          <w:lang w:eastAsia="es-MX"/>
+        </w:rPr>
+      </w:pPr>
+    </w:p>
+    <w:p>
+      <w:pPr>
+        <w:pStyle w:val="Prrafodelista"/>
+        <w:widowControl/>
+        <w:shd w:val="clear" w:color="auto" w:fill="FFFFFF"/>
+        <w:spacing w:before="100" w:beforeAutospacing="1" w:after="100" w:afterAutospacing="1" w:line="240" w:lineRule="auto"/>
+        <w:ind w:left="1785"/>
+        <w:rPr>
+          <w:color w:val="000000"/>
+          <w:lang w:eastAsia="es-MX"/>
+        </w:rPr>
+      </w:pPr>
+    </w:p>
+    <w:p>
+      <w:pPr>
+        <w:pStyle w:val="Prrafodelista"/>
+        <w:widowControl/>
+        <w:shd w:val="clear" w:color="auto" w:fill="FFFFFF"/>
+        <w:spacing w:before="100" w:beforeAutospacing="1" w:after="100" w:afterAutospacing="1" w:line="240" w:lineRule="auto"/>
+        <w:ind w:left="1785"/>
+        <w:rPr>
+          <w:color w:val="000000"/>
+          <w:lang w:eastAsia="es-MX"/>
+        </w:rPr>
+      </w:pPr>
+    </w:p>
+    <w:p>
+      <w:pPr>
+        <w:pStyle w:val="Prrafodelista"/>
+        <w:widowControl/>
+        <w:shd w:val="clear" w:color="auto" w:fill="FFFFFF"/>
+        <w:spacing w:before="100" w:beforeAutospacing="1" w:after="100" w:afterAutospacing="1" w:line="240" w:lineRule="auto"/>
+        <w:ind w:left="1785"/>
+        <w:rPr>
+          <w:color w:val="000000"/>
+          <w:lang w:eastAsia="es-MX"/>
+        </w:rPr>
+      </w:pPr>
+    </w:p>
+    <w:p>
+      <w:pPr>
+        <w:pStyle w:val="Prrafodelista"/>
+        <w:widowControl/>
         <w:numPr>
           <w:ilvl w:val="0"/>
           <w:numId w:val="8"/>
@@ -8702,6 +9034,7 @@
           <w:color w:val="000000"/>
           <w:lang w:eastAsia="es-MX"/>
         </w:rPr>
+        <w:lastRenderedPageBreak/>
         <w:t>M</w:t>
       </w:r>
       <w:r>
@@ -8881,7 +9214,6 @@
           <w:color w:val="000000"/>
           <w:lang w:eastAsia="es-MX"/>
         </w:rPr>
-        <w:lastRenderedPageBreak/>
         <w:t>T</w:t>
       </w:r>
       <w:r>
@@ -9885,7 +10217,7 @@
           <w:color w:val="212121"/>
           <w:lang w:eastAsia="es-MX"/>
         </w:rPr>
-        <w:t xml:space="preserve">The game system shall permit an easy modification of the game mechanics by the game masters if it is need </w:t>
+        <w:t>The game system shall permit an easy modification of the game mechanics by the game masters if it is need</w:t>
       </w:r>
       <w:r>
         <w:rPr>
@@ -9893,7 +10225,15 @@
           <w:color w:val="212121"/>
           <w:lang w:eastAsia="es-MX"/>
         </w:rPr>
-        <w:t>it.</w:t>
+        <w:t>ed</w:t>
+      </w:r>
+      <w:r>
+        <w:rPr>
+          <w:rFonts w:ascii="inherit" w:hAnsi="inherit" w:cs="Courier New"/>
+          <w:color w:val="212121"/>
+          <w:lang w:eastAsia="es-MX"/>
+        </w:rPr>
+        <w:t>.</w:t>
       </w:r>
     </w:p>
     <w:p>
@@ -10690,7 +11030,6 @@
           <w:color w:val="000000"/>
           <w:lang w:eastAsia="es-MX"/>
         </w:rPr>
-        <w:lastRenderedPageBreak/>
         <w:t>Additionally, e</w:t>
       </w:r>
       <w:r>
@@ -10737,10 +11076,10 @@
       </w:r>
     </w:p>
     <w:sectPr>
-      <w:headerReference w:type="default" r:id="rId23"/>
-      <w:footerReference w:type="default" r:id="rId24"/>
-      <w:headerReference w:type="first" r:id="rId25"/>
-      <w:footerReference w:type="first" r:id="rId26"/>
+      <w:headerReference w:type="default" r:id="rId24"/>
+      <w:footerReference w:type="default" r:id="rId25"/>
+      <w:headerReference w:type="first" r:id="rId26"/>
+      <w:footerReference w:type="first" r:id="rId27"/>
       <w:pgSz w:w="12240" w:h="15840" w:code="1"/>
       <w:pgMar w:top="1440" w:right="1440" w:bottom="1440" w:left="1440" w:header="720" w:footer="720" w:gutter="0"/>
       <w:cols w:space="720"/>
@@ -10939,7 +11278,7 @@
               <w:rStyle w:val="Nmerodepgina"/>
               <w:noProof/>
             </w:rPr>
-            <w:t>16</w:t>
+            <w:t>20</w:t>
           </w:r>
           <w:r>
             <w:rPr>
@@ -10967,7 +11306,7 @@
               <w:rStyle w:val="Nmerodepgina"/>
               <w:noProof/>
             </w:rPr>
-            <w:t>19</w:t>
+            <w:t>20</w:t>
           </w:r>
           <w:r>
             <w:rPr>
@@ -16681,7 +17020,7 @@
 </file>
 
 <file path=customXml/itemProps1.xml><?xml version="1.0" encoding="utf-8"?>
-<ds:datastoreItem xmlns:ds="http://schemas.openxmlformats.org/officeDocument/2006/customXml" ds:itemID="{A210C61E-DA94-4475-A50A-F70B164B7683}">
+<ds:datastoreItem xmlns:ds="http://schemas.openxmlformats.org/officeDocument/2006/customXml" ds:itemID="{602E33B3-A619-4A24-A808-2B0E1493E6B6}">
   <ds:schemaRefs>
     <ds:schemaRef ds:uri="http://schemas.openxmlformats.org/officeDocument/2006/bibliography"/>
   </ds:schemaRefs>

</xml_diff>

<commit_message>
8.1 y 8.2 actualizados
</commit_message>
<xml_diff>
--- a/DAS_Labyrinth.docx
+++ b/DAS_Labyrinth.docx
@@ -19,21 +19,11 @@
         <w:pStyle w:val="Puesto"/>
         <w:jc w:val="right"/>
       </w:pPr>
-      <w:r>
-        <w:fldChar w:fldCharType="begin"/>
-      </w:r>
-      <w:r>
-        <w:instrText xml:space="preserve"> TITLE  \* MERGEFORMAT </w:instrText>
-      </w:r>
-      <w:r>
-        <w:fldChar w:fldCharType="separate"/>
-      </w:r>
-      <w:r>
-        <w:t>Software Architecture Document</w:t>
-      </w:r>
-      <w:r>
-        <w:fldChar w:fldCharType="end"/>
-      </w:r>
+      <w:fldSimple w:instr=" TITLE  \* MERGEFORMAT ">
+        <w:r>
+          <w:t>Software Architecture Document</w:t>
+        </w:r>
+      </w:fldSimple>
     </w:p>
     <w:p>
       <w:pPr>
@@ -54,8 +44,10 @@
         <w:rPr>
           <w:sz w:val="28"/>
         </w:rPr>
-        <w:t>Version 1.2</w:t>
-      </w:r>
+        <w:t>Version 1.3</w:t>
+      </w:r>
+      <w:bookmarkStart w:id="0" w:name="_GoBack"/>
+      <w:bookmarkEnd w:id="0"/>
     </w:p>
     <w:p>
       <w:pPr>
@@ -477,6 +469,80 @@
           </w:p>
         </w:tc>
       </w:tr>
+      <w:tr>
+        <w:tc>
+          <w:tcPr>
+            <w:tcW w:w="2304" w:type="dxa"/>
+          </w:tcPr>
+          <w:p>
+            <w:pPr>
+              <w:pStyle w:val="Tabletext"/>
+            </w:pPr>
+            <w:r>
+              <w:t>2</w:t>
+            </w:r>
+            <w:r>
+              <w:t>4/mar/15</w:t>
+            </w:r>
+          </w:p>
+        </w:tc>
+        <w:tc>
+          <w:tcPr>
+            <w:tcW w:w="1152" w:type="dxa"/>
+          </w:tcPr>
+          <w:p>
+            <w:pPr>
+              <w:pStyle w:val="Tabletext"/>
+            </w:pPr>
+            <w:r>
+              <w:t>1.3</w:t>
+            </w:r>
+          </w:p>
+        </w:tc>
+        <w:tc>
+          <w:tcPr>
+            <w:tcW w:w="3744" w:type="dxa"/>
+          </w:tcPr>
+          <w:p>
+            <w:pPr>
+              <w:pStyle w:val="Tabletext"/>
+            </w:pPr>
+            <w:r>
+              <w:t>Modified Diagrams of the both</w:t>
+            </w:r>
+            <w:r>
+              <w:t xml:space="preserve"> 8.1 and </w:t>
+            </w:r>
+            <w:r>
+              <w:t>8.2 sections</w:t>
+            </w:r>
+            <w:r>
+              <w:t>.</w:t>
+            </w:r>
+          </w:p>
+        </w:tc>
+        <w:tc>
+          <w:tcPr>
+            <w:tcW w:w="2304" w:type="dxa"/>
+          </w:tcPr>
+          <w:p>
+            <w:pPr>
+              <w:pStyle w:val="Tabletext"/>
+            </w:pPr>
+            <w:r>
+              <w:t xml:space="preserve">Sergio, Luis, </w:t>
+            </w:r>
+            <w:proofErr w:type="spellStart"/>
+            <w:r>
+              <w:t>Tonatiuh</w:t>
+            </w:r>
+            <w:proofErr w:type="spellEnd"/>
+            <w:r>
+              <w:t>.</w:t>
+            </w:r>
+          </w:p>
+        </w:tc>
+      </w:tr>
     </w:tbl>
     <w:p/>
     <w:p>
@@ -2115,22 +2181,11 @@
       <w:r>
         <w:br w:type="page"/>
       </w:r>
-      <w:r>
-        <w:lastRenderedPageBreak/>
-        <w:fldChar w:fldCharType="begin"/>
-      </w:r>
-      <w:r>
-        <w:instrText xml:space="preserve"> TITLE  \* MERGEFORMAT </w:instrText>
-      </w:r>
-      <w:r>
-        <w:fldChar w:fldCharType="separate"/>
-      </w:r>
-      <w:r>
-        <w:t>Software Architecture Document</w:t>
-      </w:r>
-      <w:r>
-        <w:fldChar w:fldCharType="end"/>
-      </w:r>
+      <w:fldSimple w:instr=" TITLE  \* MERGEFORMAT ">
+        <w:r>
+          <w:t>Software Architecture Document</w:t>
+        </w:r>
+      </w:fldSimple>
       <w:r>
         <w:t xml:space="preserve"> </w:t>
       </w:r>
@@ -2139,13 +2194,13 @@
       <w:pPr>
         <w:pStyle w:val="Ttulo1"/>
       </w:pPr>
-      <w:bookmarkStart w:id="0" w:name="_Toc456598586"/>
-      <w:bookmarkStart w:id="1" w:name="_Toc31531903"/>
+      <w:bookmarkStart w:id="1" w:name="_Toc456598586"/>
+      <w:bookmarkStart w:id="2" w:name="_Toc31531903"/>
       <w:r>
         <w:t>Introduction</w:t>
       </w:r>
-      <w:bookmarkEnd w:id="0"/>
       <w:bookmarkEnd w:id="1"/>
+      <w:bookmarkEnd w:id="2"/>
     </w:p>
     <w:p>
       <w:pPr>
@@ -2200,20 +2255,20 @@
       <w:pPr>
         <w:pStyle w:val="Ttulo2"/>
       </w:pPr>
-      <w:bookmarkStart w:id="2" w:name="_Toc456598587"/>
-      <w:bookmarkStart w:id="3" w:name="_Toc31531904"/>
+      <w:bookmarkStart w:id="3" w:name="_Toc456598587"/>
+      <w:bookmarkStart w:id="4" w:name="_Toc31531904"/>
       <w:r>
         <w:t>Purpose</w:t>
       </w:r>
-      <w:bookmarkEnd w:id="2"/>
       <w:bookmarkEnd w:id="3"/>
+      <w:bookmarkEnd w:id="4"/>
     </w:p>
     <w:p>
       <w:pPr>
         <w:ind w:left="720"/>
         <w:jc w:val="both"/>
       </w:pPr>
-      <w:bookmarkStart w:id="4" w:name="_Toc456598588"/>
+      <w:bookmarkStart w:id="5" w:name="_Toc456598588"/>
       <w:r>
         <w:t>This document provides a comprehensive architectural overview of the system, using a number of different architectural views to depict different aspects of the system</w:t>
       </w:r>
@@ -2314,12 +2369,12 @@
       <w:pPr>
         <w:pStyle w:val="Ttulo2"/>
       </w:pPr>
-      <w:bookmarkStart w:id="5" w:name="_Toc31531905"/>
+      <w:bookmarkStart w:id="6" w:name="_Toc31531905"/>
       <w:r>
         <w:t>Scope</w:t>
       </w:r>
-      <w:bookmarkEnd w:id="4"/>
       <w:bookmarkEnd w:id="5"/>
+      <w:bookmarkEnd w:id="6"/>
     </w:p>
     <w:p>
       <w:pPr>
@@ -2393,13 +2448,13 @@
       <w:pPr>
         <w:pStyle w:val="Ttulo2"/>
       </w:pPr>
-      <w:bookmarkStart w:id="6" w:name="_Toc456598589"/>
-      <w:bookmarkStart w:id="7" w:name="_Toc31531906"/>
+      <w:bookmarkStart w:id="7" w:name="_Toc456598589"/>
+      <w:bookmarkStart w:id="8" w:name="_Toc31531906"/>
       <w:r>
         <w:t>Definitions, Acronyms, and Abbreviations</w:t>
       </w:r>
-      <w:bookmarkEnd w:id="6"/>
       <w:bookmarkEnd w:id="7"/>
+      <w:bookmarkEnd w:id="8"/>
     </w:p>
     <w:tbl>
       <w:tblPr>
@@ -2887,13 +2942,13 @@
       <w:pPr>
         <w:pStyle w:val="Ttulo2"/>
       </w:pPr>
-      <w:bookmarkStart w:id="8" w:name="_Toc456598590"/>
-      <w:bookmarkStart w:id="9" w:name="_Toc31531907"/>
+      <w:bookmarkStart w:id="9" w:name="_Toc456598590"/>
+      <w:bookmarkStart w:id="10" w:name="_Toc31531907"/>
       <w:r>
         <w:t>References</w:t>
       </w:r>
-      <w:bookmarkEnd w:id="8"/>
       <w:bookmarkEnd w:id="9"/>
+      <w:bookmarkEnd w:id="10"/>
     </w:p>
     <w:p>
       <w:pPr>
@@ -2916,13 +2971,13 @@
       <w:pPr>
         <w:pStyle w:val="Ttulo2"/>
       </w:pPr>
-      <w:bookmarkStart w:id="10" w:name="_Toc456598591"/>
-      <w:bookmarkStart w:id="11" w:name="_Toc31531908"/>
+      <w:bookmarkStart w:id="11" w:name="_Toc456598591"/>
+      <w:bookmarkStart w:id="12" w:name="_Toc31531908"/>
       <w:r>
         <w:t>Overview</w:t>
       </w:r>
-      <w:bookmarkEnd w:id="10"/>
       <w:bookmarkEnd w:id="11"/>
+      <w:bookmarkEnd w:id="12"/>
     </w:p>
     <w:p>
       <w:pPr>
@@ -3269,12 +3324,12 @@
       <w:pPr>
         <w:pStyle w:val="Ttulo1"/>
       </w:pPr>
-      <w:bookmarkStart w:id="12" w:name="_Toc31531909"/>
+      <w:bookmarkStart w:id="13" w:name="_Toc31531909"/>
       <w:r>
         <w:lastRenderedPageBreak/>
         <w:t>Architectural Representation</w:t>
       </w:r>
-      <w:bookmarkEnd w:id="12"/>
+      <w:bookmarkEnd w:id="13"/>
       <w:r>
         <w:t xml:space="preserve"> </w:t>
       </w:r>
@@ -3349,11 +3404,11 @@
       <w:pPr>
         <w:pStyle w:val="Ttulo1"/>
       </w:pPr>
-      <w:bookmarkStart w:id="13" w:name="_Toc31531910"/>
+      <w:bookmarkStart w:id="14" w:name="_Toc31531910"/>
       <w:r>
         <w:t>Architectural Goals and Constraints</w:t>
       </w:r>
-      <w:bookmarkEnd w:id="13"/>
+      <w:bookmarkEnd w:id="14"/>
     </w:p>
     <w:p>
       <w:pPr>
@@ -3691,11 +3746,11 @@
       <w:pPr>
         <w:pStyle w:val="Ttulo1"/>
       </w:pPr>
-      <w:bookmarkStart w:id="14" w:name="_Toc31531911"/>
+      <w:bookmarkStart w:id="15" w:name="_Toc31531911"/>
       <w:r>
         <w:t>Use-Case View</w:t>
       </w:r>
-      <w:bookmarkEnd w:id="14"/>
+      <w:bookmarkEnd w:id="15"/>
       <w:r>
         <w:t xml:space="preserve"> </w:t>
       </w:r>
@@ -4686,12 +4741,12 @@
       <w:pPr>
         <w:pStyle w:val="Ttulo1"/>
       </w:pPr>
-      <w:bookmarkStart w:id="15" w:name="_Toc31531912"/>
+      <w:bookmarkStart w:id="16" w:name="_Toc31531912"/>
       <w:r>
         <w:lastRenderedPageBreak/>
         <w:t>Logical View</w:t>
       </w:r>
-      <w:bookmarkEnd w:id="15"/>
+      <w:bookmarkEnd w:id="16"/>
       <w:r>
         <w:t xml:space="preserve"> </w:t>
       </w:r>
@@ -4866,11 +4921,11 @@
       <w:pPr>
         <w:pStyle w:val="Ttulo2"/>
       </w:pPr>
-      <w:bookmarkStart w:id="16" w:name="_Toc31531913"/>
+      <w:bookmarkStart w:id="17" w:name="_Toc31531913"/>
       <w:r>
         <w:t>Overview</w:t>
       </w:r>
-      <w:bookmarkEnd w:id="16"/>
+      <w:bookmarkEnd w:id="17"/>
     </w:p>
     <w:p/>
     <w:p>
@@ -4891,11 +4946,11 @@
       <w:pPr>
         <w:pStyle w:val="Ttulo2"/>
       </w:pPr>
-      <w:bookmarkStart w:id="17" w:name="_Toc31531914"/>
+      <w:bookmarkStart w:id="18" w:name="_Toc31531914"/>
       <w:r>
         <w:t>Architecturally Significant Design Packages</w:t>
       </w:r>
-      <w:bookmarkEnd w:id="17"/>
+      <w:bookmarkEnd w:id="18"/>
     </w:p>
     <w:p/>
     <w:p>
@@ -4907,7 +4962,7 @@
       </w:r>
       <w:r>
         <w:pict>
-          <v:shape id="_x0000_i1032" type="#_x0000_t75" style="width:434.5pt;height:3in">
+          <v:shape id="_x0000_i1027" type="#_x0000_t75" style="width:434.5pt;height:3in">
             <v:imagedata r:id="rId12" o:title="SAD uml diagrams"/>
           </v:shape>
         </w:pict>
@@ -4927,8 +4982,6 @@
       <w:pPr>
         <w:jc w:val="center"/>
       </w:pPr>
-      <w:bookmarkStart w:id="18" w:name="_GoBack"/>
-      <w:bookmarkEnd w:id="18"/>
     </w:p>
     <w:p>
       <w:pPr>
@@ -6736,7 +6789,7 @@
       </w:pPr>
       <w:r>
         <w:pict>
-          <v:shape id="_x0000_i1027" type="#_x0000_t75" style="width:320pt;height:539.5pt">
+          <v:shape id="_x0000_i1028" type="#_x0000_t75" style="width:320pt;height:539.5pt">
             <v:imagedata r:id="rId19" o:title="Actividad"/>
           </v:shape>
         </w:pict>
@@ -6801,7 +6854,7 @@
       </w:pPr>
       <w:r>
         <w:pict>
-          <v:shape id="_x0000_i1028" type="#_x0000_t75" style="width:156.5pt;height:280.5pt">
+          <v:shape id="_x0000_i1029" type="#_x0000_t75" style="width:156.5pt;height:280.5pt">
             <v:imagedata r:id="rId20" o:title="8layered"/>
           </v:shape>
         </w:pict>
@@ -7691,7 +7744,7 @@
       </w:pPr>
       <w:r>
         <w:pict>
-          <v:shape id="_x0000_i1029" type="#_x0000_t75" style="width:264pt;height:279.5pt">
+          <v:shape id="_x0000_i1031" type="#_x0000_t75" style="width:257pt;height:337.5pt">
             <v:imagedata r:id="rId21" o:title="navigation"/>
           </v:shape>
         </w:pict>
@@ -7739,48 +7792,7 @@
         <w:jc w:val="center"/>
       </w:pPr>
     </w:p>
-    <w:p>
-      <w:pPr>
-        <w:pStyle w:val="Prrafodelista"/>
-        <w:ind w:left="1440"/>
-        <w:jc w:val="center"/>
-      </w:pPr>
-    </w:p>
-    <w:p>
-      <w:pPr>
-        <w:pStyle w:val="Prrafodelista"/>
-        <w:ind w:left="1440"/>
-        <w:jc w:val="center"/>
-      </w:pPr>
-    </w:p>
-    <w:p>
-      <w:pPr>
-        <w:pStyle w:val="Prrafodelista"/>
-        <w:ind w:left="1440"/>
-        <w:jc w:val="center"/>
-      </w:pPr>
-    </w:p>
-    <w:p>
-      <w:pPr>
-        <w:pStyle w:val="Prrafodelista"/>
-        <w:ind w:left="1440"/>
-        <w:jc w:val="center"/>
-      </w:pPr>
-    </w:p>
-    <w:p>
-      <w:pPr>
-        <w:pStyle w:val="Prrafodelista"/>
-        <w:ind w:left="1440"/>
-        <w:jc w:val="center"/>
-      </w:pPr>
-    </w:p>
-    <w:p>
-      <w:pPr>
-        <w:pStyle w:val="Prrafodelista"/>
-        <w:ind w:left="1440"/>
-        <w:jc w:val="center"/>
-      </w:pPr>
-    </w:p>
+    <w:p/>
     <w:p>
       <w:pPr>
         <w:pStyle w:val="Prrafodelista"/>
@@ -7849,8 +7861,8 @@
       </w:pPr>
       <w:r>
         <w:pict>
-          <v:shape id="_x0000_i1031" type="#_x0000_t75" style="width:506pt;height:175.5pt">
-            <v:imagedata r:id="rId23" o:title="clasesPresentacion (1)"/>
+          <v:shape id="_x0000_i1032" type="#_x0000_t75" style="width:416pt;height:209pt">
+            <v:imagedata r:id="rId23" o:title="clasesPresentacion"/>
           </v:shape>
         </w:pict>
       </w:r>
@@ -7870,21 +7882,7 @@
         <w:jc w:val="center"/>
       </w:pPr>
     </w:p>
-    <w:p>
-      <w:pPr>
-        <w:jc w:val="center"/>
-      </w:pPr>
-    </w:p>
-    <w:p>
-      <w:pPr>
-        <w:jc w:val="center"/>
-      </w:pPr>
-    </w:p>
-    <w:p>
-      <w:pPr>
-        <w:jc w:val="center"/>
-      </w:pPr>
-    </w:p>
+    <w:p/>
     <w:p>
       <w:pPr>
         <w:pStyle w:val="Ttulo1"/>
@@ -11292,29 +11290,15 @@
             </w:rPr>
             <w:t xml:space="preserve"> of </w:t>
           </w:r>
-          <w:r>
-            <w:fldChar w:fldCharType="begin"/>
-          </w:r>
-          <w:r>
-            <w:instrText xml:space="preserve"> NUMPAGES  \* MERGEFORMAT </w:instrText>
-          </w:r>
-          <w:r>
-            <w:fldChar w:fldCharType="separate"/>
-          </w:r>
-          <w:r>
-            <w:rPr>
-              <w:rStyle w:val="Nmerodepgina"/>
-              <w:noProof/>
-            </w:rPr>
-            <w:t>20</w:t>
-          </w:r>
-          <w:r>
-            <w:rPr>
-              <w:rStyle w:val="Nmerodepgina"/>
-              <w:noProof/>
-            </w:rPr>
-            <w:fldChar w:fldCharType="end"/>
-          </w:r>
+          <w:fldSimple w:instr=" NUMPAGES  \* MERGEFORMAT ">
+            <w:r>
+              <w:rPr>
+                <w:rStyle w:val="Nmerodepgina"/>
+                <w:noProof/>
+              </w:rPr>
+              <w:t>20</w:t>
+            </w:r>
+          </w:fldSimple>
         </w:p>
       </w:tc>
     </w:tr>
@@ -11471,7 +11455,7 @@
             <w:t xml:space="preserve">  Version:           </w:t>
           </w:r>
           <w:r>
-            <w:t>1.2</w:t>
+            <w:t>1.3</w:t>
           </w:r>
         </w:p>
       </w:tc>
@@ -11482,21 +11466,11 @@
           <w:tcW w:w="6379" w:type="dxa"/>
         </w:tcPr>
         <w:p>
-          <w:r>
-            <w:fldChar w:fldCharType="begin"/>
-          </w:r>
-          <w:r>
-            <w:instrText xml:space="preserve"> TITLE  \* MERGEFORMAT </w:instrText>
-          </w:r>
-          <w:r>
-            <w:fldChar w:fldCharType="separate"/>
-          </w:r>
-          <w:r>
-            <w:t>Software Architecture Document</w:t>
-          </w:r>
-          <w:r>
-            <w:fldChar w:fldCharType="end"/>
-          </w:r>
+          <w:fldSimple w:instr=" TITLE  \* MERGEFORMAT ">
+            <w:r>
+              <w:t>Software Architecture Document</w:t>
+            </w:r>
+          </w:fldSimple>
         </w:p>
       </w:tc>
       <w:tc>
@@ -11505,7 +11479,10 @@
         </w:tcPr>
         <w:p>
           <w:r>
-            <w:t xml:space="preserve">  Date:  14</w:t>
+            <w:t xml:space="preserve">  Date:  2</w:t>
+          </w:r>
+          <w:r>
+            <w:t>4</w:t>
           </w:r>
           <w:r>
             <w:t>/mar/15</w:t>
@@ -17020,7 +16997,7 @@
 </file>
 
 <file path=customXml/itemProps1.xml><?xml version="1.0" encoding="utf-8"?>
-<ds:datastoreItem xmlns:ds="http://schemas.openxmlformats.org/officeDocument/2006/customXml" ds:itemID="{602E33B3-A619-4A24-A808-2B0E1493E6B6}">
+<ds:datastoreItem xmlns:ds="http://schemas.openxmlformats.org/officeDocument/2006/customXml" ds:itemID="{CE53BC66-D463-4E5D-B86C-5290BB17BE73}">
   <ds:schemaRefs>
     <ds:schemaRef ds:uri="http://schemas.openxmlformats.org/officeDocument/2006/bibliography"/>
   </ds:schemaRefs>

</xml_diff>

<commit_message>
cambios 8.1 y 8.2
</commit_message>
<xml_diff>
--- a/DAS_Labyrinth.docx
+++ b/DAS_Labyrinth.docx
@@ -19,11 +19,21 @@
         <w:pStyle w:val="Puesto"/>
         <w:jc w:val="right"/>
       </w:pPr>
-      <w:fldSimple w:instr=" TITLE  \* MERGEFORMAT ">
-        <w:r>
-          <w:t>Software Architecture Document</w:t>
-        </w:r>
-      </w:fldSimple>
+      <w:r>
+        <w:fldChar w:fldCharType="begin"/>
+      </w:r>
+      <w:r>
+        <w:instrText xml:space="preserve"> TITLE  \* MERGEFORMAT </w:instrText>
+      </w:r>
+      <w:r>
+        <w:fldChar w:fldCharType="separate"/>
+      </w:r>
+      <w:r>
+        <w:t>Software Architecture Document</w:t>
+      </w:r>
+      <w:r>
+        <w:fldChar w:fldCharType="end"/>
+      </w:r>
     </w:p>
     <w:p>
       <w:pPr>
@@ -46,8 +56,6 @@
         </w:rPr>
         <w:t>Version 1.3</w:t>
       </w:r>
-      <w:bookmarkStart w:id="0" w:name="_GoBack"/>
-      <w:bookmarkEnd w:id="0"/>
     </w:p>
     <w:p>
       <w:pPr>
@@ -479,10 +487,7 @@
               <w:pStyle w:val="Tabletext"/>
             </w:pPr>
             <w:r>
-              <w:t>2</w:t>
-            </w:r>
-            <w:r>
-              <w:t>4/mar/15</w:t>
+              <w:t>24/mar/15</w:t>
             </w:r>
           </w:p>
         </w:tc>
@@ -508,16 +513,7 @@
               <w:pStyle w:val="Tabletext"/>
             </w:pPr>
             <w:r>
-              <w:t>Modified Diagrams of the both</w:t>
-            </w:r>
-            <w:r>
-              <w:t xml:space="preserve"> 8.1 and </w:t>
-            </w:r>
-            <w:r>
-              <w:t>8.2 sections</w:t>
-            </w:r>
-            <w:r>
-              <w:t>.</w:t>
+              <w:t>Modified Diagrams of the both 8.1 and 8.2 sections.</w:t>
             </w:r>
           </w:p>
         </w:tc>
@@ -2181,11 +2177,22 @@
       <w:r>
         <w:br w:type="page"/>
       </w:r>
-      <w:fldSimple w:instr=" TITLE  \* MERGEFORMAT ">
-        <w:r>
-          <w:t>Software Architecture Document</w:t>
-        </w:r>
-      </w:fldSimple>
+      <w:r>
+        <w:lastRenderedPageBreak/>
+        <w:fldChar w:fldCharType="begin"/>
+      </w:r>
+      <w:r>
+        <w:instrText xml:space="preserve"> TITLE  \* MERGEFORMAT </w:instrText>
+      </w:r>
+      <w:r>
+        <w:fldChar w:fldCharType="separate"/>
+      </w:r>
+      <w:r>
+        <w:t>Software Architecture Document</w:t>
+      </w:r>
+      <w:r>
+        <w:fldChar w:fldCharType="end"/>
+      </w:r>
       <w:r>
         <w:t xml:space="preserve"> </w:t>
       </w:r>
@@ -2194,13 +2201,13 @@
       <w:pPr>
         <w:pStyle w:val="Ttulo1"/>
       </w:pPr>
-      <w:bookmarkStart w:id="1" w:name="_Toc456598586"/>
-      <w:bookmarkStart w:id="2" w:name="_Toc31531903"/>
+      <w:bookmarkStart w:id="0" w:name="_Toc456598586"/>
+      <w:bookmarkStart w:id="1" w:name="_Toc31531903"/>
       <w:r>
         <w:t>Introduction</w:t>
       </w:r>
+      <w:bookmarkEnd w:id="0"/>
       <w:bookmarkEnd w:id="1"/>
-      <w:bookmarkEnd w:id="2"/>
     </w:p>
     <w:p>
       <w:pPr>
@@ -2255,20 +2262,20 @@
       <w:pPr>
         <w:pStyle w:val="Ttulo2"/>
       </w:pPr>
-      <w:bookmarkStart w:id="3" w:name="_Toc456598587"/>
-      <w:bookmarkStart w:id="4" w:name="_Toc31531904"/>
+      <w:bookmarkStart w:id="2" w:name="_Toc456598587"/>
+      <w:bookmarkStart w:id="3" w:name="_Toc31531904"/>
       <w:r>
         <w:t>Purpose</w:t>
       </w:r>
+      <w:bookmarkEnd w:id="2"/>
       <w:bookmarkEnd w:id="3"/>
-      <w:bookmarkEnd w:id="4"/>
     </w:p>
     <w:p>
       <w:pPr>
         <w:ind w:left="720"/>
         <w:jc w:val="both"/>
       </w:pPr>
-      <w:bookmarkStart w:id="5" w:name="_Toc456598588"/>
+      <w:bookmarkStart w:id="4" w:name="_Toc456598588"/>
       <w:r>
         <w:t>This document provides a comprehensive architectural overview of the system, using a number of different architectural views to depict different aspects of the system</w:t>
       </w:r>
@@ -2369,92 +2376,92 @@
       <w:pPr>
         <w:pStyle w:val="Ttulo2"/>
       </w:pPr>
-      <w:bookmarkStart w:id="6" w:name="_Toc31531905"/>
+      <w:bookmarkStart w:id="5" w:name="_Toc31531905"/>
       <w:r>
         <w:t>Scope</w:t>
       </w:r>
+      <w:bookmarkEnd w:id="4"/>
       <w:bookmarkEnd w:id="5"/>
+    </w:p>
+    <w:p>
+      <w:pPr>
+        <w:ind w:left="720"/>
+      </w:pPr>
+      <w:r>
+        <w:t xml:space="preserve">This Software </w:t>
+      </w:r>
+      <w:r>
+        <w:t>Architecture</w:t>
+      </w:r>
+      <w:r>
+        <w:t xml:space="preserve"> Document provides an architectural view of the Labyrinth </w:t>
+      </w:r>
+      <w:r>
+        <w:t xml:space="preserve">Unity </w:t>
+      </w:r>
+      <w:r>
+        <w:t xml:space="preserve">Project. </w:t>
+      </w:r>
+      <w:r>
+        <w:rPr>
+          <w:rStyle w:val="apple-converted-space"/>
+          <w:color w:val="000000"/>
+          <w:shd w:val="clear" w:color="auto" w:fill="FFFFFF"/>
+        </w:rPr>
+        <w:t> </w:t>
+      </w:r>
+      <w:r>
+        <w:rPr>
+          <w:color w:val="000000"/>
+          <w:shd w:val="clear" w:color="auto" w:fill="FFFFFF"/>
+        </w:rPr>
+        <w:t xml:space="preserve">The majority of the sections </w:t>
+      </w:r>
+      <w:r>
+        <w:rPr>
+          <w:color w:val="000000"/>
+          <w:shd w:val="clear" w:color="auto" w:fill="FFFFFF"/>
+        </w:rPr>
+        <w:t xml:space="preserve">take into consideration the main characteristics of the project according to their relevance </w:t>
+      </w:r>
+      <w:r>
+        <w:rPr>
+          <w:color w:val="000000"/>
+          <w:shd w:val="clear" w:color="auto" w:fill="FFFFFF"/>
+        </w:rPr>
+        <w:t>to</w:t>
+      </w:r>
+      <w:r>
+        <w:rPr>
+          <w:color w:val="000000"/>
+          <w:shd w:val="clear" w:color="auto" w:fill="FFFFFF"/>
+        </w:rPr>
+        <w:t xml:space="preserve"> the final user experience</w:t>
+      </w:r>
+      <w:r>
+        <w:rPr>
+          <w:color w:val="000000"/>
+          <w:shd w:val="clear" w:color="auto" w:fill="FFFFFF"/>
+        </w:rPr>
+        <w:t>.</w:t>
+      </w:r>
+    </w:p>
+    <w:p>
+      <w:pPr>
+        <w:ind w:left="720"/>
+      </w:pPr>
+    </w:p>
+    <w:p>
+      <w:pPr>
+        <w:pStyle w:val="Ttulo2"/>
+      </w:pPr>
+      <w:bookmarkStart w:id="6" w:name="_Toc456598589"/>
+      <w:bookmarkStart w:id="7" w:name="_Toc31531906"/>
+      <w:r>
+        <w:t>Definitions, Acronyms, and Abbreviations</w:t>
+      </w:r>
       <w:bookmarkEnd w:id="6"/>
-    </w:p>
-    <w:p>
-      <w:pPr>
-        <w:ind w:left="720"/>
-      </w:pPr>
-      <w:r>
-        <w:t xml:space="preserve">This Software </w:t>
-      </w:r>
-      <w:r>
-        <w:t>Architecture</w:t>
-      </w:r>
-      <w:r>
-        <w:t xml:space="preserve"> Document provides an architectural view of the Labyrinth </w:t>
-      </w:r>
-      <w:r>
-        <w:t xml:space="preserve">Unity </w:t>
-      </w:r>
-      <w:r>
-        <w:t xml:space="preserve">Project. </w:t>
-      </w:r>
-      <w:r>
-        <w:rPr>
-          <w:rStyle w:val="apple-converted-space"/>
-          <w:color w:val="000000"/>
-          <w:shd w:val="clear" w:color="auto" w:fill="FFFFFF"/>
-        </w:rPr>
-        <w:t> </w:t>
-      </w:r>
-      <w:r>
-        <w:rPr>
-          <w:color w:val="000000"/>
-          <w:shd w:val="clear" w:color="auto" w:fill="FFFFFF"/>
-        </w:rPr>
-        <w:t xml:space="preserve">The majority of the sections </w:t>
-      </w:r>
-      <w:r>
-        <w:rPr>
-          <w:color w:val="000000"/>
-          <w:shd w:val="clear" w:color="auto" w:fill="FFFFFF"/>
-        </w:rPr>
-        <w:t xml:space="preserve">take into consideration the main characteristics of the project according to their relevance </w:t>
-      </w:r>
-      <w:r>
-        <w:rPr>
-          <w:color w:val="000000"/>
-          <w:shd w:val="clear" w:color="auto" w:fill="FFFFFF"/>
-        </w:rPr>
-        <w:t>to</w:t>
-      </w:r>
-      <w:r>
-        <w:rPr>
-          <w:color w:val="000000"/>
-          <w:shd w:val="clear" w:color="auto" w:fill="FFFFFF"/>
-        </w:rPr>
-        <w:t xml:space="preserve"> the final user experience</w:t>
-      </w:r>
-      <w:r>
-        <w:rPr>
-          <w:color w:val="000000"/>
-          <w:shd w:val="clear" w:color="auto" w:fill="FFFFFF"/>
-        </w:rPr>
-        <w:t>.</w:t>
-      </w:r>
-    </w:p>
-    <w:p>
-      <w:pPr>
-        <w:ind w:left="720"/>
-      </w:pPr>
-    </w:p>
-    <w:p>
-      <w:pPr>
-        <w:pStyle w:val="Ttulo2"/>
-      </w:pPr>
-      <w:bookmarkStart w:id="7" w:name="_Toc456598589"/>
-      <w:bookmarkStart w:id="8" w:name="_Toc31531906"/>
-      <w:r>
-        <w:t>Definitions, Acronyms, and Abbreviations</w:t>
-      </w:r>
       <w:bookmarkEnd w:id="7"/>
-      <w:bookmarkEnd w:id="8"/>
     </w:p>
     <w:tbl>
       <w:tblPr>
@@ -2942,42 +2949,42 @@
       <w:pPr>
         <w:pStyle w:val="Ttulo2"/>
       </w:pPr>
-      <w:bookmarkStart w:id="9" w:name="_Toc456598590"/>
-      <w:bookmarkStart w:id="10" w:name="_Toc31531907"/>
+      <w:bookmarkStart w:id="8" w:name="_Toc456598590"/>
+      <w:bookmarkStart w:id="9" w:name="_Toc31531907"/>
       <w:r>
         <w:t>References</w:t>
       </w:r>
+      <w:bookmarkEnd w:id="8"/>
       <w:bookmarkEnd w:id="9"/>
+    </w:p>
+    <w:p>
+      <w:pPr>
+        <w:ind w:left="720"/>
+      </w:pPr>
+      <w:r>
+        <w:t xml:space="preserve">A </w:t>
+      </w:r>
+      <w:r>
+        <w:t xml:space="preserve">full </w:t>
+      </w:r>
+      <w:r>
+        <w:t xml:space="preserve">repository of the versions of this document can be found at: </w:t>
+      </w:r>
+      <w:r>
+        <w:t>https://github.com/SwordXZ0/DAS.git</w:t>
+      </w:r>
+    </w:p>
+    <w:p>
+      <w:pPr>
+        <w:pStyle w:val="Ttulo2"/>
+      </w:pPr>
+      <w:bookmarkStart w:id="10" w:name="_Toc456598591"/>
+      <w:bookmarkStart w:id="11" w:name="_Toc31531908"/>
+      <w:r>
+        <w:t>Overview</w:t>
+      </w:r>
       <w:bookmarkEnd w:id="10"/>
-    </w:p>
-    <w:p>
-      <w:pPr>
-        <w:ind w:left="720"/>
-      </w:pPr>
-      <w:r>
-        <w:t xml:space="preserve">A </w:t>
-      </w:r>
-      <w:r>
-        <w:t xml:space="preserve">full </w:t>
-      </w:r>
-      <w:r>
-        <w:t xml:space="preserve">repository of the versions of this document can be found at: </w:t>
-      </w:r>
-      <w:r>
-        <w:t>https://github.com/SwordXZ0/DAS.git</w:t>
-      </w:r>
-    </w:p>
-    <w:p>
-      <w:pPr>
-        <w:pStyle w:val="Ttulo2"/>
-      </w:pPr>
-      <w:bookmarkStart w:id="11" w:name="_Toc456598591"/>
-      <w:bookmarkStart w:id="12" w:name="_Toc31531908"/>
-      <w:r>
-        <w:t>Overview</w:t>
-      </w:r>
       <w:bookmarkEnd w:id="11"/>
-      <w:bookmarkEnd w:id="12"/>
     </w:p>
     <w:p>
       <w:pPr>
@@ -3324,91 +3331,91 @@
       <w:pPr>
         <w:pStyle w:val="Ttulo1"/>
       </w:pPr>
-      <w:bookmarkStart w:id="13" w:name="_Toc31531909"/>
+      <w:bookmarkStart w:id="12" w:name="_Toc31531909"/>
       <w:r>
         <w:lastRenderedPageBreak/>
         <w:t>Architectural Representation</w:t>
       </w:r>
+      <w:bookmarkEnd w:id="12"/>
+      <w:r>
+        <w:t xml:space="preserve"> </w:t>
+      </w:r>
+    </w:p>
+    <w:p>
+      <w:pPr>
+        <w:pStyle w:val="InfoBlue"/>
+      </w:pPr>
+      <w:r>
+        <w:t>TBD</w:t>
+      </w:r>
+    </w:p>
+    <w:p>
+      <w:pPr>
+        <w:pStyle w:val="InfoBlue"/>
+      </w:pPr>
+      <w:r>
+        <w:t xml:space="preserve">[This section describes what software architecture is for the current system, and how it is represented. Of the </w:t>
+      </w:r>
+      <w:r>
+        <w:rPr>
+          <w:rStyle w:val="Textoennegrita"/>
+        </w:rPr>
+        <w:t>Use-Case</w:t>
+      </w:r>
+      <w:r>
+        <w:t xml:space="preserve">, </w:t>
+      </w:r>
+      <w:r>
+        <w:rPr>
+          <w:rStyle w:val="Textoennegrita"/>
+        </w:rPr>
+        <w:t>Logical</w:t>
+      </w:r>
+      <w:r>
+        <w:t xml:space="preserve">, </w:t>
+      </w:r>
+      <w:r>
+        <w:rPr>
+          <w:rStyle w:val="Textoennegrita"/>
+        </w:rPr>
+        <w:t>Process</w:t>
+      </w:r>
+      <w:r>
+        <w:t xml:space="preserve">, </w:t>
+      </w:r>
+      <w:r>
+        <w:rPr>
+          <w:rStyle w:val="Textoennegrita"/>
+        </w:rPr>
+        <w:t>Deployment</w:t>
+      </w:r>
+      <w:r>
+        <w:t xml:space="preserve">, and </w:t>
+      </w:r>
+      <w:r>
+        <w:rPr>
+          <w:rStyle w:val="Textoennegrita"/>
+        </w:rPr>
+        <w:t>Implementation Views</w:t>
+      </w:r>
+      <w:r>
+        <w:t>, it enumerates the views that are necessary, and for each view, explains what types of model elements it contains.]</w:t>
+      </w:r>
+    </w:p>
+    <w:p>
+      <w:pPr>
+        <w:pStyle w:val="Textoindependiente"/>
+      </w:pPr>
+    </w:p>
+    <w:p>
+      <w:pPr>
+        <w:pStyle w:val="Ttulo1"/>
+      </w:pPr>
+      <w:bookmarkStart w:id="13" w:name="_Toc31531910"/>
+      <w:r>
+        <w:t>Architectural Goals and Constraints</w:t>
+      </w:r>
       <w:bookmarkEnd w:id="13"/>
-      <w:r>
-        <w:t xml:space="preserve"> </w:t>
-      </w:r>
-    </w:p>
-    <w:p>
-      <w:pPr>
-        <w:pStyle w:val="InfoBlue"/>
-      </w:pPr>
-      <w:r>
-        <w:t>TBD</w:t>
-      </w:r>
-    </w:p>
-    <w:p>
-      <w:pPr>
-        <w:pStyle w:val="InfoBlue"/>
-      </w:pPr>
-      <w:r>
-        <w:t xml:space="preserve">[This section describes what software architecture is for the current system, and how it is represented. Of the </w:t>
-      </w:r>
-      <w:r>
-        <w:rPr>
-          <w:rStyle w:val="Textoennegrita"/>
-        </w:rPr>
-        <w:t>Use-Case</w:t>
-      </w:r>
-      <w:r>
-        <w:t xml:space="preserve">, </w:t>
-      </w:r>
-      <w:r>
-        <w:rPr>
-          <w:rStyle w:val="Textoennegrita"/>
-        </w:rPr>
-        <w:t>Logical</w:t>
-      </w:r>
-      <w:r>
-        <w:t xml:space="preserve">, </w:t>
-      </w:r>
-      <w:r>
-        <w:rPr>
-          <w:rStyle w:val="Textoennegrita"/>
-        </w:rPr>
-        <w:t>Process</w:t>
-      </w:r>
-      <w:r>
-        <w:t xml:space="preserve">, </w:t>
-      </w:r>
-      <w:r>
-        <w:rPr>
-          <w:rStyle w:val="Textoennegrita"/>
-        </w:rPr>
-        <w:t>Deployment</w:t>
-      </w:r>
-      <w:r>
-        <w:t xml:space="preserve">, and </w:t>
-      </w:r>
-      <w:r>
-        <w:rPr>
-          <w:rStyle w:val="Textoennegrita"/>
-        </w:rPr>
-        <w:t>Implementation Views</w:t>
-      </w:r>
-      <w:r>
-        <w:t>, it enumerates the views that are necessary, and for each view, explains what types of model elements it contains.]</w:t>
-      </w:r>
-    </w:p>
-    <w:p>
-      <w:pPr>
-        <w:pStyle w:val="Textoindependiente"/>
-      </w:pPr>
-    </w:p>
-    <w:p>
-      <w:pPr>
-        <w:pStyle w:val="Ttulo1"/>
-      </w:pPr>
-      <w:bookmarkStart w:id="14" w:name="_Toc31531910"/>
-      <w:r>
-        <w:t>Architectural Goals and Constraints</w:t>
-      </w:r>
-      <w:bookmarkEnd w:id="14"/>
     </w:p>
     <w:p>
       <w:pPr>
@@ -3746,11 +3753,11 @@
       <w:pPr>
         <w:pStyle w:val="Ttulo1"/>
       </w:pPr>
-      <w:bookmarkStart w:id="15" w:name="_Toc31531911"/>
+      <w:bookmarkStart w:id="14" w:name="_Toc31531911"/>
       <w:r>
         <w:t>Use-Case View</w:t>
       </w:r>
-      <w:bookmarkEnd w:id="15"/>
+      <w:bookmarkEnd w:id="14"/>
       <w:r>
         <w:t xml:space="preserve"> </w:t>
       </w:r>
@@ -4741,12 +4748,12 @@
       <w:pPr>
         <w:pStyle w:val="Ttulo1"/>
       </w:pPr>
-      <w:bookmarkStart w:id="16" w:name="_Toc31531912"/>
+      <w:bookmarkStart w:id="15" w:name="_Toc31531912"/>
       <w:r>
         <w:lastRenderedPageBreak/>
         <w:t>Logical View</w:t>
       </w:r>
-      <w:bookmarkEnd w:id="16"/>
+      <w:bookmarkEnd w:id="15"/>
       <w:r>
         <w:t xml:space="preserve"> </w:t>
       </w:r>
@@ -4921,11 +4928,11 @@
       <w:pPr>
         <w:pStyle w:val="Ttulo2"/>
       </w:pPr>
-      <w:bookmarkStart w:id="17" w:name="_Toc31531913"/>
+      <w:bookmarkStart w:id="16" w:name="_Toc31531913"/>
       <w:r>
         <w:t>Overview</w:t>
       </w:r>
-      <w:bookmarkEnd w:id="17"/>
+      <w:bookmarkEnd w:id="16"/>
     </w:p>
     <w:p/>
     <w:p>
@@ -4946,11 +4953,11 @@
       <w:pPr>
         <w:pStyle w:val="Ttulo2"/>
       </w:pPr>
-      <w:bookmarkStart w:id="18" w:name="_Toc31531914"/>
+      <w:bookmarkStart w:id="17" w:name="_Toc31531914"/>
       <w:r>
         <w:t>Architecturally Significant Design Packages</w:t>
       </w:r>
-      <w:bookmarkEnd w:id="18"/>
+      <w:bookmarkEnd w:id="17"/>
     </w:p>
     <w:p/>
     <w:p>
@@ -5548,12 +5555,12 @@
       <w:pPr>
         <w:pStyle w:val="Ttulo2"/>
       </w:pPr>
-      <w:bookmarkStart w:id="19" w:name="_Toc31531915"/>
+      <w:bookmarkStart w:id="18" w:name="_Toc31531915"/>
       <w:r>
         <w:lastRenderedPageBreak/>
         <w:t>Use-Case Realizations</w:t>
       </w:r>
-      <w:bookmarkEnd w:id="19"/>
+      <w:bookmarkEnd w:id="18"/>
     </w:p>
     <w:p>
       <w:pPr>
@@ -5661,7 +5668,7 @@
           <w:noProof/>
         </w:rPr>
       </w:pPr>
-      <w:bookmarkStart w:id="20" w:name="_Toc245248920"/>
+      <w:bookmarkStart w:id="19" w:name="_Toc245248920"/>
       <w:r>
         <w:rPr>
           <w:rFonts w:ascii="Times New Roman" w:hAnsi="Times New Roman"/>
@@ -5670,7 +5677,7 @@
         </w:rPr>
         <w:t>Participating objects</w:t>
       </w:r>
-      <w:bookmarkEnd w:id="20"/>
+      <w:bookmarkEnd w:id="19"/>
     </w:p>
     <w:p/>
     <w:tbl>
@@ -6613,11 +6620,11 @@
       <w:pPr>
         <w:pStyle w:val="Ttulo1"/>
       </w:pPr>
-      <w:bookmarkStart w:id="21" w:name="_Toc31531916"/>
+      <w:bookmarkStart w:id="20" w:name="_Toc31531916"/>
       <w:r>
         <w:t>Process View</w:t>
       </w:r>
-      <w:bookmarkEnd w:id="21"/>
+      <w:bookmarkEnd w:id="20"/>
       <w:r>
         <w:t xml:space="preserve"> </w:t>
       </w:r>
@@ -6799,50 +6806,50 @@
       <w:pPr>
         <w:pStyle w:val="Ttulo1"/>
       </w:pPr>
-      <w:bookmarkStart w:id="22" w:name="_Toc31531917"/>
+      <w:bookmarkStart w:id="21" w:name="_Toc31531917"/>
       <w:r>
         <w:lastRenderedPageBreak/>
         <w:t>Deployment View</w:t>
       </w:r>
+      <w:bookmarkEnd w:id="21"/>
+      <w:r>
+        <w:t xml:space="preserve"> </w:t>
+      </w:r>
+    </w:p>
+    <w:p>
+      <w:pPr>
+        <w:pStyle w:val="InfoBlue"/>
+      </w:pPr>
+      <w:r>
+        <w:t>TBD</w:t>
+      </w:r>
+    </w:p>
+    <w:p>
+      <w:pPr>
+        <w:pStyle w:val="InfoBlue"/>
+      </w:pPr>
+      <w:r>
+        <w:t xml:space="preserve">[This section describes one or more physical network (hardware) configurations on which the software is deployed and run. It is a view of the Deployment Model. At a minimum for each configuration it should indicate the physical nodes (computers, CPUs) that execute the software and their interconnections (bus, LAN, point-to-point, and so on.) Also include a mapping of the processes of the </w:t>
+      </w:r>
+      <w:r>
+        <w:rPr>
+          <w:rStyle w:val="Textoennegrita"/>
+        </w:rPr>
+        <w:t>Process View</w:t>
+      </w:r>
+      <w:r>
+        <w:t xml:space="preserve"> onto the physical nodes.]</w:t>
+      </w:r>
+    </w:p>
+    <w:p>
+      <w:pPr>
+        <w:pStyle w:val="Ttulo1"/>
+      </w:pPr>
+      <w:bookmarkStart w:id="22" w:name="_Toc31531918"/>
+      <w:r>
+        <w:t>Implementation View</w:t>
+      </w:r>
       <w:bookmarkEnd w:id="22"/>
-      <w:r>
-        <w:t xml:space="preserve"> </w:t>
-      </w:r>
-    </w:p>
-    <w:p>
-      <w:pPr>
-        <w:pStyle w:val="InfoBlue"/>
-      </w:pPr>
-      <w:r>
-        <w:t>TBD</w:t>
-      </w:r>
-    </w:p>
-    <w:p>
-      <w:pPr>
-        <w:pStyle w:val="InfoBlue"/>
-      </w:pPr>
-      <w:r>
-        <w:t xml:space="preserve">[This section describes one or more physical network (hardware) configurations on which the software is deployed and run. It is a view of the Deployment Model. At a minimum for each configuration it should indicate the physical nodes (computers, CPUs) that execute the software and their interconnections (bus, LAN, point-to-point, and so on.) Also include a mapping of the processes of the </w:t>
-      </w:r>
-      <w:r>
-        <w:rPr>
-          <w:rStyle w:val="Textoennegrita"/>
-        </w:rPr>
-        <w:t>Process View</w:t>
-      </w:r>
-      <w:r>
-        <w:t xml:space="preserve"> onto the physical nodes.]</w:t>
-      </w:r>
-    </w:p>
-    <w:p>
-      <w:pPr>
-        <w:pStyle w:val="Ttulo1"/>
-      </w:pPr>
-      <w:bookmarkStart w:id="23" w:name="_Toc31531918"/>
-      <w:r>
-        <w:t>Implementation View</w:t>
-      </w:r>
-      <w:bookmarkEnd w:id="23"/>
       <w:r>
         <w:t xml:space="preserve"> </w:t>
       </w:r>
@@ -7044,12 +7051,12 @@
       <w:pPr>
         <w:pStyle w:val="Ttulo2"/>
       </w:pPr>
-      <w:bookmarkStart w:id="24" w:name="_Toc31531919"/>
+      <w:bookmarkStart w:id="23" w:name="_Toc31531919"/>
       <w:r>
         <w:lastRenderedPageBreak/>
         <w:t>Overview</w:t>
       </w:r>
-      <w:bookmarkEnd w:id="24"/>
+      <w:bookmarkEnd w:id="23"/>
     </w:p>
     <w:p>
       <w:pPr>
@@ -7191,10 +7198,21 @@
         <w:t xml:space="preserve"> </w:t>
       </w:r>
       <w:r>
-        <w:t xml:space="preserve">The Session Menu </w:t>
-      </w:r>
-      <w:r>
-        <w:t>and The Game</w:t>
+        <w:t>The Log</w:t>
+      </w:r>
+      <w:r>
+        <w:t xml:space="preserve"> </w:t>
+      </w:r>
+      <w:proofErr w:type="gramStart"/>
+      <w:r>
+        <w:t>In</w:t>
+      </w:r>
+      <w:proofErr w:type="gramEnd"/>
+      <w:r>
+        <w:t xml:space="preserve"> Menu </w:t>
+      </w:r>
+      <w:r>
+        <w:t>and The Pause</w:t>
       </w:r>
       <w:r>
         <w:t xml:space="preserve"> Menu, each one with its own controller class and with a hybrid navigation between them.</w:t>
@@ -7251,13 +7269,19 @@
         <w:t>Entity business object components in the Presentation Layer:</w:t>
       </w:r>
       <w:r>
-        <w:t xml:space="preserve"> There will be 2 main components that will represent the</w:t>
-      </w:r>
-      <w:r>
-        <w:t xml:space="preserve"> game and user</w:t>
-      </w:r>
-      <w:r>
-        <w:t xml:space="preserve"> entities of the Business Layer</w:t>
+        <w:t xml:space="preserve"> There will be a main component</w:t>
+      </w:r>
+      <w:r>
+        <w:t xml:space="preserve"> that will represent the</w:t>
+      </w:r>
+      <w:r>
+        <w:t xml:space="preserve"> game</w:t>
+      </w:r>
+      <w:r>
+        <w:t xml:space="preserve"> entity</w:t>
+      </w:r>
+      <w:r>
+        <w:t xml:space="preserve"> of the Business Layer</w:t>
       </w:r>
       <w:r>
         <w:t xml:space="preserve"> in the Presentation Layer</w:t>
@@ -7672,7 +7696,13 @@
         <w:t xml:space="preserve"> </w:t>
       </w:r>
       <w:r>
-        <w:t xml:space="preserve">Front Controller pattern, the View Helper pattern, the Composite View pattern, and the Dispatcher View pattern, </w:t>
+        <w:t>Front Controller pa</w:t>
+      </w:r>
+      <w:r>
+        <w:t>ttern and the View Helper pattern</w:t>
+      </w:r>
+      <w:r>
+        <w:t xml:space="preserve">, </w:t>
       </w:r>
       <w:r>
         <w:t xml:space="preserve">in order to </w:t>
@@ -7690,11 +7720,11 @@
       <w:pPr>
         <w:pStyle w:val="Ttulo2"/>
       </w:pPr>
-      <w:bookmarkStart w:id="25" w:name="_Toc31531920"/>
+      <w:bookmarkStart w:id="24" w:name="_Toc31531920"/>
       <w:r>
         <w:t>Layers</w:t>
       </w:r>
-      <w:bookmarkEnd w:id="25"/>
+      <w:bookmarkEnd w:id="24"/>
     </w:p>
     <w:p/>
     <w:p>
@@ -7744,32 +7774,11 @@
       </w:pPr>
       <w:r>
         <w:pict>
-          <v:shape id="_x0000_i1031" type="#_x0000_t75" style="width:257pt;height:337.5pt">
-            <v:imagedata r:id="rId21" o:title="navigation"/>
+          <v:shape id="_x0000_i1031" type="#_x0000_t75" style="width:298pt;height:391pt">
+            <v:imagedata r:id="rId21" o:title="navigation (1)"/>
           </v:shape>
         </w:pict>
       </w:r>
-    </w:p>
-    <w:p>
-      <w:pPr>
-        <w:pStyle w:val="Prrafodelista"/>
-        <w:ind w:left="1440"/>
-        <w:jc w:val="center"/>
-      </w:pPr>
-    </w:p>
-    <w:p>
-      <w:pPr>
-        <w:pStyle w:val="Prrafodelista"/>
-        <w:ind w:left="1440"/>
-        <w:jc w:val="center"/>
-      </w:pPr>
-    </w:p>
-    <w:p>
-      <w:pPr>
-        <w:pStyle w:val="Prrafodelista"/>
-        <w:ind w:left="1440"/>
-        <w:jc w:val="center"/>
-      </w:pPr>
     </w:p>
     <w:p>
       <w:pPr>
@@ -7861,28 +7870,16 @@
       </w:pPr>
       <w:r>
         <w:pict>
-          <v:shape id="_x0000_i1032" type="#_x0000_t75" style="width:416pt;height:209pt">
-            <v:imagedata r:id="rId23" o:title="clasesPresentacion"/>
+          <v:shape id="_x0000_i1032" type="#_x0000_t75" style="width:447.5pt;height:246.5pt">
+            <v:imagedata r:id="rId23" o:title="clasesPresentacion (1)"/>
           </v:shape>
         </w:pict>
       </w:r>
     </w:p>
     <w:p>
-      <w:pPr>
-        <w:jc w:val="center"/>
-      </w:pPr>
-    </w:p>
-    <w:p>
-      <w:pPr>
-        <w:jc w:val="center"/>
-      </w:pPr>
-    </w:p>
-    <w:p>
-      <w:pPr>
-        <w:jc w:val="center"/>
-      </w:pPr>
-    </w:p>
-    <w:p/>
+      <w:bookmarkStart w:id="25" w:name="_GoBack"/>
+      <w:bookmarkEnd w:id="25"/>
+    </w:p>
     <w:p>
       <w:pPr>
         <w:pStyle w:val="Ttulo1"/>
@@ -11290,15 +11287,29 @@
             </w:rPr>
             <w:t xml:space="preserve"> of </w:t>
           </w:r>
-          <w:fldSimple w:instr=" NUMPAGES  \* MERGEFORMAT ">
-            <w:r>
-              <w:rPr>
-                <w:rStyle w:val="Nmerodepgina"/>
-                <w:noProof/>
-              </w:rPr>
-              <w:t>20</w:t>
-            </w:r>
-          </w:fldSimple>
+          <w:r>
+            <w:fldChar w:fldCharType="begin"/>
+          </w:r>
+          <w:r>
+            <w:instrText xml:space="preserve"> NUMPAGES  \* MERGEFORMAT </w:instrText>
+          </w:r>
+          <w:r>
+            <w:fldChar w:fldCharType="separate"/>
+          </w:r>
+          <w:r>
+            <w:rPr>
+              <w:rStyle w:val="Nmerodepgina"/>
+              <w:noProof/>
+            </w:rPr>
+            <w:t>20</w:t>
+          </w:r>
+          <w:r>
+            <w:rPr>
+              <w:rStyle w:val="Nmerodepgina"/>
+              <w:noProof/>
+            </w:rPr>
+            <w:fldChar w:fldCharType="end"/>
+          </w:r>
         </w:p>
       </w:tc>
     </w:tr>
@@ -11466,11 +11477,21 @@
           <w:tcW w:w="6379" w:type="dxa"/>
         </w:tcPr>
         <w:p>
-          <w:fldSimple w:instr=" TITLE  \* MERGEFORMAT ">
-            <w:r>
-              <w:t>Software Architecture Document</w:t>
-            </w:r>
-          </w:fldSimple>
+          <w:r>
+            <w:fldChar w:fldCharType="begin"/>
+          </w:r>
+          <w:r>
+            <w:instrText xml:space="preserve"> TITLE  \* MERGEFORMAT </w:instrText>
+          </w:r>
+          <w:r>
+            <w:fldChar w:fldCharType="separate"/>
+          </w:r>
+          <w:r>
+            <w:t>Software Architecture Document</w:t>
+          </w:r>
+          <w:r>
+            <w:fldChar w:fldCharType="end"/>
+          </w:r>
         </w:p>
       </w:tc>
       <w:tc>
@@ -16997,7 +17018,7 @@
 </file>
 
 <file path=customXml/itemProps1.xml><?xml version="1.0" encoding="utf-8"?>
-<ds:datastoreItem xmlns:ds="http://schemas.openxmlformats.org/officeDocument/2006/customXml" ds:itemID="{CE53BC66-D463-4E5D-B86C-5290BB17BE73}">
+<ds:datastoreItem xmlns:ds="http://schemas.openxmlformats.org/officeDocument/2006/customXml" ds:itemID="{5C41F4C3-7721-4A86-8A73-5B66EA92E9F8}">
   <ds:schemaRefs>
     <ds:schemaRef ds:uri="http://schemas.openxmlformats.org/officeDocument/2006/bibliography"/>
   </ds:schemaRefs>

</xml_diff>

<commit_message>
Capa de presentacion final 8.1 y 8.2
</commit_message>
<xml_diff>
--- a/DAS_Labyrinth.docx
+++ b/DAS_Labyrinth.docx
@@ -7,6 +7,8 @@
         <w:pStyle w:val="Puesto"/>
         <w:jc w:val="right"/>
       </w:pPr>
+      <w:bookmarkStart w:id="0" w:name="_GoBack"/>
+      <w:bookmarkEnd w:id="0"/>
       <w:r>
         <w:t>L</w:t>
       </w:r>
@@ -19,21 +21,11 @@
         <w:pStyle w:val="Puesto"/>
         <w:jc w:val="right"/>
       </w:pPr>
-      <w:r>
-        <w:fldChar w:fldCharType="begin"/>
-      </w:r>
-      <w:r>
-        <w:instrText xml:space="preserve"> TITLE  \* MERGEFORMAT </w:instrText>
-      </w:r>
-      <w:r>
-        <w:fldChar w:fldCharType="separate"/>
-      </w:r>
-      <w:r>
-        <w:t>Software Architecture Document</w:t>
-      </w:r>
-      <w:r>
-        <w:fldChar w:fldCharType="end"/>
-      </w:r>
+      <w:fldSimple w:instr=" TITLE  \* MERGEFORMAT ">
+        <w:r>
+          <w:t>Software Architecture Document</w:t>
+        </w:r>
+      </w:fldSimple>
     </w:p>
     <w:p>
       <w:pPr>
@@ -2177,22 +2169,11 @@
       <w:r>
         <w:br w:type="page"/>
       </w:r>
-      <w:r>
-        <w:lastRenderedPageBreak/>
-        <w:fldChar w:fldCharType="begin"/>
-      </w:r>
-      <w:r>
-        <w:instrText xml:space="preserve"> TITLE  \* MERGEFORMAT </w:instrText>
-      </w:r>
-      <w:r>
-        <w:fldChar w:fldCharType="separate"/>
-      </w:r>
-      <w:r>
-        <w:t>Software Architecture Document</w:t>
-      </w:r>
-      <w:r>
-        <w:fldChar w:fldCharType="end"/>
-      </w:r>
+      <w:fldSimple w:instr=" TITLE  \* MERGEFORMAT ">
+        <w:r>
+          <w:t>Software Architecture Document</w:t>
+        </w:r>
+      </w:fldSimple>
       <w:r>
         <w:t xml:space="preserve"> </w:t>
       </w:r>
@@ -2201,13 +2182,13 @@
       <w:pPr>
         <w:pStyle w:val="Ttulo1"/>
       </w:pPr>
-      <w:bookmarkStart w:id="0" w:name="_Toc456598586"/>
-      <w:bookmarkStart w:id="1" w:name="_Toc31531903"/>
+      <w:bookmarkStart w:id="1" w:name="_Toc456598586"/>
+      <w:bookmarkStart w:id="2" w:name="_Toc31531903"/>
       <w:r>
         <w:t>Introduction</w:t>
       </w:r>
-      <w:bookmarkEnd w:id="0"/>
       <w:bookmarkEnd w:id="1"/>
+      <w:bookmarkEnd w:id="2"/>
     </w:p>
     <w:p>
       <w:pPr>
@@ -2262,20 +2243,20 @@
       <w:pPr>
         <w:pStyle w:val="Ttulo2"/>
       </w:pPr>
-      <w:bookmarkStart w:id="2" w:name="_Toc456598587"/>
-      <w:bookmarkStart w:id="3" w:name="_Toc31531904"/>
+      <w:bookmarkStart w:id="3" w:name="_Toc456598587"/>
+      <w:bookmarkStart w:id="4" w:name="_Toc31531904"/>
       <w:r>
         <w:t>Purpose</w:t>
       </w:r>
-      <w:bookmarkEnd w:id="2"/>
       <w:bookmarkEnd w:id="3"/>
+      <w:bookmarkEnd w:id="4"/>
     </w:p>
     <w:p>
       <w:pPr>
         <w:ind w:left="720"/>
         <w:jc w:val="both"/>
       </w:pPr>
-      <w:bookmarkStart w:id="4" w:name="_Toc456598588"/>
+      <w:bookmarkStart w:id="5" w:name="_Toc456598588"/>
       <w:r>
         <w:t>This document provides a comprehensive architectural overview of the system, using a number of different architectural views to depict different aspects of the system</w:t>
       </w:r>
@@ -2376,12 +2357,12 @@
       <w:pPr>
         <w:pStyle w:val="Ttulo2"/>
       </w:pPr>
-      <w:bookmarkStart w:id="5" w:name="_Toc31531905"/>
+      <w:bookmarkStart w:id="6" w:name="_Toc31531905"/>
       <w:r>
         <w:t>Scope</w:t>
       </w:r>
-      <w:bookmarkEnd w:id="4"/>
       <w:bookmarkEnd w:id="5"/>
+      <w:bookmarkEnd w:id="6"/>
     </w:p>
     <w:p>
       <w:pPr>
@@ -2455,13 +2436,13 @@
       <w:pPr>
         <w:pStyle w:val="Ttulo2"/>
       </w:pPr>
-      <w:bookmarkStart w:id="6" w:name="_Toc456598589"/>
-      <w:bookmarkStart w:id="7" w:name="_Toc31531906"/>
+      <w:bookmarkStart w:id="7" w:name="_Toc456598589"/>
+      <w:bookmarkStart w:id="8" w:name="_Toc31531906"/>
       <w:r>
         <w:t>Definitions, Acronyms, and Abbreviations</w:t>
       </w:r>
-      <w:bookmarkEnd w:id="6"/>
       <w:bookmarkEnd w:id="7"/>
+      <w:bookmarkEnd w:id="8"/>
     </w:p>
     <w:tbl>
       <w:tblPr>
@@ -2949,13 +2930,13 @@
       <w:pPr>
         <w:pStyle w:val="Ttulo2"/>
       </w:pPr>
-      <w:bookmarkStart w:id="8" w:name="_Toc456598590"/>
-      <w:bookmarkStart w:id="9" w:name="_Toc31531907"/>
+      <w:bookmarkStart w:id="9" w:name="_Toc456598590"/>
+      <w:bookmarkStart w:id="10" w:name="_Toc31531907"/>
       <w:r>
         <w:t>References</w:t>
       </w:r>
-      <w:bookmarkEnd w:id="8"/>
       <w:bookmarkEnd w:id="9"/>
+      <w:bookmarkEnd w:id="10"/>
     </w:p>
     <w:p>
       <w:pPr>
@@ -2978,13 +2959,13 @@
       <w:pPr>
         <w:pStyle w:val="Ttulo2"/>
       </w:pPr>
-      <w:bookmarkStart w:id="10" w:name="_Toc456598591"/>
-      <w:bookmarkStart w:id="11" w:name="_Toc31531908"/>
+      <w:bookmarkStart w:id="11" w:name="_Toc456598591"/>
+      <w:bookmarkStart w:id="12" w:name="_Toc31531908"/>
       <w:r>
         <w:t>Overview</w:t>
       </w:r>
-      <w:bookmarkEnd w:id="10"/>
       <w:bookmarkEnd w:id="11"/>
+      <w:bookmarkEnd w:id="12"/>
     </w:p>
     <w:p>
       <w:pPr>
@@ -3331,12 +3312,12 @@
       <w:pPr>
         <w:pStyle w:val="Ttulo1"/>
       </w:pPr>
-      <w:bookmarkStart w:id="12" w:name="_Toc31531909"/>
+      <w:bookmarkStart w:id="13" w:name="_Toc31531909"/>
       <w:r>
         <w:lastRenderedPageBreak/>
         <w:t>Architectural Representation</w:t>
       </w:r>
-      <w:bookmarkEnd w:id="12"/>
+      <w:bookmarkEnd w:id="13"/>
       <w:r>
         <w:t xml:space="preserve"> </w:t>
       </w:r>
@@ -3411,11 +3392,11 @@
       <w:pPr>
         <w:pStyle w:val="Ttulo1"/>
       </w:pPr>
-      <w:bookmarkStart w:id="13" w:name="_Toc31531910"/>
+      <w:bookmarkStart w:id="14" w:name="_Toc31531910"/>
       <w:r>
         <w:t>Architectural Goals and Constraints</w:t>
       </w:r>
-      <w:bookmarkEnd w:id="13"/>
+      <w:bookmarkEnd w:id="14"/>
     </w:p>
     <w:p>
       <w:pPr>
@@ -3753,11 +3734,11 @@
       <w:pPr>
         <w:pStyle w:val="Ttulo1"/>
       </w:pPr>
-      <w:bookmarkStart w:id="14" w:name="_Toc31531911"/>
+      <w:bookmarkStart w:id="15" w:name="_Toc31531911"/>
       <w:r>
         <w:t>Use-Case View</w:t>
       </w:r>
-      <w:bookmarkEnd w:id="14"/>
+      <w:bookmarkEnd w:id="15"/>
       <w:r>
         <w:t xml:space="preserve"> </w:t>
       </w:r>
@@ -4748,12 +4729,12 @@
       <w:pPr>
         <w:pStyle w:val="Ttulo1"/>
       </w:pPr>
-      <w:bookmarkStart w:id="15" w:name="_Toc31531912"/>
+      <w:bookmarkStart w:id="16" w:name="_Toc31531912"/>
       <w:r>
         <w:lastRenderedPageBreak/>
         <w:t>Logical View</w:t>
       </w:r>
-      <w:bookmarkEnd w:id="15"/>
+      <w:bookmarkEnd w:id="16"/>
       <w:r>
         <w:t xml:space="preserve"> </w:t>
       </w:r>
@@ -4928,11 +4909,11 @@
       <w:pPr>
         <w:pStyle w:val="Ttulo2"/>
       </w:pPr>
-      <w:bookmarkStart w:id="16" w:name="_Toc31531913"/>
+      <w:bookmarkStart w:id="17" w:name="_Toc31531913"/>
       <w:r>
         <w:t>Overview</w:t>
       </w:r>
-      <w:bookmarkEnd w:id="16"/>
+      <w:bookmarkEnd w:id="17"/>
     </w:p>
     <w:p/>
     <w:p>
@@ -4953,11 +4934,11 @@
       <w:pPr>
         <w:pStyle w:val="Ttulo2"/>
       </w:pPr>
-      <w:bookmarkStart w:id="17" w:name="_Toc31531914"/>
+      <w:bookmarkStart w:id="18" w:name="_Toc31531914"/>
       <w:r>
         <w:t>Architecturally Significant Design Packages</w:t>
       </w:r>
-      <w:bookmarkEnd w:id="17"/>
+      <w:bookmarkEnd w:id="18"/>
     </w:p>
     <w:p/>
     <w:p>
@@ -5555,12 +5536,12 @@
       <w:pPr>
         <w:pStyle w:val="Ttulo2"/>
       </w:pPr>
-      <w:bookmarkStart w:id="18" w:name="_Toc31531915"/>
+      <w:bookmarkStart w:id="19" w:name="_Toc31531915"/>
       <w:r>
         <w:lastRenderedPageBreak/>
         <w:t>Use-Case Realizations</w:t>
       </w:r>
-      <w:bookmarkEnd w:id="18"/>
+      <w:bookmarkEnd w:id="19"/>
     </w:p>
     <w:p>
       <w:pPr>
@@ -5668,7 +5649,7 @@
           <w:noProof/>
         </w:rPr>
       </w:pPr>
-      <w:bookmarkStart w:id="19" w:name="_Toc245248920"/>
+      <w:bookmarkStart w:id="20" w:name="_Toc245248920"/>
       <w:r>
         <w:rPr>
           <w:rFonts w:ascii="Times New Roman" w:hAnsi="Times New Roman"/>
@@ -5677,7 +5658,7 @@
         </w:rPr>
         <w:t>Participating objects</w:t>
       </w:r>
-      <w:bookmarkEnd w:id="19"/>
+      <w:bookmarkEnd w:id="20"/>
     </w:p>
     <w:p/>
     <w:tbl>
@@ -6620,11 +6601,11 @@
       <w:pPr>
         <w:pStyle w:val="Ttulo1"/>
       </w:pPr>
-      <w:bookmarkStart w:id="20" w:name="_Toc31531916"/>
+      <w:bookmarkStart w:id="21" w:name="_Toc31531916"/>
       <w:r>
         <w:t>Process View</w:t>
       </w:r>
-      <w:bookmarkEnd w:id="20"/>
+      <w:bookmarkEnd w:id="21"/>
       <w:r>
         <w:t xml:space="preserve"> </w:t>
       </w:r>
@@ -6806,12 +6787,12 @@
       <w:pPr>
         <w:pStyle w:val="Ttulo1"/>
       </w:pPr>
-      <w:bookmarkStart w:id="21" w:name="_Toc31531917"/>
+      <w:bookmarkStart w:id="22" w:name="_Toc31531917"/>
       <w:r>
         <w:lastRenderedPageBreak/>
         <w:t>Deployment View</w:t>
       </w:r>
-      <w:bookmarkEnd w:id="21"/>
+      <w:bookmarkEnd w:id="22"/>
       <w:r>
         <w:t xml:space="preserve"> </w:t>
       </w:r>
@@ -6845,11 +6826,11 @@
       <w:pPr>
         <w:pStyle w:val="Ttulo1"/>
       </w:pPr>
-      <w:bookmarkStart w:id="22" w:name="_Toc31531918"/>
+      <w:bookmarkStart w:id="23" w:name="_Toc31531918"/>
       <w:r>
         <w:t>Implementation View</w:t>
       </w:r>
-      <w:bookmarkEnd w:id="22"/>
+      <w:bookmarkEnd w:id="23"/>
       <w:r>
         <w:t xml:space="preserve"> </w:t>
       </w:r>
@@ -7051,12 +7032,12 @@
       <w:pPr>
         <w:pStyle w:val="Ttulo2"/>
       </w:pPr>
-      <w:bookmarkStart w:id="23" w:name="_Toc31531919"/>
+      <w:bookmarkStart w:id="24" w:name="_Toc31531919"/>
       <w:r>
         <w:lastRenderedPageBreak/>
         <w:t>Overview</w:t>
       </w:r>
-      <w:bookmarkEnd w:id="23"/>
+      <w:bookmarkEnd w:id="24"/>
     </w:p>
     <w:p>
       <w:pPr>
@@ -7720,11 +7701,11 @@
       <w:pPr>
         <w:pStyle w:val="Ttulo2"/>
       </w:pPr>
-      <w:bookmarkStart w:id="24" w:name="_Toc31531920"/>
+      <w:bookmarkStart w:id="25" w:name="_Toc31531920"/>
       <w:r>
         <w:t>Layers</w:t>
       </w:r>
-      <w:bookmarkEnd w:id="24"/>
+      <w:bookmarkEnd w:id="25"/>
     </w:p>
     <w:p/>
     <w:p>
@@ -7774,7 +7755,7 @@
       </w:pPr>
       <w:r>
         <w:pict>
-          <v:shape id="_x0000_i1031" type="#_x0000_t75" style="width:298pt;height:391pt">
+          <v:shape id="_x0000_i1030" type="#_x0000_t75" style="width:298pt;height:391pt">
             <v:imagedata r:id="rId21" o:title="navigation (1)"/>
           </v:shape>
         </w:pict>
@@ -7823,7 +7804,7 @@
       </w:pPr>
       <w:r>
         <w:pict>
-          <v:shape id="_x0000_i1030" type="#_x0000_t75" style="width:440.5pt;height:278pt">
+          <v:shape id="_x0000_i1031" type="#_x0000_t75" style="width:440.5pt;height:278pt">
             <v:imagedata r:id="rId22" o:title="ComponetsPresentation (2)"/>
           </v:shape>
         </w:pict>
@@ -7876,10 +7857,7 @@
         </w:pict>
       </w:r>
     </w:p>
-    <w:p>
-      <w:bookmarkStart w:id="25" w:name="_GoBack"/>
-      <w:bookmarkEnd w:id="25"/>
-    </w:p>
+    <w:p/>
     <w:p>
       <w:pPr>
         <w:pStyle w:val="Ttulo1"/>
@@ -11287,29 +11265,15 @@
             </w:rPr>
             <w:t xml:space="preserve"> of </w:t>
           </w:r>
-          <w:r>
-            <w:fldChar w:fldCharType="begin"/>
-          </w:r>
-          <w:r>
-            <w:instrText xml:space="preserve"> NUMPAGES  \* MERGEFORMAT </w:instrText>
-          </w:r>
-          <w:r>
-            <w:fldChar w:fldCharType="separate"/>
-          </w:r>
-          <w:r>
-            <w:rPr>
-              <w:rStyle w:val="Nmerodepgina"/>
-              <w:noProof/>
-            </w:rPr>
-            <w:t>20</w:t>
-          </w:r>
-          <w:r>
-            <w:rPr>
-              <w:rStyle w:val="Nmerodepgina"/>
-              <w:noProof/>
-            </w:rPr>
-            <w:fldChar w:fldCharType="end"/>
-          </w:r>
+          <w:fldSimple w:instr=" NUMPAGES  \* MERGEFORMAT ">
+            <w:r>
+              <w:rPr>
+                <w:rStyle w:val="Nmerodepgina"/>
+                <w:noProof/>
+              </w:rPr>
+              <w:t>20</w:t>
+            </w:r>
+          </w:fldSimple>
         </w:p>
       </w:tc>
     </w:tr>
@@ -11477,21 +11441,11 @@
           <w:tcW w:w="6379" w:type="dxa"/>
         </w:tcPr>
         <w:p>
-          <w:r>
-            <w:fldChar w:fldCharType="begin"/>
-          </w:r>
-          <w:r>
-            <w:instrText xml:space="preserve"> TITLE  \* MERGEFORMAT </w:instrText>
-          </w:r>
-          <w:r>
-            <w:fldChar w:fldCharType="separate"/>
-          </w:r>
-          <w:r>
-            <w:t>Software Architecture Document</w:t>
-          </w:r>
-          <w:r>
-            <w:fldChar w:fldCharType="end"/>
-          </w:r>
+          <w:fldSimple w:instr=" TITLE  \* MERGEFORMAT ">
+            <w:r>
+              <w:t>Software Architecture Document</w:t>
+            </w:r>
+          </w:fldSimple>
         </w:p>
       </w:tc>
       <w:tc>
@@ -17018,7 +16972,7 @@
 </file>
 
 <file path=customXml/itemProps1.xml><?xml version="1.0" encoding="utf-8"?>
-<ds:datastoreItem xmlns:ds="http://schemas.openxmlformats.org/officeDocument/2006/customXml" ds:itemID="{5C41F4C3-7721-4A86-8A73-5B66EA92E9F8}">
+<ds:datastoreItem xmlns:ds="http://schemas.openxmlformats.org/officeDocument/2006/customXml" ds:itemID="{F5B4978B-DF9E-4FBB-B3EF-28C83F173F7C}">
   <ds:schemaRefs>
     <ds:schemaRef ds:uri="http://schemas.openxmlformats.org/officeDocument/2006/bibliography"/>
   </ds:schemaRefs>

</xml_diff>

<commit_message>
Entrega de diseño de capa de Negocios. 8.1 y 8.2.
</commit_message>
<xml_diff>
--- a/DAS_Labyrinth.docx
+++ b/DAS_Labyrinth.docx
@@ -21,11 +21,21 @@
         <w:pStyle w:val="Puesto"/>
         <w:jc w:val="right"/>
       </w:pPr>
-      <w:fldSimple w:instr=" TITLE  \* MERGEFORMAT ">
-        <w:r>
-          <w:t>Software Architecture Document</w:t>
-        </w:r>
-      </w:fldSimple>
+      <w:r>
+        <w:fldChar w:fldCharType="begin"/>
+      </w:r>
+      <w:r>
+        <w:instrText xml:space="preserve"> TITLE  \* MERGEFORMAT </w:instrText>
+      </w:r>
+      <w:r>
+        <w:fldChar w:fldCharType="separate"/>
+      </w:r>
+      <w:r>
+        <w:t>Software Architecture Document</w:t>
+      </w:r>
+      <w:r>
+        <w:fldChar w:fldCharType="end"/>
+      </w:r>
     </w:p>
     <w:p>
       <w:pPr>
@@ -46,7 +56,7 @@
         <w:rPr>
           <w:sz w:val="28"/>
         </w:rPr>
-        <w:t>Version 1.3</w:t>
+        <w:t>Version 1.4</w:t>
       </w:r>
     </w:p>
     <w:p>
@@ -531,6 +541,71 @@
           </w:p>
         </w:tc>
       </w:tr>
+      <w:tr>
+        <w:tc>
+          <w:tcPr>
+            <w:tcW w:w="2304" w:type="dxa"/>
+          </w:tcPr>
+          <w:p>
+            <w:pPr>
+              <w:pStyle w:val="Tabletext"/>
+            </w:pPr>
+            <w:r>
+              <w:t>27/mar/15</w:t>
+            </w:r>
+          </w:p>
+        </w:tc>
+        <w:tc>
+          <w:tcPr>
+            <w:tcW w:w="1152" w:type="dxa"/>
+          </w:tcPr>
+          <w:p>
+            <w:pPr>
+              <w:pStyle w:val="Tabletext"/>
+            </w:pPr>
+            <w:r>
+              <w:t>1.4</w:t>
+            </w:r>
+          </w:p>
+        </w:tc>
+        <w:tc>
+          <w:tcPr>
+            <w:tcW w:w="3744" w:type="dxa"/>
+          </w:tcPr>
+          <w:p>
+            <w:pPr>
+              <w:pStyle w:val="Tabletext"/>
+            </w:pPr>
+            <w:r>
+              <w:t xml:space="preserve">Added the Business Layer content in </w:t>
+            </w:r>
+            <w:r>
+              <w:t>the 8.1 and 8.2 sections.</w:t>
+            </w:r>
+          </w:p>
+        </w:tc>
+        <w:tc>
+          <w:tcPr>
+            <w:tcW w:w="2304" w:type="dxa"/>
+          </w:tcPr>
+          <w:p>
+            <w:pPr>
+              <w:pStyle w:val="Tabletext"/>
+            </w:pPr>
+            <w:r>
+              <w:t xml:space="preserve">Sergio, Luis, </w:t>
+            </w:r>
+            <w:proofErr w:type="spellStart"/>
+            <w:r>
+              <w:t>Tonatiuh</w:t>
+            </w:r>
+            <w:proofErr w:type="spellEnd"/>
+            <w:r>
+              <w:t>.</w:t>
+            </w:r>
+          </w:p>
+        </w:tc>
+      </w:tr>
     </w:tbl>
     <w:p/>
     <w:p>
@@ -1922,7 +1997,7 @@
         <w:rPr>
           <w:noProof/>
         </w:rPr>
-        <w:t>16</w:t>
+        <w:t>17</w:t>
       </w:r>
       <w:r>
         <w:rPr>
@@ -1998,7 +2073,7 @@
         <w:rPr>
           <w:noProof/>
         </w:rPr>
-        <w:t>18</w:t>
+        <w:t>20</w:t>
       </w:r>
       <w:r>
         <w:rPr>
@@ -2074,7 +2149,7 @@
         <w:rPr>
           <w:noProof/>
         </w:rPr>
-        <w:t>18</w:t>
+        <w:t>20</w:t>
       </w:r>
       <w:r>
         <w:rPr>
@@ -2150,7 +2225,7 @@
         <w:rPr>
           <w:noProof/>
         </w:rPr>
-        <w:t>18</w:t>
+        <w:t>21</w:t>
       </w:r>
       <w:r>
         <w:rPr>
@@ -2169,11 +2244,22 @@
       <w:r>
         <w:br w:type="page"/>
       </w:r>
-      <w:fldSimple w:instr=" TITLE  \* MERGEFORMAT ">
-        <w:r>
-          <w:t>Software Architecture Document</w:t>
-        </w:r>
-      </w:fldSimple>
+      <w:r>
+        <w:lastRenderedPageBreak/>
+        <w:fldChar w:fldCharType="begin"/>
+      </w:r>
+      <w:r>
+        <w:instrText xml:space="preserve"> TITLE  \* MERGEFORMAT </w:instrText>
+      </w:r>
+      <w:r>
+        <w:fldChar w:fldCharType="separate"/>
+      </w:r>
+      <w:r>
+        <w:t>Software Architecture Document</w:t>
+      </w:r>
+      <w:r>
+        <w:fldChar w:fldCharType="end"/>
+      </w:r>
       <w:r>
         <w:t xml:space="preserve"> </w:t>
       </w:r>
@@ -3769,7 +3855,7 @@
             <v:path o:extrusionok="f" gradientshapeok="t" o:connecttype="rect"/>
             <o:lock v:ext="edit" aspectratio="t"/>
           </v:shapetype>
-          <v:shape id="_x0000_i1025" type="#_x0000_t75" style="width:426pt;height:257.5pt">
+          <v:shape id="_x0000_i1025" type="#_x0000_t75" style="width:426.85pt;height:257.15pt">
             <v:imagedata r:id="rId10" o:title="Diagrama sin nombre"/>
           </v:shape>
         </w:pict>
@@ -4923,7 +5009,7 @@
       </w:pPr>
       <w:r>
         <w:pict>
-          <v:shape id="_x0000_i1026" type="#_x0000_t75" style="width:448pt;height:196pt">
+          <v:shape id="_x0000_i1026" type="#_x0000_t75" style="width:447.45pt;height:195.45pt">
             <v:imagedata r:id="rId11" o:title="diseño (1)" cropbottom="20025f" cropright="21378f"/>
           </v:shape>
         </w:pict>
@@ -4950,7 +5036,7 @@
       </w:r>
       <w:r>
         <w:pict>
-          <v:shape id="_x0000_i1027" type="#_x0000_t75" style="width:434.5pt;height:3in">
+          <v:shape id="_x0000_i1027" type="#_x0000_t75" style="width:6in;height:3in">
             <v:imagedata r:id="rId12" o:title="SAD uml diagrams"/>
           </v:shape>
         </w:pict>
@@ -6777,7 +6863,7 @@
       </w:pPr>
       <w:r>
         <w:pict>
-          <v:shape id="_x0000_i1028" type="#_x0000_t75" style="width:320pt;height:539.5pt">
+          <v:shape id="_x0000_i1028" type="#_x0000_t75" style="width:318.85pt;height:540pt">
             <v:imagedata r:id="rId19" o:title="Actividad"/>
           </v:shape>
         </w:pict>
@@ -6842,7 +6928,7 @@
       </w:pPr>
       <w:r>
         <w:pict>
-          <v:shape id="_x0000_i1029" type="#_x0000_t75" style="width:156.5pt;height:280.5pt">
+          <v:shape id="_x0000_i1029" type="#_x0000_t75" style="width:154.3pt;height:282.85pt">
             <v:imagedata r:id="rId20" o:title="8layered"/>
           </v:shape>
         </w:pict>
@@ -7696,13 +7782,659 @@
       </w:r>
     </w:p>
     <w:p/>
-    <w:p/>
+    <w:p>
+      <w:pPr>
+        <w:pStyle w:val="Prrafodelista"/>
+        <w:numPr>
+          <w:ilvl w:val="0"/>
+          <w:numId w:val="23"/>
+        </w:numPr>
+      </w:pPr>
+      <w:r>
+        <w:t>Business Layer:</w:t>
+      </w:r>
+    </w:p>
+    <w:p>
+      <w:pPr>
+        <w:pStyle w:val="Prrafodelista"/>
+      </w:pPr>
+      <w:r>
+        <w:t>The Business</w:t>
+      </w:r>
+      <w:r>
+        <w:t xml:space="preserve"> Layer will be </w:t>
+      </w:r>
+      <w:r>
+        <w:t xml:space="preserve">composed </w:t>
+      </w:r>
+      <w:r>
+        <w:t>of</w:t>
+      </w:r>
+      <w:r>
+        <w:t xml:space="preserve"> all </w:t>
+      </w:r>
+      <w:r>
+        <w:t>the</w:t>
+      </w:r>
+      <w:r>
+        <w:t xml:space="preserve"> c# fi</w:t>
+      </w:r>
+      <w:r>
+        <w:t xml:space="preserve">les that manage </w:t>
+      </w:r>
+      <w:r>
+        <w:t>the behavior</w:t>
+      </w:r>
+      <w:r>
+        <w:t xml:space="preserve"> </w:t>
+      </w:r>
+      <w:r>
+        <w:t xml:space="preserve">and </w:t>
+      </w:r>
+      <w:r>
+        <w:t>mechanics</w:t>
+      </w:r>
+      <w:r>
+        <w:t xml:space="preserve"> of the game, as well as the sign up and log in operations</w:t>
+      </w:r>
+      <w:r>
+        <w:t xml:space="preserve"> of the system</w:t>
+      </w:r>
+      <w:r>
+        <w:t>.</w:t>
+      </w:r>
+      <w:r>
+        <w:t xml:space="preserve"> This layer will provide 3 main services which will be the managing of the user session, the </w:t>
+      </w:r>
+      <w:r>
+        <w:t>registration</w:t>
+      </w:r>
+      <w:r>
+        <w:t xml:space="preserve"> of a new user, and the control of the game mechanics.</w:t>
+      </w:r>
+    </w:p>
+    <w:p>
+      <w:pPr>
+        <w:pStyle w:val="Prrafodelista"/>
+      </w:pPr>
+      <w:r>
+        <w:t>Thus, f</w:t>
+      </w:r>
+      <w:r>
+        <w:t>or this particular layer</w:t>
+      </w:r>
+      <w:r>
+        <w:t xml:space="preserve"> and the</w:t>
+      </w:r>
+      <w:r>
+        <w:t xml:space="preserve"> services mentioned above</w:t>
+      </w:r>
+      <w:r>
+        <w:t>, the next architectural framework elements were considered:</w:t>
+      </w:r>
+    </w:p>
+    <w:p>
+      <w:pPr>
+        <w:pStyle w:val="Prrafodelista"/>
+      </w:pPr>
+    </w:p>
+    <w:p>
+      <w:pPr>
+        <w:pStyle w:val="Prrafodelista"/>
+        <w:numPr>
+          <w:ilvl w:val="0"/>
+          <w:numId w:val="44"/>
+        </w:numPr>
+        <w:jc w:val="both"/>
+      </w:pPr>
+      <w:r>
+        <w:t>Authentication</w:t>
+      </w:r>
+      <w:r>
+        <w:t xml:space="preserve">: </w:t>
+      </w:r>
+      <w:r>
+        <w:t>The</w:t>
+      </w:r>
+      <w:r>
+        <w:t xml:space="preserve"> access to the user authentication operations shall only be accessible through the </w:t>
+      </w:r>
+      <w:r>
+        <w:t>Presentation Layer</w:t>
+      </w:r>
+      <w:r>
+        <w:t>, with</w:t>
+      </w:r>
+      <w:r>
+        <w:t xml:space="preserve"> the implementation of a business delegate </w:t>
+      </w:r>
+      <w:r>
+        <w:t xml:space="preserve">class </w:t>
+      </w:r>
+      <w:r>
+        <w:t xml:space="preserve">to encapsulate and modularize the functionality and data </w:t>
+      </w:r>
+      <w:r>
+        <w:t>transition</w:t>
+      </w:r>
+      <w:r>
+        <w:t xml:space="preserve"> between the </w:t>
+      </w:r>
+      <w:r>
+        <w:t>layers.</w:t>
+      </w:r>
+    </w:p>
+    <w:p>
+      <w:pPr>
+        <w:pStyle w:val="Prrafodelista"/>
+        <w:ind w:left="1440"/>
+      </w:pPr>
+    </w:p>
+    <w:p>
+      <w:pPr>
+        <w:pStyle w:val="Prrafodelista"/>
+        <w:numPr>
+          <w:ilvl w:val="0"/>
+          <w:numId w:val="44"/>
+        </w:numPr>
+        <w:jc w:val="both"/>
+      </w:pPr>
+      <w:r>
+        <w:t xml:space="preserve">Authorization: </w:t>
+      </w:r>
+      <w:r>
+        <w:t xml:space="preserve">The authorization will be </w:t>
+      </w:r>
+      <w:r>
+        <w:t>handled and implemented with the use of privilege roles,</w:t>
+      </w:r>
+      <w:r>
+        <w:t xml:space="preserve"> assigning by </w:t>
+      </w:r>
+      <w:r>
+        <w:t xml:space="preserve">default </w:t>
+      </w:r>
+      <w:r>
+        <w:t xml:space="preserve">the lowest level of </w:t>
+      </w:r>
+      <w:r>
+        <w:t>privileges to the players of the game.</w:t>
+      </w:r>
+      <w:r>
+        <w:t xml:space="preserve"> </w:t>
+      </w:r>
+      <w:r>
+        <w:t>O</w:t>
+      </w:r>
+      <w:r>
+        <w:t xml:space="preserve">nly one higher level of privileges should be </w:t>
+      </w:r>
+      <w:r>
+        <w:t>permitted, corresponding to the administrators and managers of the system.</w:t>
+      </w:r>
+    </w:p>
+    <w:p>
+      <w:pPr>
+        <w:pStyle w:val="Prrafodelista"/>
+      </w:pPr>
+    </w:p>
+    <w:p>
+      <w:pPr>
+        <w:pStyle w:val="Prrafodelista"/>
+        <w:numPr>
+          <w:ilvl w:val="0"/>
+          <w:numId w:val="44"/>
+        </w:numPr>
+        <w:jc w:val="both"/>
+      </w:pPr>
+      <w:r>
+        <w:t xml:space="preserve">Validation: The </w:t>
+      </w:r>
+      <w:r>
+        <w:t xml:space="preserve">data coming from the Presentation Layer shall be </w:t>
+      </w:r>
+      <w:r>
+        <w:t>validated</w:t>
+      </w:r>
+      <w:r>
+        <w:t xml:space="preserve"> </w:t>
+      </w:r>
+      <w:r>
+        <w:t xml:space="preserve">with the implementation of a </w:t>
+      </w:r>
+      <w:r>
+        <w:t xml:space="preserve">SQL parser, in order to avoid malicious string </w:t>
+      </w:r>
+      <w:r>
+        <w:t xml:space="preserve">queries </w:t>
+      </w:r>
+      <w:r>
+        <w:t xml:space="preserve">that </w:t>
+      </w:r>
+      <w:r>
+        <w:t xml:space="preserve">try to </w:t>
+      </w:r>
+      <w:r>
+        <w:t xml:space="preserve">attempt </w:t>
+      </w:r>
+      <w:r>
+        <w:t xml:space="preserve">an </w:t>
+      </w:r>
+      <w:r>
+        <w:t>SQL injection attack on</w:t>
+      </w:r>
+      <w:r>
+        <w:t xml:space="preserve"> the system.</w:t>
+      </w:r>
+    </w:p>
+    <w:p>
+      <w:pPr>
+        <w:pStyle w:val="Prrafodelista"/>
+      </w:pPr>
+    </w:p>
+    <w:p>
+      <w:pPr>
+        <w:pStyle w:val="Prrafodelista"/>
+        <w:numPr>
+          <w:ilvl w:val="0"/>
+          <w:numId w:val="44"/>
+        </w:numPr>
+        <w:jc w:val="both"/>
+      </w:pPr>
+      <w:r>
+        <w:t>M</w:t>
+      </w:r>
+      <w:r>
+        <w:t>aintenance</w:t>
+      </w:r>
+      <w:r>
+        <w:t>: All the code</w:t>
+      </w:r>
+      <w:r>
+        <w:t xml:space="preserve"> </w:t>
+      </w:r>
+      <w:r>
+        <w:t xml:space="preserve">of the </w:t>
+      </w:r>
+      <w:r>
+        <w:t>Business</w:t>
+      </w:r>
+      <w:r>
+        <w:t xml:space="preserve"> Layer shall be</w:t>
+      </w:r>
+      <w:r>
+        <w:t xml:space="preserve"> designed according with the </w:t>
+      </w:r>
+      <w:r>
+        <w:t>GRASP</w:t>
+      </w:r>
+      <w:r>
+        <w:t xml:space="preserve"> principles</w:t>
+      </w:r>
+      <w:r>
+        <w:t xml:space="preserve"> (object-oriented design General Responsibility Assignment Software Patterns)</w:t>
+      </w:r>
+      <w:r>
+        <w:t xml:space="preserve"> and the </w:t>
+      </w:r>
+      <w:proofErr w:type="spellStart"/>
+      <w:r>
+        <w:t>GoF</w:t>
+      </w:r>
+      <w:proofErr w:type="spellEnd"/>
+      <w:r>
+        <w:t xml:space="preserve"> (</w:t>
+      </w:r>
+      <w:r>
+        <w:t>Gang of Four</w:t>
+      </w:r>
+      <w:r>
+        <w:t>)</w:t>
+      </w:r>
+      <w:r>
+        <w:t xml:space="preserve"> patterns, to ensure high cohesion, low </w:t>
+      </w:r>
+      <w:r>
+        <w:t>coupling and</w:t>
+      </w:r>
+      <w:r>
+        <w:t xml:space="preserve"> high modularization </w:t>
+      </w:r>
+      <w:r>
+        <w:t>between</w:t>
+      </w:r>
+      <w:r>
+        <w:t xml:space="preserve"> the components of system, providing</w:t>
+      </w:r>
+      <w:r>
+        <w:t xml:space="preserve"> </w:t>
+      </w:r>
+      <w:r>
+        <w:t>reusable code</w:t>
+      </w:r>
+      <w:r>
+        <w:t xml:space="preserve"> </w:t>
+      </w:r>
+      <w:r>
+        <w:t>that</w:t>
+      </w:r>
+      <w:r>
+        <w:t xml:space="preserve"> shall </w:t>
+      </w:r>
+      <w:r>
+        <w:t xml:space="preserve">make </w:t>
+      </w:r>
+      <w:r>
+        <w:t xml:space="preserve">the system </w:t>
+      </w:r>
+      <w:r>
+        <w:t>easy to maintain and to extend.</w:t>
+      </w:r>
+      <w:r>
+        <w:t xml:space="preserve"> </w:t>
+      </w:r>
+      <w:r>
+        <w:t>Also</w:t>
+      </w:r>
+      <w:r>
+        <w:t xml:space="preserve"> a Business Delegate pattern</w:t>
+      </w:r>
+      <w:r>
+        <w:t xml:space="preserve"> </w:t>
+      </w:r>
+      <w:r>
+        <w:t>will be a key factor for this objectives.</w:t>
+      </w:r>
+    </w:p>
+    <w:p>
+      <w:pPr>
+        <w:pStyle w:val="Prrafodelista"/>
+      </w:pPr>
+    </w:p>
+    <w:p>
+      <w:pPr>
+        <w:pStyle w:val="Prrafodelista"/>
+        <w:numPr>
+          <w:ilvl w:val="0"/>
+          <w:numId w:val="44"/>
+        </w:numPr>
+        <w:jc w:val="both"/>
+      </w:pPr>
+      <w:r>
+        <w:t>Caching: Singleton classes shall be implemented to prevent duplicated pro</w:t>
+      </w:r>
+      <w:r>
+        <w:t>cesses per instance of the game. Fixed parameters like the</w:t>
+      </w:r>
+      <w:r>
+        <w:t xml:space="preserve"> connection to the </w:t>
+      </w:r>
+      <w:r>
+        <w:t>database</w:t>
+      </w:r>
+      <w:r>
+        <w:t xml:space="preserve"> </w:t>
+      </w:r>
+      <w:r>
+        <w:t xml:space="preserve">should be </w:t>
+      </w:r>
+      <w:r>
+        <w:t>stored</w:t>
+      </w:r>
+      <w:r>
+        <w:t xml:space="preserve"> whenever possible in the </w:t>
+      </w:r>
+      <w:r>
+        <w:t>b</w:t>
+      </w:r>
+      <w:r>
+        <w:t>usiness cache to enhance the performance of the server.</w:t>
+      </w:r>
+    </w:p>
+    <w:p>
+      <w:pPr>
+        <w:pStyle w:val="Prrafodelista"/>
+      </w:pPr>
+    </w:p>
+    <w:p>
+      <w:pPr>
+        <w:pStyle w:val="Prrafodelista"/>
+        <w:numPr>
+          <w:ilvl w:val="0"/>
+          <w:numId w:val="44"/>
+        </w:numPr>
+        <w:jc w:val="both"/>
+      </w:pPr>
+      <w:r>
+        <w:t>I</w:t>
+      </w:r>
+      <w:r>
+        <w:t>nstrumentation</w:t>
+      </w:r>
+      <w:r>
+        <w:t>:</w:t>
+      </w:r>
+      <w:r>
+        <w:t xml:space="preserve"> All the track</w:t>
+      </w:r>
+      <w:r>
+        <w:t>ing</w:t>
+      </w:r>
+      <w:r>
+        <w:t xml:space="preserve">, </w:t>
+      </w:r>
+      <w:r>
+        <w:t>monitoring</w:t>
+      </w:r>
+      <w:r>
+        <w:t xml:space="preserve"> and managing of the system resources </w:t>
+      </w:r>
+      <w:r>
+        <w:t xml:space="preserve">and </w:t>
+      </w:r>
+      <w:r>
+        <w:t xml:space="preserve">business events </w:t>
+      </w:r>
+      <w:r>
+        <w:t xml:space="preserve">shall be done through the </w:t>
+      </w:r>
+      <w:r>
+        <w:t>web-based tools of a</w:t>
+      </w:r>
+      <w:r>
+        <w:t xml:space="preserve"> </w:t>
+      </w:r>
+      <w:proofErr w:type="spellStart"/>
+      <w:r>
+        <w:t>Smart</w:t>
+      </w:r>
+      <w:r>
+        <w:t>FoxServer</w:t>
+      </w:r>
+      <w:proofErr w:type="spellEnd"/>
+      <w:r>
+        <w:t xml:space="preserve"> </w:t>
+      </w:r>
+      <w:r>
+        <w:t>service.</w:t>
+      </w:r>
+    </w:p>
+    <w:p>
+      <w:pPr>
+        <w:pStyle w:val="Prrafodelista"/>
+      </w:pPr>
+    </w:p>
+    <w:p>
+      <w:pPr>
+        <w:pStyle w:val="Prrafodelista"/>
+        <w:numPr>
+          <w:ilvl w:val="0"/>
+          <w:numId w:val="44"/>
+        </w:numPr>
+        <w:jc w:val="both"/>
+      </w:pPr>
+      <w:r>
+        <w:t>Exceptions</w:t>
+      </w:r>
+      <w:r>
+        <w:t xml:space="preserve"> </w:t>
+      </w:r>
+      <w:r>
+        <w:t>Handling</w:t>
+      </w:r>
+      <w:r>
+        <w:t xml:space="preserve">: </w:t>
+      </w:r>
+      <w:r>
+        <w:t>E</w:t>
+      </w:r>
+      <w:r>
+        <w:t>xceptions shall</w:t>
+      </w:r>
+      <w:r>
+        <w:t xml:space="preserve"> not handle the flow of the business logic and shall only be thrown </w:t>
+      </w:r>
+      <w:r>
+        <w:t>to deal with</w:t>
+      </w:r>
+      <w:r>
+        <w:t xml:space="preserve"> unexpected </w:t>
+      </w:r>
+      <w:r>
+        <w:t xml:space="preserve">situations </w:t>
+      </w:r>
+      <w:r>
+        <w:t>an</w:t>
+      </w:r>
+      <w:r>
+        <w:t>d</w:t>
+      </w:r>
+      <w:r>
+        <w:t xml:space="preserve"> unnatural behavior of the system.</w:t>
+      </w:r>
+      <w:r>
+        <w:t xml:space="preserve"> In that case, the exception should </w:t>
+      </w:r>
+      <w:r>
+        <w:t xml:space="preserve">be reported to higher layers </w:t>
+      </w:r>
+      <w:r>
+        <w:t xml:space="preserve">in a clear, relevant, </w:t>
+      </w:r>
+      <w:r>
+        <w:t xml:space="preserve">concise </w:t>
+      </w:r>
+      <w:r>
+        <w:t xml:space="preserve">and </w:t>
+      </w:r>
+      <w:r>
+        <w:t>user-friendly</w:t>
+      </w:r>
+      <w:r>
+        <w:t xml:space="preserve"> format, without compromising the security of the system.</w:t>
+      </w:r>
+      <w:r>
+        <w:t xml:space="preserve"> </w:t>
+      </w:r>
+      <w:r>
+        <w:t xml:space="preserve"> </w:t>
+      </w:r>
+    </w:p>
+    <w:p>
+      <w:pPr>
+        <w:pStyle w:val="Prrafodelista"/>
+      </w:pPr>
+    </w:p>
+    <w:p>
+      <w:pPr>
+        <w:pStyle w:val="Prrafodelista"/>
+        <w:numPr>
+          <w:ilvl w:val="0"/>
+          <w:numId w:val="44"/>
+        </w:numPr>
+        <w:jc w:val="both"/>
+      </w:pPr>
+      <w:r>
+        <w:t>Logging</w:t>
+      </w:r>
+      <w:r>
+        <w:t xml:space="preserve"> and Audit</w:t>
+      </w:r>
+      <w:r>
+        <w:t>:</w:t>
+      </w:r>
+      <w:r>
+        <w:t xml:space="preserve"> Only the access </w:t>
+      </w:r>
+      <w:r>
+        <w:t xml:space="preserve">time </w:t>
+      </w:r>
+      <w:r>
+        <w:t>and changes made by the game masters and administrators of the system shall be</w:t>
+      </w:r>
+      <w:r>
+        <w:t xml:space="preserve"> tracked</w:t>
+      </w:r>
+      <w:r>
+        <w:t xml:space="preserve">, in order to maintain a </w:t>
+      </w:r>
+      <w:r>
+        <w:t>record of the main changes made to the system</w:t>
+      </w:r>
+      <w:r>
+        <w:t>.</w:t>
+      </w:r>
+      <w:r>
+        <w:t xml:space="preserve"> The actions of the </w:t>
+      </w:r>
+      <w:r>
+        <w:t xml:space="preserve">general </w:t>
+      </w:r>
+      <w:r>
+        <w:t xml:space="preserve">users in the system only will be recorded to generate performance </w:t>
+      </w:r>
+      <w:r>
+        <w:t>statists about the system.</w:t>
+      </w:r>
+      <w:r>
+        <w:t xml:space="preserve"> </w:t>
+      </w:r>
+    </w:p>
+    <w:p>
+      <w:pPr>
+        <w:jc w:val="both"/>
+      </w:pPr>
+    </w:p>
+    <w:p>
+      <w:pPr>
+        <w:jc w:val="center"/>
+      </w:pPr>
+      <w:r>
+        <w:t xml:space="preserve">For a </w:t>
+      </w:r>
+      <w:r>
+        <w:t xml:space="preserve">more detailed description of this </w:t>
+      </w:r>
+      <w:r>
+        <w:t>layer,</w:t>
+      </w:r>
+      <w:r>
+        <w:t xml:space="preserve"> please review the component and class diagram</w:t>
+      </w:r>
+      <w:r>
+        <w:t>s</w:t>
+      </w:r>
+      <w:r>
+        <w:t xml:space="preserve"> in the 8.2 section.</w:t>
+      </w:r>
+    </w:p>
     <w:p>
       <w:pPr>
         <w:pStyle w:val="Ttulo2"/>
       </w:pPr>
       <w:bookmarkStart w:id="25" w:name="_Toc31531920"/>
       <w:r>
+        <w:lastRenderedPageBreak/>
         <w:t>Layers</w:t>
       </w:r>
       <w:bookmarkEnd w:id="25"/>
@@ -7751,15 +8483,77 @@
       <w:pPr>
         <w:pStyle w:val="Prrafodelista"/>
         <w:ind w:left="1440"/>
+      </w:pPr>
+    </w:p>
+    <w:p>
+      <w:pPr>
+        <w:pStyle w:val="Prrafodelista"/>
+        <w:ind w:left="1440"/>
         <w:jc w:val="center"/>
       </w:pPr>
       <w:r>
         <w:pict>
-          <v:shape id="_x0000_i1030" type="#_x0000_t75" style="width:298pt;height:391pt">
+          <v:shape id="_x0000_i1030" type="#_x0000_t75" style="width:298.3pt;height:390.85pt">
             <v:imagedata r:id="rId21" o:title="navigation (1)"/>
           </v:shape>
         </w:pict>
       </w:r>
+    </w:p>
+    <w:p>
+      <w:pPr>
+        <w:pStyle w:val="Prrafodelista"/>
+        <w:ind w:left="1440"/>
+        <w:jc w:val="center"/>
+      </w:pPr>
+    </w:p>
+    <w:p>
+      <w:pPr>
+        <w:pStyle w:val="Prrafodelista"/>
+        <w:ind w:left="1440"/>
+        <w:jc w:val="center"/>
+      </w:pPr>
+    </w:p>
+    <w:p>
+      <w:pPr>
+        <w:pStyle w:val="Prrafodelista"/>
+        <w:ind w:left="1440"/>
+        <w:jc w:val="center"/>
+      </w:pPr>
+    </w:p>
+    <w:p>
+      <w:pPr>
+        <w:pStyle w:val="Prrafodelista"/>
+        <w:ind w:left="1440"/>
+        <w:jc w:val="center"/>
+      </w:pPr>
+    </w:p>
+    <w:p>
+      <w:pPr>
+        <w:pStyle w:val="Prrafodelista"/>
+        <w:ind w:left="1440"/>
+        <w:jc w:val="center"/>
+      </w:pPr>
+    </w:p>
+    <w:p>
+      <w:pPr>
+        <w:pStyle w:val="Prrafodelista"/>
+        <w:ind w:left="1440"/>
+        <w:jc w:val="center"/>
+      </w:pPr>
+    </w:p>
+    <w:p>
+      <w:pPr>
+        <w:pStyle w:val="Prrafodelista"/>
+        <w:ind w:left="1440"/>
+        <w:jc w:val="center"/>
+      </w:pPr>
+    </w:p>
+    <w:p>
+      <w:pPr>
+        <w:pStyle w:val="Prrafodelista"/>
+        <w:ind w:left="1440"/>
+        <w:jc w:val="center"/>
+      </w:pPr>
     </w:p>
     <w:p>
       <w:pPr>
@@ -7804,7 +8598,7 @@
       </w:pPr>
       <w:r>
         <w:pict>
-          <v:shape id="_x0000_i1031" type="#_x0000_t75" style="width:440.5pt;height:278pt">
+          <v:shape id="_x0000_i1031" type="#_x0000_t75" style="width:442.3pt;height:277.7pt">
             <v:imagedata r:id="rId22" o:title="ComponetsPresentation (2)"/>
           </v:shape>
         </w:pict>
@@ -7851,20 +8645,193 @@
       </w:pPr>
       <w:r>
         <w:pict>
-          <v:shape id="_x0000_i1032" type="#_x0000_t75" style="width:447.5pt;height:246.5pt">
+          <v:shape id="_x0000_i1032" type="#_x0000_t75" style="width:447.45pt;height:246.85pt">
             <v:imagedata r:id="rId23" o:title="clasesPresentacion (1)"/>
           </v:shape>
         </w:pict>
       </w:r>
     </w:p>
+    <w:p>
+      <w:pPr>
+        <w:jc w:val="center"/>
+      </w:pPr>
+    </w:p>
+    <w:p>
+      <w:pPr>
+        <w:pStyle w:val="Prrafodelista"/>
+        <w:numPr>
+          <w:ilvl w:val="0"/>
+          <w:numId w:val="27"/>
+        </w:numPr>
+      </w:pPr>
+      <w:r>
+        <w:lastRenderedPageBreak/>
+        <w:t>Bu</w:t>
+      </w:r>
+      <w:r>
+        <w:t>siness Layer:</w:t>
+      </w:r>
+    </w:p>
+    <w:p>
+      <w:pPr>
+        <w:pStyle w:val="Prrafodelista"/>
+        <w:numPr>
+          <w:ilvl w:val="1"/>
+          <w:numId w:val="27"/>
+        </w:numPr>
+      </w:pPr>
+      <w:r>
+        <w:t>Component Diagram</w:t>
+      </w:r>
+      <w:r>
+        <w:t xml:space="preserve"> (main components)</w:t>
+      </w:r>
+      <w:r>
+        <w:t>:</w:t>
+      </w:r>
+    </w:p>
+    <w:p>
+      <w:pPr>
+        <w:pStyle w:val="Prrafodelista"/>
+        <w:ind w:left="1440"/>
+      </w:pPr>
+    </w:p>
+    <w:p>
+      <w:pPr>
+        <w:pStyle w:val="Prrafodelista"/>
+        <w:ind w:left="1440"/>
+        <w:jc w:val="center"/>
+      </w:pPr>
+      <w:r>
+        <w:pict>
+          <v:shape id="_x0000_i1033" type="#_x0000_t75" style="width:313.7pt;height:4in">
+            <v:imagedata r:id="rId24" o:title="Component"/>
+          </v:shape>
+        </w:pict>
+      </w:r>
+    </w:p>
+    <w:p>
+      <w:pPr>
+        <w:pStyle w:val="Prrafodelista"/>
+        <w:ind w:left="1440"/>
+        <w:jc w:val="center"/>
+      </w:pPr>
+    </w:p>
+    <w:p>
+      <w:pPr>
+        <w:pStyle w:val="Prrafodelista"/>
+        <w:numPr>
+          <w:ilvl w:val="1"/>
+          <w:numId w:val="27"/>
+        </w:numPr>
+      </w:pPr>
+      <w:r>
+        <w:t>Class Diagram:</w:t>
+      </w:r>
+    </w:p>
+    <w:p>
+      <w:pPr>
+        <w:pStyle w:val="Prrafodelista"/>
+        <w:ind w:left="1440"/>
+      </w:pPr>
+      <w:r>
+        <w:t>The main business patterns used to implement th</w:t>
+      </w:r>
+      <w:r>
+        <w:t>is layer were The</w:t>
+      </w:r>
+      <w:r>
+        <w:t xml:space="preserve"> </w:t>
+      </w:r>
+      <w:r>
+        <w:t xml:space="preserve">Business Delegate pattern, </w:t>
+      </w:r>
+      <w:r>
+        <w:t>T</w:t>
+      </w:r>
+      <w:r>
+        <w:t>he</w:t>
+      </w:r>
+      <w:r>
+        <w:t xml:space="preserve"> Service Locator Pattern, and the </w:t>
+      </w:r>
+      <w:r>
+        <w:t>Transfer</w:t>
+      </w:r>
+      <w:r>
+        <w:t xml:space="preserve"> Object pattern.</w:t>
+      </w:r>
+    </w:p>
+    <w:p>
+      <w:pPr>
+        <w:pStyle w:val="Prrafodelista"/>
+        <w:ind w:left="1440"/>
+      </w:pPr>
+    </w:p>
+    <w:p>
+      <w:pPr>
+        <w:pStyle w:val="Prrafodelista"/>
+        <w:ind w:left="1440"/>
+      </w:pPr>
+    </w:p>
+    <w:p>
+      <w:pPr>
+        <w:jc w:val="center"/>
+      </w:pPr>
+    </w:p>
+    <w:p>
+      <w:pPr>
+        <w:jc w:val="center"/>
+      </w:pPr>
+      <w:r>
+        <w:pict>
+          <v:shape id="_x0000_i1034" type="#_x0000_t75" style="width:524.55pt;height:164.55pt">
+            <v:imagedata r:id="rId25" o:title="diagramaClases"/>
+          </v:shape>
+        </w:pict>
+      </w:r>
+    </w:p>
     <w:p/>
+    <w:p/>
+    <w:p/>
+    <w:p/>
+    <w:p>
+      <w:pPr>
+        <w:pStyle w:val="Prrafodelista"/>
+        <w:numPr>
+          <w:ilvl w:val="1"/>
+          <w:numId w:val="27"/>
+        </w:numPr>
+      </w:pPr>
+      <w:r>
+        <w:lastRenderedPageBreak/>
+        <w:t>Package Diagram:</w:t>
+      </w:r>
+    </w:p>
+    <w:p>
+      <w:pPr>
+        <w:jc w:val="center"/>
+      </w:pPr>
+    </w:p>
+    <w:p>
+      <w:pPr>
+        <w:jc w:val="center"/>
+      </w:pPr>
+      <w:r>
+        <w:pict>
+          <v:shape id="_x0000_i1035" type="#_x0000_t75" style="width:365.15pt;height:221.15pt">
+            <v:imagedata r:id="rId26" o:title="packages"/>
+          </v:shape>
+        </w:pict>
+      </w:r>
+    </w:p>
+    <w:p/>
     <w:p>
       <w:pPr>
         <w:pStyle w:val="Ttulo1"/>
       </w:pPr>
       <w:bookmarkStart w:id="26" w:name="_Toc31531921"/>
       <w:r>
-        <w:lastRenderedPageBreak/>
         <w:t>Data View (optional)</w:t>
       </w:r>
       <w:bookmarkEnd w:id="26"/>
@@ -8251,10 +9218,35 @@
     </w:p>
     <w:p>
       <w:pPr>
+        <w:widowControl/>
+        <w:shd w:val="clear" w:color="auto" w:fill="FFFFFF"/>
+        <w:spacing w:beforeAutospacing="1" w:afterAutospacing="1" w:line="240" w:lineRule="auto"/>
+        <w:ind w:left="720"/>
+        <w:rPr>
+          <w:color w:val="000000"/>
+          <w:lang w:eastAsia="es-MX"/>
+        </w:rPr>
+      </w:pPr>
+    </w:p>
+    <w:p>
+      <w:pPr>
+        <w:widowControl/>
+        <w:shd w:val="clear" w:color="auto" w:fill="FFFFFF"/>
+        <w:spacing w:beforeAutospacing="1" w:afterAutospacing="1" w:line="240" w:lineRule="auto"/>
+        <w:ind w:left="720"/>
+        <w:rPr>
+          <w:color w:val="000000"/>
+          <w:lang w:eastAsia="es-MX"/>
+        </w:rPr>
+      </w:pPr>
+    </w:p>
+    <w:p>
+      <w:pPr>
         <w:pStyle w:val="Ttulo1"/>
       </w:pPr>
       <w:bookmarkStart w:id="28" w:name="_Toc31531923"/>
       <w:r>
+        <w:lastRenderedPageBreak/>
         <w:t>Quality</w:t>
       </w:r>
       <w:bookmarkEnd w:id="28"/>
@@ -8939,58 +9931,6 @@
       <w:pPr>
         <w:pStyle w:val="Prrafodelista"/>
         <w:widowControl/>
-        <w:shd w:val="clear" w:color="auto" w:fill="FFFFFF"/>
-        <w:spacing w:before="100" w:beforeAutospacing="1" w:after="100" w:afterAutospacing="1" w:line="240" w:lineRule="auto"/>
-        <w:ind w:left="1785"/>
-        <w:rPr>
-          <w:color w:val="000000"/>
-          <w:lang w:eastAsia="es-MX"/>
-        </w:rPr>
-      </w:pPr>
-    </w:p>
-    <w:p>
-      <w:pPr>
-        <w:pStyle w:val="Prrafodelista"/>
-        <w:widowControl/>
-        <w:shd w:val="clear" w:color="auto" w:fill="FFFFFF"/>
-        <w:spacing w:before="100" w:beforeAutospacing="1" w:after="100" w:afterAutospacing="1" w:line="240" w:lineRule="auto"/>
-        <w:ind w:left="1785"/>
-        <w:rPr>
-          <w:color w:val="000000"/>
-          <w:lang w:eastAsia="es-MX"/>
-        </w:rPr>
-      </w:pPr>
-    </w:p>
-    <w:p>
-      <w:pPr>
-        <w:pStyle w:val="Prrafodelista"/>
-        <w:widowControl/>
-        <w:shd w:val="clear" w:color="auto" w:fill="FFFFFF"/>
-        <w:spacing w:before="100" w:beforeAutospacing="1" w:after="100" w:afterAutospacing="1" w:line="240" w:lineRule="auto"/>
-        <w:ind w:left="1785"/>
-        <w:rPr>
-          <w:color w:val="000000"/>
-          <w:lang w:eastAsia="es-MX"/>
-        </w:rPr>
-      </w:pPr>
-    </w:p>
-    <w:p>
-      <w:pPr>
-        <w:pStyle w:val="Prrafodelista"/>
-        <w:widowControl/>
-        <w:shd w:val="clear" w:color="auto" w:fill="FFFFFF"/>
-        <w:spacing w:before="100" w:beforeAutospacing="1" w:after="100" w:afterAutospacing="1" w:line="240" w:lineRule="auto"/>
-        <w:ind w:left="1785"/>
-        <w:rPr>
-          <w:color w:val="000000"/>
-          <w:lang w:eastAsia="es-MX"/>
-        </w:rPr>
-      </w:pPr>
-    </w:p>
-    <w:p>
-      <w:pPr>
-        <w:pStyle w:val="Prrafodelista"/>
-        <w:widowControl/>
         <w:numPr>
           <w:ilvl w:val="0"/>
           <w:numId w:val="8"/>
@@ -9007,7 +9947,6 @@
           <w:color w:val="000000"/>
           <w:lang w:eastAsia="es-MX"/>
         </w:rPr>
-        <w:lastRenderedPageBreak/>
         <w:t>M</w:t>
       </w:r>
       <w:r>
@@ -11049,10 +11988,10 @@
       </w:r>
     </w:p>
     <w:sectPr>
-      <w:headerReference w:type="default" r:id="rId24"/>
-      <w:footerReference w:type="default" r:id="rId25"/>
-      <w:headerReference w:type="first" r:id="rId26"/>
-      <w:footerReference w:type="first" r:id="rId27"/>
+      <w:headerReference w:type="default" r:id="rId27"/>
+      <w:footerReference w:type="default" r:id="rId28"/>
+      <w:headerReference w:type="first" r:id="rId29"/>
+      <w:footerReference w:type="first" r:id="rId30"/>
       <w:pgSz w:w="12240" w:h="15840" w:code="1"/>
       <w:pgMar w:top="1440" w:right="1440" w:bottom="1440" w:left="1440" w:header="720" w:footer="720" w:gutter="0"/>
       <w:cols w:space="720"/>
@@ -11183,10 +12122,7 @@
             <w:sym w:font="Symbol" w:char="F0D3"/>
           </w:r>
           <w:r>
-            <w:t>Jam Games</w:t>
-          </w:r>
-          <w:r>
-            <w:t xml:space="preserve">, </w:t>
+            <w:t xml:space="preserve">Jam Games, </w:t>
           </w:r>
           <w:r>
             <w:fldChar w:fldCharType="begin"/>
@@ -11251,7 +12187,7 @@
               <w:rStyle w:val="Nmerodepgina"/>
               <w:noProof/>
             </w:rPr>
-            <w:t>20</w:t>
+            <w:t>22</w:t>
           </w:r>
           <w:r>
             <w:rPr>
@@ -11265,15 +12201,29 @@
             </w:rPr>
             <w:t xml:space="preserve"> of </w:t>
           </w:r>
-          <w:fldSimple w:instr=" NUMPAGES  \* MERGEFORMAT ">
-            <w:r>
-              <w:rPr>
-                <w:rStyle w:val="Nmerodepgina"/>
-                <w:noProof/>
-              </w:rPr>
-              <w:t>20</w:t>
-            </w:r>
-          </w:fldSimple>
+          <w:r>
+            <w:fldChar w:fldCharType="begin"/>
+          </w:r>
+          <w:r>
+            <w:instrText xml:space="preserve"> NUMPAGES  \* MERGEFORMAT </w:instrText>
+          </w:r>
+          <w:r>
+            <w:fldChar w:fldCharType="separate"/>
+          </w:r>
+          <w:r>
+            <w:rPr>
+              <w:rStyle w:val="Nmerodepgina"/>
+              <w:noProof/>
+            </w:rPr>
+            <w:t>22</w:t>
+          </w:r>
+          <w:r>
+            <w:rPr>
+              <w:rStyle w:val="Nmerodepgina"/>
+              <w:noProof/>
+            </w:rPr>
+            <w:fldChar w:fldCharType="end"/>
+          </w:r>
         </w:p>
       </w:tc>
     </w:tr>
@@ -11427,10 +12377,7 @@
             <w:ind w:right="68"/>
           </w:pPr>
           <w:r>
-            <w:t xml:space="preserve">  Version:           </w:t>
-          </w:r>
-          <w:r>
-            <w:t>1.3</w:t>
+            <w:t xml:space="preserve">  Version:           1.4</w:t>
           </w:r>
         </w:p>
       </w:tc>
@@ -11441,11 +12388,21 @@
           <w:tcW w:w="6379" w:type="dxa"/>
         </w:tcPr>
         <w:p>
-          <w:fldSimple w:instr=" TITLE  \* MERGEFORMAT ">
-            <w:r>
-              <w:t>Software Architecture Document</w:t>
-            </w:r>
-          </w:fldSimple>
+          <w:r>
+            <w:fldChar w:fldCharType="begin"/>
+          </w:r>
+          <w:r>
+            <w:instrText xml:space="preserve"> TITLE  \* MERGEFORMAT </w:instrText>
+          </w:r>
+          <w:r>
+            <w:fldChar w:fldCharType="separate"/>
+          </w:r>
+          <w:r>
+            <w:t>Software Architecture Document</w:t>
+          </w:r>
+          <w:r>
+            <w:fldChar w:fldCharType="end"/>
+          </w:r>
         </w:p>
       </w:tc>
       <w:tc>
@@ -11454,13 +12411,7 @@
         </w:tcPr>
         <w:p>
           <w:r>
-            <w:t xml:space="preserve">  Date:  2</w:t>
-          </w:r>
-          <w:r>
-            <w:t>4</w:t>
-          </w:r>
-          <w:r>
-            <w:t>/mar/15</w:t>
+            <w:t xml:space="preserve">  Date:  27/mar/15</w:t>
           </w:r>
         </w:p>
       </w:tc>
@@ -11663,6 +12614,119 @@
     </w:lvl>
   </w:abstractNum>
   <w:abstractNum w:abstractNumId="2">
+    <w:nsid w:val="03BC7570"/>
+    <w:multiLevelType w:val="hybridMultilevel"/>
+    <w:tmpl w:val="0158F82E"/>
+    <w:lvl w:ilvl="0" w:tplc="080A0013">
+      <w:start w:val="1"/>
+      <w:numFmt w:val="upperRoman"/>
+      <w:lvlText w:val="%1."/>
+      <w:lvlJc w:val="right"/>
+      <w:pPr>
+        <w:ind w:left="720" w:hanging="360"/>
+      </w:pPr>
+      <w:rPr>
+        <w:rFonts w:hint="default"/>
+      </w:rPr>
+    </w:lvl>
+    <w:lvl w:ilvl="1" w:tplc="080A0003" w:tentative="1">
+      <w:start w:val="1"/>
+      <w:numFmt w:val="bullet"/>
+      <w:lvlText w:val="o"/>
+      <w:lvlJc w:val="left"/>
+      <w:pPr>
+        <w:ind w:left="1440" w:hanging="360"/>
+      </w:pPr>
+      <w:rPr>
+        <w:rFonts w:ascii="Courier New" w:hAnsi="Courier New" w:cs="Courier New" w:hint="default"/>
+      </w:rPr>
+    </w:lvl>
+    <w:lvl w:ilvl="2" w:tplc="080A0005" w:tentative="1">
+      <w:start w:val="1"/>
+      <w:numFmt w:val="bullet"/>
+      <w:lvlText w:val=""/>
+      <w:lvlJc w:val="left"/>
+      <w:pPr>
+        <w:ind w:left="2160" w:hanging="360"/>
+      </w:pPr>
+      <w:rPr>
+        <w:rFonts w:ascii="Wingdings" w:hAnsi="Wingdings" w:hint="default"/>
+      </w:rPr>
+    </w:lvl>
+    <w:lvl w:ilvl="3" w:tplc="080A0001" w:tentative="1">
+      <w:start w:val="1"/>
+      <w:numFmt w:val="bullet"/>
+      <w:lvlText w:val=""/>
+      <w:lvlJc w:val="left"/>
+      <w:pPr>
+        <w:ind w:left="2880" w:hanging="360"/>
+      </w:pPr>
+      <w:rPr>
+        <w:rFonts w:ascii="Symbol" w:hAnsi="Symbol" w:hint="default"/>
+      </w:rPr>
+    </w:lvl>
+    <w:lvl w:ilvl="4" w:tplc="080A0003" w:tentative="1">
+      <w:start w:val="1"/>
+      <w:numFmt w:val="bullet"/>
+      <w:lvlText w:val="o"/>
+      <w:lvlJc w:val="left"/>
+      <w:pPr>
+        <w:ind w:left="3600" w:hanging="360"/>
+      </w:pPr>
+      <w:rPr>
+        <w:rFonts w:ascii="Courier New" w:hAnsi="Courier New" w:cs="Courier New" w:hint="default"/>
+      </w:rPr>
+    </w:lvl>
+    <w:lvl w:ilvl="5" w:tplc="080A0005" w:tentative="1">
+      <w:start w:val="1"/>
+      <w:numFmt w:val="bullet"/>
+      <w:lvlText w:val=""/>
+      <w:lvlJc w:val="left"/>
+      <w:pPr>
+        <w:ind w:left="4320" w:hanging="360"/>
+      </w:pPr>
+      <w:rPr>
+        <w:rFonts w:ascii="Wingdings" w:hAnsi="Wingdings" w:hint="default"/>
+      </w:rPr>
+    </w:lvl>
+    <w:lvl w:ilvl="6" w:tplc="080A0001" w:tentative="1">
+      <w:start w:val="1"/>
+      <w:numFmt w:val="bullet"/>
+      <w:lvlText w:val=""/>
+      <w:lvlJc w:val="left"/>
+      <w:pPr>
+        <w:ind w:left="5040" w:hanging="360"/>
+      </w:pPr>
+      <w:rPr>
+        <w:rFonts w:ascii="Symbol" w:hAnsi="Symbol" w:hint="default"/>
+      </w:rPr>
+    </w:lvl>
+    <w:lvl w:ilvl="7" w:tplc="080A0003" w:tentative="1">
+      <w:start w:val="1"/>
+      <w:numFmt w:val="bullet"/>
+      <w:lvlText w:val="o"/>
+      <w:lvlJc w:val="left"/>
+      <w:pPr>
+        <w:ind w:left="5760" w:hanging="360"/>
+      </w:pPr>
+      <w:rPr>
+        <w:rFonts w:ascii="Courier New" w:hAnsi="Courier New" w:cs="Courier New" w:hint="default"/>
+      </w:rPr>
+    </w:lvl>
+    <w:lvl w:ilvl="8" w:tplc="080A0005" w:tentative="1">
+      <w:start w:val="1"/>
+      <w:numFmt w:val="bullet"/>
+      <w:lvlText w:val=""/>
+      <w:lvlJc w:val="left"/>
+      <w:pPr>
+        <w:ind w:left="6480" w:hanging="360"/>
+      </w:pPr>
+      <w:rPr>
+        <w:rFonts w:ascii="Wingdings" w:hAnsi="Wingdings" w:hint="default"/>
+      </w:rPr>
+    </w:lvl>
+  </w:abstractNum>
+  <w:abstractNum w:abstractNumId="3">
     <w:nsid w:val="07021503"/>
     <w:multiLevelType w:val="hybridMultilevel"/>
     <w:tmpl w:val="7C08DA50"/>
@@ -11748,7 +12812,7 @@
       </w:pPr>
     </w:lvl>
   </w:abstractNum>
-  <w:abstractNum w:abstractNumId="3">
+  <w:abstractNum w:abstractNumId="4">
     <w:nsid w:val="083B68AC"/>
     <w:multiLevelType w:val="hybridMultilevel"/>
     <w:tmpl w:val="4F1695F6"/>
@@ -11834,7 +12898,120 @@
       </w:pPr>
     </w:lvl>
   </w:abstractNum>
-  <w:abstractNum w:abstractNumId="4">
+  <w:abstractNum w:abstractNumId="5">
+    <w:nsid w:val="09424C66"/>
+    <w:multiLevelType w:val="hybridMultilevel"/>
+    <w:tmpl w:val="3A927ED4"/>
+    <w:lvl w:ilvl="0" w:tplc="080A0001">
+      <w:start w:val="1"/>
+      <w:numFmt w:val="bullet"/>
+      <w:lvlText w:val=""/>
+      <w:lvlJc w:val="left"/>
+      <w:pPr>
+        <w:ind w:left="1440" w:hanging="360"/>
+      </w:pPr>
+      <w:rPr>
+        <w:rFonts w:ascii="Symbol" w:hAnsi="Symbol" w:hint="default"/>
+      </w:rPr>
+    </w:lvl>
+    <w:lvl w:ilvl="1" w:tplc="080A0003" w:tentative="1">
+      <w:start w:val="1"/>
+      <w:numFmt w:val="bullet"/>
+      <w:lvlText w:val="o"/>
+      <w:lvlJc w:val="left"/>
+      <w:pPr>
+        <w:ind w:left="2160" w:hanging="360"/>
+      </w:pPr>
+      <w:rPr>
+        <w:rFonts w:ascii="Courier New" w:hAnsi="Courier New" w:cs="Courier New" w:hint="default"/>
+      </w:rPr>
+    </w:lvl>
+    <w:lvl w:ilvl="2" w:tplc="080A0005" w:tentative="1">
+      <w:start w:val="1"/>
+      <w:numFmt w:val="bullet"/>
+      <w:lvlText w:val=""/>
+      <w:lvlJc w:val="left"/>
+      <w:pPr>
+        <w:ind w:left="2880" w:hanging="360"/>
+      </w:pPr>
+      <w:rPr>
+        <w:rFonts w:ascii="Wingdings" w:hAnsi="Wingdings" w:hint="default"/>
+      </w:rPr>
+    </w:lvl>
+    <w:lvl w:ilvl="3" w:tplc="080A0001" w:tentative="1">
+      <w:start w:val="1"/>
+      <w:numFmt w:val="bullet"/>
+      <w:lvlText w:val=""/>
+      <w:lvlJc w:val="left"/>
+      <w:pPr>
+        <w:ind w:left="3600" w:hanging="360"/>
+      </w:pPr>
+      <w:rPr>
+        <w:rFonts w:ascii="Symbol" w:hAnsi="Symbol" w:hint="default"/>
+      </w:rPr>
+    </w:lvl>
+    <w:lvl w:ilvl="4" w:tplc="080A0003" w:tentative="1">
+      <w:start w:val="1"/>
+      <w:numFmt w:val="bullet"/>
+      <w:lvlText w:val="o"/>
+      <w:lvlJc w:val="left"/>
+      <w:pPr>
+        <w:ind w:left="4320" w:hanging="360"/>
+      </w:pPr>
+      <w:rPr>
+        <w:rFonts w:ascii="Courier New" w:hAnsi="Courier New" w:cs="Courier New" w:hint="default"/>
+      </w:rPr>
+    </w:lvl>
+    <w:lvl w:ilvl="5" w:tplc="080A0005" w:tentative="1">
+      <w:start w:val="1"/>
+      <w:numFmt w:val="bullet"/>
+      <w:lvlText w:val=""/>
+      <w:lvlJc w:val="left"/>
+      <w:pPr>
+        <w:ind w:left="5040" w:hanging="360"/>
+      </w:pPr>
+      <w:rPr>
+        <w:rFonts w:ascii="Wingdings" w:hAnsi="Wingdings" w:hint="default"/>
+      </w:rPr>
+    </w:lvl>
+    <w:lvl w:ilvl="6" w:tplc="080A0001" w:tentative="1">
+      <w:start w:val="1"/>
+      <w:numFmt w:val="bullet"/>
+      <w:lvlText w:val=""/>
+      <w:lvlJc w:val="left"/>
+      <w:pPr>
+        <w:ind w:left="5760" w:hanging="360"/>
+      </w:pPr>
+      <w:rPr>
+        <w:rFonts w:ascii="Symbol" w:hAnsi="Symbol" w:hint="default"/>
+      </w:rPr>
+    </w:lvl>
+    <w:lvl w:ilvl="7" w:tplc="080A0003" w:tentative="1">
+      <w:start w:val="1"/>
+      <w:numFmt w:val="bullet"/>
+      <w:lvlText w:val="o"/>
+      <w:lvlJc w:val="left"/>
+      <w:pPr>
+        <w:ind w:left="6480" w:hanging="360"/>
+      </w:pPr>
+      <w:rPr>
+        <w:rFonts w:ascii="Courier New" w:hAnsi="Courier New" w:cs="Courier New" w:hint="default"/>
+      </w:rPr>
+    </w:lvl>
+    <w:lvl w:ilvl="8" w:tplc="080A0005" w:tentative="1">
+      <w:start w:val="1"/>
+      <w:numFmt w:val="bullet"/>
+      <w:lvlText w:val=""/>
+      <w:lvlJc w:val="left"/>
+      <w:pPr>
+        <w:ind w:left="7200" w:hanging="360"/>
+      </w:pPr>
+      <w:rPr>
+        <w:rFonts w:ascii="Wingdings" w:hAnsi="Wingdings" w:hint="default"/>
+      </w:rPr>
+    </w:lvl>
+  </w:abstractNum>
+  <w:abstractNum w:abstractNumId="6">
     <w:nsid w:val="13987296"/>
     <w:multiLevelType w:val="hybridMultilevel"/>
     <w:tmpl w:val="83FA7578"/>
@@ -11920,7 +13097,7 @@
       </w:pPr>
     </w:lvl>
   </w:abstractNum>
-  <w:abstractNum w:abstractNumId="5">
+  <w:abstractNum w:abstractNumId="7">
     <w:nsid w:val="1A393BD0"/>
     <w:multiLevelType w:val="hybridMultilevel"/>
     <w:tmpl w:val="CBAE68B0"/>
@@ -12006,7 +13183,7 @@
       </w:pPr>
     </w:lvl>
   </w:abstractNum>
-  <w:abstractNum w:abstractNumId="6">
+  <w:abstractNum w:abstractNumId="8">
     <w:nsid w:val="1C4F48DF"/>
     <w:multiLevelType w:val="hybridMultilevel"/>
     <w:tmpl w:val="C390E012"/>
@@ -12119,7 +13296,7 @@
       </w:rPr>
     </w:lvl>
   </w:abstractNum>
-  <w:abstractNum w:abstractNumId="7">
+  <w:abstractNum w:abstractNumId="9">
     <w:nsid w:val="1D1553AB"/>
     <w:multiLevelType w:val="hybridMultilevel"/>
     <w:tmpl w:val="258CC308"/>
@@ -12232,7 +13409,7 @@
       </w:rPr>
     </w:lvl>
   </w:abstractNum>
-  <w:abstractNum w:abstractNumId="8">
+  <w:abstractNum w:abstractNumId="10">
     <w:nsid w:val="20A35715"/>
     <w:multiLevelType w:val="hybridMultilevel"/>
     <w:tmpl w:val="184A3ECA"/>
@@ -12345,7 +13522,7 @@
       </w:rPr>
     </w:lvl>
   </w:abstractNum>
-  <w:abstractNum w:abstractNumId="9">
+  <w:abstractNum w:abstractNumId="11">
     <w:nsid w:val="20E8160A"/>
     <w:multiLevelType w:val="hybridMultilevel"/>
     <w:tmpl w:val="476ED5B8"/>
@@ -12431,7 +13608,7 @@
       </w:pPr>
     </w:lvl>
   </w:abstractNum>
-  <w:abstractNum w:abstractNumId="10">
+  <w:abstractNum w:abstractNumId="12">
     <w:nsid w:val="218F31DE"/>
     <w:multiLevelType w:val="hybridMultilevel"/>
     <w:tmpl w:val="E156448C"/>
@@ -12517,7 +13694,7 @@
       </w:pPr>
     </w:lvl>
   </w:abstractNum>
-  <w:abstractNum w:abstractNumId="11">
+  <w:abstractNum w:abstractNumId="13">
     <w:nsid w:val="25FF6719"/>
     <w:multiLevelType w:val="hybridMultilevel"/>
     <w:tmpl w:val="EFB6BEB6"/>
@@ -12603,7 +13780,7 @@
       </w:pPr>
     </w:lvl>
   </w:abstractNum>
-  <w:abstractNum w:abstractNumId="12">
+  <w:abstractNum w:abstractNumId="14">
     <w:nsid w:val="2AC50AF0"/>
     <w:multiLevelType w:val="hybridMultilevel"/>
     <w:tmpl w:val="6F349FC6"/>
@@ -12689,7 +13866,7 @@
       </w:pPr>
     </w:lvl>
   </w:abstractNum>
-  <w:abstractNum w:abstractNumId="13">
+  <w:abstractNum w:abstractNumId="15">
     <w:nsid w:val="2C1E3A13"/>
     <w:multiLevelType w:val="hybridMultilevel"/>
     <w:tmpl w:val="381625FC"/>
@@ -12775,7 +13952,7 @@
       </w:pPr>
     </w:lvl>
   </w:abstractNum>
-  <w:abstractNum w:abstractNumId="14">
+  <w:abstractNum w:abstractNumId="16">
     <w:nsid w:val="344B5383"/>
     <w:multiLevelType w:val="hybridMultilevel"/>
     <w:tmpl w:val="3B9EAB26"/>
@@ -12861,7 +14038,7 @@
       </w:pPr>
     </w:lvl>
   </w:abstractNum>
-  <w:abstractNum w:abstractNumId="15">
+  <w:abstractNum w:abstractNumId="17">
     <w:nsid w:val="34991B21"/>
     <w:multiLevelType w:val="hybridMultilevel"/>
     <w:tmpl w:val="0158F82E"/>
@@ -12974,7 +14151,7 @@
       </w:rPr>
     </w:lvl>
   </w:abstractNum>
-  <w:abstractNum w:abstractNumId="16">
+  <w:abstractNum w:abstractNumId="18">
     <w:nsid w:val="3F490B15"/>
     <w:multiLevelType w:val="hybridMultilevel"/>
     <w:tmpl w:val="A9129B18"/>
@@ -13060,7 +14237,7 @@
       </w:pPr>
     </w:lvl>
   </w:abstractNum>
-  <w:abstractNum w:abstractNumId="17">
+  <w:abstractNum w:abstractNumId="19">
     <w:nsid w:val="425A49B3"/>
     <w:multiLevelType w:val="hybridMultilevel"/>
     <w:tmpl w:val="289C4224"/>
@@ -13146,7 +14323,7 @@
       </w:pPr>
     </w:lvl>
   </w:abstractNum>
-  <w:abstractNum w:abstractNumId="18">
+  <w:abstractNum w:abstractNumId="20">
     <w:nsid w:val="42B2784E"/>
     <w:multiLevelType w:val="hybridMultilevel"/>
     <w:tmpl w:val="3460BF28"/>
@@ -13232,7 +14409,7 @@
       </w:pPr>
     </w:lvl>
   </w:abstractNum>
-  <w:abstractNum w:abstractNumId="19">
+  <w:abstractNum w:abstractNumId="21">
     <w:nsid w:val="471129E4"/>
     <w:multiLevelType w:val="hybridMultilevel"/>
     <w:tmpl w:val="ADC03A82"/>
@@ -13318,7 +14495,7 @@
       </w:pPr>
     </w:lvl>
   </w:abstractNum>
-  <w:abstractNum w:abstractNumId="20">
+  <w:abstractNum w:abstractNumId="22">
     <w:nsid w:val="4BCA4FFD"/>
     <w:multiLevelType w:val="hybridMultilevel"/>
     <w:tmpl w:val="B5A4D9D0"/>
@@ -13431,7 +14608,7 @@
       </w:rPr>
     </w:lvl>
   </w:abstractNum>
-  <w:abstractNum w:abstractNumId="21">
+  <w:abstractNum w:abstractNumId="23">
     <w:nsid w:val="4DFB68E5"/>
     <w:multiLevelType w:val="hybridMultilevel"/>
     <w:tmpl w:val="CC021EB0"/>
@@ -13517,10 +14694,10 @@
       </w:pPr>
     </w:lvl>
   </w:abstractNum>
-  <w:abstractNum w:abstractNumId="22">
+  <w:abstractNum w:abstractNumId="24">
     <w:nsid w:val="4E880A59"/>
     <w:multiLevelType w:val="hybridMultilevel"/>
-    <w:tmpl w:val="0158F82E"/>
+    <w:tmpl w:val="3842BD5C"/>
     <w:lvl w:ilvl="0" w:tplc="080A0013">
       <w:start w:val="1"/>
       <w:numFmt w:val="upperRoman"/>
@@ -13533,104 +14710,104 @@
         <w:rFonts w:hint="default"/>
       </w:rPr>
     </w:lvl>
-    <w:lvl w:ilvl="1" w:tplc="080A0003" w:tentative="1">
+    <w:lvl w:ilvl="1" w:tplc="080A0001">
+      <w:start w:val="1"/>
+      <w:numFmt w:val="bullet"/>
+      <w:lvlText w:val=""/>
+      <w:lvlJc w:val="left"/>
+      <w:pPr>
+        <w:ind w:left="1440" w:hanging="360"/>
+      </w:pPr>
+      <w:rPr>
+        <w:rFonts w:ascii="Symbol" w:hAnsi="Symbol" w:hint="default"/>
+      </w:rPr>
+    </w:lvl>
+    <w:lvl w:ilvl="2" w:tplc="080A0005" w:tentative="1">
+      <w:start w:val="1"/>
+      <w:numFmt w:val="bullet"/>
+      <w:lvlText w:val=""/>
+      <w:lvlJc w:val="left"/>
+      <w:pPr>
+        <w:ind w:left="2160" w:hanging="360"/>
+      </w:pPr>
+      <w:rPr>
+        <w:rFonts w:ascii="Wingdings" w:hAnsi="Wingdings" w:hint="default"/>
+      </w:rPr>
+    </w:lvl>
+    <w:lvl w:ilvl="3" w:tplc="080A0001" w:tentative="1">
+      <w:start w:val="1"/>
+      <w:numFmt w:val="bullet"/>
+      <w:lvlText w:val=""/>
+      <w:lvlJc w:val="left"/>
+      <w:pPr>
+        <w:ind w:left="2880" w:hanging="360"/>
+      </w:pPr>
+      <w:rPr>
+        <w:rFonts w:ascii="Symbol" w:hAnsi="Symbol" w:hint="default"/>
+      </w:rPr>
+    </w:lvl>
+    <w:lvl w:ilvl="4" w:tplc="080A0003" w:tentative="1">
       <w:start w:val="1"/>
       <w:numFmt w:val="bullet"/>
       <w:lvlText w:val="o"/>
       <w:lvlJc w:val="left"/>
       <w:pPr>
-        <w:ind w:left="1440" w:hanging="360"/>
+        <w:ind w:left="3600" w:hanging="360"/>
       </w:pPr>
       <w:rPr>
         <w:rFonts w:ascii="Courier New" w:hAnsi="Courier New" w:cs="Courier New" w:hint="default"/>
       </w:rPr>
     </w:lvl>
-    <w:lvl w:ilvl="2" w:tplc="080A0005" w:tentative="1">
+    <w:lvl w:ilvl="5" w:tplc="080A0005" w:tentative="1">
       <w:start w:val="1"/>
       <w:numFmt w:val="bullet"/>
       <w:lvlText w:val=""/>
       <w:lvlJc w:val="left"/>
       <w:pPr>
-        <w:ind w:left="2160" w:hanging="360"/>
+        <w:ind w:left="4320" w:hanging="360"/>
       </w:pPr>
       <w:rPr>
         <w:rFonts w:ascii="Wingdings" w:hAnsi="Wingdings" w:hint="default"/>
       </w:rPr>
     </w:lvl>
-    <w:lvl w:ilvl="3" w:tplc="080A0001" w:tentative="1">
+    <w:lvl w:ilvl="6" w:tplc="080A0001" w:tentative="1">
       <w:start w:val="1"/>
       <w:numFmt w:val="bullet"/>
       <w:lvlText w:val=""/>
       <w:lvlJc w:val="left"/>
       <w:pPr>
-        <w:ind w:left="2880" w:hanging="360"/>
+        <w:ind w:left="5040" w:hanging="360"/>
       </w:pPr>
       <w:rPr>
         <w:rFonts w:ascii="Symbol" w:hAnsi="Symbol" w:hint="default"/>
       </w:rPr>
     </w:lvl>
-    <w:lvl w:ilvl="4" w:tplc="080A0003" w:tentative="1">
+    <w:lvl w:ilvl="7" w:tplc="080A0003" w:tentative="1">
       <w:start w:val="1"/>
       <w:numFmt w:val="bullet"/>
       <w:lvlText w:val="o"/>
       <w:lvlJc w:val="left"/>
       <w:pPr>
-        <w:ind w:left="3600" w:hanging="360"/>
+        <w:ind w:left="5760" w:hanging="360"/>
       </w:pPr>
       <w:rPr>
         <w:rFonts w:ascii="Courier New" w:hAnsi="Courier New" w:cs="Courier New" w:hint="default"/>
       </w:rPr>
     </w:lvl>
-    <w:lvl w:ilvl="5" w:tplc="080A0005" w:tentative="1">
+    <w:lvl w:ilvl="8" w:tplc="080A0005" w:tentative="1">
       <w:start w:val="1"/>
       <w:numFmt w:val="bullet"/>
       <w:lvlText w:val=""/>
       <w:lvlJc w:val="left"/>
       <w:pPr>
-        <w:ind w:left="4320" w:hanging="360"/>
+        <w:ind w:left="6480" w:hanging="360"/>
       </w:pPr>
       <w:rPr>
         <w:rFonts w:ascii="Wingdings" w:hAnsi="Wingdings" w:hint="default"/>
       </w:rPr>
     </w:lvl>
-    <w:lvl w:ilvl="6" w:tplc="080A0001" w:tentative="1">
-      <w:start w:val="1"/>
-      <w:numFmt w:val="bullet"/>
-      <w:lvlText w:val=""/>
-      <w:lvlJc w:val="left"/>
-      <w:pPr>
-        <w:ind w:left="5040" w:hanging="360"/>
-      </w:pPr>
-      <w:rPr>
-        <w:rFonts w:ascii="Symbol" w:hAnsi="Symbol" w:hint="default"/>
-      </w:rPr>
-    </w:lvl>
-    <w:lvl w:ilvl="7" w:tplc="080A0003" w:tentative="1">
-      <w:start w:val="1"/>
-      <w:numFmt w:val="bullet"/>
-      <w:lvlText w:val="o"/>
-      <w:lvlJc w:val="left"/>
-      <w:pPr>
-        <w:ind w:left="5760" w:hanging="360"/>
-      </w:pPr>
-      <w:rPr>
-        <w:rFonts w:ascii="Courier New" w:hAnsi="Courier New" w:cs="Courier New" w:hint="default"/>
-      </w:rPr>
-    </w:lvl>
-    <w:lvl w:ilvl="8" w:tplc="080A0005" w:tentative="1">
-      <w:start w:val="1"/>
-      <w:numFmt w:val="bullet"/>
-      <w:lvlText w:val=""/>
-      <w:lvlJc w:val="left"/>
-      <w:pPr>
-        <w:ind w:left="6480" w:hanging="360"/>
-      </w:pPr>
-      <w:rPr>
-        <w:rFonts w:ascii="Wingdings" w:hAnsi="Wingdings" w:hint="default"/>
-      </w:rPr>
-    </w:lvl>
   </w:abstractNum>
-  <w:abstractNum w:abstractNumId="23">
+  <w:abstractNum w:abstractNumId="25">
     <w:nsid w:val="51B66AF8"/>
     <w:multiLevelType w:val="hybridMultilevel"/>
     <w:tmpl w:val="4F1695F6"/>
@@ -13716,7 +14893,7 @@
       </w:pPr>
     </w:lvl>
   </w:abstractNum>
-  <w:abstractNum w:abstractNumId="24">
+  <w:abstractNum w:abstractNumId="26">
     <w:nsid w:val="54963379"/>
     <w:multiLevelType w:val="hybridMultilevel"/>
     <w:tmpl w:val="A94C7816"/>
@@ -13802,7 +14979,7 @@
       </w:pPr>
     </w:lvl>
   </w:abstractNum>
-  <w:abstractNum w:abstractNumId="25">
+  <w:abstractNum w:abstractNumId="27">
     <w:nsid w:val="56930965"/>
     <w:multiLevelType w:val="hybridMultilevel"/>
     <w:tmpl w:val="416A0526"/>
@@ -13888,7 +15065,7 @@
       </w:pPr>
     </w:lvl>
   </w:abstractNum>
-  <w:abstractNum w:abstractNumId="26">
+  <w:abstractNum w:abstractNumId="28">
     <w:nsid w:val="56A95DA6"/>
     <w:multiLevelType w:val="hybridMultilevel"/>
     <w:tmpl w:val="0374B61E"/>
@@ -13974,7 +15151,7 @@
       </w:pPr>
     </w:lvl>
   </w:abstractNum>
-  <w:abstractNum w:abstractNumId="27">
+  <w:abstractNum w:abstractNumId="29">
     <w:nsid w:val="5807451A"/>
     <w:multiLevelType w:val="hybridMultilevel"/>
     <w:tmpl w:val="96FA80F8"/>
@@ -14060,7 +15237,7 @@
       </w:pPr>
     </w:lvl>
   </w:abstractNum>
-  <w:abstractNum w:abstractNumId="28">
+  <w:abstractNum w:abstractNumId="30">
     <w:nsid w:val="58A74C8E"/>
     <w:multiLevelType w:val="hybridMultilevel"/>
     <w:tmpl w:val="707CDE56"/>
@@ -14173,7 +15350,7 @@
       </w:rPr>
     </w:lvl>
   </w:abstractNum>
-  <w:abstractNum w:abstractNumId="29">
+  <w:abstractNum w:abstractNumId="31">
     <w:nsid w:val="5EBC0D5B"/>
     <w:multiLevelType w:val="hybridMultilevel"/>
     <w:tmpl w:val="1C428ADA"/>
@@ -14259,7 +15436,7 @@
       </w:pPr>
     </w:lvl>
   </w:abstractNum>
-  <w:abstractNum w:abstractNumId="30">
+  <w:abstractNum w:abstractNumId="32">
     <w:nsid w:val="5EF51C35"/>
     <w:multiLevelType w:val="hybridMultilevel"/>
     <w:tmpl w:val="8B629866"/>
@@ -14345,7 +15522,7 @@
       </w:pPr>
     </w:lvl>
   </w:abstractNum>
-  <w:abstractNum w:abstractNumId="31">
+  <w:abstractNum w:abstractNumId="33">
     <w:nsid w:val="60A1422B"/>
     <w:multiLevelType w:val="multilevel"/>
     <w:tmpl w:val="4B74F1EE"/>
@@ -14458,7 +15635,7 @@
       </w:pPr>
     </w:lvl>
   </w:abstractNum>
-  <w:abstractNum w:abstractNumId="32">
+  <w:abstractNum w:abstractNumId="34">
     <w:nsid w:val="617921A1"/>
     <w:multiLevelType w:val="hybridMultilevel"/>
     <w:tmpl w:val="C7FCA7BA"/>
@@ -14544,7 +15721,7 @@
       </w:pPr>
     </w:lvl>
   </w:abstractNum>
-  <w:abstractNum w:abstractNumId="33">
+  <w:abstractNum w:abstractNumId="35">
     <w:nsid w:val="63201E44"/>
     <w:multiLevelType w:val="multilevel"/>
     <w:tmpl w:val="7EF63C40"/>
@@ -14657,7 +15834,7 @@
       </w:pPr>
     </w:lvl>
   </w:abstractNum>
-  <w:abstractNum w:abstractNumId="34">
+  <w:abstractNum w:abstractNumId="36">
     <w:nsid w:val="662F6A21"/>
     <w:multiLevelType w:val="hybridMultilevel"/>
     <w:tmpl w:val="9C1EB8A0"/>
@@ -14743,7 +15920,7 @@
       </w:pPr>
     </w:lvl>
   </w:abstractNum>
-  <w:abstractNum w:abstractNumId="35">
+  <w:abstractNum w:abstractNumId="37">
     <w:nsid w:val="6C651C49"/>
     <w:multiLevelType w:val="hybridMultilevel"/>
     <w:tmpl w:val="B456F68A"/>
@@ -14829,7 +16006,7 @@
       </w:pPr>
     </w:lvl>
   </w:abstractNum>
-  <w:abstractNum w:abstractNumId="36">
+  <w:abstractNum w:abstractNumId="38">
     <w:nsid w:val="6DC026B8"/>
     <w:multiLevelType w:val="multilevel"/>
     <w:tmpl w:val="2B941DF8"/>
@@ -14943,7 +16120,7 @@
       </w:pPr>
     </w:lvl>
   </w:abstractNum>
-  <w:abstractNum w:abstractNumId="37">
+  <w:abstractNum w:abstractNumId="39">
     <w:nsid w:val="712862F5"/>
     <w:multiLevelType w:val="hybridMultilevel"/>
     <w:tmpl w:val="231A1ADA"/>
@@ -15029,10 +16206,10 @@
       </w:pPr>
     </w:lvl>
   </w:abstractNum>
-  <w:abstractNum w:abstractNumId="38">
+  <w:abstractNum w:abstractNumId="40">
     <w:nsid w:val="718F4C52"/>
     <w:multiLevelType w:val="hybridMultilevel"/>
-    <w:tmpl w:val="62668120"/>
+    <w:tmpl w:val="96363F22"/>
     <w:lvl w:ilvl="0" w:tplc="080A000F">
       <w:start w:val="1"/>
       <w:numFmt w:val="decimal"/>
@@ -15115,7 +16292,7 @@
       </w:pPr>
     </w:lvl>
   </w:abstractNum>
-  <w:abstractNum w:abstractNumId="39">
+  <w:abstractNum w:abstractNumId="41">
     <w:nsid w:val="765D2F7B"/>
     <w:multiLevelType w:val="hybridMultilevel"/>
     <w:tmpl w:val="A008D066"/>
@@ -15201,7 +16378,7 @@
       </w:pPr>
     </w:lvl>
   </w:abstractNum>
-  <w:abstractNum w:abstractNumId="40">
+  <w:abstractNum w:abstractNumId="42">
     <w:nsid w:val="76F441DA"/>
     <w:multiLevelType w:val="hybridMultilevel"/>
     <w:tmpl w:val="205E3F40"/>
@@ -15287,7 +16464,7 @@
       </w:pPr>
     </w:lvl>
   </w:abstractNum>
-  <w:abstractNum w:abstractNumId="41">
+  <w:abstractNum w:abstractNumId="43">
     <w:nsid w:val="7BB356D7"/>
     <w:multiLevelType w:val="hybridMultilevel"/>
     <w:tmpl w:val="6422F60C"/>
@@ -15373,7 +16550,7 @@
       </w:pPr>
     </w:lvl>
   </w:abstractNum>
-  <w:abstractNum w:abstractNumId="42">
+  <w:abstractNum w:abstractNumId="44">
     <w:nsid w:val="7E571110"/>
     <w:multiLevelType w:val="hybridMultilevel"/>
     <w:tmpl w:val="7952AB76"/>
@@ -15463,130 +16640,136 @@
     <w:abstractNumId w:val="0"/>
   </w:num>
   <w:num w:numId="2">
+    <w:abstractNumId w:val="38"/>
+  </w:num>
+  <w:num w:numId="3">
+    <w:abstractNumId w:val="35"/>
+  </w:num>
+  <w:num w:numId="4">
+    <w:abstractNumId w:val="8"/>
+  </w:num>
+  <w:num w:numId="5">
+    <w:abstractNumId w:val="33"/>
+  </w:num>
+  <w:num w:numId="6">
+    <w:abstractNumId w:val="22"/>
+  </w:num>
+  <w:num w:numId="7">
+    <w:abstractNumId w:val="10"/>
+  </w:num>
+  <w:num w:numId="8">
+    <w:abstractNumId w:val="27"/>
+  </w:num>
+  <w:num w:numId="9">
+    <w:abstractNumId w:val="3"/>
+  </w:num>
+  <w:num w:numId="10">
+    <w:abstractNumId w:val="34"/>
+  </w:num>
+  <w:num w:numId="11">
+    <w:abstractNumId w:val="7"/>
+  </w:num>
+  <w:num w:numId="12">
+    <w:abstractNumId w:val="26"/>
+  </w:num>
+  <w:num w:numId="13">
+    <w:abstractNumId w:val="29"/>
+  </w:num>
+  <w:num w:numId="14">
+    <w:abstractNumId w:val="32"/>
+  </w:num>
+  <w:num w:numId="15">
     <w:abstractNumId w:val="36"/>
   </w:num>
-  <w:num w:numId="3">
-    <w:abstractNumId w:val="33"/>
+  <w:num w:numId="16">
+    <w:abstractNumId w:val="44"/>
   </w:num>
-  <w:num w:numId="4">
+  <w:num w:numId="17">
+    <w:abstractNumId w:val="28"/>
+  </w:num>
+  <w:num w:numId="18">
+    <w:abstractNumId w:val="43"/>
+  </w:num>
+  <w:num w:numId="19">
+    <w:abstractNumId w:val="23"/>
+  </w:num>
+  <w:num w:numId="20">
+    <w:abstractNumId w:val="12"/>
+  </w:num>
+  <w:num w:numId="21">
+    <w:abstractNumId w:val="4"/>
+  </w:num>
+  <w:num w:numId="22">
+    <w:abstractNumId w:val="25"/>
+  </w:num>
+  <w:num w:numId="23">
+    <w:abstractNumId w:val="17"/>
+  </w:num>
+  <w:num w:numId="24">
+    <w:abstractNumId w:val="30"/>
+  </w:num>
+  <w:num w:numId="25">
+    <w:abstractNumId w:val="40"/>
+  </w:num>
+  <w:num w:numId="26">
+    <w:abstractNumId w:val="11"/>
+  </w:num>
+  <w:num w:numId="27">
+    <w:abstractNumId w:val="24"/>
+  </w:num>
+  <w:num w:numId="28">
+    <w:abstractNumId w:val="9"/>
+  </w:num>
+  <w:num w:numId="29">
+    <w:abstractNumId w:val="41"/>
+  </w:num>
+  <w:num w:numId="30">
+    <w:abstractNumId w:val="18"/>
+  </w:num>
+  <w:num w:numId="31">
+    <w:abstractNumId w:val="42"/>
+  </w:num>
+  <w:num w:numId="32">
+    <w:abstractNumId w:val="14"/>
+  </w:num>
+  <w:num w:numId="33">
+    <w:abstractNumId w:val="13"/>
+  </w:num>
+  <w:num w:numId="34">
+    <w:abstractNumId w:val="15"/>
+  </w:num>
+  <w:num w:numId="35">
+    <w:abstractNumId w:val="21"/>
+  </w:num>
+  <w:num w:numId="36">
+    <w:abstractNumId w:val="31"/>
+  </w:num>
+  <w:num w:numId="37">
     <w:abstractNumId w:val="6"/>
   </w:num>
-  <w:num w:numId="5">
-    <w:abstractNumId w:val="31"/>
+  <w:num w:numId="38">
+    <w:abstractNumId w:val="37"/>
   </w:num>
-  <w:num w:numId="6">
-    <w:abstractNumId w:val="20"/>
+  <w:num w:numId="39">
+    <w:abstractNumId w:val="19"/>
   </w:num>
-  <w:num w:numId="7">
-    <w:abstractNumId w:val="8"/>
-  </w:num>
-  <w:num w:numId="8">
-    <w:abstractNumId w:val="25"/>
-  </w:num>
-  <w:num w:numId="9">
-    <w:abstractNumId w:val="2"/>
-  </w:num>
-  <w:num w:numId="10">
-    <w:abstractNumId w:val="32"/>
-  </w:num>
-  <w:num w:numId="11">
-    <w:abstractNumId w:val="5"/>
-  </w:num>
-  <w:num w:numId="12">
-    <w:abstractNumId w:val="24"/>
-  </w:num>
-  <w:num w:numId="13">
-    <w:abstractNumId w:val="27"/>
-  </w:num>
-  <w:num w:numId="14">
-    <w:abstractNumId w:val="30"/>
-  </w:num>
-  <w:num w:numId="15">
-    <w:abstractNumId w:val="34"/>
-  </w:num>
-  <w:num w:numId="16">
-    <w:abstractNumId w:val="42"/>
-  </w:num>
-  <w:num w:numId="17">
-    <w:abstractNumId w:val="26"/>
-  </w:num>
-  <w:num w:numId="18">
-    <w:abstractNumId w:val="41"/>
-  </w:num>
-  <w:num w:numId="19">
-    <w:abstractNumId w:val="21"/>
-  </w:num>
-  <w:num w:numId="20">
-    <w:abstractNumId w:val="10"/>
-  </w:num>
-  <w:num w:numId="21">
-    <w:abstractNumId w:val="3"/>
-  </w:num>
-  <w:num w:numId="22">
-    <w:abstractNumId w:val="23"/>
-  </w:num>
-  <w:num w:numId="23">
-    <w:abstractNumId w:val="15"/>
-  </w:num>
-  <w:num w:numId="24">
-    <w:abstractNumId w:val="28"/>
-  </w:num>
-  <w:num w:numId="25">
-    <w:abstractNumId w:val="38"/>
-  </w:num>
-  <w:num w:numId="26">
-    <w:abstractNumId w:val="9"/>
-  </w:num>
-  <w:num w:numId="27">
-    <w:abstractNumId w:val="22"/>
-  </w:num>
-  <w:num w:numId="28">
-    <w:abstractNumId w:val="7"/>
-  </w:num>
-  <w:num w:numId="29">
+  <w:num w:numId="40">
     <w:abstractNumId w:val="39"/>
   </w:num>
-  <w:num w:numId="30">
+  <w:num w:numId="41">
     <w:abstractNumId w:val="16"/>
-  </w:num>
-  <w:num w:numId="31">
-    <w:abstractNumId w:val="40"/>
-  </w:num>
-  <w:num w:numId="32">
-    <w:abstractNumId w:val="12"/>
-  </w:num>
-  <w:num w:numId="33">
-    <w:abstractNumId w:val="11"/>
-  </w:num>
-  <w:num w:numId="34">
-    <w:abstractNumId w:val="13"/>
-  </w:num>
-  <w:num w:numId="35">
-    <w:abstractNumId w:val="19"/>
-  </w:num>
-  <w:num w:numId="36">
-    <w:abstractNumId w:val="29"/>
-  </w:num>
-  <w:num w:numId="37">
-    <w:abstractNumId w:val="4"/>
-  </w:num>
-  <w:num w:numId="38">
-    <w:abstractNumId w:val="35"/>
-  </w:num>
-  <w:num w:numId="39">
-    <w:abstractNumId w:val="17"/>
-  </w:num>
-  <w:num w:numId="40">
-    <w:abstractNumId w:val="37"/>
-  </w:num>
-  <w:num w:numId="41">
-    <w:abstractNumId w:val="14"/>
   </w:num>
   <w:num w:numId="42">
     <w:abstractNumId w:val="1"/>
   </w:num>
   <w:num w:numId="43">
-    <w:abstractNumId w:val="18"/>
+    <w:abstractNumId w:val="20"/>
+  </w:num>
+  <w:num w:numId="44">
+    <w:abstractNumId w:val="5"/>
+  </w:num>
+  <w:num w:numId="45">
+    <w:abstractNumId w:val="2"/>
   </w:num>
   <w:numIdMacAtCleanup w:val="24"/>
 </w:numbering>
@@ -16972,7 +18155,7 @@
 </file>
 
 <file path=customXml/itemProps1.xml><?xml version="1.0" encoding="utf-8"?>
-<ds:datastoreItem xmlns:ds="http://schemas.openxmlformats.org/officeDocument/2006/customXml" ds:itemID="{F5B4978B-DF9E-4FBB-B3EF-28C83F173F7C}">
+<ds:datastoreItem xmlns:ds="http://schemas.openxmlformats.org/officeDocument/2006/customXml" ds:itemID="{A3671E03-5584-494F-96A7-746FECE070F2}">
   <ds:schemaRefs>
     <ds:schemaRef ds:uri="http://schemas.openxmlformats.org/officeDocument/2006/bibliography"/>
   </ds:schemaRefs>

</xml_diff>

<commit_message>
actualizados diagramas de negocio.
</commit_message>
<xml_diff>
--- a/DAS_Labyrinth.docx
+++ b/DAS_Labyrinth.docx
@@ -7,8 +7,6 @@
         <w:pStyle w:val="Puesto"/>
         <w:jc w:val="right"/>
       </w:pPr>
-      <w:bookmarkStart w:id="0" w:name="_GoBack"/>
-      <w:bookmarkEnd w:id="0"/>
       <w:r>
         <w:t>L</w:t>
       </w:r>
@@ -21,21 +19,11 @@
         <w:pStyle w:val="Puesto"/>
         <w:jc w:val="right"/>
       </w:pPr>
-      <w:r>
-        <w:fldChar w:fldCharType="begin"/>
-      </w:r>
-      <w:r>
-        <w:instrText xml:space="preserve"> TITLE  \* MERGEFORMAT </w:instrText>
-      </w:r>
-      <w:r>
-        <w:fldChar w:fldCharType="separate"/>
-      </w:r>
-      <w:r>
-        <w:t>Software Architecture Document</w:t>
-      </w:r>
-      <w:r>
-        <w:fldChar w:fldCharType="end"/>
-      </w:r>
+      <w:fldSimple w:instr=" TITLE  \* MERGEFORMAT ">
+        <w:r>
+          <w:t>Software Architecture Document</w:t>
+        </w:r>
+      </w:fldSimple>
     </w:p>
     <w:p>
       <w:pPr>
@@ -2244,22 +2232,11 @@
       <w:r>
         <w:br w:type="page"/>
       </w:r>
-      <w:r>
-        <w:lastRenderedPageBreak/>
-        <w:fldChar w:fldCharType="begin"/>
-      </w:r>
-      <w:r>
-        <w:instrText xml:space="preserve"> TITLE  \* MERGEFORMAT </w:instrText>
-      </w:r>
-      <w:r>
-        <w:fldChar w:fldCharType="separate"/>
-      </w:r>
-      <w:r>
-        <w:t>Software Architecture Document</w:t>
-      </w:r>
-      <w:r>
-        <w:fldChar w:fldCharType="end"/>
-      </w:r>
+      <w:fldSimple w:instr=" TITLE  \* MERGEFORMAT ">
+        <w:r>
+          <w:t>Software Architecture Document</w:t>
+        </w:r>
+      </w:fldSimple>
       <w:r>
         <w:t xml:space="preserve"> </w:t>
       </w:r>
@@ -2268,13 +2245,13 @@
       <w:pPr>
         <w:pStyle w:val="Ttulo1"/>
       </w:pPr>
-      <w:bookmarkStart w:id="1" w:name="_Toc456598586"/>
-      <w:bookmarkStart w:id="2" w:name="_Toc31531903"/>
+      <w:bookmarkStart w:id="0" w:name="_Toc456598586"/>
+      <w:bookmarkStart w:id="1" w:name="_Toc31531903"/>
       <w:r>
         <w:t>Introduction</w:t>
       </w:r>
+      <w:bookmarkEnd w:id="0"/>
       <w:bookmarkEnd w:id="1"/>
-      <w:bookmarkEnd w:id="2"/>
     </w:p>
     <w:p>
       <w:pPr>
@@ -2329,20 +2306,20 @@
       <w:pPr>
         <w:pStyle w:val="Ttulo2"/>
       </w:pPr>
-      <w:bookmarkStart w:id="3" w:name="_Toc456598587"/>
-      <w:bookmarkStart w:id="4" w:name="_Toc31531904"/>
+      <w:bookmarkStart w:id="2" w:name="_Toc456598587"/>
+      <w:bookmarkStart w:id="3" w:name="_Toc31531904"/>
       <w:r>
         <w:t>Purpose</w:t>
       </w:r>
+      <w:bookmarkEnd w:id="2"/>
       <w:bookmarkEnd w:id="3"/>
-      <w:bookmarkEnd w:id="4"/>
     </w:p>
     <w:p>
       <w:pPr>
         <w:ind w:left="720"/>
         <w:jc w:val="both"/>
       </w:pPr>
-      <w:bookmarkStart w:id="5" w:name="_Toc456598588"/>
+      <w:bookmarkStart w:id="4" w:name="_Toc456598588"/>
       <w:r>
         <w:t>This document provides a comprehensive architectural overview of the system, using a number of different architectural views to depict different aspects of the system</w:t>
       </w:r>
@@ -2443,92 +2420,92 @@
       <w:pPr>
         <w:pStyle w:val="Ttulo2"/>
       </w:pPr>
-      <w:bookmarkStart w:id="6" w:name="_Toc31531905"/>
+      <w:bookmarkStart w:id="5" w:name="_Toc31531905"/>
       <w:r>
         <w:t>Scope</w:t>
       </w:r>
+      <w:bookmarkEnd w:id="4"/>
       <w:bookmarkEnd w:id="5"/>
+    </w:p>
+    <w:p>
+      <w:pPr>
+        <w:ind w:left="720"/>
+      </w:pPr>
+      <w:r>
+        <w:t xml:space="preserve">This Software </w:t>
+      </w:r>
+      <w:r>
+        <w:t>Architecture</w:t>
+      </w:r>
+      <w:r>
+        <w:t xml:space="preserve"> Document provides an architectural view of the Labyrinth </w:t>
+      </w:r>
+      <w:r>
+        <w:t xml:space="preserve">Unity </w:t>
+      </w:r>
+      <w:r>
+        <w:t xml:space="preserve">Project. </w:t>
+      </w:r>
+      <w:r>
+        <w:rPr>
+          <w:rStyle w:val="apple-converted-space"/>
+          <w:color w:val="000000"/>
+          <w:shd w:val="clear" w:color="auto" w:fill="FFFFFF"/>
+        </w:rPr>
+        <w:t> </w:t>
+      </w:r>
+      <w:r>
+        <w:rPr>
+          <w:color w:val="000000"/>
+          <w:shd w:val="clear" w:color="auto" w:fill="FFFFFF"/>
+        </w:rPr>
+        <w:t xml:space="preserve">The majority of the sections </w:t>
+      </w:r>
+      <w:r>
+        <w:rPr>
+          <w:color w:val="000000"/>
+          <w:shd w:val="clear" w:color="auto" w:fill="FFFFFF"/>
+        </w:rPr>
+        <w:t xml:space="preserve">take into consideration the main characteristics of the project according to their relevance </w:t>
+      </w:r>
+      <w:r>
+        <w:rPr>
+          <w:color w:val="000000"/>
+          <w:shd w:val="clear" w:color="auto" w:fill="FFFFFF"/>
+        </w:rPr>
+        <w:t>to</w:t>
+      </w:r>
+      <w:r>
+        <w:rPr>
+          <w:color w:val="000000"/>
+          <w:shd w:val="clear" w:color="auto" w:fill="FFFFFF"/>
+        </w:rPr>
+        <w:t xml:space="preserve"> the final user experience</w:t>
+      </w:r>
+      <w:r>
+        <w:rPr>
+          <w:color w:val="000000"/>
+          <w:shd w:val="clear" w:color="auto" w:fill="FFFFFF"/>
+        </w:rPr>
+        <w:t>.</w:t>
+      </w:r>
+    </w:p>
+    <w:p>
+      <w:pPr>
+        <w:ind w:left="720"/>
+      </w:pPr>
+    </w:p>
+    <w:p>
+      <w:pPr>
+        <w:pStyle w:val="Ttulo2"/>
+      </w:pPr>
+      <w:bookmarkStart w:id="6" w:name="_Toc456598589"/>
+      <w:bookmarkStart w:id="7" w:name="_Toc31531906"/>
+      <w:r>
+        <w:t>Definitions, Acronyms, and Abbreviations</w:t>
+      </w:r>
       <w:bookmarkEnd w:id="6"/>
-    </w:p>
-    <w:p>
-      <w:pPr>
-        <w:ind w:left="720"/>
-      </w:pPr>
-      <w:r>
-        <w:t xml:space="preserve">This Software </w:t>
-      </w:r>
-      <w:r>
-        <w:t>Architecture</w:t>
-      </w:r>
-      <w:r>
-        <w:t xml:space="preserve"> Document provides an architectural view of the Labyrinth </w:t>
-      </w:r>
-      <w:r>
-        <w:t xml:space="preserve">Unity </w:t>
-      </w:r>
-      <w:r>
-        <w:t xml:space="preserve">Project. </w:t>
-      </w:r>
-      <w:r>
-        <w:rPr>
-          <w:rStyle w:val="apple-converted-space"/>
-          <w:color w:val="000000"/>
-          <w:shd w:val="clear" w:color="auto" w:fill="FFFFFF"/>
-        </w:rPr>
-        <w:t> </w:t>
-      </w:r>
-      <w:r>
-        <w:rPr>
-          <w:color w:val="000000"/>
-          <w:shd w:val="clear" w:color="auto" w:fill="FFFFFF"/>
-        </w:rPr>
-        <w:t xml:space="preserve">The majority of the sections </w:t>
-      </w:r>
-      <w:r>
-        <w:rPr>
-          <w:color w:val="000000"/>
-          <w:shd w:val="clear" w:color="auto" w:fill="FFFFFF"/>
-        </w:rPr>
-        <w:t xml:space="preserve">take into consideration the main characteristics of the project according to their relevance </w:t>
-      </w:r>
-      <w:r>
-        <w:rPr>
-          <w:color w:val="000000"/>
-          <w:shd w:val="clear" w:color="auto" w:fill="FFFFFF"/>
-        </w:rPr>
-        <w:t>to</w:t>
-      </w:r>
-      <w:r>
-        <w:rPr>
-          <w:color w:val="000000"/>
-          <w:shd w:val="clear" w:color="auto" w:fill="FFFFFF"/>
-        </w:rPr>
-        <w:t xml:space="preserve"> the final user experience</w:t>
-      </w:r>
-      <w:r>
-        <w:rPr>
-          <w:color w:val="000000"/>
-          <w:shd w:val="clear" w:color="auto" w:fill="FFFFFF"/>
-        </w:rPr>
-        <w:t>.</w:t>
-      </w:r>
-    </w:p>
-    <w:p>
-      <w:pPr>
-        <w:ind w:left="720"/>
-      </w:pPr>
-    </w:p>
-    <w:p>
-      <w:pPr>
-        <w:pStyle w:val="Ttulo2"/>
-      </w:pPr>
-      <w:bookmarkStart w:id="7" w:name="_Toc456598589"/>
-      <w:bookmarkStart w:id="8" w:name="_Toc31531906"/>
-      <w:r>
-        <w:t>Definitions, Acronyms, and Abbreviations</w:t>
-      </w:r>
       <w:bookmarkEnd w:id="7"/>
-      <w:bookmarkEnd w:id="8"/>
     </w:p>
     <w:tbl>
       <w:tblPr>
@@ -3016,42 +2993,42 @@
       <w:pPr>
         <w:pStyle w:val="Ttulo2"/>
       </w:pPr>
-      <w:bookmarkStart w:id="9" w:name="_Toc456598590"/>
-      <w:bookmarkStart w:id="10" w:name="_Toc31531907"/>
+      <w:bookmarkStart w:id="8" w:name="_Toc456598590"/>
+      <w:bookmarkStart w:id="9" w:name="_Toc31531907"/>
       <w:r>
         <w:t>References</w:t>
       </w:r>
+      <w:bookmarkEnd w:id="8"/>
       <w:bookmarkEnd w:id="9"/>
+    </w:p>
+    <w:p>
+      <w:pPr>
+        <w:ind w:left="720"/>
+      </w:pPr>
+      <w:r>
+        <w:t xml:space="preserve">A </w:t>
+      </w:r>
+      <w:r>
+        <w:t xml:space="preserve">full </w:t>
+      </w:r>
+      <w:r>
+        <w:t xml:space="preserve">repository of the versions of this document can be found at: </w:t>
+      </w:r>
+      <w:r>
+        <w:t>https://github.com/SwordXZ0/DAS.git</w:t>
+      </w:r>
+    </w:p>
+    <w:p>
+      <w:pPr>
+        <w:pStyle w:val="Ttulo2"/>
+      </w:pPr>
+      <w:bookmarkStart w:id="10" w:name="_Toc456598591"/>
+      <w:bookmarkStart w:id="11" w:name="_Toc31531908"/>
+      <w:r>
+        <w:t>Overview</w:t>
+      </w:r>
       <w:bookmarkEnd w:id="10"/>
-    </w:p>
-    <w:p>
-      <w:pPr>
-        <w:ind w:left="720"/>
-      </w:pPr>
-      <w:r>
-        <w:t xml:space="preserve">A </w:t>
-      </w:r>
-      <w:r>
-        <w:t xml:space="preserve">full </w:t>
-      </w:r>
-      <w:r>
-        <w:t xml:space="preserve">repository of the versions of this document can be found at: </w:t>
-      </w:r>
-      <w:r>
-        <w:t>https://github.com/SwordXZ0/DAS.git</w:t>
-      </w:r>
-    </w:p>
-    <w:p>
-      <w:pPr>
-        <w:pStyle w:val="Ttulo2"/>
-      </w:pPr>
-      <w:bookmarkStart w:id="11" w:name="_Toc456598591"/>
-      <w:bookmarkStart w:id="12" w:name="_Toc31531908"/>
-      <w:r>
-        <w:t>Overview</w:t>
-      </w:r>
       <w:bookmarkEnd w:id="11"/>
-      <w:bookmarkEnd w:id="12"/>
     </w:p>
     <w:p>
       <w:pPr>
@@ -3398,91 +3375,91 @@
       <w:pPr>
         <w:pStyle w:val="Ttulo1"/>
       </w:pPr>
-      <w:bookmarkStart w:id="13" w:name="_Toc31531909"/>
+      <w:bookmarkStart w:id="12" w:name="_Toc31531909"/>
       <w:r>
         <w:lastRenderedPageBreak/>
         <w:t>Architectural Representation</w:t>
       </w:r>
+      <w:bookmarkEnd w:id="12"/>
+      <w:r>
+        <w:t xml:space="preserve"> </w:t>
+      </w:r>
+    </w:p>
+    <w:p>
+      <w:pPr>
+        <w:pStyle w:val="InfoBlue"/>
+      </w:pPr>
+      <w:r>
+        <w:t>TBD</w:t>
+      </w:r>
+    </w:p>
+    <w:p>
+      <w:pPr>
+        <w:pStyle w:val="InfoBlue"/>
+      </w:pPr>
+      <w:r>
+        <w:t xml:space="preserve">[This section describes what software architecture is for the current system, and how it is represented. Of the </w:t>
+      </w:r>
+      <w:r>
+        <w:rPr>
+          <w:rStyle w:val="Textoennegrita"/>
+        </w:rPr>
+        <w:t>Use-Case</w:t>
+      </w:r>
+      <w:r>
+        <w:t xml:space="preserve">, </w:t>
+      </w:r>
+      <w:r>
+        <w:rPr>
+          <w:rStyle w:val="Textoennegrita"/>
+        </w:rPr>
+        <w:t>Logical</w:t>
+      </w:r>
+      <w:r>
+        <w:t xml:space="preserve">, </w:t>
+      </w:r>
+      <w:r>
+        <w:rPr>
+          <w:rStyle w:val="Textoennegrita"/>
+        </w:rPr>
+        <w:t>Process</w:t>
+      </w:r>
+      <w:r>
+        <w:t xml:space="preserve">, </w:t>
+      </w:r>
+      <w:r>
+        <w:rPr>
+          <w:rStyle w:val="Textoennegrita"/>
+        </w:rPr>
+        <w:t>Deployment</w:t>
+      </w:r>
+      <w:r>
+        <w:t xml:space="preserve">, and </w:t>
+      </w:r>
+      <w:r>
+        <w:rPr>
+          <w:rStyle w:val="Textoennegrita"/>
+        </w:rPr>
+        <w:t>Implementation Views</w:t>
+      </w:r>
+      <w:r>
+        <w:t>, it enumerates the views that are necessary, and for each view, explains what types of model elements it contains.]</w:t>
+      </w:r>
+    </w:p>
+    <w:p>
+      <w:pPr>
+        <w:pStyle w:val="Textoindependiente"/>
+      </w:pPr>
+    </w:p>
+    <w:p>
+      <w:pPr>
+        <w:pStyle w:val="Ttulo1"/>
+      </w:pPr>
+      <w:bookmarkStart w:id="13" w:name="_Toc31531910"/>
+      <w:r>
+        <w:t>Architectural Goals and Constraints</w:t>
+      </w:r>
       <w:bookmarkEnd w:id="13"/>
-      <w:r>
-        <w:t xml:space="preserve"> </w:t>
-      </w:r>
-    </w:p>
-    <w:p>
-      <w:pPr>
-        <w:pStyle w:val="InfoBlue"/>
-      </w:pPr>
-      <w:r>
-        <w:t>TBD</w:t>
-      </w:r>
-    </w:p>
-    <w:p>
-      <w:pPr>
-        <w:pStyle w:val="InfoBlue"/>
-      </w:pPr>
-      <w:r>
-        <w:t xml:space="preserve">[This section describes what software architecture is for the current system, and how it is represented. Of the </w:t>
-      </w:r>
-      <w:r>
-        <w:rPr>
-          <w:rStyle w:val="Textoennegrita"/>
-        </w:rPr>
-        <w:t>Use-Case</w:t>
-      </w:r>
-      <w:r>
-        <w:t xml:space="preserve">, </w:t>
-      </w:r>
-      <w:r>
-        <w:rPr>
-          <w:rStyle w:val="Textoennegrita"/>
-        </w:rPr>
-        <w:t>Logical</w:t>
-      </w:r>
-      <w:r>
-        <w:t xml:space="preserve">, </w:t>
-      </w:r>
-      <w:r>
-        <w:rPr>
-          <w:rStyle w:val="Textoennegrita"/>
-        </w:rPr>
-        <w:t>Process</w:t>
-      </w:r>
-      <w:r>
-        <w:t xml:space="preserve">, </w:t>
-      </w:r>
-      <w:r>
-        <w:rPr>
-          <w:rStyle w:val="Textoennegrita"/>
-        </w:rPr>
-        <w:t>Deployment</w:t>
-      </w:r>
-      <w:r>
-        <w:t xml:space="preserve">, and </w:t>
-      </w:r>
-      <w:r>
-        <w:rPr>
-          <w:rStyle w:val="Textoennegrita"/>
-        </w:rPr>
-        <w:t>Implementation Views</w:t>
-      </w:r>
-      <w:r>
-        <w:t>, it enumerates the views that are necessary, and for each view, explains what types of model elements it contains.]</w:t>
-      </w:r>
-    </w:p>
-    <w:p>
-      <w:pPr>
-        <w:pStyle w:val="Textoindependiente"/>
-      </w:pPr>
-    </w:p>
-    <w:p>
-      <w:pPr>
-        <w:pStyle w:val="Ttulo1"/>
-      </w:pPr>
-      <w:bookmarkStart w:id="14" w:name="_Toc31531910"/>
-      <w:r>
-        <w:t>Architectural Goals and Constraints</w:t>
-      </w:r>
-      <w:bookmarkEnd w:id="14"/>
     </w:p>
     <w:p>
       <w:pPr>
@@ -3820,11 +3797,11 @@
       <w:pPr>
         <w:pStyle w:val="Ttulo1"/>
       </w:pPr>
-      <w:bookmarkStart w:id="15" w:name="_Toc31531911"/>
+      <w:bookmarkStart w:id="14" w:name="_Toc31531911"/>
       <w:r>
         <w:t>Use-Case View</w:t>
       </w:r>
-      <w:bookmarkEnd w:id="15"/>
+      <w:bookmarkEnd w:id="14"/>
       <w:r>
         <w:t xml:space="preserve"> </w:t>
       </w:r>
@@ -3855,7 +3832,7 @@
             <v:path o:extrusionok="f" gradientshapeok="t" o:connecttype="rect"/>
             <o:lock v:ext="edit" aspectratio="t"/>
           </v:shapetype>
-          <v:shape id="_x0000_i1025" type="#_x0000_t75" style="width:426.85pt;height:257.15pt">
+          <v:shape id="_x0000_i1025" type="#_x0000_t75" style="width:427pt;height:257pt">
             <v:imagedata r:id="rId10" o:title="Diagrama sin nombre"/>
           </v:shape>
         </w:pict>
@@ -4815,12 +4792,12 @@
       <w:pPr>
         <w:pStyle w:val="Ttulo1"/>
       </w:pPr>
-      <w:bookmarkStart w:id="16" w:name="_Toc31531912"/>
+      <w:bookmarkStart w:id="15" w:name="_Toc31531912"/>
       <w:r>
         <w:lastRenderedPageBreak/>
         <w:t>Logical View</w:t>
       </w:r>
-      <w:bookmarkEnd w:id="16"/>
+      <w:bookmarkEnd w:id="15"/>
       <w:r>
         <w:t xml:space="preserve"> </w:t>
       </w:r>
@@ -4995,11 +4972,11 @@
       <w:pPr>
         <w:pStyle w:val="Ttulo2"/>
       </w:pPr>
-      <w:bookmarkStart w:id="17" w:name="_Toc31531913"/>
+      <w:bookmarkStart w:id="16" w:name="_Toc31531913"/>
       <w:r>
         <w:t>Overview</w:t>
       </w:r>
-      <w:bookmarkEnd w:id="17"/>
+      <w:bookmarkEnd w:id="16"/>
     </w:p>
     <w:p/>
     <w:p>
@@ -5009,7 +4986,7 @@
       </w:pPr>
       <w:r>
         <w:pict>
-          <v:shape id="_x0000_i1026" type="#_x0000_t75" style="width:447.45pt;height:195.45pt">
+          <v:shape id="_x0000_i1026" type="#_x0000_t75" style="width:448pt;height:195.5pt">
             <v:imagedata r:id="rId11" o:title="diseño (1)" cropbottom="20025f" cropright="21378f"/>
           </v:shape>
         </w:pict>
@@ -5020,11 +4997,11 @@
       <w:pPr>
         <w:pStyle w:val="Ttulo2"/>
       </w:pPr>
-      <w:bookmarkStart w:id="18" w:name="_Toc31531914"/>
+      <w:bookmarkStart w:id="17" w:name="_Toc31531914"/>
       <w:r>
         <w:t>Architecturally Significant Design Packages</w:t>
       </w:r>
-      <w:bookmarkEnd w:id="18"/>
+      <w:bookmarkEnd w:id="17"/>
     </w:p>
     <w:p/>
     <w:p>
@@ -5036,7 +5013,7 @@
       </w:r>
       <w:r>
         <w:pict>
-          <v:shape id="_x0000_i1027" type="#_x0000_t75" style="width:6in;height:3in">
+          <v:shape id="_x0000_i1027" type="#_x0000_t75" style="width:431.5pt;height:3in">
             <v:imagedata r:id="rId12" o:title="SAD uml diagrams"/>
           </v:shape>
         </w:pict>
@@ -5622,12 +5599,12 @@
       <w:pPr>
         <w:pStyle w:val="Ttulo2"/>
       </w:pPr>
-      <w:bookmarkStart w:id="19" w:name="_Toc31531915"/>
+      <w:bookmarkStart w:id="18" w:name="_Toc31531915"/>
       <w:r>
         <w:lastRenderedPageBreak/>
         <w:t>Use-Case Realizations</w:t>
       </w:r>
-      <w:bookmarkEnd w:id="19"/>
+      <w:bookmarkEnd w:id="18"/>
     </w:p>
     <w:p>
       <w:pPr>
@@ -5735,7 +5712,7 @@
           <w:noProof/>
         </w:rPr>
       </w:pPr>
-      <w:bookmarkStart w:id="20" w:name="_Toc245248920"/>
+      <w:bookmarkStart w:id="19" w:name="_Toc245248920"/>
       <w:r>
         <w:rPr>
           <w:rFonts w:ascii="Times New Roman" w:hAnsi="Times New Roman"/>
@@ -5744,7 +5721,7 @@
         </w:rPr>
         <w:t>Participating objects</w:t>
       </w:r>
-      <w:bookmarkEnd w:id="20"/>
+      <w:bookmarkEnd w:id="19"/>
     </w:p>
     <w:p/>
     <w:tbl>
@@ -6687,11 +6664,11 @@
       <w:pPr>
         <w:pStyle w:val="Ttulo1"/>
       </w:pPr>
-      <w:bookmarkStart w:id="21" w:name="_Toc31531916"/>
+      <w:bookmarkStart w:id="20" w:name="_Toc31531916"/>
       <w:r>
         <w:t>Process View</w:t>
       </w:r>
-      <w:bookmarkEnd w:id="21"/>
+      <w:bookmarkEnd w:id="20"/>
       <w:r>
         <w:t xml:space="preserve"> </w:t>
       </w:r>
@@ -6863,7 +6840,7 @@
       </w:pPr>
       <w:r>
         <w:pict>
-          <v:shape id="_x0000_i1028" type="#_x0000_t75" style="width:318.85pt;height:540pt">
+          <v:shape id="_x0000_i1028" type="#_x0000_t75" style="width:319pt;height:539.5pt">
             <v:imagedata r:id="rId19" o:title="Actividad"/>
           </v:shape>
         </w:pict>
@@ -6873,50 +6850,50 @@
       <w:pPr>
         <w:pStyle w:val="Ttulo1"/>
       </w:pPr>
-      <w:bookmarkStart w:id="22" w:name="_Toc31531917"/>
+      <w:bookmarkStart w:id="21" w:name="_Toc31531917"/>
       <w:r>
         <w:lastRenderedPageBreak/>
         <w:t>Deployment View</w:t>
       </w:r>
+      <w:bookmarkEnd w:id="21"/>
+      <w:r>
+        <w:t xml:space="preserve"> </w:t>
+      </w:r>
+    </w:p>
+    <w:p>
+      <w:pPr>
+        <w:pStyle w:val="InfoBlue"/>
+      </w:pPr>
+      <w:r>
+        <w:t>TBD</w:t>
+      </w:r>
+    </w:p>
+    <w:p>
+      <w:pPr>
+        <w:pStyle w:val="InfoBlue"/>
+      </w:pPr>
+      <w:r>
+        <w:t xml:space="preserve">[This section describes one or more physical network (hardware) configurations on which the software is deployed and run. It is a view of the Deployment Model. At a minimum for each configuration it should indicate the physical nodes (computers, CPUs) that execute the software and their interconnections (bus, LAN, point-to-point, and so on.) Also include a mapping of the processes of the </w:t>
+      </w:r>
+      <w:r>
+        <w:rPr>
+          <w:rStyle w:val="Textoennegrita"/>
+        </w:rPr>
+        <w:t>Process View</w:t>
+      </w:r>
+      <w:r>
+        <w:t xml:space="preserve"> onto the physical nodes.]</w:t>
+      </w:r>
+    </w:p>
+    <w:p>
+      <w:pPr>
+        <w:pStyle w:val="Ttulo1"/>
+      </w:pPr>
+      <w:bookmarkStart w:id="22" w:name="_Toc31531918"/>
+      <w:r>
+        <w:t>Implementation View</w:t>
+      </w:r>
       <w:bookmarkEnd w:id="22"/>
-      <w:r>
-        <w:t xml:space="preserve"> </w:t>
-      </w:r>
-    </w:p>
-    <w:p>
-      <w:pPr>
-        <w:pStyle w:val="InfoBlue"/>
-      </w:pPr>
-      <w:r>
-        <w:t>TBD</w:t>
-      </w:r>
-    </w:p>
-    <w:p>
-      <w:pPr>
-        <w:pStyle w:val="InfoBlue"/>
-      </w:pPr>
-      <w:r>
-        <w:t xml:space="preserve">[This section describes one or more physical network (hardware) configurations on which the software is deployed and run. It is a view of the Deployment Model. At a minimum for each configuration it should indicate the physical nodes (computers, CPUs) that execute the software and their interconnections (bus, LAN, point-to-point, and so on.) Also include a mapping of the processes of the </w:t>
-      </w:r>
-      <w:r>
-        <w:rPr>
-          <w:rStyle w:val="Textoennegrita"/>
-        </w:rPr>
-        <w:t>Process View</w:t>
-      </w:r>
-      <w:r>
-        <w:t xml:space="preserve"> onto the physical nodes.]</w:t>
-      </w:r>
-    </w:p>
-    <w:p>
-      <w:pPr>
-        <w:pStyle w:val="Ttulo1"/>
-      </w:pPr>
-      <w:bookmarkStart w:id="23" w:name="_Toc31531918"/>
-      <w:r>
-        <w:t>Implementation View</w:t>
-      </w:r>
-      <w:bookmarkEnd w:id="23"/>
       <w:r>
         <w:t xml:space="preserve"> </w:t>
       </w:r>
@@ -6928,7 +6905,7 @@
       </w:pPr>
       <w:r>
         <w:pict>
-          <v:shape id="_x0000_i1029" type="#_x0000_t75" style="width:154.3pt;height:282.85pt">
+          <v:shape id="_x0000_i1029" type="#_x0000_t75" style="width:154.5pt;height:282.5pt">
             <v:imagedata r:id="rId20" o:title="8layered"/>
           </v:shape>
         </w:pict>
@@ -7118,12 +7095,12 @@
       <w:pPr>
         <w:pStyle w:val="Ttulo2"/>
       </w:pPr>
-      <w:bookmarkStart w:id="24" w:name="_Toc31531919"/>
+      <w:bookmarkStart w:id="23" w:name="_Toc31531919"/>
       <w:r>
         <w:lastRenderedPageBreak/>
         <w:t>Overview</w:t>
       </w:r>
-      <w:bookmarkEnd w:id="24"/>
+      <w:bookmarkEnd w:id="23"/>
     </w:p>
     <w:p>
       <w:pPr>
@@ -8432,12 +8409,12 @@
       <w:pPr>
         <w:pStyle w:val="Ttulo2"/>
       </w:pPr>
-      <w:bookmarkStart w:id="25" w:name="_Toc31531920"/>
+      <w:bookmarkStart w:id="24" w:name="_Toc31531920"/>
       <w:r>
         <w:lastRenderedPageBreak/>
         <w:t>Layers</w:t>
       </w:r>
-      <w:bookmarkEnd w:id="25"/>
+      <w:bookmarkEnd w:id="24"/>
     </w:p>
     <w:p/>
     <w:p>
@@ -8493,7 +8470,7 @@
       </w:pPr>
       <w:r>
         <w:pict>
-          <v:shape id="_x0000_i1030" type="#_x0000_t75" style="width:298.3pt;height:390.85pt">
+          <v:shape id="_x0000_i1030" type="#_x0000_t75" style="width:298.5pt;height:391pt">
             <v:imagedata r:id="rId21" o:title="navigation (1)"/>
           </v:shape>
         </w:pict>
@@ -8598,7 +8575,7 @@
       </w:pPr>
       <w:r>
         <w:pict>
-          <v:shape id="_x0000_i1031" type="#_x0000_t75" style="width:442.3pt;height:277.7pt">
+          <v:shape id="_x0000_i1031" type="#_x0000_t75" style="width:442.5pt;height:277.5pt">
             <v:imagedata r:id="rId22" o:title="ComponetsPresentation (2)"/>
           </v:shape>
         </w:pict>
@@ -8645,7 +8622,7 @@
       </w:pPr>
       <w:r>
         <w:pict>
-          <v:shape id="_x0000_i1032" type="#_x0000_t75" style="width:447.45pt;height:246.85pt">
+          <v:shape id="_x0000_i1032" type="#_x0000_t75" style="width:447.5pt;height:246.5pt">
             <v:imagedata r:id="rId23" o:title="clasesPresentacion (1)"/>
           </v:shape>
         </w:pict>
@@ -8704,8 +8681,8 @@
       </w:pPr>
       <w:r>
         <w:pict>
-          <v:shape id="_x0000_i1033" type="#_x0000_t75" style="width:313.7pt;height:4in">
-            <v:imagedata r:id="rId24" o:title="Component"/>
+          <v:shape id="_x0000_i1034" type="#_x0000_t75" style="width:261.5pt;height:237.5pt">
+            <v:imagedata r:id="rId24" o:title="Component (1)"/>
           </v:shape>
         </w:pict>
       </w:r>
@@ -8764,18 +8741,6 @@
     </w:p>
     <w:p>
       <w:pPr>
-        <w:pStyle w:val="Prrafodelista"/>
-        <w:ind w:left="1440"/>
-      </w:pPr>
-    </w:p>
-    <w:p>
-      <w:pPr>
-        <w:pStyle w:val="Prrafodelista"/>
-        <w:ind w:left="1440"/>
-      </w:pPr>
-    </w:p>
-    <w:p>
-      <w:pPr>
         <w:jc w:val="center"/>
       </w:pPr>
     </w:p>
@@ -8785,16 +8750,14 @@
       </w:pPr>
       <w:r>
         <w:pict>
-          <v:shape id="_x0000_i1034" type="#_x0000_t75" style="width:524.55pt;height:164.55pt">
+          <v:shape id="_x0000_i1035" type="#_x0000_t75" style="width:370pt;height:296pt">
             <v:imagedata r:id="rId25" o:title="diagramaClases"/>
           </v:shape>
         </w:pict>
       </w:r>
-    </w:p>
-    <w:p/>
-    <w:p/>
-    <w:p/>
-    <w:p/>
+      <w:bookmarkStart w:id="25" w:name="_GoBack"/>
+      <w:bookmarkEnd w:id="25"/>
+    </w:p>
     <w:p>
       <w:pPr>
         <w:pStyle w:val="Prrafodelista"/>
@@ -8819,7 +8782,7 @@
       </w:pPr>
       <w:r>
         <w:pict>
-          <v:shape id="_x0000_i1035" type="#_x0000_t75" style="width:365.15pt;height:221.15pt">
+          <v:shape id="_x0000_i1033" type="#_x0000_t75" style="width:365.5pt;height:221pt">
             <v:imagedata r:id="rId26" o:title="packages"/>
           </v:shape>
         </w:pict>
@@ -12187,7 +12150,7 @@
               <w:rStyle w:val="Nmerodepgina"/>
               <w:noProof/>
             </w:rPr>
-            <w:t>22</w:t>
+            <w:t>20</w:t>
           </w:r>
           <w:r>
             <w:rPr>
@@ -12201,29 +12164,15 @@
             </w:rPr>
             <w:t xml:space="preserve"> of </w:t>
           </w:r>
-          <w:r>
-            <w:fldChar w:fldCharType="begin"/>
-          </w:r>
-          <w:r>
-            <w:instrText xml:space="preserve"> NUMPAGES  \* MERGEFORMAT </w:instrText>
-          </w:r>
-          <w:r>
-            <w:fldChar w:fldCharType="separate"/>
-          </w:r>
-          <w:r>
-            <w:rPr>
-              <w:rStyle w:val="Nmerodepgina"/>
-              <w:noProof/>
-            </w:rPr>
-            <w:t>22</w:t>
-          </w:r>
-          <w:r>
-            <w:rPr>
-              <w:rStyle w:val="Nmerodepgina"/>
-              <w:noProof/>
-            </w:rPr>
-            <w:fldChar w:fldCharType="end"/>
-          </w:r>
+          <w:fldSimple w:instr=" NUMPAGES  \* MERGEFORMAT ">
+            <w:r>
+              <w:rPr>
+                <w:rStyle w:val="Nmerodepgina"/>
+                <w:noProof/>
+              </w:rPr>
+              <w:t>22</w:t>
+            </w:r>
+          </w:fldSimple>
         </w:p>
       </w:tc>
     </w:tr>
@@ -12388,21 +12337,11 @@
           <w:tcW w:w="6379" w:type="dxa"/>
         </w:tcPr>
         <w:p>
-          <w:r>
-            <w:fldChar w:fldCharType="begin"/>
-          </w:r>
-          <w:r>
-            <w:instrText xml:space="preserve"> TITLE  \* MERGEFORMAT </w:instrText>
-          </w:r>
-          <w:r>
-            <w:fldChar w:fldCharType="separate"/>
-          </w:r>
-          <w:r>
-            <w:t>Software Architecture Document</w:t>
-          </w:r>
-          <w:r>
-            <w:fldChar w:fldCharType="end"/>
-          </w:r>
+          <w:fldSimple w:instr=" TITLE  \* MERGEFORMAT ">
+            <w:r>
+              <w:t>Software Architecture Document</w:t>
+            </w:r>
+          </w:fldSimple>
         </w:p>
       </w:tc>
       <w:tc>
@@ -18155,7 +18094,7 @@
 </file>
 
 <file path=customXml/itemProps1.xml><?xml version="1.0" encoding="utf-8"?>
-<ds:datastoreItem xmlns:ds="http://schemas.openxmlformats.org/officeDocument/2006/customXml" ds:itemID="{A3671E03-5584-494F-96A7-746FECE070F2}">
+<ds:datastoreItem xmlns:ds="http://schemas.openxmlformats.org/officeDocument/2006/customXml" ds:itemID="{B4116003-8A50-462B-B94A-19D6D473B589}">
   <ds:schemaRefs>
     <ds:schemaRef ds:uri="http://schemas.openxmlformats.org/officeDocument/2006/bibliography"/>
   </ds:schemaRefs>

</xml_diff>

<commit_message>
Capa de Negocios actualizada
</commit_message>
<xml_diff>
--- a/DAS_Labyrinth.docx
+++ b/DAS_Labyrinth.docx
@@ -7,6 +7,8 @@
         <w:pStyle w:val="Puesto"/>
         <w:jc w:val="right"/>
       </w:pPr>
+      <w:bookmarkStart w:id="0" w:name="_GoBack"/>
+      <w:bookmarkEnd w:id="0"/>
       <w:r>
         <w:t>L</w:t>
       </w:r>
@@ -19,11 +21,21 @@
         <w:pStyle w:val="Puesto"/>
         <w:jc w:val="right"/>
       </w:pPr>
-      <w:fldSimple w:instr=" TITLE  \* MERGEFORMAT ">
-        <w:r>
-          <w:t>Software Architecture Document</w:t>
-        </w:r>
-      </w:fldSimple>
+      <w:r>
+        <w:fldChar w:fldCharType="begin"/>
+      </w:r>
+      <w:r>
+        <w:instrText xml:space="preserve"> TITLE  \* MERGEFORMAT </w:instrText>
+      </w:r>
+      <w:r>
+        <w:fldChar w:fldCharType="separate"/>
+      </w:r>
+      <w:r>
+        <w:t>Software Architecture Document</w:t>
+      </w:r>
+      <w:r>
+        <w:fldChar w:fldCharType="end"/>
+      </w:r>
     </w:p>
     <w:p>
       <w:pPr>
@@ -2232,11 +2244,22 @@
       <w:r>
         <w:br w:type="page"/>
       </w:r>
-      <w:fldSimple w:instr=" TITLE  \* MERGEFORMAT ">
-        <w:r>
-          <w:t>Software Architecture Document</w:t>
-        </w:r>
-      </w:fldSimple>
+      <w:r>
+        <w:lastRenderedPageBreak/>
+        <w:fldChar w:fldCharType="begin"/>
+      </w:r>
+      <w:r>
+        <w:instrText xml:space="preserve"> TITLE  \* MERGEFORMAT </w:instrText>
+      </w:r>
+      <w:r>
+        <w:fldChar w:fldCharType="separate"/>
+      </w:r>
+      <w:r>
+        <w:t>Software Architecture Document</w:t>
+      </w:r>
+      <w:r>
+        <w:fldChar w:fldCharType="end"/>
+      </w:r>
       <w:r>
         <w:t xml:space="preserve"> </w:t>
       </w:r>
@@ -2245,13 +2268,13 @@
       <w:pPr>
         <w:pStyle w:val="Ttulo1"/>
       </w:pPr>
-      <w:bookmarkStart w:id="0" w:name="_Toc456598586"/>
-      <w:bookmarkStart w:id="1" w:name="_Toc31531903"/>
+      <w:bookmarkStart w:id="1" w:name="_Toc456598586"/>
+      <w:bookmarkStart w:id="2" w:name="_Toc31531903"/>
       <w:r>
         <w:t>Introduction</w:t>
       </w:r>
-      <w:bookmarkEnd w:id="0"/>
       <w:bookmarkEnd w:id="1"/>
+      <w:bookmarkEnd w:id="2"/>
     </w:p>
     <w:p>
       <w:pPr>
@@ -2306,20 +2329,20 @@
       <w:pPr>
         <w:pStyle w:val="Ttulo2"/>
       </w:pPr>
-      <w:bookmarkStart w:id="2" w:name="_Toc456598587"/>
-      <w:bookmarkStart w:id="3" w:name="_Toc31531904"/>
+      <w:bookmarkStart w:id="3" w:name="_Toc456598587"/>
+      <w:bookmarkStart w:id="4" w:name="_Toc31531904"/>
       <w:r>
         <w:t>Purpose</w:t>
       </w:r>
-      <w:bookmarkEnd w:id="2"/>
       <w:bookmarkEnd w:id="3"/>
+      <w:bookmarkEnd w:id="4"/>
     </w:p>
     <w:p>
       <w:pPr>
         <w:ind w:left="720"/>
         <w:jc w:val="both"/>
       </w:pPr>
-      <w:bookmarkStart w:id="4" w:name="_Toc456598588"/>
+      <w:bookmarkStart w:id="5" w:name="_Toc456598588"/>
       <w:r>
         <w:t>This document provides a comprehensive architectural overview of the system, using a number of different architectural views to depict different aspects of the system</w:t>
       </w:r>
@@ -2420,12 +2443,12 @@
       <w:pPr>
         <w:pStyle w:val="Ttulo2"/>
       </w:pPr>
-      <w:bookmarkStart w:id="5" w:name="_Toc31531905"/>
+      <w:bookmarkStart w:id="6" w:name="_Toc31531905"/>
       <w:r>
         <w:t>Scope</w:t>
       </w:r>
-      <w:bookmarkEnd w:id="4"/>
       <w:bookmarkEnd w:id="5"/>
+      <w:bookmarkEnd w:id="6"/>
     </w:p>
     <w:p>
       <w:pPr>
@@ -2499,13 +2522,13 @@
       <w:pPr>
         <w:pStyle w:val="Ttulo2"/>
       </w:pPr>
-      <w:bookmarkStart w:id="6" w:name="_Toc456598589"/>
-      <w:bookmarkStart w:id="7" w:name="_Toc31531906"/>
+      <w:bookmarkStart w:id="7" w:name="_Toc456598589"/>
+      <w:bookmarkStart w:id="8" w:name="_Toc31531906"/>
       <w:r>
         <w:t>Definitions, Acronyms, and Abbreviations</w:t>
       </w:r>
-      <w:bookmarkEnd w:id="6"/>
       <w:bookmarkEnd w:id="7"/>
+      <w:bookmarkEnd w:id="8"/>
     </w:p>
     <w:tbl>
       <w:tblPr>
@@ -2993,13 +3016,13 @@
       <w:pPr>
         <w:pStyle w:val="Ttulo2"/>
       </w:pPr>
-      <w:bookmarkStart w:id="8" w:name="_Toc456598590"/>
-      <w:bookmarkStart w:id="9" w:name="_Toc31531907"/>
+      <w:bookmarkStart w:id="9" w:name="_Toc456598590"/>
+      <w:bookmarkStart w:id="10" w:name="_Toc31531907"/>
       <w:r>
         <w:t>References</w:t>
       </w:r>
-      <w:bookmarkEnd w:id="8"/>
       <w:bookmarkEnd w:id="9"/>
+      <w:bookmarkEnd w:id="10"/>
     </w:p>
     <w:p>
       <w:pPr>
@@ -3022,13 +3045,13 @@
       <w:pPr>
         <w:pStyle w:val="Ttulo2"/>
       </w:pPr>
-      <w:bookmarkStart w:id="10" w:name="_Toc456598591"/>
-      <w:bookmarkStart w:id="11" w:name="_Toc31531908"/>
+      <w:bookmarkStart w:id="11" w:name="_Toc456598591"/>
+      <w:bookmarkStart w:id="12" w:name="_Toc31531908"/>
       <w:r>
         <w:t>Overview</w:t>
       </w:r>
-      <w:bookmarkEnd w:id="10"/>
       <w:bookmarkEnd w:id="11"/>
+      <w:bookmarkEnd w:id="12"/>
     </w:p>
     <w:p>
       <w:pPr>
@@ -3375,12 +3398,12 @@
       <w:pPr>
         <w:pStyle w:val="Ttulo1"/>
       </w:pPr>
-      <w:bookmarkStart w:id="12" w:name="_Toc31531909"/>
+      <w:bookmarkStart w:id="13" w:name="_Toc31531909"/>
       <w:r>
         <w:lastRenderedPageBreak/>
         <w:t>Architectural Representation</w:t>
       </w:r>
-      <w:bookmarkEnd w:id="12"/>
+      <w:bookmarkEnd w:id="13"/>
       <w:r>
         <w:t xml:space="preserve"> </w:t>
       </w:r>
@@ -3455,11 +3478,11 @@
       <w:pPr>
         <w:pStyle w:val="Ttulo1"/>
       </w:pPr>
-      <w:bookmarkStart w:id="13" w:name="_Toc31531910"/>
+      <w:bookmarkStart w:id="14" w:name="_Toc31531910"/>
       <w:r>
         <w:t>Architectural Goals and Constraints</w:t>
       </w:r>
-      <w:bookmarkEnd w:id="13"/>
+      <w:bookmarkEnd w:id="14"/>
     </w:p>
     <w:p>
       <w:pPr>
@@ -3797,11 +3820,11 @@
       <w:pPr>
         <w:pStyle w:val="Ttulo1"/>
       </w:pPr>
-      <w:bookmarkStart w:id="14" w:name="_Toc31531911"/>
+      <w:bookmarkStart w:id="15" w:name="_Toc31531911"/>
       <w:r>
         <w:t>Use-Case View</w:t>
       </w:r>
-      <w:bookmarkEnd w:id="14"/>
+      <w:bookmarkEnd w:id="15"/>
       <w:r>
         <w:t xml:space="preserve"> </w:t>
       </w:r>
@@ -4792,12 +4815,12 @@
       <w:pPr>
         <w:pStyle w:val="Ttulo1"/>
       </w:pPr>
-      <w:bookmarkStart w:id="15" w:name="_Toc31531912"/>
+      <w:bookmarkStart w:id="16" w:name="_Toc31531912"/>
       <w:r>
         <w:lastRenderedPageBreak/>
         <w:t>Logical View</w:t>
       </w:r>
-      <w:bookmarkEnd w:id="15"/>
+      <w:bookmarkEnd w:id="16"/>
       <w:r>
         <w:t xml:space="preserve"> </w:t>
       </w:r>
@@ -4972,11 +4995,11 @@
       <w:pPr>
         <w:pStyle w:val="Ttulo2"/>
       </w:pPr>
-      <w:bookmarkStart w:id="16" w:name="_Toc31531913"/>
+      <w:bookmarkStart w:id="17" w:name="_Toc31531913"/>
       <w:r>
         <w:t>Overview</w:t>
       </w:r>
-      <w:bookmarkEnd w:id="16"/>
+      <w:bookmarkEnd w:id="17"/>
     </w:p>
     <w:p/>
     <w:p>
@@ -4997,11 +5020,11 @@
       <w:pPr>
         <w:pStyle w:val="Ttulo2"/>
       </w:pPr>
-      <w:bookmarkStart w:id="17" w:name="_Toc31531914"/>
+      <w:bookmarkStart w:id="18" w:name="_Toc31531914"/>
       <w:r>
         <w:t>Architecturally Significant Design Packages</w:t>
       </w:r>
-      <w:bookmarkEnd w:id="17"/>
+      <w:bookmarkEnd w:id="18"/>
     </w:p>
     <w:p/>
     <w:p>
@@ -5599,12 +5622,12 @@
       <w:pPr>
         <w:pStyle w:val="Ttulo2"/>
       </w:pPr>
-      <w:bookmarkStart w:id="18" w:name="_Toc31531915"/>
+      <w:bookmarkStart w:id="19" w:name="_Toc31531915"/>
       <w:r>
         <w:lastRenderedPageBreak/>
         <w:t>Use-Case Realizations</w:t>
       </w:r>
-      <w:bookmarkEnd w:id="18"/>
+      <w:bookmarkEnd w:id="19"/>
     </w:p>
     <w:p>
       <w:pPr>
@@ -5712,7 +5735,7 @@
           <w:noProof/>
         </w:rPr>
       </w:pPr>
-      <w:bookmarkStart w:id="19" w:name="_Toc245248920"/>
+      <w:bookmarkStart w:id="20" w:name="_Toc245248920"/>
       <w:r>
         <w:rPr>
           <w:rFonts w:ascii="Times New Roman" w:hAnsi="Times New Roman"/>
@@ -5721,7 +5744,7 @@
         </w:rPr>
         <w:t>Participating objects</w:t>
       </w:r>
-      <w:bookmarkEnd w:id="19"/>
+      <w:bookmarkEnd w:id="20"/>
     </w:p>
     <w:p/>
     <w:tbl>
@@ -6664,11 +6687,11 @@
       <w:pPr>
         <w:pStyle w:val="Ttulo1"/>
       </w:pPr>
-      <w:bookmarkStart w:id="20" w:name="_Toc31531916"/>
+      <w:bookmarkStart w:id="21" w:name="_Toc31531916"/>
       <w:r>
         <w:t>Process View</w:t>
       </w:r>
-      <w:bookmarkEnd w:id="20"/>
+      <w:bookmarkEnd w:id="21"/>
       <w:r>
         <w:t xml:space="preserve"> </w:t>
       </w:r>
@@ -6850,12 +6873,12 @@
       <w:pPr>
         <w:pStyle w:val="Ttulo1"/>
       </w:pPr>
-      <w:bookmarkStart w:id="21" w:name="_Toc31531917"/>
+      <w:bookmarkStart w:id="22" w:name="_Toc31531917"/>
       <w:r>
         <w:lastRenderedPageBreak/>
         <w:t>Deployment View</w:t>
       </w:r>
-      <w:bookmarkEnd w:id="21"/>
+      <w:bookmarkEnd w:id="22"/>
       <w:r>
         <w:t xml:space="preserve"> </w:t>
       </w:r>
@@ -6889,11 +6912,11 @@
       <w:pPr>
         <w:pStyle w:val="Ttulo1"/>
       </w:pPr>
-      <w:bookmarkStart w:id="22" w:name="_Toc31531918"/>
+      <w:bookmarkStart w:id="23" w:name="_Toc31531918"/>
       <w:r>
         <w:t>Implementation View</w:t>
       </w:r>
-      <w:bookmarkEnd w:id="22"/>
+      <w:bookmarkEnd w:id="23"/>
       <w:r>
         <w:t xml:space="preserve"> </w:t>
       </w:r>
@@ -7095,12 +7118,12 @@
       <w:pPr>
         <w:pStyle w:val="Ttulo2"/>
       </w:pPr>
-      <w:bookmarkStart w:id="23" w:name="_Toc31531919"/>
+      <w:bookmarkStart w:id="24" w:name="_Toc31531919"/>
       <w:r>
         <w:lastRenderedPageBreak/>
         <w:t>Overview</w:t>
       </w:r>
-      <w:bookmarkEnd w:id="23"/>
+      <w:bookmarkEnd w:id="24"/>
     </w:p>
     <w:p>
       <w:pPr>
@@ -8409,12 +8432,12 @@
       <w:pPr>
         <w:pStyle w:val="Ttulo2"/>
       </w:pPr>
-      <w:bookmarkStart w:id="24" w:name="_Toc31531920"/>
+      <w:bookmarkStart w:id="25" w:name="_Toc31531920"/>
       <w:r>
         <w:lastRenderedPageBreak/>
         <w:t>Layers</w:t>
       </w:r>
-      <w:bookmarkEnd w:id="24"/>
+      <w:bookmarkEnd w:id="25"/>
     </w:p>
     <w:p/>
     <w:p>
@@ -8681,7 +8704,7 @@
       </w:pPr>
       <w:r>
         <w:pict>
-          <v:shape id="_x0000_i1034" type="#_x0000_t75" style="width:261.5pt;height:237.5pt">
+          <v:shape id="_x0000_i1033" type="#_x0000_t75" style="width:261.5pt;height:237.5pt">
             <v:imagedata r:id="rId24" o:title="Component (1)"/>
           </v:shape>
         </w:pict>
@@ -8750,13 +8773,11 @@
       </w:pPr>
       <w:r>
         <w:pict>
-          <v:shape id="_x0000_i1035" type="#_x0000_t75" style="width:370pt;height:296pt">
+          <v:shape id="_x0000_i1034" type="#_x0000_t75" style="width:370pt;height:296pt">
             <v:imagedata r:id="rId25" o:title="diagramaClases"/>
           </v:shape>
         </w:pict>
       </w:r>
-      <w:bookmarkStart w:id="25" w:name="_GoBack"/>
-      <w:bookmarkEnd w:id="25"/>
     </w:p>
     <w:p>
       <w:pPr>
@@ -8782,7 +8803,7 @@
       </w:pPr>
       <w:r>
         <w:pict>
-          <v:shape id="_x0000_i1033" type="#_x0000_t75" style="width:365.5pt;height:221pt">
+          <v:shape id="_x0000_i1035" type="#_x0000_t75" style="width:365.5pt;height:221pt">
             <v:imagedata r:id="rId26" o:title="packages"/>
           </v:shape>
         </w:pict>
@@ -12164,15 +12185,29 @@
             </w:rPr>
             <w:t xml:space="preserve"> of </w:t>
           </w:r>
-          <w:fldSimple w:instr=" NUMPAGES  \* MERGEFORMAT ">
-            <w:r>
-              <w:rPr>
-                <w:rStyle w:val="Nmerodepgina"/>
-                <w:noProof/>
-              </w:rPr>
-              <w:t>22</w:t>
-            </w:r>
-          </w:fldSimple>
+          <w:r>
+            <w:fldChar w:fldCharType="begin"/>
+          </w:r>
+          <w:r>
+            <w:instrText xml:space="preserve"> NUMPAGES  \* MERGEFORMAT </w:instrText>
+          </w:r>
+          <w:r>
+            <w:fldChar w:fldCharType="separate"/>
+          </w:r>
+          <w:r>
+            <w:rPr>
+              <w:rStyle w:val="Nmerodepgina"/>
+              <w:noProof/>
+            </w:rPr>
+            <w:t>22</w:t>
+          </w:r>
+          <w:r>
+            <w:rPr>
+              <w:rStyle w:val="Nmerodepgina"/>
+              <w:noProof/>
+            </w:rPr>
+            <w:fldChar w:fldCharType="end"/>
+          </w:r>
         </w:p>
       </w:tc>
     </w:tr>
@@ -12337,11 +12372,21 @@
           <w:tcW w:w="6379" w:type="dxa"/>
         </w:tcPr>
         <w:p>
-          <w:fldSimple w:instr=" TITLE  \* MERGEFORMAT ">
-            <w:r>
-              <w:t>Software Architecture Document</w:t>
-            </w:r>
-          </w:fldSimple>
+          <w:r>
+            <w:fldChar w:fldCharType="begin"/>
+          </w:r>
+          <w:r>
+            <w:instrText xml:space="preserve"> TITLE  \* MERGEFORMAT </w:instrText>
+          </w:r>
+          <w:r>
+            <w:fldChar w:fldCharType="separate"/>
+          </w:r>
+          <w:r>
+            <w:t>Software Architecture Document</w:t>
+          </w:r>
+          <w:r>
+            <w:fldChar w:fldCharType="end"/>
+          </w:r>
         </w:p>
       </w:tc>
       <w:tc>
@@ -18094,7 +18139,7 @@
 </file>
 
 <file path=customXml/itemProps1.xml><?xml version="1.0" encoding="utf-8"?>
-<ds:datastoreItem xmlns:ds="http://schemas.openxmlformats.org/officeDocument/2006/customXml" ds:itemID="{B4116003-8A50-462B-B94A-19D6D473B589}">
+<ds:datastoreItem xmlns:ds="http://schemas.openxmlformats.org/officeDocument/2006/customXml" ds:itemID="{1F5778C4-AE26-446B-90F2-0F3EE3465CE4}">
   <ds:schemaRefs>
     <ds:schemaRef ds:uri="http://schemas.openxmlformats.org/officeDocument/2006/bibliography"/>
   </ds:schemaRefs>

</xml_diff>

<commit_message>
Updated sections 2, 7 and 9.
</commit_message>
<xml_diff>
--- a/DAS_Labyrinth.docx
+++ b/DAS_Labyrinth.docx
@@ -7,8 +7,6 @@
         <w:pStyle w:val="Puesto"/>
         <w:jc w:val="right"/>
       </w:pPr>
-      <w:bookmarkStart w:id="0" w:name="_GoBack"/>
-      <w:bookmarkEnd w:id="0"/>
       <w:r>
         <w:t>L</w:t>
       </w:r>
@@ -21,21 +19,11 @@
         <w:pStyle w:val="Puesto"/>
         <w:jc w:val="right"/>
       </w:pPr>
-      <w:r>
-        <w:fldChar w:fldCharType="begin"/>
-      </w:r>
-      <w:r>
-        <w:instrText xml:space="preserve"> TITLE  \* MERGEFORMAT </w:instrText>
-      </w:r>
-      <w:r>
-        <w:fldChar w:fldCharType="separate"/>
-      </w:r>
-      <w:r>
-        <w:t>Software Architecture Document</w:t>
-      </w:r>
-      <w:r>
-        <w:fldChar w:fldCharType="end"/>
-      </w:r>
+      <w:fldSimple w:instr=" TITLE  \* MERGEFORMAT ">
+        <w:r>
+          <w:t>Software Architecture Document</w:t>
+        </w:r>
+      </w:fldSimple>
     </w:p>
     <w:p>
       <w:pPr>
@@ -56,7 +44,7 @@
         <w:rPr>
           <w:sz w:val="28"/>
         </w:rPr>
-        <w:t>Version 1.5</w:t>
+        <w:t>Version 1.6</w:t>
       </w:r>
     </w:p>
     <w:p>
@@ -626,6 +614,63 @@
           </w:p>
         </w:tc>
       </w:tr>
+      <w:tr>
+        <w:tc>
+          <w:tcPr>
+            <w:tcW w:w="2304" w:type="dxa"/>
+          </w:tcPr>
+          <w:p>
+            <w:pPr>
+              <w:pStyle w:val="Tabletext"/>
+            </w:pPr>
+            <w:r>
+              <w:t>20</w:t>
+            </w:r>
+            <w:r>
+              <w:t>/apr/15</w:t>
+            </w:r>
+          </w:p>
+        </w:tc>
+        <w:tc>
+          <w:tcPr>
+            <w:tcW w:w="1152" w:type="dxa"/>
+          </w:tcPr>
+          <w:p>
+            <w:pPr>
+              <w:pStyle w:val="Tabletext"/>
+            </w:pPr>
+            <w:r>
+              <w:t>1.6</w:t>
+            </w:r>
+          </w:p>
+        </w:tc>
+        <w:tc>
+          <w:tcPr>
+            <w:tcW w:w="3744" w:type="dxa"/>
+          </w:tcPr>
+          <w:p>
+            <w:pPr>
+              <w:pStyle w:val="Tabletext"/>
+            </w:pPr>
+            <w:r>
+              <w:t>Updated sections 2, 7 and 9.</w:t>
+            </w:r>
+          </w:p>
+        </w:tc>
+        <w:tc>
+          <w:tcPr>
+            <w:tcW w:w="2304" w:type="dxa"/>
+          </w:tcPr>
+          <w:p>
+            <w:pPr>
+              <w:pStyle w:val="Tabletext"/>
+            </w:pPr>
+            <w:r>
+              <w:t>Sergio, Luis, Tonatiuh.</w:t>
+            </w:r>
+          </w:p>
+        </w:tc>
+      </w:tr>
     </w:tbl>
     <w:p/>
     <w:p>
@@ -2093,7 +2138,7 @@
         <w:rPr>
           <w:noProof/>
         </w:rPr>
-        <w:t>24</w:t>
+        <w:t>25</w:t>
       </w:r>
       <w:r>
         <w:rPr>
@@ -2169,7 +2214,7 @@
         <w:rPr>
           <w:noProof/>
         </w:rPr>
-        <w:t>24</w:t>
+        <w:t>25</w:t>
       </w:r>
       <w:r>
         <w:rPr>
@@ -2245,7 +2290,7 @@
         <w:rPr>
           <w:noProof/>
         </w:rPr>
-        <w:t>25</w:t>
+        <w:t>26</w:t>
       </w:r>
       <w:r>
         <w:rPr>
@@ -2264,22 +2309,11 @@
       <w:r>
         <w:br w:type="page"/>
       </w:r>
-      <w:r>
-        <w:lastRenderedPageBreak/>
-        <w:fldChar w:fldCharType="begin"/>
-      </w:r>
-      <w:r>
-        <w:instrText xml:space="preserve"> TITLE  \* MERGEFORMAT </w:instrText>
-      </w:r>
-      <w:r>
-        <w:fldChar w:fldCharType="separate"/>
-      </w:r>
-      <w:r>
-        <w:t>Software Architecture Document</w:t>
-      </w:r>
-      <w:r>
-        <w:fldChar w:fldCharType="end"/>
-      </w:r>
+      <w:fldSimple w:instr=" TITLE  \* MERGEFORMAT ">
+        <w:r>
+          <w:t>Software Architecture Document</w:t>
+        </w:r>
+      </w:fldSimple>
       <w:r>
         <w:t xml:space="preserve"> </w:t>
       </w:r>
@@ -2288,13 +2322,13 @@
       <w:pPr>
         <w:pStyle w:val="Ttulo1"/>
       </w:pPr>
-      <w:bookmarkStart w:id="1" w:name="_Toc456598586"/>
-      <w:bookmarkStart w:id="2" w:name="_Toc31531903"/>
+      <w:bookmarkStart w:id="0" w:name="_Toc456598586"/>
+      <w:bookmarkStart w:id="1" w:name="_Toc31531903"/>
       <w:r>
         <w:t>Introduction</w:t>
       </w:r>
+      <w:bookmarkEnd w:id="0"/>
       <w:bookmarkEnd w:id="1"/>
-      <w:bookmarkEnd w:id="2"/>
     </w:p>
     <w:p>
       <w:pPr>
@@ -2317,7 +2351,13 @@
         <w:jc w:val="both"/>
       </w:pPr>
       <w:r>
-        <w:t>The document provides a high-level description of the goals of the architecture, the use cases support</w:t>
+        <w:t>The document provides a high-level description of</w:t>
+      </w:r>
+      <w:r>
+        <w:t xml:space="preserve"> the goals of the architecture, </w:t>
+      </w:r>
+      <w:r>
+        <w:t>the use cases support</w:t>
       </w:r>
       <w:r>
         <w:t>ed</w:t>
@@ -2329,15 +2369,10 @@
         <w:t xml:space="preserve">the </w:t>
       </w:r>
       <w:r>
-        <w:t>architectural styles and components that have been selected to best achieve the use cases</w:t>
-      </w:r>
-      <w:proofErr w:type="gramStart"/>
-      <w:r>
-        <w:t>..</w:t>
-      </w:r>
-      <w:proofErr w:type="gramEnd"/>
-      <w:r>
-        <w:t xml:space="preserve"> </w:t>
+        <w:t xml:space="preserve">architectural styles and components that have been selected to best achieve </w:t>
+      </w:r>
+      <w:r>
+        <w:t>the aforementioned use cases.</w:t>
       </w:r>
     </w:p>
     <w:p/>
@@ -2345,20 +2380,20 @@
       <w:pPr>
         <w:pStyle w:val="Ttulo2"/>
       </w:pPr>
-      <w:bookmarkStart w:id="3" w:name="_Toc456598587"/>
-      <w:bookmarkStart w:id="4" w:name="_Toc31531904"/>
+      <w:bookmarkStart w:id="2" w:name="_Toc456598587"/>
+      <w:bookmarkStart w:id="3" w:name="_Toc31531904"/>
       <w:r>
         <w:t>Purpose</w:t>
       </w:r>
+      <w:bookmarkEnd w:id="2"/>
       <w:bookmarkEnd w:id="3"/>
-      <w:bookmarkEnd w:id="4"/>
     </w:p>
     <w:p>
       <w:pPr>
         <w:ind w:left="720"/>
         <w:jc w:val="both"/>
       </w:pPr>
-      <w:bookmarkStart w:id="5" w:name="_Toc456598588"/>
+      <w:bookmarkStart w:id="4" w:name="_Toc456598588"/>
       <w:r>
         <w:t>This document provides a comprehensive architectural overview of the system, using a number of different architectural views to depict different aspects of the system</w:t>
       </w:r>
@@ -2453,92 +2488,92 @@
       <w:pPr>
         <w:pStyle w:val="Ttulo2"/>
       </w:pPr>
-      <w:bookmarkStart w:id="6" w:name="_Toc31531905"/>
+      <w:bookmarkStart w:id="5" w:name="_Toc31531905"/>
       <w:r>
         <w:t>Scope</w:t>
       </w:r>
+      <w:bookmarkEnd w:id="4"/>
       <w:bookmarkEnd w:id="5"/>
+    </w:p>
+    <w:p>
+      <w:pPr>
+        <w:ind w:left="720"/>
+      </w:pPr>
+      <w:r>
+        <w:t xml:space="preserve">This Software </w:t>
+      </w:r>
+      <w:r>
+        <w:t>Architecture</w:t>
+      </w:r>
+      <w:r>
+        <w:t xml:space="preserve"> Document provides an architectural view of the Labyrinth </w:t>
+      </w:r>
+      <w:r>
+        <w:t xml:space="preserve">Unity </w:t>
+      </w:r>
+      <w:r>
+        <w:t xml:space="preserve">Project. </w:t>
+      </w:r>
+      <w:r>
+        <w:rPr>
+          <w:rStyle w:val="apple-converted-space"/>
+          <w:color w:val="000000"/>
+          <w:shd w:val="clear" w:color="auto" w:fill="FFFFFF"/>
+        </w:rPr>
+        <w:t> </w:t>
+      </w:r>
+      <w:r>
+        <w:rPr>
+          <w:color w:val="000000"/>
+          <w:shd w:val="clear" w:color="auto" w:fill="FFFFFF"/>
+        </w:rPr>
+        <w:t xml:space="preserve">The majority of the sections </w:t>
+      </w:r>
+      <w:r>
+        <w:rPr>
+          <w:color w:val="000000"/>
+          <w:shd w:val="clear" w:color="auto" w:fill="FFFFFF"/>
+        </w:rPr>
+        <w:t xml:space="preserve">take into consideration the main characteristics of the project according to their relevance </w:t>
+      </w:r>
+      <w:r>
+        <w:rPr>
+          <w:color w:val="000000"/>
+          <w:shd w:val="clear" w:color="auto" w:fill="FFFFFF"/>
+        </w:rPr>
+        <w:t>to</w:t>
+      </w:r>
+      <w:r>
+        <w:rPr>
+          <w:color w:val="000000"/>
+          <w:shd w:val="clear" w:color="auto" w:fill="FFFFFF"/>
+        </w:rPr>
+        <w:t xml:space="preserve"> the final user experience</w:t>
+      </w:r>
+      <w:r>
+        <w:rPr>
+          <w:color w:val="000000"/>
+          <w:shd w:val="clear" w:color="auto" w:fill="FFFFFF"/>
+        </w:rPr>
+        <w:t>.</w:t>
+      </w:r>
+    </w:p>
+    <w:p>
+      <w:pPr>
+        <w:ind w:left="720"/>
+      </w:pPr>
+    </w:p>
+    <w:p>
+      <w:pPr>
+        <w:pStyle w:val="Ttulo2"/>
+      </w:pPr>
+      <w:bookmarkStart w:id="6" w:name="_Toc456598589"/>
+      <w:bookmarkStart w:id="7" w:name="_Toc31531906"/>
+      <w:r>
+        <w:t>Definitions, Acronyms, and Abbreviations</w:t>
+      </w:r>
       <w:bookmarkEnd w:id="6"/>
-    </w:p>
-    <w:p>
-      <w:pPr>
-        <w:ind w:left="720"/>
-      </w:pPr>
-      <w:r>
-        <w:t xml:space="preserve">This Software </w:t>
-      </w:r>
-      <w:r>
-        <w:t>Architecture</w:t>
-      </w:r>
-      <w:r>
-        <w:t xml:space="preserve"> Document provides an architectural view of the Labyrinth </w:t>
-      </w:r>
-      <w:r>
-        <w:t xml:space="preserve">Unity </w:t>
-      </w:r>
-      <w:r>
-        <w:t xml:space="preserve">Project. </w:t>
-      </w:r>
-      <w:r>
-        <w:rPr>
-          <w:rStyle w:val="apple-converted-space"/>
-          <w:color w:val="000000"/>
-          <w:shd w:val="clear" w:color="auto" w:fill="FFFFFF"/>
-        </w:rPr>
-        <w:t> </w:t>
-      </w:r>
-      <w:r>
-        <w:rPr>
-          <w:color w:val="000000"/>
-          <w:shd w:val="clear" w:color="auto" w:fill="FFFFFF"/>
-        </w:rPr>
-        <w:t xml:space="preserve">The majority of the sections </w:t>
-      </w:r>
-      <w:r>
-        <w:rPr>
-          <w:color w:val="000000"/>
-          <w:shd w:val="clear" w:color="auto" w:fill="FFFFFF"/>
-        </w:rPr>
-        <w:t xml:space="preserve">take into consideration the main characteristics of the project according to their relevance </w:t>
-      </w:r>
-      <w:r>
-        <w:rPr>
-          <w:color w:val="000000"/>
-          <w:shd w:val="clear" w:color="auto" w:fill="FFFFFF"/>
-        </w:rPr>
-        <w:t>to</w:t>
-      </w:r>
-      <w:r>
-        <w:rPr>
-          <w:color w:val="000000"/>
-          <w:shd w:val="clear" w:color="auto" w:fill="FFFFFF"/>
-        </w:rPr>
-        <w:t xml:space="preserve"> the final user experience</w:t>
-      </w:r>
-      <w:r>
-        <w:rPr>
-          <w:color w:val="000000"/>
-          <w:shd w:val="clear" w:color="auto" w:fill="FFFFFF"/>
-        </w:rPr>
-        <w:t>.</w:t>
-      </w:r>
-    </w:p>
-    <w:p>
-      <w:pPr>
-        <w:ind w:left="720"/>
-      </w:pPr>
-    </w:p>
-    <w:p>
-      <w:pPr>
-        <w:pStyle w:val="Ttulo2"/>
-      </w:pPr>
-      <w:bookmarkStart w:id="7" w:name="_Toc456598589"/>
-      <w:bookmarkStart w:id="8" w:name="_Toc31531906"/>
-      <w:r>
-        <w:t>Definitions, Acronyms, and Abbreviations</w:t>
-      </w:r>
       <w:bookmarkEnd w:id="7"/>
-      <w:bookmarkEnd w:id="8"/>
     </w:p>
     <w:tbl>
       <w:tblPr>
@@ -3006,6 +3041,7 @@
                 <w:b/>
                 <w:bCs/>
               </w:rPr>
+              <w:lastRenderedPageBreak/>
               <w:t>User</w:t>
             </w:r>
           </w:p>
@@ -3032,48 +3068,47 @@
       <w:pPr>
         <w:pStyle w:val="Ttulo2"/>
       </w:pPr>
-      <w:bookmarkStart w:id="9" w:name="_Toc456598590"/>
-      <w:bookmarkStart w:id="10" w:name="_Toc31531907"/>
-      <w:r>
-        <w:lastRenderedPageBreak/>
+      <w:bookmarkStart w:id="8" w:name="_Toc456598590"/>
+      <w:bookmarkStart w:id="9" w:name="_Toc31531907"/>
+      <w:r>
         <w:t>References</w:t>
       </w:r>
+      <w:bookmarkEnd w:id="8"/>
       <w:bookmarkEnd w:id="9"/>
+    </w:p>
+    <w:p>
+      <w:pPr>
+        <w:ind w:left="720"/>
+      </w:pPr>
+      <w:r>
+        <w:t xml:space="preserve">A </w:t>
+      </w:r>
+      <w:r>
+        <w:t xml:space="preserve">full </w:t>
+      </w:r>
+      <w:r>
+        <w:t xml:space="preserve">repository of the versions of this document can be found at: </w:t>
+      </w:r>
+      <w:r>
+        <w:t>https://github.com/SwordXZ0/DAS.git</w:t>
+      </w:r>
+    </w:p>
+    <w:p>
+      <w:pPr>
+        <w:ind w:left="720"/>
+      </w:pPr>
+    </w:p>
+    <w:p>
+      <w:pPr>
+        <w:pStyle w:val="Ttulo2"/>
+      </w:pPr>
+      <w:bookmarkStart w:id="10" w:name="_Toc456598591"/>
+      <w:bookmarkStart w:id="11" w:name="_Toc31531908"/>
+      <w:r>
+        <w:t>Overview</w:t>
+      </w:r>
       <w:bookmarkEnd w:id="10"/>
-    </w:p>
-    <w:p>
-      <w:pPr>
-        <w:ind w:left="720"/>
-      </w:pPr>
-      <w:r>
-        <w:t xml:space="preserve">A </w:t>
-      </w:r>
-      <w:r>
-        <w:t xml:space="preserve">full </w:t>
-      </w:r>
-      <w:r>
-        <w:t xml:space="preserve">repository of the versions of this document can be found at: </w:t>
-      </w:r>
-      <w:r>
-        <w:t>https://github.com/SwordXZ0/DAS.git</w:t>
-      </w:r>
-    </w:p>
-    <w:p>
-      <w:pPr>
-        <w:ind w:left="720"/>
-      </w:pPr>
-    </w:p>
-    <w:p>
-      <w:pPr>
-        <w:pStyle w:val="Ttulo2"/>
-      </w:pPr>
-      <w:bookmarkStart w:id="11" w:name="_Toc456598591"/>
-      <w:bookmarkStart w:id="12" w:name="_Toc31531908"/>
-      <w:r>
-        <w:t>Overview</w:t>
-      </w:r>
       <w:bookmarkEnd w:id="11"/>
-      <w:bookmarkEnd w:id="12"/>
     </w:p>
     <w:p>
       <w:pPr>
@@ -3130,7 +3165,13 @@
         <w:ind w:left="1440"/>
       </w:pPr>
       <w:r>
-        <w:t>This section describes what software architecture is for the current system, and how it is represented</w:t>
+        <w:t>This section describes what software architecture is</w:t>
+      </w:r>
+      <w:r>
+        <w:t xml:space="preserve"> used</w:t>
+      </w:r>
+      <w:r>
+        <w:t xml:space="preserve"> for the current system, and how it is represented</w:t>
       </w:r>
       <w:r>
         <w:t>.</w:t>
@@ -3197,7 +3238,13 @@
         <w:ind w:left="1440"/>
       </w:pPr>
       <w:r>
-        <w:t>This section lists use cases or scenarios from the use-case model if they represent some significant, central functionality of the final system, or if they have a large architectural coverage</w:t>
+        <w:t xml:space="preserve">This section lists use cases or scenarios from the use-case model if </w:t>
+      </w:r>
+      <w:r>
+        <w:t>they represent some significant or</w:t>
+      </w:r>
+      <w:r>
+        <w:t xml:space="preserve"> central functionality of the final system, or if they have a large architectural coverage</w:t>
       </w:r>
       <w:r>
         <w:t>.</w:t>
@@ -3422,28 +3469,17 @@
         <w:ind w:left="1440"/>
       </w:pPr>
     </w:p>
-    <w:p>
-      <w:pPr>
-        <w:pStyle w:val="Prrafodelista"/>
-        <w:ind w:left="1440"/>
-      </w:pPr>
-    </w:p>
-    <w:p>
-      <w:pPr>
-        <w:pStyle w:val="Prrafodelista"/>
-        <w:ind w:left="1440"/>
-      </w:pPr>
-    </w:p>
+    <w:p/>
     <w:p>
       <w:pPr>
         <w:pStyle w:val="Ttulo1"/>
       </w:pPr>
-      <w:bookmarkStart w:id="13" w:name="_Toc31531909"/>
+      <w:bookmarkStart w:id="12" w:name="_Toc31531909"/>
       <w:r>
         <w:lastRenderedPageBreak/>
         <w:t>Architectural Representation</w:t>
       </w:r>
-      <w:bookmarkEnd w:id="13"/>
+      <w:bookmarkEnd w:id="12"/>
       <w:r>
         <w:t xml:space="preserve"> </w:t>
       </w:r>
@@ -3643,7 +3679,7 @@
             <v:path o:extrusionok="f" gradientshapeok="t" o:connecttype="rect"/>
             <o:lock v:ext="edit" aspectratio="t"/>
           </v:shapetype>
-          <v:shape id="_x0000_i1025" type="#_x0000_t75" style="width:295.75pt;height:186.4pt">
+          <v:shape id="_x0000_i1025" type="#_x0000_t75" style="width:295.5pt;height:186pt">
             <v:imagedata r:id="rId10" o:title="arquitecture"/>
           </v:shape>
         </w:pict>
@@ -3658,11 +3694,11 @@
       <w:pPr>
         <w:pStyle w:val="Ttulo1"/>
       </w:pPr>
-      <w:bookmarkStart w:id="14" w:name="_Toc31531910"/>
+      <w:bookmarkStart w:id="13" w:name="_Toc31531910"/>
       <w:r>
         <w:t>Architectural Goals and Constraints</w:t>
       </w:r>
-      <w:bookmarkEnd w:id="14"/>
+      <w:bookmarkEnd w:id="13"/>
     </w:p>
     <w:p>
       <w:pPr>
@@ -3904,7 +3940,7 @@
           <w:color w:val="000000"/>
           <w:lang w:eastAsia="ja-JP"/>
         </w:rPr>
-        <w:t>The game should work one every web-browser</w:t>
+        <w:t>The game should work on every web-browser</w:t>
       </w:r>
       <w:r>
         <w:rPr>
@@ -4045,24 +4081,24 @@
       <w:pPr>
         <w:pStyle w:val="Ttulo1"/>
       </w:pPr>
-      <w:bookmarkStart w:id="15" w:name="_Toc31531911"/>
+      <w:bookmarkStart w:id="14" w:name="_Toc31531911"/>
       <w:r>
         <w:lastRenderedPageBreak/>
         <w:t>Use-Case View</w:t>
       </w:r>
-      <w:bookmarkEnd w:id="15"/>
+      <w:bookmarkEnd w:id="14"/>
       <w:r>
         <w:t xml:space="preserve"> </w:t>
       </w:r>
     </w:p>
     <w:p/>
     <w:p>
-      <w:r>
-        <w:tab/>
-      </w:r>
+      <w:pPr>
+        <w:jc w:val="center"/>
+      </w:pPr>
       <w:r>
         <w:pict>
-          <v:shape id="_x0000_i1026" type="#_x0000_t75" style="width:427pt;height:257pt">
+          <v:shape id="_x0000_i1026" type="#_x0000_t75" style="width:389.5pt;height:234pt">
             <v:imagedata r:id="rId11" o:title="Diagrama sin nombre"/>
           </v:shape>
         </w:pict>
@@ -4165,7 +4201,28 @@
           <w:color w:val="000000"/>
           <w:lang w:eastAsia="es-MX"/>
         </w:rPr>
-        <w:t>sing u</w:t>
+        <w:t>si</w:t>
+      </w:r>
+      <w:r>
+        <w:rPr>
+          <w:color w:val="000000"/>
+          <w:lang w:eastAsia="es-MX"/>
+        </w:rPr>
+        <w:t>g</w:t>
+      </w:r>
+      <w:r>
+        <w:rPr>
+          <w:color w:val="000000"/>
+          <w:lang w:eastAsia="es-MX"/>
+        </w:rPr>
+        <w:t>n</w:t>
+      </w:r>
+      <w:r>
+        <w:rPr>
+          <w:color w:val="000000"/>
+          <w:lang w:eastAsia="es-MX"/>
+        </w:rPr>
+        <w:t xml:space="preserve"> u</w:t>
       </w:r>
       <w:r>
         <w:rPr>
@@ -4186,7 +4243,35 @@
           <w:color w:val="000000"/>
           <w:lang w:eastAsia="es-MX"/>
         </w:rPr>
-        <w:t>into the system if it’s the first time that he enter to the game, or if he just want to create another account with another username</w:t>
+        <w:t>into the system if it’s the first time that he enter</w:t>
+      </w:r>
+      <w:r>
+        <w:rPr>
+          <w:color w:val="000000"/>
+          <w:lang w:eastAsia="es-MX"/>
+        </w:rPr>
+        <w:t xml:space="preserve">s </w:t>
+      </w:r>
+      <w:r>
+        <w:rPr>
+          <w:color w:val="000000"/>
+          <w:lang w:eastAsia="es-MX"/>
+        </w:rPr>
+        <w:t>the game, or if he just want</w:t>
+      </w:r>
+      <w:r>
+        <w:rPr>
+          <w:color w:val="000000"/>
+          <w:lang w:eastAsia="es-MX"/>
+        </w:rPr>
+        <w:t>s</w:t>
+      </w:r>
+      <w:r>
+        <w:rPr>
+          <w:color w:val="000000"/>
+          <w:lang w:eastAsia="es-MX"/>
+        </w:rPr>
+        <w:t xml:space="preserve"> to create another account with another username</w:t>
       </w:r>
       <w:r>
         <w:rPr>
@@ -4623,7 +4708,6 @@
           <w:color w:val="000000"/>
           <w:lang w:eastAsia="es-MX"/>
         </w:rPr>
-        <w:lastRenderedPageBreak/>
         <w:t>Players</w:t>
       </w:r>
       <w:r>
@@ -4681,6 +4765,7 @@
           <w:shd w:val="clear" w:color="auto" w:fill="FFFFFF"/>
           <w:lang w:eastAsia="es-MX"/>
         </w:rPr>
+        <w:lastRenderedPageBreak/>
         <w:t>Surrender</w:t>
       </w:r>
       <w:r>
@@ -4752,21 +4837,7 @@
           <w:color w:val="000000"/>
           <w:lang w:eastAsia="es-MX"/>
         </w:rPr>
-        <w:t>if</w:t>
-      </w:r>
-      <w:r>
-        <w:rPr>
-          <w:color w:val="000000"/>
-          <w:lang w:eastAsia="es-MX"/>
-        </w:rPr>
-        <w:t xml:space="preserve"> he don’t want to play anymore and</w:t>
-      </w:r>
-      <w:r>
-        <w:rPr>
-          <w:color w:val="000000"/>
-          <w:lang w:eastAsia="es-MX"/>
-        </w:rPr>
-        <w:t xml:space="preserve"> yet there is no winner</w:t>
+        <w:t>early, before there is a winner</w:t>
       </w:r>
       <w:r>
         <w:rPr>
@@ -4787,7 +4858,21 @@
           <w:color w:val="000000"/>
           <w:lang w:eastAsia="es-MX"/>
         </w:rPr>
-        <w:t xml:space="preserve"> this case the player requesting the surrender will be declared the looser of the game.</w:t>
+        <w:t xml:space="preserve"> this case the player requesting the su</w:t>
+      </w:r>
+      <w:r>
+        <w:rPr>
+          <w:color w:val="000000"/>
+          <w:lang w:eastAsia="es-MX"/>
+        </w:rPr>
+        <w:t>rrender will be declared the lo</w:t>
+      </w:r>
+      <w:r>
+        <w:rPr>
+          <w:color w:val="000000"/>
+          <w:lang w:eastAsia="es-MX"/>
+        </w:rPr>
+        <w:t>ser of the game.</w:t>
       </w:r>
       <w:r>
         <w:rPr>
@@ -5043,11 +5128,11 @@
       <w:pPr>
         <w:pStyle w:val="Ttulo1"/>
       </w:pPr>
-      <w:bookmarkStart w:id="16" w:name="_Toc31531912"/>
+      <w:bookmarkStart w:id="15" w:name="_Toc31531912"/>
       <w:r>
         <w:t>Logical View</w:t>
       </w:r>
-      <w:bookmarkEnd w:id="16"/>
+      <w:bookmarkEnd w:id="15"/>
       <w:r>
         <w:t xml:space="preserve"> </w:t>
       </w:r>
@@ -5177,11 +5262,11 @@
       <w:pPr>
         <w:pStyle w:val="Ttulo2"/>
       </w:pPr>
-      <w:bookmarkStart w:id="17" w:name="_Toc31531913"/>
+      <w:bookmarkStart w:id="16" w:name="_Toc31531913"/>
       <w:r>
         <w:t>Overview</w:t>
       </w:r>
-      <w:bookmarkEnd w:id="17"/>
+      <w:bookmarkEnd w:id="16"/>
     </w:p>
     <w:p/>
     <w:p>
@@ -5191,7 +5276,7 @@
       </w:pPr>
       <w:r>
         <w:pict>
-          <v:shape id="_x0000_i1027" type="#_x0000_t75" style="width:419.25pt;height:239.7pt">
+          <v:shape id="_x0000_i1027" type="#_x0000_t75" style="width:419pt;height:239.5pt">
             <v:imagedata r:id="rId12" o:title="diseño" cropbottom="20636f" cropright="21331f"/>
           </v:shape>
         </w:pict>
@@ -5202,12 +5287,12 @@
       <w:pPr>
         <w:pStyle w:val="Ttulo2"/>
       </w:pPr>
-      <w:bookmarkStart w:id="18" w:name="_Toc31531914"/>
+      <w:bookmarkStart w:id="17" w:name="_Toc31531914"/>
       <w:r>
         <w:lastRenderedPageBreak/>
         <w:t>Architecturally Significant Design Packages</w:t>
       </w:r>
-      <w:bookmarkEnd w:id="18"/>
+      <w:bookmarkEnd w:id="17"/>
     </w:p>
     <w:p>
       <w:pPr>
@@ -5409,7 +5494,7 @@
           <w:lang w:val="en-US"/>
         </w:rPr>
         <w:pict>
-          <v:shape id="_x0000_i1028" type="#_x0000_t75" style="width:345.85pt;height:240.6pt">
+          <v:shape id="_x0000_i1028" type="#_x0000_t75" style="width:346pt;height:240.5pt">
             <v:imagedata r:id="rId13" o:title="MenusPackage"/>
           </v:shape>
         </w:pict>
@@ -5727,7 +5812,7 @@
         </w:rPr>
         <w:lastRenderedPageBreak/>
         <w:pict>
-          <v:shape id="_x0000_i1029" type="#_x0000_t75" style="width:315.8pt;height:219.65pt">
+          <v:shape id="_x0000_i1029" type="#_x0000_t75" style="width:316pt;height:220pt">
             <v:imagedata r:id="rId14" o:title="Menuspackage (1)"/>
           </v:shape>
         </w:pict>
@@ -5851,7 +5936,7 @@
           <w:lang w:val="en-US"/>
         </w:rPr>
         <w:pict>
-          <v:shape id="_x0000_i1030" type="#_x0000_t75" style="width:329.9pt;height:229.65pt">
+          <v:shape id="_x0000_i1030" type="#_x0000_t75" style="width:330pt;height:229.5pt">
             <v:imagedata r:id="rId15" o:title="ParsersPackages"/>
           </v:shape>
         </w:pict>
@@ -6064,7 +6149,7 @@
           <w:lang w:val="en-US"/>
         </w:rPr>
         <w:pict>
-          <v:shape id="_x0000_i1031" type="#_x0000_t75" style="width:346.8pt;height:241.5pt">
+          <v:shape id="_x0000_i1031" type="#_x0000_t75" style="width:338pt;height:235pt">
             <v:imagedata r:id="rId16" o:title="Services"/>
           </v:shape>
         </w:pict>
@@ -6198,6 +6283,8 @@
         </w:rPr>
         <w:t>Framework: It stores the data access framework used by the application.</w:t>
       </w:r>
+      <w:bookmarkStart w:id="18" w:name="_GoBack"/>
+      <w:bookmarkEnd w:id="18"/>
     </w:p>
     <w:p>
       <w:pPr>
@@ -6220,7 +6307,7 @@
           <w:lang w:val="en-US"/>
         </w:rPr>
         <w:pict>
-          <v:shape id="_x0000_i1032" type="#_x0000_t75" style="width:348.15pt;height:242.45pt">
+          <v:shape id="_x0000_i1032" type="#_x0000_t75" style="width:348pt;height:242.5pt">
             <v:imagedata r:id="rId17" o:title="persistence"/>
           </v:shape>
         </w:pict>
@@ -6275,7 +6362,7 @@
     <w:p>
       <w:r>
         <w:pict>
-          <v:shape id="_x0000_i1033" type="#_x0000_t75" style="width:467.55pt;height:252.45pt">
+          <v:shape id="_x0000_i1033" type="#_x0000_t75" style="width:467.5pt;height:252.5pt">
             <v:imagedata r:id="rId18" o:title="Register_secuenceDiagram"/>
           </v:shape>
         </w:pict>
@@ -6724,7 +6811,7 @@
           <w:lang w:val="es-MX" w:eastAsia="es-MX"/>
         </w:rPr>
         <w:pict>
-          <v:shape id="_x0000_i1034" type="#_x0000_t75" style="width:467.55pt;height:283.9pt">
+          <v:shape id="_x0000_i1034" type="#_x0000_t75" style="width:467.5pt;height:283pt">
             <v:imagedata r:id="rId19" o:title="StartGame_secuenceDiagrama"/>
           </v:shape>
         </w:pict>
@@ -7283,7 +7370,7 @@
       </w:pPr>
       <w:r>
         <w:pict>
-          <v:shape id="_x0000_i1035" type="#_x0000_t75" style="width:319pt;height:539.55pt">
+          <v:shape id="_x0000_i1035" type="#_x0000_t75" style="width:319pt;height:539.5pt">
             <v:imagedata r:id="rId20" o:title="Actividad"/>
           </v:shape>
         </w:pict>
@@ -7425,7 +7512,7 @@
       </w:pPr>
       <w:r>
         <w:pict>
-          <v:shape id="_x0000_i1036" type="#_x0000_t75" style="width:439.75pt;height:227.85pt">
+          <v:shape id="_x0000_i1036" type="#_x0000_t75" style="width:440pt;height:227.5pt">
             <v:imagedata r:id="rId21" o:title="DiagramaDespBorregos"/>
           </v:shape>
         </w:pict>
@@ -7460,7 +7547,7 @@
       </w:pPr>
       <w:r>
         <w:pict>
-          <v:shape id="_x0000_i1037" type="#_x0000_t75" style="width:161.3pt;height:291.2pt">
+          <v:shape id="_x0000_i1037" type="#_x0000_t75" style="width:161.5pt;height:291.5pt">
             <v:imagedata r:id="rId22" o:title="8layered"/>
           </v:shape>
         </w:pict>
@@ -9249,7 +9336,13 @@
         <w:t>a MySQL database will be implemented</w:t>
       </w:r>
       <w:r>
-        <w:t xml:space="preserve"> due to be t</w:t>
+        <w:t xml:space="preserve"> due to be</w:t>
+      </w:r>
+      <w:r>
+        <w:t>ing</w:t>
+      </w:r>
+      <w:r>
+        <w:t xml:space="preserve"> t</w:t>
       </w:r>
       <w:r>
         <w:t>he world's most popular open source database</w:t>
@@ -9294,7 +9387,10 @@
         <w:t xml:space="preserve"> are equal between them</w:t>
       </w:r>
       <w:r>
-        <w:t xml:space="preserve">, and in addition that we do not need </w:t>
+        <w:t xml:space="preserve">, and since </w:t>
+      </w:r>
+      <w:r>
+        <w:t xml:space="preserve">we do not need </w:t>
       </w:r>
       <w:r>
         <w:t>detailed control over</w:t>
@@ -10222,7 +10318,7 @@
       </w:pPr>
       <w:r>
         <w:pict>
-          <v:shape id="_x0000_i1040" type="#_x0000_t75" style="width:447.95pt;height:246.55pt">
+          <v:shape id="_x0000_i1040" type="#_x0000_t75" style="width:447.5pt;height:246.5pt">
             <v:imagedata r:id="rId25" o:title="clasesPresentacion (1)"/>
           </v:shape>
         </w:pict>
@@ -10252,6 +10348,11 @@
     <w:p>
       <w:pPr>
         <w:pStyle w:val="Prrafodelista"/>
+      </w:pPr>
+    </w:p>
+    <w:p>
+      <w:pPr>
+        <w:pStyle w:val="Prrafodelista"/>
         <w:numPr>
           <w:ilvl w:val="1"/>
           <w:numId w:val="27"/>
@@ -10277,14 +10378,67 @@
       <w:pPr>
         <w:pStyle w:val="Prrafodelista"/>
         <w:ind w:left="1440"/>
+      </w:pPr>
+    </w:p>
+    <w:p>
+      <w:pPr>
+        <w:pStyle w:val="Prrafodelista"/>
+        <w:ind w:left="1440"/>
         <w:jc w:val="center"/>
       </w:pPr>
       <w:r>
-        <w:pict>
-          <v:shape id="_x0000_i1041" type="#_x0000_t75" style="width:283.9pt;height:258.4pt">
-            <v:imagedata r:id="rId26" o:title="Component"/>
-          </v:shape>
-        </w:pict>
+        <w:rPr>
+          <w:noProof/>
+          <w:lang w:val="es-MX" w:eastAsia="es-MX"/>
+        </w:rPr>
+        <w:drawing>
+          <wp:inline distT="0" distB="0" distL="0" distR="0">
+            <wp:extent cx="5055249" cy="3009900"/>
+            <wp:effectExtent l="0" t="0" r="0" b="0"/>
+            <wp:docPr id="2" name="Picture 2" descr="C:\Users\Sergio\Desktop\Component.png"/>
+            <wp:cNvGraphicFramePr>
+              <a:graphicFrameLocks xmlns:a="http://schemas.openxmlformats.org/drawingml/2006/main" noChangeAspect="1"/>
+            </wp:cNvGraphicFramePr>
+            <a:graphic xmlns:a="http://schemas.openxmlformats.org/drawingml/2006/main">
+              <a:graphicData uri="http://schemas.openxmlformats.org/drawingml/2006/picture">
+                <pic:pic xmlns:pic="http://schemas.openxmlformats.org/drawingml/2006/picture">
+                  <pic:nvPicPr>
+                    <pic:cNvPr id="0" name="Picture 25" descr="C:\Users\Sergio\Desktop\Component.png"/>
+                    <pic:cNvPicPr>
+                      <a:picLocks noChangeAspect="1" noChangeArrowheads="1"/>
+                    </pic:cNvPicPr>
+                  </pic:nvPicPr>
+                  <pic:blipFill>
+                    <a:blip r:embed="rId26">
+                      <a:extLst>
+                        <a:ext uri="{28A0092B-C50C-407E-A947-70E740481C1C}">
+                          <a14:useLocalDpi xmlns:a14="http://schemas.microsoft.com/office/drawing/2010/main" val="0"/>
+                        </a:ext>
+                      </a:extLst>
+                    </a:blip>
+                    <a:srcRect/>
+                    <a:stretch>
+                      <a:fillRect/>
+                    </a:stretch>
+                  </pic:blipFill>
+                  <pic:spPr bwMode="auto">
+                    <a:xfrm>
+                      <a:off x="0" y="0"/>
+                      <a:ext cx="5061398" cy="3013561"/>
+                    </a:xfrm>
+                    <a:prstGeom prst="rect">
+                      <a:avLst/>
+                    </a:prstGeom>
+                    <a:noFill/>
+                    <a:ln>
+                      <a:noFill/>
+                    </a:ln>
+                  </pic:spPr>
+                </pic:pic>
+              </a:graphicData>
+            </a:graphic>
+          </wp:inline>
+        </w:drawing>
       </w:r>
     </w:p>
     <w:p>
@@ -10303,62 +10457,95 @@
         </w:numPr>
       </w:pPr>
       <w:r>
-        <w:t>Class Diagram:</w:t>
-      </w:r>
-    </w:p>
+        <w:t>Package Diagram:</w:t>
+      </w:r>
+    </w:p>
+    <w:p/>
+    <w:p/>
     <w:p>
       <w:pPr>
         <w:pStyle w:val="Prrafodelista"/>
         <w:ind w:left="1440"/>
-      </w:pPr>
-      <w:r>
-        <w:t>The main business patterns used to implement th</w:t>
-      </w:r>
-      <w:r>
-        <w:t>is layer were The</w:t>
-      </w:r>
-      <w:r>
-        <w:t xml:space="preserve"> </w:t>
-      </w:r>
-      <w:r>
-        <w:t xml:space="preserve">Business Delegate pattern, </w:t>
-      </w:r>
-      <w:r>
-        <w:t>T</w:t>
-      </w:r>
-      <w:r>
-        <w:t>he</w:t>
-      </w:r>
-      <w:r>
-        <w:t xml:space="preserve"> Service Locator p</w:t>
-      </w:r>
-      <w:r>
-        <w:t xml:space="preserve">attern, and the </w:t>
-      </w:r>
-      <w:r>
-        <w:t>Transfer</w:t>
-      </w:r>
-      <w:r>
-        <w:t xml:space="preserve"> Object pattern.</w:t>
-      </w:r>
-    </w:p>
-    <w:p>
-      <w:pPr>
         <w:jc w:val="center"/>
       </w:pPr>
-    </w:p>
-    <w:p>
-      <w:pPr>
+      <w:r>
+        <w:rPr>
+          <w:noProof/>
+          <w:lang w:val="es-MX" w:eastAsia="es-MX"/>
+        </w:rPr>
+        <w:drawing>
+          <wp:inline distT="0" distB="0" distL="0" distR="0">
+            <wp:extent cx="4641850" cy="2806700"/>
+            <wp:effectExtent l="0" t="0" r="6350" b="0"/>
+            <wp:docPr id="1" name="Imagen 1" descr="packages"/>
+            <wp:cNvGraphicFramePr>
+              <a:graphicFrameLocks xmlns:a="http://schemas.openxmlformats.org/drawingml/2006/main" noChangeAspect="1"/>
+            </wp:cNvGraphicFramePr>
+            <a:graphic xmlns:a="http://schemas.openxmlformats.org/drawingml/2006/main">
+              <a:graphicData uri="http://schemas.openxmlformats.org/drawingml/2006/picture">
+                <pic:pic xmlns:pic="http://schemas.openxmlformats.org/drawingml/2006/picture">
+                  <pic:nvPicPr>
+                    <pic:cNvPr id="0" name="Picture 29" descr="packages"/>
+                    <pic:cNvPicPr>
+                      <a:picLocks noChangeAspect="1" noChangeArrowheads="1"/>
+                    </pic:cNvPicPr>
+                  </pic:nvPicPr>
+                  <pic:blipFill>
+                    <a:blip r:embed="rId27">
+                      <a:extLst>
+                        <a:ext uri="{28A0092B-C50C-407E-A947-70E740481C1C}">
+                          <a14:useLocalDpi xmlns:a14="http://schemas.microsoft.com/office/drawing/2010/main" val="0"/>
+                        </a:ext>
+                      </a:extLst>
+                    </a:blip>
+                    <a:srcRect/>
+                    <a:stretch>
+                      <a:fillRect/>
+                    </a:stretch>
+                  </pic:blipFill>
+                  <pic:spPr bwMode="auto">
+                    <a:xfrm>
+                      <a:off x="0" y="0"/>
+                      <a:ext cx="4641850" cy="2806700"/>
+                    </a:xfrm>
+                    <a:prstGeom prst="rect">
+                      <a:avLst/>
+                    </a:prstGeom>
+                    <a:noFill/>
+                    <a:ln>
+                      <a:noFill/>
+                    </a:ln>
+                  </pic:spPr>
+                </pic:pic>
+              </a:graphicData>
+            </a:graphic>
+          </wp:inline>
+        </w:drawing>
+      </w:r>
+    </w:p>
+    <w:p>
+      <w:pPr>
+        <w:pStyle w:val="Prrafodelista"/>
+        <w:ind w:left="1440"/>
         <w:jc w:val="center"/>
       </w:pPr>
-      <w:r>
-        <w:pict>
-          <v:shape id="_x0000_i1042" type="#_x0000_t75" style="width:344.05pt;height:275.25pt">
-            <v:imagedata r:id="rId27" o:title="diagramaClases"/>
-          </v:shape>
-        </w:pict>
-      </w:r>
-    </w:p>
+    </w:p>
+    <w:p>
+      <w:pPr>
+        <w:pStyle w:val="Prrafodelista"/>
+        <w:ind w:left="1440"/>
+        <w:jc w:val="center"/>
+      </w:pPr>
+    </w:p>
+    <w:p>
+      <w:pPr>
+        <w:pStyle w:val="Prrafodelista"/>
+        <w:ind w:left="1440"/>
+        <w:jc w:val="center"/>
+      </w:pPr>
+    </w:p>
+    <w:p/>
+    <w:p/>
     <w:p>
       <w:pPr>
         <w:pStyle w:val="Prrafodelista"/>
@@ -10369,7 +10556,43 @@
       </w:pPr>
       <w:r>
         <w:lastRenderedPageBreak/>
-        <w:t>Package Diagram:</w:t>
+        <w:t>Class Diagram:</w:t>
+      </w:r>
+    </w:p>
+    <w:p>
+      <w:pPr>
+        <w:pStyle w:val="Prrafodelista"/>
+        <w:ind w:left="1440"/>
+      </w:pPr>
+      <w:r>
+        <w:t>The main business patterns used to implement th</w:t>
+      </w:r>
+      <w:r>
+        <w:t>is layer were The</w:t>
+      </w:r>
+      <w:r>
+        <w:t xml:space="preserve"> </w:t>
+      </w:r>
+      <w:r>
+        <w:t xml:space="preserve">Business Delegate pattern, </w:t>
+      </w:r>
+      <w:r>
+        <w:t>T</w:t>
+      </w:r>
+      <w:r>
+        <w:t>he</w:t>
+      </w:r>
+      <w:r>
+        <w:t xml:space="preserve"> Service Locator p</w:t>
+      </w:r>
+      <w:r>
+        <w:t xml:space="preserve">attern, and the </w:t>
+      </w:r>
+      <w:r>
+        <w:t>Transfer</w:t>
+      </w:r>
+      <w:r>
+        <w:t xml:space="preserve"> Object pattern.</w:t>
       </w:r>
     </w:p>
     <w:p>
@@ -10379,23 +10602,62 @@
     </w:p>
     <w:p>
       <w:pPr>
-        <w:pStyle w:val="Prrafodelista"/>
-      </w:pPr>
-      <w:r>
-        <w:pict>
-          <v:shape id="_x0000_i1043" type="#_x0000_t75" style="width:365.45pt;height:221pt">
-            <v:imagedata r:id="rId28" o:title="packages"/>
-          </v:shape>
-        </w:pict>
-      </w:r>
-      <w:r>
-        <w:t xml:space="preserve"> </w:t>
-      </w:r>
-    </w:p>
-    <w:p>
-      <w:pPr>
-        <w:pStyle w:val="Prrafodelista"/>
-      </w:pPr>
+        <w:jc w:val="center"/>
+      </w:pPr>
+      <w:r>
+        <w:rPr>
+          <w:noProof/>
+          <w:lang w:val="es-MX" w:eastAsia="es-MX"/>
+        </w:rPr>
+        <w:drawing>
+          <wp:inline distT="0" distB="0" distL="0" distR="0">
+            <wp:extent cx="5937250" cy="7392670"/>
+            <wp:effectExtent l="0" t="0" r="6350" b="0"/>
+            <wp:docPr id="3" name="Picture 3" descr="C:\Users\Sergio\Desktop\diagramaClases.png"/>
+            <wp:cNvGraphicFramePr>
+              <a:graphicFrameLocks xmlns:a="http://schemas.openxmlformats.org/drawingml/2006/main" noChangeAspect="1"/>
+            </wp:cNvGraphicFramePr>
+            <a:graphic xmlns:a="http://schemas.openxmlformats.org/drawingml/2006/main">
+              <a:graphicData uri="http://schemas.openxmlformats.org/drawingml/2006/picture">
+                <pic:pic xmlns:pic="http://schemas.openxmlformats.org/drawingml/2006/picture">
+                  <pic:nvPicPr>
+                    <pic:cNvPr id="0" name="Picture 27" descr="C:\Users\Sergio\Desktop\diagramaClases.png"/>
+                    <pic:cNvPicPr>
+                      <a:picLocks noChangeAspect="1" noChangeArrowheads="1"/>
+                    </pic:cNvPicPr>
+                  </pic:nvPicPr>
+                  <pic:blipFill>
+                    <a:blip r:embed="rId28">
+                      <a:extLst>
+                        <a:ext uri="{28A0092B-C50C-407E-A947-70E740481C1C}">
+                          <a14:useLocalDpi xmlns:a14="http://schemas.microsoft.com/office/drawing/2010/main" val="0"/>
+                        </a:ext>
+                      </a:extLst>
+                    </a:blip>
+                    <a:srcRect/>
+                    <a:stretch>
+                      <a:fillRect/>
+                    </a:stretch>
+                  </pic:blipFill>
+                  <pic:spPr bwMode="auto">
+                    <a:xfrm>
+                      <a:off x="0" y="0"/>
+                      <a:ext cx="5937250" cy="7392670"/>
+                    </a:xfrm>
+                    <a:prstGeom prst="rect">
+                      <a:avLst/>
+                    </a:prstGeom>
+                    <a:noFill/>
+                    <a:ln>
+                      <a:noFill/>
+                    </a:ln>
+                  </pic:spPr>
+                </pic:pic>
+              </a:graphicData>
+            </a:graphic>
+          </wp:inline>
+        </w:drawing>
+      </w:r>
     </w:p>
     <w:p>
       <w:pPr>
@@ -10406,11 +10668,22 @@
         </w:numPr>
       </w:pPr>
       <w:r>
+        <w:lastRenderedPageBreak/>
         <w:t>Data Access</w:t>
       </w:r>
       <w:r>
         <w:t xml:space="preserve"> Layer:</w:t>
       </w:r>
+    </w:p>
+    <w:p>
+      <w:pPr>
+        <w:pStyle w:val="Prrafodelista"/>
+      </w:pPr>
+    </w:p>
+    <w:p>
+      <w:pPr>
+        <w:pStyle w:val="Prrafodelista"/>
+      </w:pPr>
     </w:p>
     <w:p>
       <w:pPr>
@@ -10445,15 +10718,56 @@
       <w:pPr>
         <w:pStyle w:val="Prrafodelista"/>
         <w:ind w:left="1440"/>
+      </w:pPr>
+    </w:p>
+    <w:p>
+      <w:pPr>
+        <w:pStyle w:val="Prrafodelista"/>
+        <w:ind w:left="1440"/>
         <w:jc w:val="center"/>
       </w:pPr>
       <w:r>
         <w:pict>
-          <v:shape id="_x0000_i1044" type="#_x0000_t75" style="width:252pt;height:121.2pt">
+          <v:shape id="_x0000_i1041" type="#_x0000_t75" style="width:284pt;height:136pt">
             <v:imagedata r:id="rId29" o:title="EER"/>
           </v:shape>
         </w:pict>
       </w:r>
+    </w:p>
+    <w:p>
+      <w:pPr>
+        <w:pStyle w:val="Prrafodelista"/>
+        <w:ind w:left="1440"/>
+        <w:jc w:val="center"/>
+      </w:pPr>
+    </w:p>
+    <w:p>
+      <w:pPr>
+        <w:pStyle w:val="Prrafodelista"/>
+        <w:ind w:left="1440"/>
+        <w:jc w:val="center"/>
+      </w:pPr>
+    </w:p>
+    <w:p>
+      <w:pPr>
+        <w:pStyle w:val="Prrafodelista"/>
+        <w:ind w:left="1440"/>
+        <w:jc w:val="center"/>
+      </w:pPr>
+    </w:p>
+    <w:p>
+      <w:pPr>
+        <w:pStyle w:val="Prrafodelista"/>
+        <w:ind w:left="1440"/>
+        <w:jc w:val="center"/>
+      </w:pPr>
+    </w:p>
+    <w:p>
+      <w:pPr>
+        <w:pStyle w:val="Prrafodelista"/>
+        <w:ind w:left="1440"/>
+        <w:jc w:val="center"/>
+      </w:pPr>
     </w:p>
     <w:p>
       <w:pPr>
@@ -10486,12 +10800,10 @@
         <w:t>:</w:t>
       </w:r>
     </w:p>
-    <w:p>
-      <w:pPr>
-        <w:pStyle w:val="Prrafodelista"/>
-        <w:ind w:left="1440"/>
-      </w:pPr>
-    </w:p>
+    <w:p/>
+    <w:p/>
+    <w:p/>
+    <w:p/>
     <w:p>
       <w:pPr>
         <w:pStyle w:val="Prrafodelista"/>
@@ -10500,11 +10812,81 @@
       </w:pPr>
       <w:r>
         <w:pict>
-          <v:shape id="_x0000_i1045" type="#_x0000_t75" style="width:405.1pt;height:144.45pt">
+          <v:shape id="_x0000_i1042" type="#_x0000_t75" style="width:398.5pt;height:142pt">
             <v:imagedata r:id="rId30" o:title="ER"/>
           </v:shape>
         </w:pict>
       </w:r>
+    </w:p>
+    <w:p>
+      <w:pPr>
+        <w:pStyle w:val="Prrafodelista"/>
+        <w:ind w:left="1440"/>
+        <w:jc w:val="center"/>
+      </w:pPr>
+    </w:p>
+    <w:p>
+      <w:pPr>
+        <w:pStyle w:val="Prrafodelista"/>
+        <w:ind w:left="1440"/>
+        <w:jc w:val="center"/>
+      </w:pPr>
+    </w:p>
+    <w:p>
+      <w:pPr>
+        <w:pStyle w:val="Prrafodelista"/>
+        <w:ind w:left="1440"/>
+        <w:jc w:val="center"/>
+      </w:pPr>
+    </w:p>
+    <w:p>
+      <w:pPr>
+        <w:pStyle w:val="Prrafodelista"/>
+        <w:ind w:left="1440"/>
+        <w:jc w:val="center"/>
+      </w:pPr>
+    </w:p>
+    <w:p>
+      <w:pPr>
+        <w:pStyle w:val="Prrafodelista"/>
+        <w:ind w:left="1440"/>
+        <w:jc w:val="center"/>
+      </w:pPr>
+    </w:p>
+    <w:p>
+      <w:pPr>
+        <w:pStyle w:val="Prrafodelista"/>
+        <w:ind w:left="1440"/>
+        <w:jc w:val="center"/>
+      </w:pPr>
+    </w:p>
+    <w:p>
+      <w:pPr>
+        <w:pStyle w:val="Prrafodelista"/>
+        <w:ind w:left="1440"/>
+        <w:jc w:val="center"/>
+      </w:pPr>
+    </w:p>
+    <w:p>
+      <w:pPr>
+        <w:pStyle w:val="Prrafodelista"/>
+        <w:ind w:left="1440"/>
+        <w:jc w:val="center"/>
+      </w:pPr>
+    </w:p>
+    <w:p>
+      <w:pPr>
+        <w:pStyle w:val="Prrafodelista"/>
+        <w:ind w:left="1440"/>
+        <w:jc w:val="center"/>
+      </w:pPr>
+    </w:p>
+    <w:p>
+      <w:pPr>
+        <w:pStyle w:val="Prrafodelista"/>
+        <w:ind w:left="1440"/>
+        <w:jc w:val="center"/>
+      </w:pPr>
     </w:p>
     <w:p/>
     <w:p>
@@ -10537,7 +10919,7 @@
       </w:pPr>
       <w:r>
         <w:pict>
-          <v:shape id="_x0000_i1046" type="#_x0000_t75" style="width:272.5pt;height:316.7pt">
+          <v:shape id="_x0000_i1043" type="#_x0000_t75" style="width:259.5pt;height:301.5pt">
             <v:imagedata r:id="rId31" o:title="ComponentesDataPersistence"/>
           </v:shape>
         </w:pict>
@@ -11405,7 +11787,21 @@
           <w:color w:val="000000"/>
           <w:lang w:eastAsia="es-MX"/>
         </w:rPr>
-        <w:t>The game system shall be available 24 hours a day, 7 days a week. There shall be no more than 4% down time.</w:t>
+        <w:t xml:space="preserve">The game system shall be available 24 hours a day, 7 days a week. There </w:t>
+      </w:r>
+      <w:r>
+        <w:rPr>
+          <w:color w:val="000000"/>
+          <w:lang w:eastAsia="es-MX"/>
+        </w:rPr>
+        <w:t>should</w:t>
+      </w:r>
+      <w:r>
+        <w:rPr>
+          <w:color w:val="000000"/>
+          <w:lang w:eastAsia="es-MX"/>
+        </w:rPr>
+        <w:t xml:space="preserve"> be no more than 4% down time.</w:t>
       </w:r>
     </w:p>
     <w:p>
@@ -11432,30 +11828,16 @@
         <w:shd w:val="clear" w:color="auto" w:fill="FFFFFF"/>
         <w:spacing w:before="100" w:beforeAutospacing="1" w:after="100" w:afterAutospacing="1" w:line="240" w:lineRule="auto"/>
         <w:rPr>
-          <w:color w:val="000000"/>
-          <w:lang w:eastAsia="es-MX"/>
-        </w:rPr>
-      </w:pPr>
-      <w:r>
-        <w:rPr>
-          <w:color w:val="000000"/>
-          <w:lang w:eastAsia="es-MX"/>
-        </w:rPr>
-        <w:t>I</w:t>
-      </w:r>
-      <w:r>
-        <w:rPr>
-          <w:color w:val="000000"/>
-          <w:lang w:eastAsia="es-MX"/>
-        </w:rPr>
-        <w:t>nteroperability</w:t>
-      </w:r>
-      <w:r>
-        <w:rPr>
-          <w:color w:val="000000"/>
-          <w:lang w:eastAsia="es-MX"/>
-        </w:rPr>
-        <w:t>:</w:t>
+          <w:color w:val="000000" w:themeColor="text1"/>
+          <w:lang w:eastAsia="es-MX"/>
+        </w:rPr>
+      </w:pPr>
+      <w:r>
+        <w:rPr>
+          <w:color w:val="000000" w:themeColor="text1"/>
+          <w:lang w:eastAsia="es-MX"/>
+        </w:rPr>
+        <w:t>Interoperability:</w:t>
       </w:r>
     </w:p>
     <w:p>
@@ -11466,7 +11848,7 @@
         <w:spacing w:before="100" w:beforeAutospacing="1" w:after="100" w:afterAutospacing="1" w:line="240" w:lineRule="auto"/>
         <w:ind w:left="1065"/>
         <w:rPr>
-          <w:color w:val="000000"/>
+          <w:color w:val="000000" w:themeColor="text1"/>
           <w:lang w:eastAsia="es-MX"/>
         </w:rPr>
       </w:pPr>
@@ -11482,97 +11864,111 @@
         <w:shd w:val="clear" w:color="auto" w:fill="FFFFFF"/>
         <w:spacing w:before="100" w:beforeAutospacing="1" w:after="100" w:afterAutospacing="1" w:line="240" w:lineRule="auto"/>
         <w:rPr>
-          <w:color w:val="000000"/>
-          <w:lang w:eastAsia="es-MX"/>
-        </w:rPr>
-      </w:pPr>
-      <w:r>
-        <w:rPr>
-          <w:color w:val="000000"/>
+          <w:color w:val="000000" w:themeColor="text1"/>
+          <w:lang w:eastAsia="es-MX"/>
+        </w:rPr>
+      </w:pPr>
+      <w:r>
+        <w:rPr>
+          <w:color w:val="000000" w:themeColor="text1"/>
           <w:lang w:eastAsia="es-MX"/>
         </w:rPr>
         <w:t xml:space="preserve">The game system shall be </w:t>
       </w:r>
       <w:r>
         <w:rPr>
-          <w:color w:val="000000"/>
+          <w:color w:val="000000" w:themeColor="text1"/>
           <w:lang w:eastAsia="es-MX"/>
         </w:rPr>
         <w:t>able to interact with a SQL database system in order to store player</w:t>
       </w:r>
       <w:r>
         <w:rPr>
-          <w:color w:val="000000"/>
+          <w:color w:val="000000" w:themeColor="text1"/>
           <w:lang w:eastAsia="es-MX"/>
         </w:rPr>
         <w:t>’</w:t>
       </w:r>
       <w:r>
         <w:rPr>
-          <w:color w:val="000000"/>
+          <w:color w:val="000000" w:themeColor="text1"/>
           <w:lang w:eastAsia="es-MX"/>
         </w:rPr>
         <w:t xml:space="preserve">s information, and also </w:t>
       </w:r>
       <w:r>
         <w:rPr>
-          <w:color w:val="000000"/>
+          <w:color w:val="000000" w:themeColor="text1"/>
           <w:lang w:eastAsia="es-MX"/>
         </w:rPr>
         <w:t>it must</w:t>
       </w:r>
       <w:r>
         <w:rPr>
-          <w:color w:val="000000"/>
+          <w:color w:val="000000" w:themeColor="text1"/>
           <w:lang w:eastAsia="es-MX"/>
         </w:rPr>
         <w:t xml:space="preserve"> be able to interact</w:t>
       </w:r>
       <w:r>
         <w:rPr>
-          <w:color w:val="000000"/>
-          <w:lang w:eastAsia="es-MX"/>
-        </w:rPr>
-        <w:t xml:space="preserve"> with a FoxServer </w:t>
-      </w:r>
-      <w:r>
-        <w:rPr>
-          <w:color w:val="000000"/>
+          <w:color w:val="000000" w:themeColor="text1"/>
+          <w:lang w:eastAsia="es-MX"/>
+        </w:rPr>
+        <w:t xml:space="preserve"> with a </w:t>
+      </w:r>
+      <w:r>
+        <w:rPr>
+          <w:color w:val="000000" w:themeColor="text1"/>
+          <w:lang w:eastAsia="es-MX"/>
+        </w:rPr>
+        <w:t>Smart</w:t>
+      </w:r>
+      <w:r>
+        <w:rPr>
+          <w:color w:val="000000" w:themeColor="text1"/>
+          <w:lang w:eastAsia="es-MX"/>
+        </w:rPr>
+        <w:t xml:space="preserve">FoxServer </w:t>
+      </w:r>
+      <w:r>
+        <w:rPr>
+          <w:color w:val="000000" w:themeColor="text1"/>
           <w:lang w:eastAsia="es-MX"/>
         </w:rPr>
         <w:t>service</w:t>
       </w:r>
       <w:r>
         <w:rPr>
-          <w:color w:val="000000"/>
+          <w:color w:val="000000" w:themeColor="text1"/>
           <w:lang w:eastAsia="es-MX"/>
         </w:rPr>
         <w:t xml:space="preserve"> </w:t>
       </w:r>
       <w:r>
         <w:rPr>
-          <w:color w:val="000000"/>
+          <w:color w:val="000000" w:themeColor="text1"/>
           <w:lang w:eastAsia="es-MX"/>
         </w:rPr>
         <w:t>to manage and track the multi</w:t>
       </w:r>
       <w:r>
         <w:rPr>
-          <w:color w:val="000000"/>
+          <w:color w:val="000000" w:themeColor="text1"/>
           <w:lang w:eastAsia="es-MX"/>
         </w:rPr>
         <w:t>-</w:t>
       </w:r>
       <w:r>
         <w:rPr>
-          <w:color w:val="000000"/>
+          <w:color w:val="000000" w:themeColor="text1"/>
           <w:lang w:eastAsia="es-MX"/>
         </w:rPr>
         <w:t>user instances of the game</w:t>
       </w:r>
       <w:r>
         <w:rPr>
-          <w:color w:val="000000"/>
+          <w:color w:val="000000" w:themeColor="text1"/>
           <w:lang w:eastAsia="es-MX"/>
         </w:rPr>
         <w:t>.</w:t>
@@ -11586,7 +11982,7 @@
         <w:spacing w:before="100" w:beforeAutospacing="1" w:after="100" w:afterAutospacing="1" w:line="240" w:lineRule="auto"/>
         <w:ind w:left="1785"/>
         <w:rPr>
-          <w:color w:val="000000"/>
+          <w:color w:val="000000" w:themeColor="text1"/>
           <w:lang w:eastAsia="es-MX"/>
         </w:rPr>
       </w:pPr>
@@ -11602,27 +11998,20 @@
         <w:shd w:val="clear" w:color="auto" w:fill="FFFFFF"/>
         <w:spacing w:before="100" w:beforeAutospacing="1" w:after="100" w:afterAutospacing="1" w:line="240" w:lineRule="auto"/>
         <w:rPr>
-          <w:color w:val="000000"/>
-          <w:lang w:eastAsia="es-MX"/>
-        </w:rPr>
-      </w:pPr>
-      <w:r>
-        <w:rPr>
-          <w:color w:val="000000"/>
-          <w:lang w:eastAsia="es-MX"/>
-        </w:rPr>
-        <w:t>M</w:t>
-      </w:r>
-      <w:r>
-        <w:rPr>
-          <w:color w:val="000000"/>
-          <w:lang w:eastAsia="es-MX"/>
-        </w:rPr>
-        <w:t>anageable</w:t>
-      </w:r>
-      <w:r>
-        <w:rPr>
-          <w:color w:val="000000"/>
+          <w:color w:val="000000" w:themeColor="text1"/>
+          <w:lang w:eastAsia="es-MX"/>
+        </w:rPr>
+      </w:pPr>
+      <w:r>
+        <w:rPr>
+          <w:color w:val="000000" w:themeColor="text1"/>
+          <w:lang w:eastAsia="es-MX"/>
+        </w:rPr>
+        <w:t>Manageable</w:t>
+      </w:r>
+      <w:r>
+        <w:rPr>
+          <w:color w:val="000000" w:themeColor="text1"/>
           <w:lang w:eastAsia="es-MX"/>
         </w:rPr>
         <w:t>:</w:t>
@@ -11636,7 +12025,7 @@
         <w:spacing w:before="100" w:beforeAutospacing="1" w:after="100" w:afterAutospacing="1" w:line="240" w:lineRule="auto"/>
         <w:ind w:left="1065"/>
         <w:rPr>
-          <w:color w:val="000000"/>
+          <w:color w:val="000000" w:themeColor="text1"/>
           <w:lang w:eastAsia="es-MX"/>
         </w:rPr>
       </w:pPr>
@@ -11652,97 +12041,97 @@
         <w:shd w:val="clear" w:color="auto" w:fill="FFFFFF"/>
         <w:spacing w:before="100" w:beforeAutospacing="1" w:after="100" w:afterAutospacing="1" w:line="240" w:lineRule="auto"/>
         <w:rPr>
-          <w:color w:val="000000"/>
-          <w:lang w:eastAsia="es-MX"/>
-        </w:rPr>
-      </w:pPr>
-      <w:r>
-        <w:rPr>
-          <w:color w:val="000000"/>
-          <w:lang w:eastAsia="es-MX"/>
-        </w:rPr>
-        <w:t xml:space="preserve">The game system shall be </w:t>
-      </w:r>
-      <w:r>
-        <w:rPr>
-          <w:color w:val="000000"/>
-          <w:lang w:eastAsia="es-MX"/>
-        </w:rPr>
-        <w:t>able</w:t>
-      </w:r>
-      <w:r>
-        <w:rPr>
-          <w:color w:val="000000"/>
+          <w:color w:val="000000" w:themeColor="text1"/>
+          <w:lang w:eastAsia="es-MX"/>
+        </w:rPr>
+      </w:pPr>
+      <w:r>
+        <w:rPr>
+          <w:color w:val="000000" w:themeColor="text1"/>
+          <w:lang w:eastAsia="es-MX"/>
+        </w:rPr>
+        <w:t>The game system shall be able</w:t>
+      </w:r>
+      <w:r>
+        <w:rPr>
+          <w:color w:val="000000" w:themeColor="text1"/>
           <w:lang w:eastAsia="es-MX"/>
         </w:rPr>
         <w:t xml:space="preserve"> to provide an easy GUI to manage the session of the users </w:t>
       </w:r>
       <w:r>
         <w:rPr>
-          <w:color w:val="000000"/>
+          <w:color w:val="000000" w:themeColor="text1"/>
           <w:lang w:eastAsia="es-MX"/>
         </w:rPr>
         <w:t>and keep track of the system’s resources</w:t>
       </w:r>
       <w:r>
         <w:rPr>
-          <w:color w:val="000000"/>
+          <w:color w:val="000000" w:themeColor="text1"/>
           <w:lang w:eastAsia="es-MX"/>
         </w:rPr>
         <w:t xml:space="preserve"> </w:t>
       </w:r>
       <w:r>
         <w:rPr>
-          <w:color w:val="000000"/>
+          <w:color w:val="000000" w:themeColor="text1"/>
           <w:lang w:eastAsia="es-MX"/>
         </w:rPr>
         <w:t>being used</w:t>
       </w:r>
       <w:r>
         <w:rPr>
-          <w:color w:val="000000"/>
+          <w:color w:val="000000" w:themeColor="text1"/>
           <w:lang w:eastAsia="es-MX"/>
         </w:rPr>
         <w:t xml:space="preserve"> at a given moment</w:t>
       </w:r>
       <w:r>
         <w:rPr>
-          <w:color w:val="000000"/>
+          <w:color w:val="000000" w:themeColor="text1"/>
           <w:lang w:eastAsia="es-MX"/>
         </w:rPr>
         <w:t xml:space="preserve">, mainly through the </w:t>
       </w:r>
       <w:r>
         <w:rPr>
-          <w:color w:val="000000"/>
+          <w:color w:val="000000" w:themeColor="text1"/>
           <w:lang w:eastAsia="es-MX"/>
         </w:rPr>
         <w:t xml:space="preserve">online utilities of </w:t>
       </w:r>
       <w:r>
         <w:rPr>
-          <w:color w:val="000000"/>
+          <w:color w:val="000000" w:themeColor="text1"/>
           <w:lang w:eastAsia="es-MX"/>
         </w:rPr>
         <w:t xml:space="preserve">a </w:t>
       </w:r>
       <w:r>
         <w:rPr>
-          <w:color w:val="000000"/>
+          <w:color w:val="000000" w:themeColor="text1"/>
+          <w:lang w:eastAsia="es-MX"/>
+        </w:rPr>
+        <w:t>Smart</w:t>
+      </w:r>
+      <w:r>
+        <w:rPr>
+          <w:color w:val="000000" w:themeColor="text1"/>
           <w:lang w:eastAsia="es-MX"/>
         </w:rPr>
         <w:t xml:space="preserve">FoxServer </w:t>
       </w:r>
       <w:r>
         <w:rPr>
-          <w:color w:val="000000"/>
+          <w:color w:val="000000" w:themeColor="text1"/>
           <w:lang w:eastAsia="es-MX"/>
         </w:rPr>
         <w:t>service</w:t>
       </w:r>
       <w:r>
         <w:rPr>
-          <w:color w:val="000000"/>
+          <w:color w:val="000000" w:themeColor="text1"/>
           <w:lang w:eastAsia="es-MX"/>
         </w:rPr>
         <w:t>.</w:t>
@@ -11822,62 +12211,48 @@
         <w:shd w:val="clear" w:color="auto" w:fill="FFFFFF"/>
         <w:spacing w:before="100" w:beforeAutospacing="1" w:after="100" w:afterAutospacing="1" w:line="240" w:lineRule="auto"/>
         <w:rPr>
-          <w:color w:val="000000"/>
-          <w:lang w:eastAsia="es-MX"/>
-        </w:rPr>
-      </w:pPr>
-      <w:r>
-        <w:rPr>
-          <w:color w:val="000000"/>
-          <w:lang w:eastAsia="es-MX"/>
-        </w:rPr>
-        <w:t>It is always critical to ensure that new development does not break other components of the</w:t>
-      </w:r>
-      <w:r>
-        <w:rPr>
-          <w:color w:val="000000"/>
-          <w:lang w:eastAsia="es-MX"/>
-        </w:rPr>
-        <w:t xml:space="preserve"> </w:t>
-      </w:r>
-      <w:r>
-        <w:rPr>
-          <w:color w:val="000000"/>
-          <w:lang w:eastAsia="es-MX"/>
-        </w:rPr>
-        <w:t xml:space="preserve">software. To ensure this, the </w:t>
-      </w:r>
-      <w:r>
-        <w:rPr>
-          <w:color w:val="000000"/>
+          <w:color w:val="000000" w:themeColor="text1"/>
+          <w:lang w:eastAsia="es-MX"/>
+        </w:rPr>
+      </w:pPr>
+      <w:r>
+        <w:rPr>
+          <w:color w:val="000000" w:themeColor="text1"/>
+          <w:lang w:eastAsia="es-MX"/>
+        </w:rPr>
+        <w:t xml:space="preserve">It is always critical to ensure that new development does not break other components of the software. To ensure this, the </w:t>
+      </w:r>
+      <w:r>
+        <w:rPr>
+          <w:color w:val="000000" w:themeColor="text1"/>
           <w:lang w:eastAsia="es-MX"/>
         </w:rPr>
         <w:t>game system</w:t>
       </w:r>
       <w:r>
         <w:rPr>
-          <w:color w:val="000000"/>
+          <w:color w:val="000000" w:themeColor="text1"/>
           <w:lang w:eastAsia="es-MX"/>
         </w:rPr>
         <w:t xml:space="preserve"> build scripts optionally </w:t>
       </w:r>
       <w:r>
         <w:rPr>
-          <w:color w:val="000000"/>
+          <w:color w:val="000000" w:themeColor="text1"/>
           <w:lang w:eastAsia="es-MX"/>
         </w:rPr>
         <w:t>should execute a set of unitary</w:t>
       </w:r>
       <w:r>
         <w:rPr>
-          <w:color w:val="000000"/>
+          <w:color w:val="000000" w:themeColor="text1"/>
           <w:lang w:eastAsia="es-MX"/>
         </w:rPr>
         <w:t xml:space="preserve"> test cases.</w:t>
       </w:r>
       <w:r>
         <w:rPr>
-          <w:color w:val="000000"/>
+          <w:color w:val="000000" w:themeColor="text1"/>
           <w:lang w:eastAsia="es-MX"/>
         </w:rPr>
         <w:cr/>
@@ -11894,23 +12269,16 @@
         <w:shd w:val="clear" w:color="auto" w:fill="FFFFFF"/>
         <w:spacing w:before="100" w:beforeAutospacing="1" w:after="100" w:afterAutospacing="1" w:line="240" w:lineRule="auto"/>
         <w:rPr>
-          <w:color w:val="000000"/>
-          <w:lang w:eastAsia="es-MX"/>
-        </w:rPr>
-      </w:pPr>
-      <w:r>
-        <w:rPr>
-          <w:color w:val="000000"/>
-          <w:lang w:eastAsia="es-MX"/>
-        </w:rPr>
-        <w:t>Reliability</w:t>
-      </w:r>
-      <w:r>
-        <w:rPr>
-          <w:color w:val="000000"/>
-          <w:lang w:eastAsia="es-MX"/>
-        </w:rPr>
-        <w:t>:</w:t>
+          <w:color w:val="000000" w:themeColor="text1"/>
+          <w:lang w:eastAsia="es-MX"/>
+        </w:rPr>
+      </w:pPr>
+      <w:r>
+        <w:rPr>
+          <w:color w:val="000000" w:themeColor="text1"/>
+          <w:lang w:eastAsia="es-MX"/>
+        </w:rPr>
+        <w:t>Reliability:</w:t>
       </w:r>
     </w:p>
     <w:p>
@@ -11921,7 +12289,7 @@
         <w:spacing w:before="100" w:beforeAutospacing="1" w:after="100" w:afterAutospacing="1" w:line="240" w:lineRule="auto"/>
         <w:ind w:left="1065"/>
         <w:rPr>
-          <w:color w:val="000000"/>
+          <w:color w:val="000000" w:themeColor="text1"/>
           <w:lang w:eastAsia="es-MX"/>
         </w:rPr>
       </w:pPr>
@@ -11937,20 +12305,20 @@
         <w:shd w:val="clear" w:color="auto" w:fill="FFFFFF"/>
         <w:spacing w:before="100" w:beforeAutospacing="1" w:after="100" w:afterAutospacing="1" w:line="240" w:lineRule="auto"/>
         <w:rPr>
-          <w:color w:val="000000"/>
-          <w:lang w:eastAsia="es-MX"/>
-        </w:rPr>
-      </w:pPr>
-      <w:r>
-        <w:rPr>
-          <w:color w:val="000000"/>
+          <w:color w:val="000000" w:themeColor="text1"/>
+          <w:lang w:eastAsia="es-MX"/>
+        </w:rPr>
+      </w:pPr>
+      <w:r>
+        <w:rPr>
+          <w:color w:val="000000" w:themeColor="text1"/>
           <w:lang w:eastAsia="es-MX"/>
         </w:rPr>
         <w:t>Mean time between f</w:t>
       </w:r>
       <w:r>
         <w:rPr>
-          <w:color w:val="000000"/>
+          <w:color w:val="000000" w:themeColor="text1"/>
           <w:lang w:eastAsia="es-MX"/>
         </w:rPr>
         <w:t>ailures shall exceed 300 hours.</w:t>
@@ -12499,6 +12867,10 @@
       <w:pPr>
         <w:pStyle w:val="Prrafodelista"/>
         <w:widowControl/>
+        <w:numPr>
+          <w:ilvl w:val="0"/>
+          <w:numId w:val="8"/>
+        </w:numPr>
         <w:shd w:val="clear" w:color="auto" w:fill="FFFFFF"/>
         <w:tabs>
           <w:tab w:val="left" w:pos="916"/>
@@ -12519,7 +12891,123 @@
           <w:tab w:val="left" w:pos="14656"/>
         </w:tabs>
         <w:spacing w:line="240" w:lineRule="auto"/>
-        <w:ind w:left="1785"/>
+        <w:rPr>
+          <w:rFonts w:ascii="inherit" w:hAnsi="inherit" w:cs="Courier New"/>
+          <w:color w:val="212121"/>
+          <w:lang w:eastAsia="es-MX"/>
+        </w:rPr>
+      </w:pPr>
+      <w:r>
+        <w:rPr>
+          <w:color w:val="000000"/>
+          <w:lang w:eastAsia="es-MX"/>
+        </w:rPr>
+        <w:lastRenderedPageBreak/>
+        <w:t xml:space="preserve">  C</w:t>
+      </w:r>
+      <w:r>
+        <w:rPr>
+          <w:color w:val="000000"/>
+          <w:lang w:eastAsia="es-MX"/>
+        </w:rPr>
+        <w:t>onceptual integrity</w:t>
+      </w:r>
+      <w:r>
+        <w:rPr>
+          <w:color w:val="000000"/>
+          <w:lang w:eastAsia="es-MX"/>
+        </w:rPr>
+        <w:t>:</w:t>
+      </w:r>
+    </w:p>
+    <w:p>
+      <w:pPr>
+        <w:pStyle w:val="Prrafodelista"/>
+        <w:widowControl/>
+        <w:shd w:val="clear" w:color="auto" w:fill="FFFFFF"/>
+        <w:tabs>
+          <w:tab w:val="left" w:pos="916"/>
+          <w:tab w:val="left" w:pos="1832"/>
+          <w:tab w:val="left" w:pos="2748"/>
+          <w:tab w:val="left" w:pos="3664"/>
+          <w:tab w:val="left" w:pos="4580"/>
+          <w:tab w:val="left" w:pos="5496"/>
+          <w:tab w:val="left" w:pos="6412"/>
+          <w:tab w:val="left" w:pos="7328"/>
+          <w:tab w:val="left" w:pos="8244"/>
+          <w:tab w:val="left" w:pos="9160"/>
+          <w:tab w:val="left" w:pos="10076"/>
+          <w:tab w:val="left" w:pos="10992"/>
+          <w:tab w:val="left" w:pos="11908"/>
+          <w:tab w:val="left" w:pos="12824"/>
+          <w:tab w:val="left" w:pos="13740"/>
+          <w:tab w:val="left" w:pos="14656"/>
+        </w:tabs>
+        <w:spacing w:line="240" w:lineRule="auto"/>
+        <w:ind w:left="1065"/>
+        <w:rPr>
+          <w:rFonts w:ascii="inherit" w:hAnsi="inherit" w:cs="Courier New"/>
+          <w:color w:val="212121"/>
+          <w:lang w:eastAsia="es-MX"/>
+        </w:rPr>
+      </w:pPr>
+    </w:p>
+    <w:p>
+      <w:pPr>
+        <w:pStyle w:val="Prrafodelista"/>
+        <w:numPr>
+          <w:ilvl w:val="1"/>
+          <w:numId w:val="38"/>
+        </w:numPr>
+        <w:rPr>
+          <w:rFonts w:ascii="inherit" w:hAnsi="inherit" w:cs="Courier New"/>
+          <w:color w:val="212121"/>
+          <w:lang w:eastAsia="es-MX"/>
+        </w:rPr>
+      </w:pPr>
+      <w:r>
+        <w:rPr>
+          <w:rFonts w:ascii="inherit" w:hAnsi="inherit" w:cs="Courier New"/>
+          <w:color w:val="212121"/>
+          <w:lang w:eastAsia="es-MX"/>
+        </w:rPr>
+        <w:t xml:space="preserve">The game mechanics should be consistent with the </w:t>
+      </w:r>
+      <w:r>
+        <w:rPr>
+          <w:rFonts w:ascii="inherit" w:hAnsi="inherit" w:cs="Courier New"/>
+          <w:color w:val="212121"/>
+          <w:lang w:eastAsia="es-MX"/>
+        </w:rPr>
+        <w:t>Dungeon Crawler</w:t>
+      </w:r>
+      <w:r>
+        <w:rPr>
+          <w:rFonts w:ascii="inherit" w:hAnsi="inherit" w:cs="Courier New"/>
+          <w:color w:val="212121"/>
+          <w:lang w:eastAsia="es-MX"/>
+        </w:rPr>
+        <w:t xml:space="preserve"> game</w:t>
+      </w:r>
+      <w:r>
+        <w:rPr>
+          <w:rFonts w:ascii="inherit" w:hAnsi="inherit" w:cs="Courier New"/>
+          <w:color w:val="212121"/>
+          <w:lang w:eastAsia="es-MX"/>
+        </w:rPr>
+        <w:t xml:space="preserve"> genre</w:t>
+      </w:r>
+      <w:r>
+        <w:rPr>
+          <w:rFonts w:ascii="inherit" w:hAnsi="inherit" w:cs="Courier New"/>
+          <w:color w:val="212121"/>
+          <w:lang w:eastAsia="es-MX"/>
+        </w:rPr>
+        <w:t>.</w:t>
+      </w:r>
+    </w:p>
+    <w:p>
+      <w:pPr>
         <w:rPr>
           <w:rFonts w:ascii="inherit" w:hAnsi="inherit" w:cs="Courier New"/>
           <w:color w:val="212121"/>
@@ -12566,14 +13054,14 @@
           <w:color w:val="000000"/>
           <w:lang w:eastAsia="es-MX"/>
         </w:rPr>
-        <w:t xml:space="preserve">  C</w:t>
-      </w:r>
-      <w:r>
-        <w:rPr>
-          <w:color w:val="000000"/>
-          <w:lang w:eastAsia="es-MX"/>
-        </w:rPr>
-        <w:t>onceptual integrity</w:t>
+        <w:t xml:space="preserve">  F</w:t>
+      </w:r>
+      <w:r>
+        <w:rPr>
+          <w:color w:val="000000"/>
+          <w:lang w:eastAsia="es-MX"/>
+        </w:rPr>
+        <w:t>lexibility</w:t>
       </w:r>
       <w:r>
         <w:rPr>
@@ -12609,32 +13097,39 @@
         <w:spacing w:line="240" w:lineRule="auto"/>
         <w:ind w:left="1065"/>
         <w:rPr>
+          <w:color w:val="000000"/>
+          <w:lang w:eastAsia="es-MX"/>
+        </w:rPr>
+      </w:pPr>
+    </w:p>
+    <w:p>
+      <w:pPr>
+        <w:pStyle w:val="Prrafodelista"/>
+        <w:numPr>
+          <w:ilvl w:val="1"/>
+          <w:numId w:val="39"/>
+        </w:numPr>
+        <w:rPr>
           <w:rFonts w:ascii="inherit" w:hAnsi="inherit" w:cs="Courier New"/>
           <w:color w:val="212121"/>
           <w:lang w:eastAsia="es-MX"/>
         </w:rPr>
       </w:pPr>
-    </w:p>
-    <w:p>
-      <w:pPr>
-        <w:pStyle w:val="Prrafodelista"/>
-        <w:numPr>
-          <w:ilvl w:val="1"/>
-          <w:numId w:val="38"/>
-        </w:numPr>
+      <w:r>
         <w:rPr>
           <w:rFonts w:ascii="inherit" w:hAnsi="inherit" w:cs="Courier New"/>
           <w:color w:val="212121"/>
           <w:lang w:eastAsia="es-MX"/>
         </w:rPr>
-      </w:pPr>
+        <w:t xml:space="preserve">The game system </w:t>
+      </w:r>
       <w:r>
         <w:rPr>
           <w:rFonts w:ascii="inherit" w:hAnsi="inherit" w:cs="Courier New"/>
           <w:color w:val="212121"/>
           <w:lang w:eastAsia="es-MX"/>
         </w:rPr>
-        <w:t xml:space="preserve">The game mechanics should be consistent with the </w:t>
+        <w:t>must</w:t>
       </w:r>
       <w:r>
         <w:rPr>
@@ -12642,7 +13137,7 @@
           <w:color w:val="212121"/>
           <w:lang w:eastAsia="es-MX"/>
         </w:rPr>
-        <w:t>Dungeon Crawler</w:t>
+        <w:t xml:space="preserve"> permit an easy modification of the game mechanics by the game masters if it is need</w:t>
       </w:r>
       <w:r>
         <w:rPr>
@@ -12650,7 +13145,7 @@
           <w:color w:val="212121"/>
           <w:lang w:eastAsia="es-MX"/>
         </w:rPr>
-        <w:t xml:space="preserve"> game</w:t>
+        <w:t>ed</w:t>
       </w:r>
       <w:r>
         <w:rPr>
@@ -12658,19 +13153,13 @@
           <w:color w:val="212121"/>
           <w:lang w:eastAsia="es-MX"/>
         </w:rPr>
-        <w:t xml:space="preserve"> genre</w:t>
-      </w:r>
-      <w:r>
-        <w:rPr>
-          <w:rFonts w:ascii="inherit" w:hAnsi="inherit" w:cs="Courier New"/>
-          <w:color w:val="212121"/>
-          <w:lang w:eastAsia="es-MX"/>
-        </w:rPr>
         <w:t>.</w:t>
       </w:r>
     </w:p>
     <w:p>
       <w:pPr>
+        <w:pStyle w:val="Prrafodelista"/>
+        <w:ind w:left="1785"/>
         <w:rPr>
           <w:rFonts w:ascii="inherit" w:hAnsi="inherit" w:cs="Courier New"/>
           <w:color w:val="212121"/>
@@ -12717,14 +13206,14 @@
           <w:color w:val="000000"/>
           <w:lang w:eastAsia="es-MX"/>
         </w:rPr>
-        <w:t xml:space="preserve">  F</w:t>
-      </w:r>
-      <w:r>
-        <w:rPr>
-          <w:color w:val="000000"/>
-          <w:lang w:eastAsia="es-MX"/>
-        </w:rPr>
-        <w:t>lexibility</w:t>
+        <w:t xml:space="preserve">  M</w:t>
+      </w:r>
+      <w:r>
+        <w:rPr>
+          <w:color w:val="000000"/>
+          <w:lang w:eastAsia="es-MX"/>
+        </w:rPr>
+        <w:t>aintenance</w:t>
       </w:r>
       <w:r>
         <w:rPr>
@@ -12732,6 +13221,13 @@
           <w:lang w:eastAsia="es-MX"/>
         </w:rPr>
         <w:t>:</w:t>
+      </w:r>
+      <w:r>
+        <w:rPr>
+          <w:color w:val="000000"/>
+          <w:lang w:eastAsia="es-MX"/>
+        </w:rPr>
+        <w:t xml:space="preserve">  </w:t>
       </w:r>
     </w:p>
     <w:p>
@@ -12760,7 +13256,8 @@
         <w:spacing w:line="240" w:lineRule="auto"/>
         <w:ind w:left="1065"/>
         <w:rPr>
-          <w:color w:val="000000"/>
+          <w:rFonts w:ascii="inherit" w:hAnsi="inherit" w:cs="Courier New"/>
+          <w:color w:val="212121"/>
           <w:lang w:eastAsia="es-MX"/>
         </w:rPr>
       </w:pPr>
@@ -12770,7 +13267,7 @@
         <w:pStyle w:val="Prrafodelista"/>
         <w:numPr>
           <w:ilvl w:val="1"/>
-          <w:numId w:val="39"/>
+          <w:numId w:val="40"/>
         </w:numPr>
         <w:rPr>
           <w:rFonts w:ascii="inherit" w:hAnsi="inherit" w:cs="Courier New"/>
@@ -12784,7 +13281,7 @@
           <w:color w:val="212121"/>
           <w:lang w:eastAsia="es-MX"/>
         </w:rPr>
-        <w:t>The game system shall permit an easy modification of the game mechanics by the game masters if it is need</w:t>
+        <w:t xml:space="preserve">The entity and business classes of the core code of the system should be </w:t>
       </w:r>
       <w:r>
         <w:rPr>
@@ -12792,7 +13289,7 @@
           <w:color w:val="212121"/>
           <w:lang w:eastAsia="es-MX"/>
         </w:rPr>
-        <w:t>ed</w:t>
+        <w:t xml:space="preserve">mainly </w:t>
       </w:r>
       <w:r>
         <w:rPr>
@@ -12800,13 +13297,122 @@
           <w:color w:val="212121"/>
           <w:lang w:eastAsia="es-MX"/>
         </w:rPr>
+        <w:t>closed</w:t>
+      </w:r>
+      <w:r>
+        <w:rPr>
+          <w:rFonts w:ascii="inherit" w:hAnsi="inherit" w:cs="Courier New"/>
+          <w:color w:val="212121"/>
+          <w:lang w:eastAsia="es-MX"/>
+        </w:rPr>
+        <w:t xml:space="preserve"> to </w:t>
+      </w:r>
+      <w:r>
+        <w:rPr>
+          <w:rFonts w:ascii="inherit" w:hAnsi="inherit" w:cs="Courier New"/>
+          <w:color w:val="212121"/>
+          <w:lang w:eastAsia="es-MX"/>
+        </w:rPr>
+        <w:t xml:space="preserve">modification, </w:t>
+      </w:r>
+      <w:r>
+        <w:rPr>
+          <w:rFonts w:ascii="inherit" w:hAnsi="inherit" w:cs="Courier New"/>
+          <w:color w:val="212121"/>
+          <w:lang w:eastAsia="es-MX"/>
+        </w:rPr>
+        <w:t xml:space="preserve">but modularized enough to permit </w:t>
+      </w:r>
+      <w:r>
+        <w:rPr>
+          <w:rFonts w:ascii="inherit" w:hAnsi="inherit" w:cs="Courier New"/>
+          <w:color w:val="212121"/>
+          <w:lang w:eastAsia="es-MX"/>
+        </w:rPr>
+        <w:t xml:space="preserve">easy </w:t>
+      </w:r>
+      <w:r>
+        <w:rPr>
+          <w:rFonts w:ascii="inherit" w:hAnsi="inherit" w:cs="Courier New"/>
+          <w:color w:val="212121"/>
+          <w:lang w:eastAsia="es-MX"/>
+        </w:rPr>
+        <w:t>addition of new features in</w:t>
+      </w:r>
+      <w:r>
+        <w:rPr>
+          <w:rFonts w:ascii="inherit" w:hAnsi="inherit" w:cs="Courier New"/>
+          <w:color w:val="212121"/>
+          <w:lang w:eastAsia="es-MX"/>
+        </w:rPr>
+        <w:t xml:space="preserve"> t</w:t>
+      </w:r>
+      <w:r>
+        <w:rPr>
+          <w:rFonts w:ascii="inherit" w:hAnsi="inherit" w:cs="Courier New"/>
+          <w:color w:val="212121"/>
+          <w:lang w:eastAsia="es-MX"/>
+        </w:rPr>
+        <w:t>he system by extending that</w:t>
+      </w:r>
+      <w:r>
+        <w:rPr>
+          <w:rFonts w:ascii="inherit" w:hAnsi="inherit" w:cs="Courier New"/>
+          <w:color w:val="212121"/>
+          <w:lang w:eastAsia="es-MX"/>
+        </w:rPr>
+        <w:t xml:space="preserve"> </w:t>
+      </w:r>
+      <w:r>
+        <w:rPr>
+          <w:rFonts w:ascii="inherit" w:hAnsi="inherit" w:cs="Courier New"/>
+          <w:color w:val="212121"/>
+          <w:lang w:eastAsia="es-MX"/>
+        </w:rPr>
+        <w:t xml:space="preserve">existing </w:t>
+      </w:r>
+      <w:r>
+        <w:rPr>
+          <w:rFonts w:ascii="inherit" w:hAnsi="inherit" w:cs="Courier New"/>
+          <w:color w:val="212121"/>
+          <w:lang w:eastAsia="es-MX"/>
+        </w:rPr>
+        <w:t>code</w:t>
+      </w:r>
+      <w:r>
+        <w:rPr>
+          <w:rFonts w:ascii="inherit" w:hAnsi="inherit" w:cs="Courier New"/>
+          <w:color w:val="212121"/>
+          <w:lang w:eastAsia="es-MX"/>
+        </w:rPr>
         <w:t>.</w:t>
       </w:r>
     </w:p>
     <w:p>
       <w:pPr>
         <w:pStyle w:val="Prrafodelista"/>
-        <w:ind w:left="1785"/>
+        <w:widowControl/>
+        <w:shd w:val="clear" w:color="auto" w:fill="FFFFFF"/>
+        <w:tabs>
+          <w:tab w:val="left" w:pos="916"/>
+          <w:tab w:val="left" w:pos="1832"/>
+          <w:tab w:val="left" w:pos="2748"/>
+          <w:tab w:val="left" w:pos="3664"/>
+          <w:tab w:val="left" w:pos="4580"/>
+          <w:tab w:val="left" w:pos="5496"/>
+          <w:tab w:val="left" w:pos="6412"/>
+          <w:tab w:val="left" w:pos="7328"/>
+          <w:tab w:val="left" w:pos="8244"/>
+          <w:tab w:val="left" w:pos="9160"/>
+          <w:tab w:val="left" w:pos="10076"/>
+          <w:tab w:val="left" w:pos="10992"/>
+          <w:tab w:val="left" w:pos="11908"/>
+          <w:tab w:val="left" w:pos="12824"/>
+          <w:tab w:val="left" w:pos="13740"/>
+          <w:tab w:val="left" w:pos="14656"/>
+        </w:tabs>
+        <w:spacing w:line="240" w:lineRule="auto"/>
+        <w:ind w:left="1065"/>
         <w:rPr>
           <w:rFonts w:ascii="inherit" w:hAnsi="inherit" w:cs="Courier New"/>
           <w:color w:val="212121"/>
@@ -12853,14 +13459,7 @@
           <w:color w:val="000000"/>
           <w:lang w:eastAsia="es-MX"/>
         </w:rPr>
-        <w:t xml:space="preserve">  M</w:t>
-      </w:r>
-      <w:r>
-        <w:rPr>
-          <w:color w:val="000000"/>
-          <w:lang w:eastAsia="es-MX"/>
-        </w:rPr>
-        <w:t>aintenance</w:t>
+        <w:t xml:space="preserve">  Reusability</w:t>
       </w:r>
       <w:r>
         <w:rPr>
@@ -12914,7 +13513,7 @@
         <w:pStyle w:val="Prrafodelista"/>
         <w:numPr>
           <w:ilvl w:val="1"/>
-          <w:numId w:val="40"/>
+          <w:numId w:val="41"/>
         </w:numPr>
         <w:rPr>
           <w:rFonts w:ascii="inherit" w:hAnsi="inherit" w:cs="Courier New"/>
@@ -12928,7 +13527,7 @@
           <w:color w:val="212121"/>
           <w:lang w:eastAsia="es-MX"/>
         </w:rPr>
-        <w:t xml:space="preserve">The entity and business classes of the core code of the system should be </w:t>
+        <w:t>All generalized classes and methods should be encapsulated enough to permit its reusability in another game of the same genre if it’s needed</w:t>
       </w:r>
       <w:r>
         <w:rPr>
@@ -12936,7 +13535,7 @@
           <w:color w:val="212121"/>
           <w:lang w:eastAsia="es-MX"/>
         </w:rPr>
-        <w:t xml:space="preserve">mainly </w:t>
+        <w:t xml:space="preserve"> in the future</w:t>
       </w:r>
       <w:r>
         <w:rPr>
@@ -12944,122 +13543,12 @@
           <w:color w:val="212121"/>
           <w:lang w:eastAsia="es-MX"/>
         </w:rPr>
-        <w:t>closed</w:t>
-      </w:r>
-      <w:r>
-        <w:rPr>
-          <w:rFonts w:ascii="inherit" w:hAnsi="inherit" w:cs="Courier New"/>
-          <w:color w:val="212121"/>
-          <w:lang w:eastAsia="es-MX"/>
-        </w:rPr>
-        <w:t xml:space="preserve"> to </w:t>
-      </w:r>
-      <w:r>
-        <w:rPr>
-          <w:rFonts w:ascii="inherit" w:hAnsi="inherit" w:cs="Courier New"/>
-          <w:color w:val="212121"/>
-          <w:lang w:eastAsia="es-MX"/>
-        </w:rPr>
-        <w:t xml:space="preserve">modification, </w:t>
-      </w:r>
-      <w:r>
-        <w:rPr>
-          <w:rFonts w:ascii="inherit" w:hAnsi="inherit" w:cs="Courier New"/>
-          <w:color w:val="212121"/>
-          <w:lang w:eastAsia="es-MX"/>
-        </w:rPr>
-        <w:t xml:space="preserve">but modularized enough to permit </w:t>
-      </w:r>
-      <w:r>
-        <w:rPr>
-          <w:rFonts w:ascii="inherit" w:hAnsi="inherit" w:cs="Courier New"/>
-          <w:color w:val="212121"/>
-          <w:lang w:eastAsia="es-MX"/>
-        </w:rPr>
-        <w:t xml:space="preserve">easy </w:t>
-      </w:r>
-      <w:r>
-        <w:rPr>
-          <w:rFonts w:ascii="inherit" w:hAnsi="inherit" w:cs="Courier New"/>
-          <w:color w:val="212121"/>
-          <w:lang w:eastAsia="es-MX"/>
-        </w:rPr>
-        <w:t>addition of new features in</w:t>
-      </w:r>
-      <w:r>
-        <w:rPr>
-          <w:rFonts w:ascii="inherit" w:hAnsi="inherit" w:cs="Courier New"/>
-          <w:color w:val="212121"/>
-          <w:lang w:eastAsia="es-MX"/>
-        </w:rPr>
-        <w:t xml:space="preserve"> t</w:t>
-      </w:r>
-      <w:r>
-        <w:rPr>
-          <w:rFonts w:ascii="inherit" w:hAnsi="inherit" w:cs="Courier New"/>
-          <w:color w:val="212121"/>
-          <w:lang w:eastAsia="es-MX"/>
-        </w:rPr>
-        <w:t>he system by extending that</w:t>
-      </w:r>
-      <w:r>
-        <w:rPr>
-          <w:rFonts w:ascii="inherit" w:hAnsi="inherit" w:cs="Courier New"/>
-          <w:color w:val="212121"/>
-          <w:lang w:eastAsia="es-MX"/>
-        </w:rPr>
-        <w:t xml:space="preserve"> </w:t>
-      </w:r>
-      <w:r>
-        <w:rPr>
-          <w:rFonts w:ascii="inherit" w:hAnsi="inherit" w:cs="Courier New"/>
-          <w:color w:val="212121"/>
-          <w:lang w:eastAsia="es-MX"/>
-        </w:rPr>
-        <w:t xml:space="preserve">existing </w:t>
-      </w:r>
-      <w:r>
-        <w:rPr>
-          <w:rFonts w:ascii="inherit" w:hAnsi="inherit" w:cs="Courier New"/>
-          <w:color w:val="212121"/>
-          <w:lang w:eastAsia="es-MX"/>
-        </w:rPr>
-        <w:t>code</w:t>
-      </w:r>
-      <w:r>
-        <w:rPr>
-          <w:rFonts w:ascii="inherit" w:hAnsi="inherit" w:cs="Courier New"/>
-          <w:color w:val="212121"/>
-          <w:lang w:eastAsia="es-MX"/>
-        </w:rPr>
         <w:t>.</w:t>
       </w:r>
     </w:p>
     <w:p>
       <w:pPr>
-        <w:pStyle w:val="Prrafodelista"/>
-        <w:widowControl/>
-        <w:shd w:val="clear" w:color="auto" w:fill="FFFFFF"/>
-        <w:tabs>
-          <w:tab w:val="left" w:pos="916"/>
-          <w:tab w:val="left" w:pos="1832"/>
-          <w:tab w:val="left" w:pos="2748"/>
-          <w:tab w:val="left" w:pos="3664"/>
-          <w:tab w:val="left" w:pos="4580"/>
-          <w:tab w:val="left" w:pos="5496"/>
-          <w:tab w:val="left" w:pos="6412"/>
-          <w:tab w:val="left" w:pos="7328"/>
-          <w:tab w:val="left" w:pos="8244"/>
-          <w:tab w:val="left" w:pos="9160"/>
-          <w:tab w:val="left" w:pos="10076"/>
-          <w:tab w:val="left" w:pos="10992"/>
-          <w:tab w:val="left" w:pos="11908"/>
-          <w:tab w:val="left" w:pos="12824"/>
-          <w:tab w:val="left" w:pos="13740"/>
-          <w:tab w:val="left" w:pos="14656"/>
-        </w:tabs>
-        <w:spacing w:line="240" w:lineRule="auto"/>
-        <w:ind w:left="1065"/>
+        <w:ind w:left="1425"/>
         <w:rPr>
           <w:rFonts w:ascii="inherit" w:hAnsi="inherit" w:cs="Courier New"/>
           <w:color w:val="212121"/>
@@ -13106,7 +13595,14 @@
           <w:color w:val="000000"/>
           <w:lang w:eastAsia="es-MX"/>
         </w:rPr>
-        <w:t xml:space="preserve">  Reusability</w:t>
+        <w:t xml:space="preserve">  P</w:t>
+      </w:r>
+      <w:r>
+        <w:rPr>
+          <w:color w:val="000000"/>
+          <w:lang w:eastAsia="es-MX"/>
+        </w:rPr>
+        <w:t>ortability</w:t>
       </w:r>
       <w:r>
         <w:rPr>
@@ -13120,7 +13616,7 @@
           <w:color w:val="000000"/>
           <w:lang w:eastAsia="es-MX"/>
         </w:rPr>
-        <w:t xml:space="preserve">  </w:t>
+        <w:t xml:space="preserve"> </w:t>
       </w:r>
     </w:p>
     <w:p>
@@ -13160,7 +13656,7 @@
         <w:pStyle w:val="Prrafodelista"/>
         <w:numPr>
           <w:ilvl w:val="1"/>
-          <w:numId w:val="41"/>
+          <w:numId w:val="42"/>
         </w:numPr>
         <w:rPr>
           <w:rFonts w:ascii="inherit" w:hAnsi="inherit" w:cs="Courier New"/>
@@ -13174,7 +13670,7 @@
           <w:color w:val="212121"/>
           <w:lang w:eastAsia="es-MX"/>
         </w:rPr>
-        <w:t>All generalized classes and methods should be encapsulated enough to permit its reusability in another game of the same genre if it’s needed</w:t>
+        <w:t xml:space="preserve">The game </w:t>
       </w:r>
       <w:r>
         <w:rPr>
@@ -13182,7 +13678,7 @@
           <w:color w:val="212121"/>
           <w:lang w:eastAsia="es-MX"/>
         </w:rPr>
-        <w:t xml:space="preserve"> in the future</w:t>
+        <w:t>must</w:t>
       </w:r>
       <w:r>
         <w:rPr>
@@ -13190,12 +13686,62 @@
           <w:color w:val="212121"/>
           <w:lang w:eastAsia="es-MX"/>
         </w:rPr>
-        <w:t>.</w:t>
-      </w:r>
-    </w:p>
-    <w:p>
-      <w:pPr>
-        <w:ind w:left="1425"/>
+        <w:t xml:space="preserve"> operate on full capacity regardless of the operating system of the client host, which could be Windows 7,</w:t>
+      </w:r>
+      <w:r>
+        <w:t xml:space="preserve"> </w:t>
+      </w:r>
+      <w:r>
+        <w:rPr>
+          <w:rFonts w:ascii="inherit" w:hAnsi="inherit" w:cs="Courier New"/>
+          <w:color w:val="212121"/>
+          <w:lang w:eastAsia="es-MX"/>
+        </w:rPr>
+        <w:t xml:space="preserve">OS X </w:t>
+      </w:r>
+      <w:r>
+        <w:rPr>
+          <w:rFonts w:ascii="inherit" w:hAnsi="inherit" w:cs="Courier New"/>
+          <w:color w:val="212121"/>
+          <w:lang w:eastAsia="es-MX"/>
+        </w:rPr>
+        <w:t>Yosemite</w:t>
+      </w:r>
+      <w:r>
+        <w:rPr>
+          <w:rFonts w:ascii="inherit" w:hAnsi="inherit" w:cs="Courier New"/>
+          <w:color w:val="212121"/>
+          <w:lang w:eastAsia="es-MX"/>
+        </w:rPr>
+        <w:t>,</w:t>
+      </w:r>
+      <w:r>
+        <w:rPr>
+          <w:rFonts w:ascii="inherit" w:hAnsi="inherit" w:cs="Courier New"/>
+          <w:color w:val="212121"/>
+          <w:lang w:eastAsia="es-MX"/>
+        </w:rPr>
+        <w:t xml:space="preserve"> </w:t>
+      </w:r>
+      <w:r>
+        <w:rPr>
+          <w:rFonts w:ascii="inherit" w:hAnsi="inherit" w:cs="Courier New"/>
+          <w:color w:val="212121"/>
+          <w:lang w:eastAsia="es-MX"/>
+        </w:rPr>
+        <w:t>Ubuntu 14.04.2</w:t>
+      </w:r>
+      <w:r>
+        <w:rPr>
+          <w:rFonts w:ascii="inherit" w:hAnsi="inherit" w:cs="Courier New"/>
+          <w:color w:val="212121"/>
+          <w:lang w:eastAsia="es-MX"/>
+        </w:rPr>
+        <w:t>, or above.</w:t>
+      </w:r>
+    </w:p>
+    <w:p>
+      <w:pPr>
         <w:rPr>
           <w:rFonts w:ascii="inherit" w:hAnsi="inherit" w:cs="Courier New"/>
           <w:color w:val="212121"/>
@@ -13242,14 +13788,28 @@
           <w:color w:val="000000"/>
           <w:lang w:eastAsia="es-MX"/>
         </w:rPr>
-        <w:t xml:space="preserve">  P</w:t>
-      </w:r>
-      <w:r>
-        <w:rPr>
-          <w:color w:val="000000"/>
-          <w:lang w:eastAsia="es-MX"/>
-        </w:rPr>
-        <w:t>ortability</w:t>
+        <w:t xml:space="preserve">  U</w:t>
+      </w:r>
+      <w:r>
+        <w:rPr>
+          <w:color w:val="000000"/>
+          <w:lang w:eastAsia="es-MX"/>
+        </w:rPr>
+        <w:t>sability</w:t>
+      </w:r>
+      <w:r>
+        <w:rPr>
+          <w:color w:val="000000"/>
+          <w:lang w:eastAsia="es-MX"/>
+        </w:rPr>
+        <w:t>/U</w:t>
+      </w:r>
+      <w:r>
+        <w:rPr>
+          <w:color w:val="000000"/>
+          <w:lang w:eastAsia="es-MX"/>
+        </w:rPr>
+        <w:t>ser experience</w:t>
       </w:r>
       <w:r>
         <w:rPr>
@@ -13301,197 +13861,6 @@
     <w:p>
       <w:pPr>
         <w:pStyle w:val="Prrafodelista"/>
-        <w:numPr>
-          <w:ilvl w:val="1"/>
-          <w:numId w:val="42"/>
-        </w:numPr>
-        <w:rPr>
-          <w:rFonts w:ascii="inherit" w:hAnsi="inherit" w:cs="Courier New"/>
-          <w:color w:val="212121"/>
-          <w:lang w:eastAsia="es-MX"/>
-        </w:rPr>
-      </w:pPr>
-      <w:r>
-        <w:rPr>
-          <w:rFonts w:ascii="inherit" w:hAnsi="inherit" w:cs="Courier New"/>
-          <w:color w:val="212121"/>
-          <w:lang w:eastAsia="es-MX"/>
-        </w:rPr>
-        <w:t>The game shall operate on full capacity regardless of the operating system of the client host, which could be Windows 7,</w:t>
-      </w:r>
-      <w:r>
-        <w:t xml:space="preserve"> </w:t>
-      </w:r>
-      <w:r>
-        <w:rPr>
-          <w:rFonts w:ascii="inherit" w:hAnsi="inherit" w:cs="Courier New"/>
-          <w:color w:val="212121"/>
-          <w:lang w:eastAsia="es-MX"/>
-        </w:rPr>
-        <w:t xml:space="preserve">OS X </w:t>
-      </w:r>
-      <w:r>
-        <w:rPr>
-          <w:rFonts w:ascii="inherit" w:hAnsi="inherit" w:cs="Courier New"/>
-          <w:color w:val="212121"/>
-          <w:lang w:eastAsia="es-MX"/>
-        </w:rPr>
-        <w:t>Yosemite</w:t>
-      </w:r>
-      <w:r>
-        <w:rPr>
-          <w:rFonts w:ascii="inherit" w:hAnsi="inherit" w:cs="Courier New"/>
-          <w:color w:val="212121"/>
-          <w:lang w:eastAsia="es-MX"/>
-        </w:rPr>
-        <w:t>,</w:t>
-      </w:r>
-      <w:r>
-        <w:rPr>
-          <w:rFonts w:ascii="inherit" w:hAnsi="inherit" w:cs="Courier New"/>
-          <w:color w:val="212121"/>
-          <w:lang w:eastAsia="es-MX"/>
-        </w:rPr>
-        <w:t xml:space="preserve"> </w:t>
-      </w:r>
-      <w:r>
-        <w:rPr>
-          <w:rFonts w:ascii="inherit" w:hAnsi="inherit" w:cs="Courier New"/>
-          <w:color w:val="212121"/>
-          <w:lang w:eastAsia="es-MX"/>
-        </w:rPr>
-        <w:t>Ubuntu 14.04.2</w:t>
-      </w:r>
-      <w:r>
-        <w:rPr>
-          <w:rFonts w:ascii="inherit" w:hAnsi="inherit" w:cs="Courier New"/>
-          <w:color w:val="212121"/>
-          <w:lang w:eastAsia="es-MX"/>
-        </w:rPr>
-        <w:t>, or above.</w:t>
-      </w:r>
-    </w:p>
-    <w:p>
-      <w:pPr>
-        <w:rPr>
-          <w:rFonts w:ascii="inherit" w:hAnsi="inherit" w:cs="Courier New"/>
-          <w:color w:val="212121"/>
-          <w:lang w:eastAsia="es-MX"/>
-        </w:rPr>
-      </w:pPr>
-    </w:p>
-    <w:p>
-      <w:pPr>
-        <w:pStyle w:val="Prrafodelista"/>
-        <w:widowControl/>
-        <w:numPr>
-          <w:ilvl w:val="0"/>
-          <w:numId w:val="8"/>
-        </w:numPr>
-        <w:shd w:val="clear" w:color="auto" w:fill="FFFFFF"/>
-        <w:tabs>
-          <w:tab w:val="left" w:pos="916"/>
-          <w:tab w:val="left" w:pos="1832"/>
-          <w:tab w:val="left" w:pos="2748"/>
-          <w:tab w:val="left" w:pos="3664"/>
-          <w:tab w:val="left" w:pos="4580"/>
-          <w:tab w:val="left" w:pos="5496"/>
-          <w:tab w:val="left" w:pos="6412"/>
-          <w:tab w:val="left" w:pos="7328"/>
-          <w:tab w:val="left" w:pos="8244"/>
-          <w:tab w:val="left" w:pos="9160"/>
-          <w:tab w:val="left" w:pos="10076"/>
-          <w:tab w:val="left" w:pos="10992"/>
-          <w:tab w:val="left" w:pos="11908"/>
-          <w:tab w:val="left" w:pos="12824"/>
-          <w:tab w:val="left" w:pos="13740"/>
-          <w:tab w:val="left" w:pos="14656"/>
-        </w:tabs>
-        <w:spacing w:line="240" w:lineRule="auto"/>
-        <w:rPr>
-          <w:rFonts w:ascii="inherit" w:hAnsi="inherit" w:cs="Courier New"/>
-          <w:color w:val="212121"/>
-          <w:lang w:eastAsia="es-MX"/>
-        </w:rPr>
-      </w:pPr>
-      <w:r>
-        <w:rPr>
-          <w:color w:val="000000"/>
-          <w:lang w:eastAsia="es-MX"/>
-        </w:rPr>
-        <w:t xml:space="preserve">  U</w:t>
-      </w:r>
-      <w:r>
-        <w:rPr>
-          <w:color w:val="000000"/>
-          <w:lang w:eastAsia="es-MX"/>
-        </w:rPr>
-        <w:t>sability</w:t>
-      </w:r>
-      <w:r>
-        <w:rPr>
-          <w:color w:val="000000"/>
-          <w:lang w:eastAsia="es-MX"/>
-        </w:rPr>
-        <w:t>/U</w:t>
-      </w:r>
-      <w:r>
-        <w:rPr>
-          <w:color w:val="000000"/>
-          <w:lang w:eastAsia="es-MX"/>
-        </w:rPr>
-        <w:t>ser experience</w:t>
-      </w:r>
-      <w:r>
-        <w:rPr>
-          <w:color w:val="000000"/>
-          <w:lang w:eastAsia="es-MX"/>
-        </w:rPr>
-        <w:t>:</w:t>
-      </w:r>
-      <w:r>
-        <w:rPr>
-          <w:color w:val="000000"/>
-          <w:lang w:eastAsia="es-MX"/>
-        </w:rPr>
-        <w:t xml:space="preserve"> </w:t>
-      </w:r>
-    </w:p>
-    <w:p>
-      <w:pPr>
-        <w:pStyle w:val="Prrafodelista"/>
-        <w:widowControl/>
-        <w:shd w:val="clear" w:color="auto" w:fill="FFFFFF"/>
-        <w:tabs>
-          <w:tab w:val="left" w:pos="916"/>
-          <w:tab w:val="left" w:pos="1832"/>
-          <w:tab w:val="left" w:pos="2748"/>
-          <w:tab w:val="left" w:pos="3664"/>
-          <w:tab w:val="left" w:pos="4580"/>
-          <w:tab w:val="left" w:pos="5496"/>
-          <w:tab w:val="left" w:pos="6412"/>
-          <w:tab w:val="left" w:pos="7328"/>
-          <w:tab w:val="left" w:pos="8244"/>
-          <w:tab w:val="left" w:pos="9160"/>
-          <w:tab w:val="left" w:pos="10076"/>
-          <w:tab w:val="left" w:pos="10992"/>
-          <w:tab w:val="left" w:pos="11908"/>
-          <w:tab w:val="left" w:pos="12824"/>
-          <w:tab w:val="left" w:pos="13740"/>
-          <w:tab w:val="left" w:pos="14656"/>
-        </w:tabs>
-        <w:spacing w:line="240" w:lineRule="auto"/>
-        <w:ind w:left="1065"/>
-        <w:rPr>
-          <w:rFonts w:ascii="inherit" w:hAnsi="inherit" w:cs="Courier New"/>
-          <w:color w:val="212121"/>
-          <w:lang w:eastAsia="es-MX"/>
-        </w:rPr>
-      </w:pPr>
-    </w:p>
-    <w:p>
-      <w:pPr>
-        <w:pStyle w:val="Prrafodelista"/>
         <w:widowControl/>
         <w:numPr>
           <w:ilvl w:val="1"/>
@@ -13523,7 +13892,21 @@
           <w:color w:val="000000"/>
           <w:lang w:eastAsia="es-MX"/>
         </w:rPr>
-        <w:t>interface shall be</w:t>
+        <w:t xml:space="preserve">interface </w:t>
+      </w:r>
+      <w:r>
+        <w:rPr>
+          <w:color w:val="000000"/>
+          <w:lang w:eastAsia="es-MX"/>
+        </w:rPr>
+        <w:t>must</w:t>
+      </w:r>
+      <w:r>
+        <w:rPr>
+          <w:color w:val="000000"/>
+          <w:lang w:eastAsia="es-MX"/>
+        </w:rPr>
+        <w:t xml:space="preserve"> be</w:t>
       </w:r>
       <w:r>
         <w:rPr>
@@ -13574,7 +13957,35 @@
           <w:color w:val="000000"/>
           <w:lang w:eastAsia="es-MX"/>
         </w:rPr>
-        <w:t xml:space="preserve"> shall be designed for ease-of-use and shall be appropriate for a computer-literate user community with no additional training on the System.</w:t>
+        <w:t xml:space="preserve"> </w:t>
+      </w:r>
+      <w:r>
+        <w:rPr>
+          <w:color w:val="000000"/>
+          <w:lang w:eastAsia="es-MX"/>
+        </w:rPr>
+        <w:t>must</w:t>
+      </w:r>
+      <w:r>
+        <w:rPr>
+          <w:color w:val="000000"/>
+          <w:lang w:eastAsia="es-MX"/>
+        </w:rPr>
+        <w:t xml:space="preserve"> be designed for ease-of-use and </w:t>
+      </w:r>
+      <w:r>
+        <w:rPr>
+          <w:color w:val="000000"/>
+          <w:lang w:eastAsia="es-MX"/>
+        </w:rPr>
+        <w:t>should</w:t>
+      </w:r>
+      <w:r>
+        <w:rPr>
+          <w:color w:val="000000"/>
+          <w:lang w:eastAsia="es-MX"/>
+        </w:rPr>
+        <w:t xml:space="preserve"> be appropriate for a computer-literate user community with no additional training on the System.</w:t>
       </w:r>
     </w:p>
     <w:p>
@@ -13625,7 +14036,35 @@
           <w:color w:val="000000"/>
           <w:lang w:eastAsia="es-MX"/>
         </w:rPr>
-        <w:t xml:space="preserve"> shall have built-in online help for the user. Online Help shall include step by step i</w:t>
+        <w:t xml:space="preserve"> </w:t>
+      </w:r>
+      <w:r>
+        <w:rPr>
+          <w:color w:val="000000"/>
+          <w:lang w:eastAsia="es-MX"/>
+        </w:rPr>
+        <w:t>should</w:t>
+      </w:r>
+      <w:r>
+        <w:rPr>
+          <w:color w:val="000000"/>
+          <w:lang w:eastAsia="es-MX"/>
+        </w:rPr>
+        <w:t xml:space="preserve"> have built-in online help for the user. Online Help </w:t>
+      </w:r>
+      <w:r>
+        <w:rPr>
+          <w:color w:val="000000"/>
+          <w:lang w:eastAsia="es-MX"/>
+        </w:rPr>
+        <w:t>must</w:t>
+      </w:r>
+      <w:r>
+        <w:rPr>
+          <w:color w:val="000000"/>
+          <w:lang w:eastAsia="es-MX"/>
+        </w:rPr>
+        <w:t xml:space="preserve"> include step by step i</w:t>
       </w:r>
       <w:r>
         <w:rPr>
@@ -13842,7 +14281,7 @@
               <w:rStyle w:val="Nmerodepgina"/>
               <w:noProof/>
             </w:rPr>
-            <w:t>20</w:t>
+            <w:t>4</w:t>
           </w:r>
           <w:r>
             <w:rPr>
@@ -13856,29 +14295,15 @@
             </w:rPr>
             <w:t xml:space="preserve"> of </w:t>
           </w:r>
-          <w:r>
-            <w:fldChar w:fldCharType="begin"/>
-          </w:r>
-          <w:r>
-            <w:instrText xml:space="preserve"> NUMPAGES  \* MERGEFORMAT </w:instrText>
-          </w:r>
-          <w:r>
-            <w:fldChar w:fldCharType="separate"/>
-          </w:r>
-          <w:r>
-            <w:rPr>
-              <w:rStyle w:val="Nmerodepgina"/>
-              <w:noProof/>
-            </w:rPr>
-            <w:t>26</w:t>
-          </w:r>
-          <w:r>
-            <w:rPr>
-              <w:rStyle w:val="Nmerodepgina"/>
-              <w:noProof/>
-            </w:rPr>
-            <w:fldChar w:fldCharType="end"/>
-          </w:r>
+          <w:fldSimple w:instr=" NUMPAGES  \* MERGEFORMAT ">
+            <w:r>
+              <w:rPr>
+                <w:rStyle w:val="Nmerodepgina"/>
+                <w:noProof/>
+              </w:rPr>
+              <w:t>27</w:t>
+            </w:r>
+          </w:fldSimple>
         </w:p>
       </w:tc>
     </w:tr>
@@ -14032,7 +14457,10 @@
             <w:ind w:right="68"/>
           </w:pPr>
           <w:r>
-            <w:t xml:space="preserve">  Version:           1.5</w:t>
+            <w:t xml:space="preserve">  Version:           </w:t>
+          </w:r>
+          <w:r>
+            <w:t>1.6</w:t>
           </w:r>
         </w:p>
       </w:tc>
@@ -14043,21 +14471,11 @@
           <w:tcW w:w="6379" w:type="dxa"/>
         </w:tcPr>
         <w:p>
-          <w:r>
-            <w:fldChar w:fldCharType="begin"/>
-          </w:r>
-          <w:r>
-            <w:instrText xml:space="preserve"> TITLE  \* MERGEFORMAT </w:instrText>
-          </w:r>
-          <w:r>
-            <w:fldChar w:fldCharType="separate"/>
-          </w:r>
-          <w:r>
-            <w:t>Software Architecture Document</w:t>
-          </w:r>
-          <w:r>
-            <w:fldChar w:fldCharType="end"/>
-          </w:r>
+          <w:fldSimple w:instr=" TITLE  \* MERGEFORMAT ">
+            <w:r>
+              <w:t>Software Architecture Document</w:t>
+            </w:r>
+          </w:fldSimple>
         </w:p>
       </w:tc>
       <w:tc>
@@ -14066,7 +14484,10 @@
         </w:tcPr>
         <w:p>
           <w:r>
-            <w:t xml:space="preserve">  Date:  18/apr/15</w:t>
+            <w:t xml:space="preserve">  Date:  20</w:t>
+          </w:r>
+          <w:r>
+            <w:t>/apr/15</w:t>
           </w:r>
         </w:p>
       </w:tc>
@@ -20015,7 +20436,7 @@
 </file>
 
 <file path=customXml/itemProps1.xml><?xml version="1.0" encoding="utf-8"?>
-<ds:datastoreItem xmlns:ds="http://schemas.openxmlformats.org/officeDocument/2006/customXml" ds:itemID="{6844B11F-42F5-4B52-911A-A4E89E507E05}">
+<ds:datastoreItem xmlns:ds="http://schemas.openxmlformats.org/officeDocument/2006/customXml" ds:itemID="{FD25F890-3A4A-4AF0-9542-7A97E6BCFE58}">
   <ds:schemaRefs>
     <ds:schemaRef ds:uri="http://schemas.openxmlformats.org/officeDocument/2006/bibliography"/>
   </ds:schemaRefs>

</xml_diff>